<commit_message>
writeup with more graphs
</commit_message>
<xml_diff>
--- a/writeup/final_writeup.docx
+++ b/writeup/final_writeup.docx
@@ -35,13 +35,41 @@
         <w:rPr>
           <w:rFonts w:ascii="Malgun Gothic" w:eastAsia="Malgun Gothic" w:hAnsi="Malgun Gothic" w:cs="Arabic Typesetting"/>
         </w:rPr>
-        <w:t xml:space="preserve"> Front-Office - </w:t>
-      </w:r>
-      <w:r>
-        <w:rPr>
-          <w:rFonts w:ascii="Malgun Gothic" w:eastAsia="Malgun Gothic" w:hAnsi="Malgun Gothic" w:cs="Arabic Typesetting"/>
-        </w:rPr>
-        <w:t>An Analysis of HCS Datamatch 2015</w:t>
+        <w:t xml:space="preserve"> </w:t>
+      </w:r>
+      <w:proofErr w:type="gramStart"/>
+      <w:r>
+        <w:rPr>
+          <w:rFonts w:ascii="Malgun Gothic" w:eastAsia="Malgun Gothic" w:hAnsi="Malgun Gothic" w:cs="Arabic Typesetting"/>
+        </w:rPr>
+        <w:t>Front-Office</w:t>
+      </w:r>
+      <w:proofErr w:type="gramEnd"/>
+      <w:r>
+        <w:rPr>
+          <w:rFonts w:ascii="Malgun Gothic" w:eastAsia="Malgun Gothic" w:hAnsi="Malgun Gothic" w:cs="Arabic Typesetting"/>
+        </w:rPr>
+        <w:t xml:space="preserve"> - </w:t>
+      </w:r>
+      <w:r>
+        <w:rPr>
+          <w:rFonts w:ascii="Malgun Gothic" w:eastAsia="Malgun Gothic" w:hAnsi="Malgun Gothic" w:cs="Arabic Typesetting"/>
+        </w:rPr>
+        <w:t xml:space="preserve">An Analysis of HCS </w:t>
+      </w:r>
+      <w:proofErr w:type="spellStart"/>
+      <w:r>
+        <w:rPr>
+          <w:rFonts w:ascii="Malgun Gothic" w:eastAsia="Malgun Gothic" w:hAnsi="Malgun Gothic" w:cs="Arabic Typesetting"/>
+        </w:rPr>
+        <w:t>Datamatch</w:t>
+      </w:r>
+      <w:proofErr w:type="spellEnd"/>
+      <w:r>
+        <w:rPr>
+          <w:rFonts w:ascii="Malgun Gothic" w:eastAsia="Malgun Gothic" w:hAnsi="Malgun Gothic" w:cs="Arabic Typesetting"/>
+        </w:rPr>
+        <w:t xml:space="preserve"> 2015</w:t>
       </w:r>
     </w:p>
     <w:p>
@@ -58,7 +86,23 @@
           <w:rFonts w:ascii="Malgun Gothic" w:eastAsia="Malgun Gothic" w:hAnsi="Malgun Gothic" w:cs="Arabic Typesetting"/>
           <w:i/>
         </w:rPr>
-        <w:t>Frederick Widjaja, Kevin Eskici, Willy Xiao</w:t>
+        <w:t xml:space="preserve">Frederick </w:t>
+      </w:r>
+      <w:proofErr w:type="spellStart"/>
+      <w:r>
+        <w:rPr>
+          <w:rFonts w:ascii="Malgun Gothic" w:eastAsia="Malgun Gothic" w:hAnsi="Malgun Gothic" w:cs="Arabic Typesetting"/>
+          <w:i/>
+        </w:rPr>
+        <w:t>Widjaja</w:t>
+      </w:r>
+      <w:proofErr w:type="spellEnd"/>
+      <w:r>
+        <w:rPr>
+          <w:rFonts w:ascii="Malgun Gothic" w:eastAsia="Malgun Gothic" w:hAnsi="Malgun Gothic" w:cs="Arabic Typesetting"/>
+          <w:i/>
+        </w:rPr>
+        <w:t>, Kevin Eskici, Willy Xiao</w:t>
       </w:r>
     </w:p>
     <w:p>
@@ -151,7 +195,25 @@
           <w:sz w:val="20"/>
           <w:szCs w:val="20"/>
         </w:rPr>
-        <w:t xml:space="preserve"> biggest event of the year: Datamatch. </w:t>
+        <w:t xml:space="preserve"> biggest event of the year: </w:t>
+      </w:r>
+      <w:proofErr w:type="spellStart"/>
+      <w:r>
+        <w:rPr>
+          <w:rFonts w:ascii="Malgun Gothic" w:eastAsia="Malgun Gothic" w:hAnsi="Malgun Gothic" w:cs="Arabic Typesetting"/>
+          <w:sz w:val="20"/>
+          <w:szCs w:val="20"/>
+        </w:rPr>
+        <w:t>Datamatch</w:t>
+      </w:r>
+      <w:proofErr w:type="spellEnd"/>
+      <w:r>
+        <w:rPr>
+          <w:rFonts w:ascii="Malgun Gothic" w:eastAsia="Malgun Gothic" w:hAnsi="Malgun Gothic" w:cs="Arabic Typesetting"/>
+          <w:sz w:val="20"/>
+          <w:szCs w:val="20"/>
+        </w:rPr>
+        <w:t xml:space="preserve">. </w:t>
       </w:r>
       <w:r>
         <w:rPr>
@@ -207,8 +269,18 @@
           <w:sz w:val="20"/>
           <w:szCs w:val="20"/>
         </w:rPr>
-        <w:t xml:space="preserve"> TheAlgorithm</w:t>
-      </w:r>
+        <w:t xml:space="preserve"> </w:t>
+      </w:r>
+      <w:proofErr w:type="spellStart"/>
+      <w:r>
+        <w:rPr>
+          <w:rFonts w:ascii="Malgun Gothic" w:eastAsia="Malgun Gothic" w:hAnsi="Malgun Gothic" w:cs="Arabic Typesetting"/>
+          <w:sz w:val="20"/>
+          <w:szCs w:val="20"/>
+        </w:rPr>
+        <w:t>TheAlgorithm</w:t>
+      </w:r>
+      <w:proofErr w:type="spellEnd"/>
       <w:r>
         <w:rPr>
           <w:rStyle w:val="FootnoteReference"/>
@@ -330,29 +402,57 @@
         </w:rPr>
         <w:t xml:space="preserve">paired </w:t>
       </w:r>
-      <w:r>
-        <w:rPr>
-          <w:rFonts w:ascii="Malgun Gothic" w:eastAsia="Malgun Gothic" w:hAnsi="Malgun Gothic" w:cs="Arabic Typesetting"/>
-          <w:sz w:val="20"/>
-          <w:szCs w:val="20"/>
-        </w:rPr>
-        <w:t xml:space="preserve">Datamatch </w:t>
-      </w:r>
-      <w:r>
-        <w:rPr>
-          <w:rFonts w:ascii="Malgun Gothic" w:eastAsia="Malgun Gothic" w:hAnsi="Malgun Gothic" w:cs="Arabic Typesetting"/>
-          <w:sz w:val="20"/>
-          <w:szCs w:val="20"/>
-        </w:rPr>
-        <w:t>couples agree to go on an HCS sponsored Waffle Date at Zinneken’</w:t>
-      </w:r>
-      <w:r>
-        <w:rPr>
-          <w:rFonts w:ascii="Malgun Gothic" w:eastAsia="Malgun Gothic" w:hAnsi="Malgun Gothic" w:cs="Arabic Typesetting"/>
-          <w:sz w:val="20"/>
-          <w:szCs w:val="20"/>
-        </w:rPr>
-        <w:t>s.</w:t>
+      <w:proofErr w:type="spellStart"/>
+      <w:r>
+        <w:rPr>
+          <w:rFonts w:ascii="Malgun Gothic" w:eastAsia="Malgun Gothic" w:hAnsi="Malgun Gothic" w:cs="Arabic Typesetting"/>
+          <w:sz w:val="20"/>
+          <w:szCs w:val="20"/>
+        </w:rPr>
+        <w:t>Datamatch</w:t>
+      </w:r>
+      <w:proofErr w:type="spellEnd"/>
+      <w:r>
+        <w:rPr>
+          <w:rFonts w:ascii="Malgun Gothic" w:eastAsia="Malgun Gothic" w:hAnsi="Malgun Gothic" w:cs="Arabic Typesetting"/>
+          <w:sz w:val="20"/>
+          <w:szCs w:val="20"/>
+        </w:rPr>
+        <w:t xml:space="preserve"> </w:t>
+      </w:r>
+      <w:r>
+        <w:rPr>
+          <w:rFonts w:ascii="Malgun Gothic" w:eastAsia="Malgun Gothic" w:hAnsi="Malgun Gothic" w:cs="Arabic Typesetting"/>
+          <w:sz w:val="20"/>
+          <w:szCs w:val="20"/>
+        </w:rPr>
+        <w:t xml:space="preserve">couples agree to go on an HCS sponsored Waffle Date at </w:t>
+      </w:r>
+      <w:proofErr w:type="spellStart"/>
+      <w:r>
+        <w:rPr>
+          <w:rFonts w:ascii="Malgun Gothic" w:eastAsia="Malgun Gothic" w:hAnsi="Malgun Gothic" w:cs="Arabic Typesetting"/>
+          <w:sz w:val="20"/>
+          <w:szCs w:val="20"/>
+        </w:rPr>
+        <w:t>Zinneken’</w:t>
+      </w:r>
+      <w:r>
+        <w:rPr>
+          <w:rFonts w:ascii="Malgun Gothic" w:eastAsia="Malgun Gothic" w:hAnsi="Malgun Gothic" w:cs="Arabic Typesetting"/>
+          <w:sz w:val="20"/>
+          <w:szCs w:val="20"/>
+        </w:rPr>
+        <w:t>s</w:t>
+      </w:r>
+      <w:proofErr w:type="spellEnd"/>
+      <w:r>
+        <w:rPr>
+          <w:rFonts w:ascii="Malgun Gothic" w:eastAsia="Malgun Gothic" w:hAnsi="Malgun Gothic" w:cs="Arabic Typesetting"/>
+          <w:sz w:val="20"/>
+          <w:szCs w:val="20"/>
+        </w:rPr>
+        <w:t>.</w:t>
       </w:r>
     </w:p>
     <w:p>
@@ -596,8 +696,27 @@
           <w:sz w:val="20"/>
           <w:szCs w:val="20"/>
         </w:rPr>
-        <w:t xml:space="preserve">We are the sabermetrics of </w:t>
-      </w:r>
+        <w:t xml:space="preserve">We are the </w:t>
+      </w:r>
+      <w:proofErr w:type="spellStart"/>
+      <w:r>
+        <w:rPr>
+          <w:rFonts w:ascii="Malgun Gothic" w:eastAsia="Malgun Gothic" w:hAnsi="Malgun Gothic" w:cs="Arabic Typesetting"/>
+          <w:sz w:val="20"/>
+          <w:szCs w:val="20"/>
+        </w:rPr>
+        <w:t>sabermetrics</w:t>
+      </w:r>
+      <w:proofErr w:type="spellEnd"/>
+      <w:r>
+        <w:rPr>
+          <w:rFonts w:ascii="Malgun Gothic" w:eastAsia="Malgun Gothic" w:hAnsi="Malgun Gothic" w:cs="Arabic Typesetting"/>
+          <w:sz w:val="20"/>
+          <w:szCs w:val="20"/>
+        </w:rPr>
+        <w:t xml:space="preserve"> of </w:t>
+      </w:r>
+      <w:proofErr w:type="gramStart"/>
       <w:r>
         <w:rPr>
           <w:rFonts w:ascii="Malgun Gothic" w:eastAsia="Malgun Gothic" w:hAnsi="Malgun Gothic" w:cs="Arabic Typesetting"/>
@@ -606,6 +725,7 @@
         </w:rPr>
         <w:t>match-making</w:t>
       </w:r>
+      <w:proofErr w:type="gramEnd"/>
       <w:r>
         <w:rPr>
           <w:rFonts w:ascii="Malgun Gothic" w:eastAsia="Malgun Gothic" w:hAnsi="Malgun Gothic" w:cs="Arabic Typesetting"/>
@@ -660,7 +780,25 @@
           <w:sz w:val="20"/>
           <w:szCs w:val="20"/>
         </w:rPr>
-        <w:t>love. We are St. Valentine’s Front-Office.</w:t>
+        <w:t xml:space="preserve">love. We are St. Valentine’s </w:t>
+      </w:r>
+      <w:proofErr w:type="gramStart"/>
+      <w:r>
+        <w:rPr>
+          <w:rFonts w:ascii="Malgun Gothic" w:eastAsia="Malgun Gothic" w:hAnsi="Malgun Gothic" w:cs="Arabic Typesetting"/>
+          <w:sz w:val="20"/>
+          <w:szCs w:val="20"/>
+        </w:rPr>
+        <w:t>Front-Office</w:t>
+      </w:r>
+      <w:proofErr w:type="gramEnd"/>
+      <w:r>
+        <w:rPr>
+          <w:rFonts w:ascii="Malgun Gothic" w:eastAsia="Malgun Gothic" w:hAnsi="Malgun Gothic" w:cs="Arabic Typesetting"/>
+          <w:sz w:val="20"/>
+          <w:szCs w:val="20"/>
+        </w:rPr>
+        <w:t>.</w:t>
       </w:r>
     </w:p>
     <w:p>
@@ -704,7 +842,55 @@
           <w:rFonts w:ascii="Malgun Gothic" w:eastAsia="Malgun Gothic" w:hAnsi="Malgun Gothic" w:cs="Arabic Typesetting"/>
           <w:sz w:val="20"/>
         </w:rPr>
-        <w:t>[collect collect collect, sql queries monkeys]</w:t>
+        <w:t xml:space="preserve">[collect </w:t>
+      </w:r>
+      <w:proofErr w:type="spellStart"/>
+      <w:r>
+        <w:rPr>
+          <w:rFonts w:ascii="Malgun Gothic" w:eastAsia="Malgun Gothic" w:hAnsi="Malgun Gothic" w:cs="Arabic Typesetting"/>
+          <w:sz w:val="20"/>
+        </w:rPr>
+        <w:t>collect</w:t>
+      </w:r>
+      <w:proofErr w:type="spellEnd"/>
+      <w:r>
+        <w:rPr>
+          <w:rFonts w:ascii="Malgun Gothic" w:eastAsia="Malgun Gothic" w:hAnsi="Malgun Gothic" w:cs="Arabic Typesetting"/>
+          <w:sz w:val="20"/>
+        </w:rPr>
+        <w:t xml:space="preserve"> </w:t>
+      </w:r>
+      <w:proofErr w:type="spellStart"/>
+      <w:r>
+        <w:rPr>
+          <w:rFonts w:ascii="Malgun Gothic" w:eastAsia="Malgun Gothic" w:hAnsi="Malgun Gothic" w:cs="Arabic Typesetting"/>
+          <w:sz w:val="20"/>
+        </w:rPr>
+        <w:t>collect</w:t>
+      </w:r>
+      <w:proofErr w:type="spellEnd"/>
+      <w:r>
+        <w:rPr>
+          <w:rFonts w:ascii="Malgun Gothic" w:eastAsia="Malgun Gothic" w:hAnsi="Malgun Gothic" w:cs="Arabic Typesetting"/>
+          <w:sz w:val="20"/>
+        </w:rPr>
+        <w:t xml:space="preserve">, </w:t>
+      </w:r>
+      <w:proofErr w:type="spellStart"/>
+      <w:r>
+        <w:rPr>
+          <w:rFonts w:ascii="Malgun Gothic" w:eastAsia="Malgun Gothic" w:hAnsi="Malgun Gothic" w:cs="Arabic Typesetting"/>
+          <w:sz w:val="20"/>
+        </w:rPr>
+        <w:t>sql</w:t>
+      </w:r>
+      <w:proofErr w:type="spellEnd"/>
+      <w:r>
+        <w:rPr>
+          <w:rFonts w:ascii="Malgun Gothic" w:eastAsia="Malgun Gothic" w:hAnsi="Malgun Gothic" w:cs="Arabic Typesetting"/>
+          <w:sz w:val="20"/>
+        </w:rPr>
+        <w:t xml:space="preserve"> queries monkeys]</w:t>
       </w:r>
     </w:p>
     <w:p>
@@ -720,12 +906,21 @@
           <w:b/>
         </w:rPr>
       </w:pPr>
+      <w:proofErr w:type="spellStart"/>
       <w:r>
         <w:rPr>
           <w:rFonts w:ascii="Malgun Gothic" w:eastAsia="Malgun Gothic" w:hAnsi="Malgun Gothic" w:cs="Arabic Typesetting"/>
           <w:b/>
         </w:rPr>
-        <w:t xml:space="preserve">Modelling </w:t>
+        <w:t>Modelling</w:t>
+      </w:r>
+      <w:proofErr w:type="spellEnd"/>
+      <w:r>
+        <w:rPr>
+          <w:rFonts w:ascii="Malgun Gothic" w:eastAsia="Malgun Gothic" w:hAnsi="Malgun Gothic" w:cs="Arabic Typesetting"/>
+          <w:b/>
+        </w:rPr>
+        <w:t xml:space="preserve"> </w:t>
       </w:r>
       <w:r>
         <w:rPr>
@@ -945,6 +1140,7 @@
         </w:rPr>
         <w:t xml:space="preserve">As Determined by </w:t>
       </w:r>
+      <w:proofErr w:type="spellStart"/>
       <w:r>
         <w:rPr>
           <w:rFonts w:ascii="Malgun Gothic" w:eastAsia="Malgun Gothic" w:hAnsi="Malgun Gothic" w:cs="Arabic Typesetting"/>
@@ -952,6 +1148,7 @@
         </w:rPr>
         <w:t>TheAlgorithm</w:t>
       </w:r>
+      <w:proofErr w:type="spellEnd"/>
       <w:r>
         <w:rPr>
           <w:rFonts w:ascii="Malgun Gothic" w:eastAsia="Malgun Gothic" w:hAnsi="Malgun Gothic" w:cs="Arabic Typesetting"/>
@@ -1014,7 +1211,21 @@
         <w:rPr>
           <w:rFonts w:ascii="Malgun Gothic" w:eastAsia="Malgun Gothic" w:hAnsi="Malgun Gothic" w:cs="Arabic Typesetting"/>
         </w:rPr>
-        <w:t xml:space="preserve">Sexuality so often comes to statisticians as clear binaries and easily-discernable (read: discriminatory) categories. </w:t>
+        <w:t xml:space="preserve">Sexuality so often comes to statisticians as clear binaries and </w:t>
+      </w:r>
+      <w:proofErr w:type="gramStart"/>
+      <w:r>
+        <w:rPr>
+          <w:rFonts w:ascii="Malgun Gothic" w:eastAsia="Malgun Gothic" w:hAnsi="Malgun Gothic" w:cs="Arabic Typesetting"/>
+        </w:rPr>
+        <w:t>easily-discernable</w:t>
+      </w:r>
+      <w:proofErr w:type="gramEnd"/>
+      <w:r>
+        <w:rPr>
+          <w:rFonts w:ascii="Malgun Gothic" w:eastAsia="Malgun Gothic" w:hAnsi="Malgun Gothic" w:cs="Arabic Typesetting"/>
+        </w:rPr>
+        <w:t xml:space="preserve"> (read: discriminatory) categories. </w:t>
       </w:r>
       <w:r>
         <w:rPr>
@@ -1510,11 +1721,19 @@
           <w:rFonts w:ascii="Malgun Gothic" w:eastAsia="Malgun Gothic" w:hAnsi="Malgun Gothic" w:cs="Arabic Typesetting"/>
         </w:rPr>
       </w:pPr>
-      <w:r>
-        <w:rPr>
-          <w:rFonts w:ascii="Malgun Gothic" w:eastAsia="Malgun Gothic" w:hAnsi="Malgun Gothic" w:cs="Arabic Typesetting"/>
-        </w:rPr>
-        <w:t xml:space="preserve">Straight-male: -1.10191 + -.07518 = </w:t>
+      <w:proofErr w:type="gramStart"/>
+      <w:r>
+        <w:rPr>
+          <w:rFonts w:ascii="Malgun Gothic" w:eastAsia="Malgun Gothic" w:hAnsi="Malgun Gothic" w:cs="Arabic Typesetting"/>
+        </w:rPr>
+        <w:t>Straight-male</w:t>
+      </w:r>
+      <w:proofErr w:type="gramEnd"/>
+      <w:r>
+        <w:rPr>
+          <w:rFonts w:ascii="Malgun Gothic" w:eastAsia="Malgun Gothic" w:hAnsi="Malgun Gothic" w:cs="Arabic Typesetting"/>
+        </w:rPr>
+        <w:t xml:space="preserve">: -1.10191 + -.07518 = </w:t>
       </w:r>
       <w:r>
         <w:rPr>
@@ -1526,7 +1745,21 @@
         <w:rPr>
           <w:rFonts w:ascii="Malgun Gothic" w:eastAsia="Malgun Gothic" w:hAnsi="Malgun Gothic" w:cs="Arabic Typesetting"/>
         </w:rPr>
-        <w:t xml:space="preserve"> (Prob = </w:t>
+        <w:t xml:space="preserve"> (</w:t>
+      </w:r>
+      <w:proofErr w:type="spellStart"/>
+      <w:r>
+        <w:rPr>
+          <w:rFonts w:ascii="Malgun Gothic" w:eastAsia="Malgun Gothic" w:hAnsi="Malgun Gothic" w:cs="Arabic Typesetting"/>
+        </w:rPr>
+        <w:t>Prob</w:t>
+      </w:r>
+      <w:proofErr w:type="spellEnd"/>
+      <w:r>
+        <w:rPr>
+          <w:rFonts w:ascii="Malgun Gothic" w:eastAsia="Malgun Gothic" w:hAnsi="Malgun Gothic" w:cs="Arabic Typesetting"/>
+        </w:rPr>
+        <w:t xml:space="preserve"> = </w:t>
       </w:r>
       <w:r>
         <w:rPr>
@@ -1558,7 +1791,21 @@
         <w:rPr>
           <w:rFonts w:ascii="Malgun Gothic" w:eastAsia="Malgun Gothic" w:hAnsi="Malgun Gothic" w:cs="Arabic Typesetting"/>
         </w:rPr>
-        <w:t xml:space="preserve"> (Prob = </w:t>
+        <w:t xml:space="preserve"> (</w:t>
+      </w:r>
+      <w:proofErr w:type="spellStart"/>
+      <w:r>
+        <w:rPr>
+          <w:rFonts w:ascii="Malgun Gothic" w:eastAsia="Malgun Gothic" w:hAnsi="Malgun Gothic" w:cs="Arabic Typesetting"/>
+        </w:rPr>
+        <w:t>Prob</w:t>
+      </w:r>
+      <w:proofErr w:type="spellEnd"/>
+      <w:r>
+        <w:rPr>
+          <w:rFonts w:ascii="Malgun Gothic" w:eastAsia="Malgun Gothic" w:hAnsi="Malgun Gothic" w:cs="Arabic Typesetting"/>
+        </w:rPr>
+        <w:t xml:space="preserve"> = </w:t>
       </w:r>
       <w:r>
         <w:rPr>
@@ -1596,7 +1843,21 @@
         <w:rPr>
           <w:rFonts w:ascii="Malgun Gothic" w:eastAsia="Malgun Gothic" w:hAnsi="Malgun Gothic" w:cs="Arabic Typesetting"/>
         </w:rPr>
-        <w:t xml:space="preserve"> (Prob = </w:t>
+        <w:t xml:space="preserve"> (</w:t>
+      </w:r>
+      <w:proofErr w:type="spellStart"/>
+      <w:r>
+        <w:rPr>
+          <w:rFonts w:ascii="Malgun Gothic" w:eastAsia="Malgun Gothic" w:hAnsi="Malgun Gothic" w:cs="Arabic Typesetting"/>
+        </w:rPr>
+        <w:t>Prob</w:t>
+      </w:r>
+      <w:proofErr w:type="spellEnd"/>
+      <w:r>
+        <w:rPr>
+          <w:rFonts w:ascii="Malgun Gothic" w:eastAsia="Malgun Gothic" w:hAnsi="Malgun Gothic" w:cs="Arabic Typesetting"/>
+        </w:rPr>
+        <w:t xml:space="preserve"> = </w:t>
       </w:r>
       <w:r>
         <w:rPr>
@@ -1634,7 +1895,21 @@
         <w:rPr>
           <w:rFonts w:ascii="Malgun Gothic" w:eastAsia="Malgun Gothic" w:hAnsi="Malgun Gothic" w:cs="Arabic Typesetting"/>
         </w:rPr>
-        <w:t xml:space="preserve">  (Prob = </w:t>
+        <w:t xml:space="preserve">  (</w:t>
+      </w:r>
+      <w:proofErr w:type="spellStart"/>
+      <w:r>
+        <w:rPr>
+          <w:rFonts w:ascii="Malgun Gothic" w:eastAsia="Malgun Gothic" w:hAnsi="Malgun Gothic" w:cs="Arabic Typesetting"/>
+        </w:rPr>
+        <w:t>Prob</w:t>
+      </w:r>
+      <w:proofErr w:type="spellEnd"/>
+      <w:r>
+        <w:rPr>
+          <w:rFonts w:ascii="Malgun Gothic" w:eastAsia="Malgun Gothic" w:hAnsi="Malgun Gothic" w:cs="Arabic Typesetting"/>
+        </w:rPr>
+        <w:t xml:space="preserve"> = </w:t>
       </w:r>
       <w:r>
         <w:rPr>
@@ -1762,14 +2037,28 @@
         <w:rPr>
           <w:rFonts w:ascii="Malgun Gothic" w:eastAsia="Malgun Gothic" w:hAnsi="Malgun Gothic" w:cs="Arabic Typesetting"/>
         </w:rPr>
-        <w:t xml:space="preserve"> Prob:</w:t>
-      </w:r>
-      <w:r>
-        <w:rPr>
-          <w:rFonts w:ascii="Malgun Gothic" w:eastAsia="Malgun Gothic" w:hAnsi="Malgun Gothic" w:cs="Arabic Typesetting"/>
-        </w:rPr>
         <w:t xml:space="preserve"> </w:t>
       </w:r>
+      <w:proofErr w:type="spellStart"/>
+      <w:r>
+        <w:rPr>
+          <w:rFonts w:ascii="Malgun Gothic" w:eastAsia="Malgun Gothic" w:hAnsi="Malgun Gothic" w:cs="Arabic Typesetting"/>
+        </w:rPr>
+        <w:t>Prob</w:t>
+      </w:r>
+      <w:proofErr w:type="spellEnd"/>
+      <w:r>
+        <w:rPr>
+          <w:rFonts w:ascii="Malgun Gothic" w:eastAsia="Malgun Gothic" w:hAnsi="Malgun Gothic" w:cs="Arabic Typesetting"/>
+        </w:rPr>
+        <w:t>:</w:t>
+      </w:r>
+      <w:r>
+        <w:rPr>
+          <w:rFonts w:ascii="Malgun Gothic" w:eastAsia="Malgun Gothic" w:hAnsi="Malgun Gothic" w:cs="Arabic Typesetting"/>
+        </w:rPr>
+        <w:t xml:space="preserve"> </w:t>
+      </w:r>
       <w:r>
         <w:rPr>
           <w:rFonts w:ascii="Malgun Gothic" w:eastAsia="Malgun Gothic" w:hAnsi="Malgun Gothic" w:cs="Arabic Typesetting"/>
@@ -1790,11 +2079,19 @@
         </w:rPr>
         <w:t xml:space="preserve">Female: </w:t>
       </w:r>
-      <w:r>
-        <w:rPr>
-          <w:rFonts w:ascii="Malgun Gothic" w:eastAsia="Malgun Gothic" w:hAnsi="Malgun Gothic" w:cs="Arabic Typesetting"/>
-        </w:rPr>
-        <w:t xml:space="preserve">Prob: </w:t>
+      <w:proofErr w:type="spellStart"/>
+      <w:r>
+        <w:rPr>
+          <w:rFonts w:ascii="Malgun Gothic" w:eastAsia="Malgun Gothic" w:hAnsi="Malgun Gothic" w:cs="Arabic Typesetting"/>
+        </w:rPr>
+        <w:t>Prob</w:t>
+      </w:r>
+      <w:proofErr w:type="spellEnd"/>
+      <w:r>
+        <w:rPr>
+          <w:rFonts w:ascii="Malgun Gothic" w:eastAsia="Malgun Gothic" w:hAnsi="Malgun Gothic" w:cs="Arabic Typesetting"/>
+        </w:rPr>
+        <w:t xml:space="preserve">: </w:t>
       </w:r>
       <w:r>
         <w:rPr>
@@ -1810,27 +2107,282 @@
           <w:rFonts w:ascii="Malgun Gothic" w:eastAsia="Malgun Gothic" w:hAnsi="Malgun Gothic" w:cs="Arabic Typesetting"/>
         </w:rPr>
       </w:pPr>
-    </w:p>
-    <w:p>
-      <w:pPr>
-        <w:spacing w:line="240" w:lineRule="auto"/>
-        <w:rPr>
-          <w:rFonts w:ascii="Malgun Gothic" w:eastAsia="Malgun Gothic" w:hAnsi="Malgun Gothic" w:cs="Arabic Typesetting"/>
-        </w:rPr>
-      </w:pPr>
-    </w:p>
-    <w:p>
-      <w:pPr>
-        <w:spacing w:line="240" w:lineRule="auto"/>
-        <w:rPr>
-          <w:rFonts w:ascii="Malgun Gothic" w:eastAsia="Malgun Gothic" w:hAnsi="Malgun Gothic" w:cs="Arabic Typesetting"/>
-        </w:rPr>
-      </w:pPr>
-      <w:r>
-        <w:rPr>
-          <w:rFonts w:ascii="Malgun Gothic" w:eastAsia="Malgun Gothic" w:hAnsi="Malgun Gothic" w:cs="Arabic Typesetting"/>
-        </w:rPr>
-        <w:t>Look into?</w:t>
+      <w:r>
+        <w:rPr>
+          <w:rFonts w:ascii="Malgun Gothic" w:eastAsia="Malgun Gothic" w:hAnsi="Malgun Gothic" w:cs="Arabic Typesetting"/>
+          <w:noProof/>
+          <w:lang w:eastAsia="en-US"/>
+        </w:rPr>
+        <w:drawing>
+          <wp:inline distT="0" distB="0" distL="0" distR="0" wp14:anchorId="210F5D27" wp14:editId="75845768">
+            <wp:extent cx="4229100" cy="2976055"/>
+            <wp:effectExtent l="0" t="0" r="0" b="0"/>
+            <wp:docPr id="8" name="Picture 7"/>
+            <wp:cNvGraphicFramePr>
+              <a:graphicFrameLocks xmlns:a="http://schemas.openxmlformats.org/drawingml/2006/main" noChangeAspect="1"/>
+            </wp:cNvGraphicFramePr>
+            <a:graphic xmlns:a="http://schemas.openxmlformats.org/drawingml/2006/main">
+              <a:graphicData uri="http://schemas.openxmlformats.org/drawingml/2006/picture">
+                <pic:pic xmlns:pic="http://schemas.openxmlformats.org/drawingml/2006/picture">
+                  <pic:nvPicPr>
+                    <pic:cNvPr id="0" name="Picture 7"/>
+                    <pic:cNvPicPr>
+                      <a:picLocks noChangeAspect="1" noChangeArrowheads="1"/>
+                    </pic:cNvPicPr>
+                  </pic:nvPicPr>
+                  <pic:blipFill>
+                    <a:blip r:embed="rId15">
+                      <a:extLst>
+                        <a:ext uri="{28A0092B-C50C-407E-A947-70E740481C1C}">
+                          <a14:useLocalDpi xmlns:a14="http://schemas.microsoft.com/office/drawing/2010/main" val="0"/>
+                        </a:ext>
+                      </a:extLst>
+                    </a:blip>
+                    <a:srcRect/>
+                    <a:stretch>
+                      <a:fillRect/>
+                    </a:stretch>
+                  </pic:blipFill>
+                  <pic:spPr bwMode="auto">
+                    <a:xfrm>
+                      <a:off x="0" y="0"/>
+                      <a:ext cx="4229559" cy="2976378"/>
+                    </a:xfrm>
+                    <a:prstGeom prst="rect">
+                      <a:avLst/>
+                    </a:prstGeom>
+                    <a:noFill/>
+                    <a:ln>
+                      <a:noFill/>
+                    </a:ln>
+                  </pic:spPr>
+                </pic:pic>
+              </a:graphicData>
+            </a:graphic>
+          </wp:inline>
+        </w:drawing>
+      </w:r>
+    </w:p>
+    <w:p>
+      <w:pPr>
+        <w:spacing w:line="240" w:lineRule="auto"/>
+        <w:rPr>
+          <w:rFonts w:ascii="Malgun Gothic" w:eastAsia="Malgun Gothic" w:hAnsi="Malgun Gothic" w:cs="Arabic Typesetting"/>
+        </w:rPr>
+      </w:pPr>
+    </w:p>
+    <w:p>
+      <w:pPr>
+        <w:spacing w:line="240" w:lineRule="auto"/>
+        <w:rPr>
+          <w:rFonts w:ascii="Malgun Gothic" w:eastAsia="Malgun Gothic" w:hAnsi="Malgun Gothic" w:cs="Arabic Typesetting"/>
+        </w:rPr>
+      </w:pPr>
+      <w:r>
+        <w:rPr>
+          <w:rFonts w:ascii="Malgun Gothic" w:eastAsia="Malgun Gothic" w:hAnsi="Malgun Gothic" w:cs="Arabic Typesetting"/>
+          <w:noProof/>
+          <w:lang w:eastAsia="en-US"/>
+        </w:rPr>
+        <w:lastRenderedPageBreak/>
+        <w:drawing>
+          <wp:inline distT="0" distB="0" distL="0" distR="0" wp14:anchorId="74072021" wp14:editId="36710323">
+            <wp:extent cx="5361026" cy="3657600"/>
+            <wp:effectExtent l="0" t="0" r="0" b="0"/>
+            <wp:docPr id="9" name="Picture 8"/>
+            <wp:cNvGraphicFramePr>
+              <a:graphicFrameLocks xmlns:a="http://schemas.openxmlformats.org/drawingml/2006/main" noChangeAspect="1"/>
+            </wp:cNvGraphicFramePr>
+            <a:graphic xmlns:a="http://schemas.openxmlformats.org/drawingml/2006/main">
+              <a:graphicData uri="http://schemas.openxmlformats.org/drawingml/2006/picture">
+                <pic:pic xmlns:pic="http://schemas.openxmlformats.org/drawingml/2006/picture">
+                  <pic:nvPicPr>
+                    <pic:cNvPr id="0" name="Picture 8"/>
+                    <pic:cNvPicPr>
+                      <a:picLocks noChangeAspect="1" noChangeArrowheads="1"/>
+                    </pic:cNvPicPr>
+                  </pic:nvPicPr>
+                  <pic:blipFill>
+                    <a:blip r:embed="rId16">
+                      <a:extLst>
+                        <a:ext uri="{28A0092B-C50C-407E-A947-70E740481C1C}">
+                          <a14:useLocalDpi xmlns:a14="http://schemas.microsoft.com/office/drawing/2010/main" val="0"/>
+                        </a:ext>
+                      </a:extLst>
+                    </a:blip>
+                    <a:srcRect/>
+                    <a:stretch>
+                      <a:fillRect/>
+                    </a:stretch>
+                  </pic:blipFill>
+                  <pic:spPr bwMode="auto">
+                    <a:xfrm>
+                      <a:off x="0" y="0"/>
+                      <a:ext cx="5361807" cy="3658133"/>
+                    </a:xfrm>
+                    <a:prstGeom prst="rect">
+                      <a:avLst/>
+                    </a:prstGeom>
+                    <a:noFill/>
+                    <a:ln>
+                      <a:noFill/>
+                    </a:ln>
+                  </pic:spPr>
+                </pic:pic>
+              </a:graphicData>
+            </a:graphic>
+          </wp:inline>
+        </w:drawing>
+      </w:r>
+    </w:p>
+    <w:p>
+      <w:pPr>
+        <w:spacing w:line="240" w:lineRule="auto"/>
+        <w:rPr>
+          <w:rFonts w:ascii="Malgun Gothic" w:eastAsia="Malgun Gothic" w:hAnsi="Malgun Gothic" w:cs="Arabic Typesetting"/>
+          <w:b/>
+        </w:rPr>
+      </w:pPr>
+    </w:p>
+    <w:p>
+      <w:pPr>
+        <w:spacing w:line="240" w:lineRule="auto"/>
+        <w:rPr>
+          <w:rFonts w:ascii="Malgun Gothic" w:eastAsia="Malgun Gothic" w:hAnsi="Malgun Gothic" w:cs="Arabic Typesetting"/>
+        </w:rPr>
+      </w:pPr>
+      <w:r>
+        <w:rPr>
+          <w:rFonts w:ascii="Malgun Gothic" w:eastAsia="Malgun Gothic" w:hAnsi="Malgun Gothic" w:cs="Arabic Typesetting"/>
+          <w:noProof/>
+          <w:lang w:eastAsia="en-US"/>
+        </w:rPr>
+        <w:drawing>
+          <wp:inline distT="0" distB="0" distL="0" distR="0" wp14:anchorId="446AF5F5" wp14:editId="7E503FF4">
+            <wp:extent cx="5943600" cy="3361989"/>
+            <wp:effectExtent l="0" t="0" r="0" b="0"/>
+            <wp:docPr id="10" name="Picture 9"/>
+            <wp:cNvGraphicFramePr>
+              <a:graphicFrameLocks xmlns:a="http://schemas.openxmlformats.org/drawingml/2006/main" noChangeAspect="1"/>
+            </wp:cNvGraphicFramePr>
+            <a:graphic xmlns:a="http://schemas.openxmlformats.org/drawingml/2006/main">
+              <a:graphicData uri="http://schemas.openxmlformats.org/drawingml/2006/picture">
+                <pic:pic xmlns:pic="http://schemas.openxmlformats.org/drawingml/2006/picture">
+                  <pic:nvPicPr>
+                    <pic:cNvPr id="0" name="Picture 9"/>
+                    <pic:cNvPicPr>
+                      <a:picLocks noChangeAspect="1" noChangeArrowheads="1"/>
+                    </pic:cNvPicPr>
+                  </pic:nvPicPr>
+                  <pic:blipFill>
+                    <a:blip r:embed="rId17">
+                      <a:extLst>
+                        <a:ext uri="{28A0092B-C50C-407E-A947-70E740481C1C}">
+                          <a14:useLocalDpi xmlns:a14="http://schemas.microsoft.com/office/drawing/2010/main" val="0"/>
+                        </a:ext>
+                      </a:extLst>
+                    </a:blip>
+                    <a:srcRect/>
+                    <a:stretch>
+                      <a:fillRect/>
+                    </a:stretch>
+                  </pic:blipFill>
+                  <pic:spPr bwMode="auto">
+                    <a:xfrm>
+                      <a:off x="0" y="0"/>
+                      <a:ext cx="5943600" cy="3361989"/>
+                    </a:xfrm>
+                    <a:prstGeom prst="rect">
+                      <a:avLst/>
+                    </a:prstGeom>
+                    <a:noFill/>
+                    <a:ln>
+                      <a:noFill/>
+                    </a:ln>
+                  </pic:spPr>
+                </pic:pic>
+              </a:graphicData>
+            </a:graphic>
+          </wp:inline>
+        </w:drawing>
+      </w:r>
+      <w:r>
+        <w:rPr>
+          <w:rFonts w:ascii="Malgun Gothic" w:eastAsia="Malgun Gothic" w:hAnsi="Malgun Gothic" w:cs="Arabic Typesetting"/>
+        </w:rPr>
+        <w:softHyphen/>
+      </w:r>
+    </w:p>
+    <w:p>
+      <w:pPr>
+        <w:spacing w:line="240" w:lineRule="auto"/>
+        <w:rPr>
+          <w:rFonts w:ascii="Malgun Gothic" w:eastAsia="Malgun Gothic" w:hAnsi="Malgun Gothic" w:cs="Arabic Typesetting"/>
+        </w:rPr>
+      </w:pPr>
+    </w:p>
+    <w:p>
+      <w:pPr>
+        <w:spacing w:line="240" w:lineRule="auto"/>
+        <w:rPr>
+          <w:rFonts w:ascii="Malgun Gothic" w:eastAsia="Malgun Gothic" w:hAnsi="Malgun Gothic" w:cs="Arabic Typesetting"/>
+        </w:rPr>
+      </w:pPr>
+      <w:r>
+        <w:rPr>
+          <w:rFonts w:ascii="Malgun Gothic" w:eastAsia="Malgun Gothic" w:hAnsi="Malgun Gothic" w:cs="Arabic Typesetting"/>
+          <w:noProof/>
+          <w:lang w:eastAsia="en-US"/>
+        </w:rPr>
+        <w:lastRenderedPageBreak/>
+        <w:drawing>
+          <wp:inline distT="0" distB="0" distL="0" distR="0" wp14:anchorId="7353FF25" wp14:editId="267C690B">
+            <wp:extent cx="5943600" cy="5197228"/>
+            <wp:effectExtent l="0" t="0" r="0" b="10160"/>
+            <wp:docPr id="11" name="Picture 10"/>
+            <wp:cNvGraphicFramePr>
+              <a:graphicFrameLocks xmlns:a="http://schemas.openxmlformats.org/drawingml/2006/main" noChangeAspect="1"/>
+            </wp:cNvGraphicFramePr>
+            <a:graphic xmlns:a="http://schemas.openxmlformats.org/drawingml/2006/main">
+              <a:graphicData uri="http://schemas.openxmlformats.org/drawingml/2006/picture">
+                <pic:pic xmlns:pic="http://schemas.openxmlformats.org/drawingml/2006/picture">
+                  <pic:nvPicPr>
+                    <pic:cNvPr id="0" name="Picture 10"/>
+                    <pic:cNvPicPr>
+                      <a:picLocks noChangeAspect="1" noChangeArrowheads="1"/>
+                    </pic:cNvPicPr>
+                  </pic:nvPicPr>
+                  <pic:blipFill>
+                    <a:blip r:embed="rId18">
+                      <a:extLst>
+                        <a:ext uri="{28A0092B-C50C-407E-A947-70E740481C1C}">
+                          <a14:useLocalDpi xmlns:a14="http://schemas.microsoft.com/office/drawing/2010/main" val="0"/>
+                        </a:ext>
+                      </a:extLst>
+                    </a:blip>
+                    <a:srcRect/>
+                    <a:stretch>
+                      <a:fillRect/>
+                    </a:stretch>
+                  </pic:blipFill>
+                  <pic:spPr bwMode="auto">
+                    <a:xfrm>
+                      <a:off x="0" y="0"/>
+                      <a:ext cx="5943600" cy="5197228"/>
+                    </a:xfrm>
+                    <a:prstGeom prst="rect">
+                      <a:avLst/>
+                    </a:prstGeom>
+                    <a:noFill/>
+                    <a:ln>
+                      <a:noFill/>
+                    </a:ln>
+                  </pic:spPr>
+                </pic:pic>
+              </a:graphicData>
+            </a:graphic>
+          </wp:inline>
+        </w:drawing>
       </w:r>
       <w:bookmarkStart w:id="0" w:name="_GoBack"/>
       <w:bookmarkEnd w:id="0"/>
@@ -1842,6 +2394,28 @@
           <w:rFonts w:ascii="Malgun Gothic" w:eastAsia="Malgun Gothic" w:hAnsi="Malgun Gothic" w:cs="Arabic Typesetting"/>
         </w:rPr>
       </w:pPr>
+    </w:p>
+    <w:p>
+      <w:pPr>
+        <w:spacing w:line="240" w:lineRule="auto"/>
+        <w:rPr>
+          <w:rFonts w:ascii="Malgun Gothic" w:eastAsia="Malgun Gothic" w:hAnsi="Malgun Gothic" w:cs="Arabic Typesetting"/>
+        </w:rPr>
+      </w:pPr>
+      <w:r>
+        <w:rPr>
+          <w:rFonts w:ascii="Malgun Gothic" w:eastAsia="Malgun Gothic" w:hAnsi="Malgun Gothic" w:cs="Arabic Typesetting"/>
+        </w:rPr>
+        <w:t>Look into?</w:t>
+      </w:r>
+    </w:p>
+    <w:p>
+      <w:pPr>
+        <w:spacing w:line="240" w:lineRule="auto"/>
+        <w:rPr>
+          <w:rFonts w:ascii="Malgun Gothic" w:eastAsia="Malgun Gothic" w:hAnsi="Malgun Gothic" w:cs="Arabic Typesetting"/>
+        </w:rPr>
+      </w:pPr>
       <w:r>
         <w:rPr>
           <w:rFonts w:ascii="Malgun Gothic" w:eastAsia="Malgun Gothic" w:hAnsi="Malgun Gothic" w:cs="Arabic Typesetting"/>
@@ -1850,8 +2424,8 @@
       </w:r>
     </w:p>
     <w:sectPr>
-      <w:headerReference w:type="default" r:id="rId15"/>
-      <w:footerReference w:type="default" r:id="rId16"/>
+      <w:headerReference w:type="default" r:id="rId19"/>
+      <w:footerReference w:type="default" r:id="rId20"/>
       <w:pgSz w:w="12240" w:h="15840"/>
       <w:pgMar w:top="1440" w:right="1440" w:bottom="1440" w:left="1440" w:header="720" w:footer="720" w:gutter="0"/>
       <w:cols w:space="720"/>
@@ -1920,7 +2494,7 @@
           <w:rPr>
             <w:noProof/>
           </w:rPr>
-          <w:t>5</w:t>
+          <w:t>7</w:t>
         </w:r>
         <w:r>
           <w:rPr>
@@ -1993,8 +2567,18 @@
         <w:footnoteRef/>
       </w:r>
       <w:r>
-        <w:t xml:space="preserve"> See model_sexuality.R</w:t>
-      </w:r>
+        <w:t xml:space="preserve"> See </w:t>
+      </w:r>
+      <w:proofErr w:type="spellStart"/>
+      <w:r>
+        <w:t>model_</w:t>
+      </w:r>
+      <w:proofErr w:type="gramStart"/>
+      <w:r>
+        <w:t>sexuality.R</w:t>
+      </w:r>
+      <w:proofErr w:type="spellEnd"/>
+      <w:proofErr w:type="gramEnd"/>
     </w:p>
   </w:footnote>
 </w:footnotes>
@@ -3637,7 +4221,7 @@
 </file>
 
 <file path=customXml/itemProps1.xml><?xml version="1.0" encoding="utf-8"?>
-<ds:datastoreItem xmlns:ds="http://schemas.openxmlformats.org/officeDocument/2006/customXml" ds:itemID="{EB570DEE-F76B-844F-8DA4-DCB84BFA130E}">
+<ds:datastoreItem xmlns:ds="http://schemas.openxmlformats.org/officeDocument/2006/customXml" ds:itemID="{296A584C-39ED-0E4C-88F6-E9A01F58EF42}">
   <ds:schemaRefs>
     <ds:schemaRef ds:uri="http://schemas.openxmlformats.org/officeDocument/2006/bibliography"/>
   </ds:schemaRefs>

</xml_diff>

<commit_message>
working on writeup; fix model_personality
</commit_message>
<xml_diff>
--- a/writeup/final_writeup.docx
+++ b/writeup/final_writeup.docx
@@ -1,6 +1,6 @@
 
 <file path=word/document.xml><?xml version="1.0" encoding="utf-8"?>
-<w:document xmlns:wpc="http://schemas.microsoft.com/office/word/2010/wordprocessingCanvas" xmlns:mo="http://schemas.microsoft.com/office/mac/office/2008/main" xmlns:mc="http://schemas.openxmlformats.org/markup-compatibility/2006" xmlns:mv="urn:schemas-microsoft-com:mac:vml" xmlns:o="urn:schemas-microsoft-com:office:office" xmlns:r="http://schemas.openxmlformats.org/officeDocument/2006/relationships" xmlns:m="http://schemas.openxmlformats.org/officeDocument/2006/math" xmlns:v="urn:schemas-microsoft-com:vml" xmlns:wp14="http://schemas.microsoft.com/office/word/2010/wordprocessingDrawing" xmlns:wp="http://schemas.openxmlformats.org/drawingml/2006/wordprocessingDrawing" xmlns:w10="urn:schemas-microsoft-com:office:word" xmlns:w="http://schemas.openxmlformats.org/wordprocessingml/2006/main" xmlns:w14="http://schemas.microsoft.com/office/word/2010/wordml" xmlns:wpg="http://schemas.microsoft.com/office/word/2010/wordprocessingGroup" xmlns:wpi="http://schemas.microsoft.com/office/word/2010/wordprocessingInk" xmlns:wne="http://schemas.microsoft.com/office/word/2006/wordml" xmlns:wps="http://schemas.microsoft.com/office/word/2010/wordprocessingShape" mc:Ignorable="w14 wp14">
+<w:document xmlns:wpc="http://schemas.microsoft.com/office/word/2010/wordprocessingCanvas" xmlns:mc="http://schemas.openxmlformats.org/markup-compatibility/2006" xmlns:o="urn:schemas-microsoft-com:office:office" xmlns:r="http://schemas.openxmlformats.org/officeDocument/2006/relationships" xmlns:m="http://schemas.openxmlformats.org/officeDocument/2006/math" xmlns:v="urn:schemas-microsoft-com:vml" xmlns:wp14="http://schemas.microsoft.com/office/word/2010/wordprocessingDrawing" xmlns:wp="http://schemas.openxmlformats.org/drawingml/2006/wordprocessingDrawing" xmlns:w10="urn:schemas-microsoft-com:office:word" xmlns:w="http://schemas.openxmlformats.org/wordprocessingml/2006/main" xmlns:w14="http://schemas.microsoft.com/office/word/2010/wordml" xmlns:w15="http://schemas.microsoft.com/office/word/2012/wordml" xmlns:wpg="http://schemas.microsoft.com/office/word/2010/wordprocessingGroup" xmlns:wpi="http://schemas.microsoft.com/office/word/2010/wordprocessingInk" xmlns:wne="http://schemas.microsoft.com/office/word/2006/wordml" xmlns:wps="http://schemas.microsoft.com/office/word/2010/wordprocessingShape" mc:Ignorable="w14 w15 wp14">
   <w:body>
     <w:p>
       <w:pPr>
@@ -35,41 +35,13 @@
         <w:rPr>
           <w:rFonts w:ascii="Malgun Gothic" w:eastAsia="Malgun Gothic" w:hAnsi="Malgun Gothic" w:cs="Arabic Typesetting"/>
         </w:rPr>
-        <w:t xml:space="preserve"> </w:t>
-      </w:r>
-      <w:proofErr w:type="gramStart"/>
-      <w:r>
-        <w:rPr>
-          <w:rFonts w:ascii="Malgun Gothic" w:eastAsia="Malgun Gothic" w:hAnsi="Malgun Gothic" w:cs="Arabic Typesetting"/>
-        </w:rPr>
-        <w:t>Front-Office</w:t>
-      </w:r>
-      <w:proofErr w:type="gramEnd"/>
-      <w:r>
-        <w:rPr>
-          <w:rFonts w:ascii="Malgun Gothic" w:eastAsia="Malgun Gothic" w:hAnsi="Malgun Gothic" w:cs="Arabic Typesetting"/>
-        </w:rPr>
-        <w:t xml:space="preserve"> - </w:t>
-      </w:r>
-      <w:r>
-        <w:rPr>
-          <w:rFonts w:ascii="Malgun Gothic" w:eastAsia="Malgun Gothic" w:hAnsi="Malgun Gothic" w:cs="Arabic Typesetting"/>
-        </w:rPr>
-        <w:t xml:space="preserve">An Analysis of HCS </w:t>
-      </w:r>
-      <w:proofErr w:type="spellStart"/>
-      <w:r>
-        <w:rPr>
-          <w:rFonts w:ascii="Malgun Gothic" w:eastAsia="Malgun Gothic" w:hAnsi="Malgun Gothic" w:cs="Arabic Typesetting"/>
-        </w:rPr>
-        <w:t>Datamatch</w:t>
-      </w:r>
-      <w:proofErr w:type="spellEnd"/>
-      <w:r>
-        <w:rPr>
-          <w:rFonts w:ascii="Malgun Gothic" w:eastAsia="Malgun Gothic" w:hAnsi="Malgun Gothic" w:cs="Arabic Typesetting"/>
-        </w:rPr>
-        <w:t xml:space="preserve"> 2015</w:t>
+        <w:t xml:space="preserve"> Front-Office - </w:t>
+      </w:r>
+      <w:r>
+        <w:rPr>
+          <w:rFonts w:ascii="Malgun Gothic" w:eastAsia="Malgun Gothic" w:hAnsi="Malgun Gothic" w:cs="Arabic Typesetting"/>
+        </w:rPr>
+        <w:t>An Analysis of HCS Datamatch 2015</w:t>
       </w:r>
     </w:p>
     <w:p>
@@ -86,23 +58,7 @@
           <w:rFonts w:ascii="Malgun Gothic" w:eastAsia="Malgun Gothic" w:hAnsi="Malgun Gothic" w:cs="Arabic Typesetting"/>
           <w:i/>
         </w:rPr>
-        <w:t xml:space="preserve">Frederick </w:t>
-      </w:r>
-      <w:proofErr w:type="spellStart"/>
-      <w:r>
-        <w:rPr>
-          <w:rFonts w:ascii="Malgun Gothic" w:eastAsia="Malgun Gothic" w:hAnsi="Malgun Gothic" w:cs="Arabic Typesetting"/>
-          <w:i/>
-        </w:rPr>
-        <w:t>Widjaja</w:t>
-      </w:r>
-      <w:proofErr w:type="spellEnd"/>
-      <w:r>
-        <w:rPr>
-          <w:rFonts w:ascii="Malgun Gothic" w:eastAsia="Malgun Gothic" w:hAnsi="Malgun Gothic" w:cs="Arabic Typesetting"/>
-          <w:i/>
-        </w:rPr>
-        <w:t>, Kevin Eskici, Willy Xiao</w:t>
+        <w:t>Frederick Widjaja, Kevin Eskici, Willy Xiao</w:t>
       </w:r>
     </w:p>
     <w:p>
@@ -119,7 +75,7 @@
         </w:rPr>
         <w:t xml:space="preserve">To view this file and any code, visit: </w:t>
       </w:r>
-      <w:hyperlink r:id="rId9" w:history="1">
+      <w:hyperlink r:id="rId8" w:history="1">
         <w:r>
           <w:rPr>
             <w:rStyle w:val="Hyperlink"/>
@@ -195,25 +151,7 @@
           <w:sz w:val="20"/>
           <w:szCs w:val="20"/>
         </w:rPr>
-        <w:t xml:space="preserve"> biggest event of the year: </w:t>
-      </w:r>
-      <w:proofErr w:type="spellStart"/>
-      <w:r>
-        <w:rPr>
-          <w:rFonts w:ascii="Malgun Gothic" w:eastAsia="Malgun Gothic" w:hAnsi="Malgun Gothic" w:cs="Arabic Typesetting"/>
-          <w:sz w:val="20"/>
-          <w:szCs w:val="20"/>
-        </w:rPr>
-        <w:t>Datamatch</w:t>
-      </w:r>
-      <w:proofErr w:type="spellEnd"/>
-      <w:r>
-        <w:rPr>
-          <w:rFonts w:ascii="Malgun Gothic" w:eastAsia="Malgun Gothic" w:hAnsi="Malgun Gothic" w:cs="Arabic Typesetting"/>
-          <w:sz w:val="20"/>
-          <w:szCs w:val="20"/>
-        </w:rPr>
-        <w:t xml:space="preserve">. </w:t>
+        <w:t xml:space="preserve"> biggest event of the year: Datamatch. </w:t>
       </w:r>
       <w:r>
         <w:rPr>
@@ -269,26 +207,72 @@
           <w:sz w:val="20"/>
           <w:szCs w:val="20"/>
         </w:rPr>
+        <w:t xml:space="preserve"> TheAlgorithm</w:t>
+      </w:r>
+      <w:r>
+        <w:rPr>
+          <w:rStyle w:val="FootnoteReference"/>
+          <w:rFonts w:ascii="Malgun Gothic" w:eastAsia="Malgun Gothic" w:hAnsi="Malgun Gothic" w:cs="Arabic Typesetting"/>
+          <w:sz w:val="20"/>
+          <w:szCs w:val="20"/>
+        </w:rPr>
+        <w:footnoteReference w:id="1"/>
+      </w:r>
+      <w:r>
+        <w:rPr>
+          <w:rFonts w:ascii="Malgun Gothic" w:eastAsia="Malgun Gothic" w:hAnsi="Malgun Gothic" w:cs="Arabic Typesetting"/>
+          <w:sz w:val="20"/>
+          <w:szCs w:val="20"/>
+        </w:rPr>
         <w:t xml:space="preserve"> </w:t>
       </w:r>
-      <w:proofErr w:type="spellStart"/>
-      <w:r>
-        <w:rPr>
-          <w:rFonts w:ascii="Malgun Gothic" w:eastAsia="Malgun Gothic" w:hAnsi="Malgun Gothic" w:cs="Arabic Typesetting"/>
-          <w:sz w:val="20"/>
-          <w:szCs w:val="20"/>
-        </w:rPr>
-        <w:t>TheAlgorithm</w:t>
-      </w:r>
-      <w:proofErr w:type="spellEnd"/>
-      <w:r>
-        <w:rPr>
-          <w:rStyle w:val="FootnoteReference"/>
-          <w:rFonts w:ascii="Malgun Gothic" w:eastAsia="Malgun Gothic" w:hAnsi="Malgun Gothic" w:cs="Arabic Typesetting"/>
-          <w:sz w:val="20"/>
-          <w:szCs w:val="20"/>
-        </w:rPr>
-        <w:footnoteReference w:id="1"/>
+      <w:r>
+        <w:rPr>
+          <w:rFonts w:ascii="Malgun Gothic" w:eastAsia="Malgun Gothic" w:hAnsi="Malgun Gothic" w:cs="Arabic Typesetting"/>
+          <w:sz w:val="20"/>
+          <w:szCs w:val="20"/>
+        </w:rPr>
+        <w:t>itself as some Y variable probably won’t give us any meaningful insight</w:t>
+      </w:r>
+      <w:r>
+        <w:rPr>
+          <w:rFonts w:ascii="Malgun Gothic" w:eastAsia="Malgun Gothic" w:hAnsi="Malgun Gothic" w:cs="Arabic Typesetting"/>
+          <w:sz w:val="20"/>
+          <w:szCs w:val="20"/>
+        </w:rPr>
+        <w:t>s</w:t>
+      </w:r>
+      <w:r>
+        <w:rPr>
+          <w:rFonts w:ascii="Malgun Gothic" w:eastAsia="Malgun Gothic" w:hAnsi="Malgun Gothic" w:cs="Arabic Typesetting"/>
+          <w:sz w:val="20"/>
+          <w:szCs w:val="20"/>
+        </w:rPr>
+        <w:t xml:space="preserve"> into this complex symphony of human emotion</w:t>
+      </w:r>
+      <w:r>
+        <w:rPr>
+          <w:rFonts w:ascii="Malgun Gothic" w:eastAsia="Malgun Gothic" w:hAnsi="Malgun Gothic" w:cs="Arabic Typesetting"/>
+          <w:sz w:val="20"/>
+          <w:szCs w:val="20"/>
+        </w:rPr>
+        <w:t>.</w:t>
+      </w:r>
+      <w:r>
+        <w:rPr>
+          <w:rFonts w:ascii="Malgun Gothic" w:eastAsia="Malgun Gothic" w:hAnsi="Malgun Gothic" w:cs="Arabic Typesetting"/>
+          <w:sz w:val="20"/>
+          <w:szCs w:val="20"/>
+        </w:rPr>
+        <w:t xml:space="preserve"> L</w:t>
+      </w:r>
+      <w:r>
+        <w:rPr>
+          <w:rFonts w:ascii="Malgun Gothic" w:eastAsia="Malgun Gothic" w:hAnsi="Malgun Gothic" w:cs="Arabic Typesetting"/>
+          <w:sz w:val="20"/>
+          <w:szCs w:val="20"/>
+        </w:rPr>
+        <w:t>uckily, a closer</w:t>
       </w:r>
       <w:r>
         <w:rPr>
@@ -304,7 +288,89 @@
           <w:sz w:val="20"/>
           <w:szCs w:val="20"/>
         </w:rPr>
-        <w:t>itself as some Y variable probably won’t give us any meaningful insight</w:t>
+        <w:t>predictor</w:t>
+      </w:r>
+      <w:r>
+        <w:rPr>
+          <w:rFonts w:ascii="Malgun Gothic" w:eastAsia="Malgun Gothic" w:hAnsi="Malgun Gothic" w:cs="Arabic Typesetting"/>
+          <w:sz w:val="20"/>
+          <w:szCs w:val="20"/>
+        </w:rPr>
+        <w:t xml:space="preserve"> of love emerges a few days after St. Valentine’s has done his deed</w:t>
+      </w:r>
+      <w:r>
+        <w:rPr>
+          <w:rFonts w:ascii="Malgun Gothic" w:eastAsia="Malgun Gothic" w:hAnsi="Malgun Gothic" w:cs="Arabic Typesetting"/>
+          <w:sz w:val="20"/>
+          <w:szCs w:val="20"/>
+        </w:rPr>
+        <w:t xml:space="preserve"> – whether </w:t>
+      </w:r>
+      <w:r>
+        <w:rPr>
+          <w:rFonts w:ascii="Malgun Gothic" w:eastAsia="Malgun Gothic" w:hAnsi="Malgun Gothic" w:cs="Arabic Typesetting"/>
+          <w:sz w:val="20"/>
+          <w:szCs w:val="20"/>
+        </w:rPr>
+        <w:t xml:space="preserve">or not </w:t>
+      </w:r>
+      <w:r>
+        <w:rPr>
+          <w:rFonts w:ascii="Malgun Gothic" w:eastAsia="Malgun Gothic" w:hAnsi="Malgun Gothic" w:cs="Arabic Typesetting"/>
+          <w:sz w:val="20"/>
+          <w:szCs w:val="20"/>
+        </w:rPr>
+        <w:t>top-</w:t>
+      </w:r>
+      <w:r>
+        <w:rPr>
+          <w:rFonts w:ascii="Malgun Gothic" w:eastAsia="Malgun Gothic" w:hAnsi="Malgun Gothic" w:cs="Arabic Typesetting"/>
+          <w:sz w:val="20"/>
+          <w:szCs w:val="20"/>
+        </w:rPr>
+        <w:t xml:space="preserve">paired </w:t>
+      </w:r>
+      <w:r>
+        <w:rPr>
+          <w:rFonts w:ascii="Malgun Gothic" w:eastAsia="Malgun Gothic" w:hAnsi="Malgun Gothic" w:cs="Arabic Typesetting"/>
+          <w:sz w:val="20"/>
+          <w:szCs w:val="20"/>
+        </w:rPr>
+        <w:t xml:space="preserve">Datamatch </w:t>
+      </w:r>
+      <w:r>
+        <w:rPr>
+          <w:rFonts w:ascii="Malgun Gothic" w:eastAsia="Malgun Gothic" w:hAnsi="Malgun Gothic" w:cs="Arabic Typesetting"/>
+          <w:sz w:val="20"/>
+          <w:szCs w:val="20"/>
+        </w:rPr>
+        <w:t>couples agree to go on an HCS sponsored Waffle Date at Zinneken’</w:t>
+      </w:r>
+      <w:r>
+        <w:rPr>
+          <w:rFonts w:ascii="Malgun Gothic" w:eastAsia="Malgun Gothic" w:hAnsi="Malgun Gothic" w:cs="Arabic Typesetting"/>
+          <w:sz w:val="20"/>
+          <w:szCs w:val="20"/>
+        </w:rPr>
+        <w:t>s.</w:t>
+      </w:r>
+    </w:p>
+    <w:p>
+      <w:pPr>
+        <w:spacing w:line="240" w:lineRule="auto"/>
+        <w:rPr>
+          <w:rFonts w:ascii="Malgun Gothic" w:eastAsia="Malgun Gothic" w:hAnsi="Malgun Gothic" w:cs="Arabic Typesetting"/>
+          <w:sz w:val="20"/>
+          <w:szCs w:val="20"/>
+        </w:rPr>
+      </w:pPr>
+      <w:r>
+        <w:rPr>
+          <w:rFonts w:ascii="Malgun Gothic" w:eastAsia="Malgun Gothic" w:hAnsi="Malgun Gothic" w:cs="Arabic Typesetting"/>
+          <w:sz w:val="20"/>
+          <w:szCs w:val="20"/>
+        </w:rPr>
+        <w:t>As witnesses to the game of love, bystander</w:t>
       </w:r>
       <w:r>
         <w:rPr>
@@ -320,7 +386,87 @@
           <w:sz w:val="20"/>
           <w:szCs w:val="20"/>
         </w:rPr>
-        <w:t xml:space="preserve"> into this complex symphony of human emotion</w:t>
+        <w:t xml:space="preserve"> will only see the whistling </w:t>
+      </w:r>
+      <w:r>
+        <w:rPr>
+          <w:rFonts w:ascii="Malgun Gothic" w:eastAsia="Malgun Gothic" w:hAnsi="Malgun Gothic" w:cs="Arabic Typesetting"/>
+          <w:sz w:val="20"/>
+          <w:szCs w:val="20"/>
+        </w:rPr>
+        <w:t xml:space="preserve">passage of Cupid’s arrow and the sparks of passion </w:t>
+      </w:r>
+      <w:r>
+        <w:rPr>
+          <w:rFonts w:ascii="Malgun Gothic" w:eastAsia="Malgun Gothic" w:hAnsi="Malgun Gothic" w:cs="Arabic Typesetting"/>
+          <w:sz w:val="20"/>
+          <w:szCs w:val="20"/>
+        </w:rPr>
+        <w:t>that come</w:t>
+      </w:r>
+      <w:r>
+        <w:rPr>
+          <w:rFonts w:ascii="Malgun Gothic" w:eastAsia="Malgun Gothic" w:hAnsi="Malgun Gothic" w:cs="Arabic Typesetting"/>
+          <w:sz w:val="20"/>
+          <w:szCs w:val="20"/>
+        </w:rPr>
+        <w:t xml:space="preserve"> thereafter</w:t>
+      </w:r>
+      <w:r>
+        <w:rPr>
+          <w:rFonts w:ascii="Malgun Gothic" w:eastAsia="Malgun Gothic" w:hAnsi="Malgun Gothic" w:cs="Arabic Typesetting"/>
+          <w:sz w:val="20"/>
+          <w:szCs w:val="20"/>
+        </w:rPr>
+        <w:t xml:space="preserve">. But </w:t>
+      </w:r>
+      <w:r>
+        <w:rPr>
+          <w:rFonts w:ascii="Malgun Gothic" w:eastAsia="Malgun Gothic" w:hAnsi="Malgun Gothic" w:cs="Arabic Typesetting"/>
+          <w:sz w:val="20"/>
+          <w:szCs w:val="20"/>
+        </w:rPr>
+        <w:t xml:space="preserve">long </w:t>
+      </w:r>
+      <w:r>
+        <w:rPr>
+          <w:rFonts w:ascii="Malgun Gothic" w:eastAsia="Malgun Gothic" w:hAnsi="Malgun Gothic" w:cs="Arabic Typesetting"/>
+          <w:sz w:val="20"/>
+          <w:szCs w:val="20"/>
+        </w:rPr>
+        <w:t>after St. Valentine’s has retired to the locker-room</w:t>
+      </w:r>
+      <w:r>
+        <w:rPr>
+          <w:rFonts w:ascii="Malgun Gothic" w:eastAsia="Malgun Gothic" w:hAnsi="Malgun Gothic" w:cs="Arabic Typesetting"/>
+          <w:sz w:val="20"/>
+          <w:szCs w:val="20"/>
+        </w:rPr>
+        <w:t xml:space="preserve">, we – the metaphorical front-office staff – are still working hard </w:t>
+      </w:r>
+      <w:r>
+        <w:rPr>
+          <w:rFonts w:ascii="Malgun Gothic" w:eastAsia="Malgun Gothic" w:hAnsi="Malgun Gothic" w:cs="Arabic Typesetting"/>
+          <w:sz w:val="20"/>
+          <w:szCs w:val="20"/>
+        </w:rPr>
+        <w:t>pouring over the data</w:t>
+      </w:r>
+      <w:r>
+        <w:rPr>
+          <w:rFonts w:ascii="Malgun Gothic" w:eastAsia="Malgun Gothic" w:hAnsi="Malgun Gothic" w:cs="Arabic Typesetting"/>
+          <w:sz w:val="20"/>
+          <w:szCs w:val="20"/>
+        </w:rPr>
+        <w:t xml:space="preserve"> underlying </w:t>
+      </w:r>
+      <w:r>
+        <w:rPr>
+          <w:rFonts w:ascii="Malgun Gothic" w:eastAsia="Malgun Gothic" w:hAnsi="Malgun Gothic" w:cs="Arabic Typesetting"/>
+          <w:sz w:val="20"/>
+          <w:szCs w:val="20"/>
+        </w:rPr>
+        <w:t>every match</w:t>
       </w:r>
       <w:r>
         <w:rPr>
@@ -336,22 +482,6 @@
           <w:sz w:val="20"/>
           <w:szCs w:val="20"/>
         </w:rPr>
-        <w:t xml:space="preserve"> L</w:t>
-      </w:r>
-      <w:r>
-        <w:rPr>
-          <w:rFonts w:ascii="Malgun Gothic" w:eastAsia="Malgun Gothic" w:hAnsi="Malgun Gothic" w:cs="Arabic Typesetting"/>
-          <w:sz w:val="20"/>
-          <w:szCs w:val="20"/>
-        </w:rPr>
-        <w:t>uckily, a closer</w:t>
-      </w:r>
-      <w:r>
-        <w:rPr>
-          <w:rFonts w:ascii="Malgun Gothic" w:eastAsia="Malgun Gothic" w:hAnsi="Malgun Gothic" w:cs="Arabic Typesetting"/>
-          <w:sz w:val="20"/>
-          <w:szCs w:val="20"/>
-        </w:rPr>
         <w:t xml:space="preserve"> </w:t>
       </w:r>
       <w:r>
@@ -360,58 +490,8 @@
           <w:sz w:val="20"/>
           <w:szCs w:val="20"/>
         </w:rPr>
-        <w:t>predictor</w:t>
-      </w:r>
-      <w:r>
-        <w:rPr>
-          <w:rFonts w:ascii="Malgun Gothic" w:eastAsia="Malgun Gothic" w:hAnsi="Malgun Gothic" w:cs="Arabic Typesetting"/>
-          <w:sz w:val="20"/>
-          <w:szCs w:val="20"/>
-        </w:rPr>
-        <w:t xml:space="preserve"> of love emerges a few days after St. Valentine’s has done his deed</w:t>
-      </w:r>
-      <w:r>
-        <w:rPr>
-          <w:rFonts w:ascii="Malgun Gothic" w:eastAsia="Malgun Gothic" w:hAnsi="Malgun Gothic" w:cs="Arabic Typesetting"/>
-          <w:sz w:val="20"/>
-          <w:szCs w:val="20"/>
-        </w:rPr>
-        <w:t xml:space="preserve"> – whether </w:t>
-      </w:r>
-      <w:r>
-        <w:rPr>
-          <w:rFonts w:ascii="Malgun Gothic" w:eastAsia="Malgun Gothic" w:hAnsi="Malgun Gothic" w:cs="Arabic Typesetting"/>
-          <w:sz w:val="20"/>
-          <w:szCs w:val="20"/>
-        </w:rPr>
-        <w:t xml:space="preserve">or not </w:t>
-      </w:r>
-      <w:r>
-        <w:rPr>
-          <w:rFonts w:ascii="Malgun Gothic" w:eastAsia="Malgun Gothic" w:hAnsi="Malgun Gothic" w:cs="Arabic Typesetting"/>
-          <w:sz w:val="20"/>
-          <w:szCs w:val="20"/>
-        </w:rPr>
-        <w:t>top-</w:t>
-      </w:r>
-      <w:r>
-        <w:rPr>
-          <w:rFonts w:ascii="Malgun Gothic" w:eastAsia="Malgun Gothic" w:hAnsi="Malgun Gothic" w:cs="Arabic Typesetting"/>
-          <w:sz w:val="20"/>
-          <w:szCs w:val="20"/>
-        </w:rPr>
-        <w:t xml:space="preserve">paired </w:t>
-      </w:r>
-      <w:proofErr w:type="spellStart"/>
-      <w:r>
-        <w:rPr>
-          <w:rFonts w:ascii="Malgun Gothic" w:eastAsia="Malgun Gothic" w:hAnsi="Malgun Gothic" w:cs="Arabic Typesetting"/>
-          <w:sz w:val="20"/>
-          <w:szCs w:val="20"/>
-        </w:rPr>
-        <w:t>Datamatch</w:t>
-      </w:r>
-      <w:proofErr w:type="spellEnd"/>
+        <w:t>Our</w:t>
+      </w:r>
       <w:r>
         <w:rPr>
           <w:rFonts w:ascii="Malgun Gothic" w:eastAsia="Malgun Gothic" w:hAnsi="Malgun Gothic" w:cs="Arabic Typesetting"/>
@@ -426,155 +506,113 @@
           <w:sz w:val="20"/>
           <w:szCs w:val="20"/>
         </w:rPr>
-        <w:t xml:space="preserve">couples agree to go on an HCS sponsored Waffle Date at </w:t>
-      </w:r>
-      <w:proofErr w:type="spellStart"/>
-      <w:r>
-        <w:rPr>
-          <w:rFonts w:ascii="Malgun Gothic" w:eastAsia="Malgun Gothic" w:hAnsi="Malgun Gothic" w:cs="Arabic Typesetting"/>
-          <w:sz w:val="20"/>
-          <w:szCs w:val="20"/>
-        </w:rPr>
-        <w:t>Zinneken’</w:t>
-      </w:r>
-      <w:r>
-        <w:rPr>
-          <w:rFonts w:ascii="Malgun Gothic" w:eastAsia="Malgun Gothic" w:hAnsi="Malgun Gothic" w:cs="Arabic Typesetting"/>
-          <w:sz w:val="20"/>
-          <w:szCs w:val="20"/>
-        </w:rPr>
-        <w:t>s</w:t>
-      </w:r>
-      <w:proofErr w:type="spellEnd"/>
-      <w:r>
-        <w:rPr>
-          <w:rFonts w:ascii="Malgun Gothic" w:eastAsia="Malgun Gothic" w:hAnsi="Malgun Gothic" w:cs="Arabic Typesetting"/>
-          <w:sz w:val="20"/>
-          <w:szCs w:val="20"/>
-        </w:rPr>
-        <w:t>.</w:t>
-      </w:r>
-    </w:p>
-    <w:p>
-      <w:pPr>
-        <w:spacing w:line="240" w:lineRule="auto"/>
-        <w:rPr>
-          <w:rFonts w:ascii="Malgun Gothic" w:eastAsia="Malgun Gothic" w:hAnsi="Malgun Gothic" w:cs="Arabic Typesetting"/>
-          <w:sz w:val="20"/>
-          <w:szCs w:val="20"/>
-        </w:rPr>
-      </w:pPr>
-      <w:r>
-        <w:rPr>
-          <w:rFonts w:ascii="Malgun Gothic" w:eastAsia="Malgun Gothic" w:hAnsi="Malgun Gothic" w:cs="Arabic Typesetting"/>
-          <w:sz w:val="20"/>
-          <w:szCs w:val="20"/>
-        </w:rPr>
-        <w:t>As witnesses to the game of love, bystander</w:t>
-      </w:r>
-      <w:r>
-        <w:rPr>
-          <w:rFonts w:ascii="Malgun Gothic" w:eastAsia="Malgun Gothic" w:hAnsi="Malgun Gothic" w:cs="Arabic Typesetting"/>
-          <w:sz w:val="20"/>
-          <w:szCs w:val="20"/>
-        </w:rPr>
-        <w:t>s</w:t>
-      </w:r>
-      <w:r>
-        <w:rPr>
-          <w:rFonts w:ascii="Malgun Gothic" w:eastAsia="Malgun Gothic" w:hAnsi="Malgun Gothic" w:cs="Arabic Typesetting"/>
-          <w:sz w:val="20"/>
-          <w:szCs w:val="20"/>
-        </w:rPr>
-        <w:t xml:space="preserve"> will only see the whistling </w:t>
-      </w:r>
-      <w:r>
-        <w:rPr>
-          <w:rFonts w:ascii="Malgun Gothic" w:eastAsia="Malgun Gothic" w:hAnsi="Malgun Gothic" w:cs="Arabic Typesetting"/>
-          <w:sz w:val="20"/>
-          <w:szCs w:val="20"/>
-        </w:rPr>
-        <w:t xml:space="preserve">passage of Cupid’s arrow and the sparks of passion </w:t>
-      </w:r>
-      <w:r>
-        <w:rPr>
-          <w:rFonts w:ascii="Malgun Gothic" w:eastAsia="Malgun Gothic" w:hAnsi="Malgun Gothic" w:cs="Arabic Typesetting"/>
-          <w:sz w:val="20"/>
-          <w:szCs w:val="20"/>
-        </w:rPr>
-        <w:t>that come</w:t>
-      </w:r>
-      <w:r>
-        <w:rPr>
-          <w:rFonts w:ascii="Malgun Gothic" w:eastAsia="Malgun Gothic" w:hAnsi="Malgun Gothic" w:cs="Arabic Typesetting"/>
-          <w:sz w:val="20"/>
-          <w:szCs w:val="20"/>
-        </w:rPr>
-        <w:t xml:space="preserve"> thereafter</w:t>
-      </w:r>
-      <w:r>
-        <w:rPr>
-          <w:rFonts w:ascii="Malgun Gothic" w:eastAsia="Malgun Gothic" w:hAnsi="Malgun Gothic" w:cs="Arabic Typesetting"/>
-          <w:sz w:val="20"/>
-          <w:szCs w:val="20"/>
-        </w:rPr>
-        <w:t xml:space="preserve">. But </w:t>
-      </w:r>
-      <w:r>
-        <w:rPr>
-          <w:rFonts w:ascii="Malgun Gothic" w:eastAsia="Malgun Gothic" w:hAnsi="Malgun Gothic" w:cs="Arabic Typesetting"/>
-          <w:sz w:val="20"/>
-          <w:szCs w:val="20"/>
-        </w:rPr>
-        <w:t xml:space="preserve">long </w:t>
-      </w:r>
-      <w:r>
-        <w:rPr>
-          <w:rFonts w:ascii="Malgun Gothic" w:eastAsia="Malgun Gothic" w:hAnsi="Malgun Gothic" w:cs="Arabic Typesetting"/>
-          <w:sz w:val="20"/>
-          <w:szCs w:val="20"/>
-        </w:rPr>
-        <w:t>after St. Valentine’s has retired to the locker-room</w:t>
-      </w:r>
-      <w:r>
-        <w:rPr>
-          <w:rFonts w:ascii="Malgun Gothic" w:eastAsia="Malgun Gothic" w:hAnsi="Malgun Gothic" w:cs="Arabic Typesetting"/>
-          <w:sz w:val="20"/>
-          <w:szCs w:val="20"/>
-        </w:rPr>
-        <w:t xml:space="preserve">, we – the metaphorical front-office staff – are still working hard </w:t>
-      </w:r>
-      <w:r>
-        <w:rPr>
-          <w:rFonts w:ascii="Malgun Gothic" w:eastAsia="Malgun Gothic" w:hAnsi="Malgun Gothic" w:cs="Arabic Typesetting"/>
-          <w:sz w:val="20"/>
-          <w:szCs w:val="20"/>
-        </w:rPr>
-        <w:t>pouring over the data</w:t>
-      </w:r>
-      <w:r>
-        <w:rPr>
-          <w:rFonts w:ascii="Malgun Gothic" w:eastAsia="Malgun Gothic" w:hAnsi="Malgun Gothic" w:cs="Arabic Typesetting"/>
-          <w:sz w:val="20"/>
-          <w:szCs w:val="20"/>
-        </w:rPr>
-        <w:t xml:space="preserve"> underlying </w:t>
-      </w:r>
-      <w:r>
-        <w:rPr>
-          <w:rFonts w:ascii="Malgun Gothic" w:eastAsia="Malgun Gothic" w:hAnsi="Malgun Gothic" w:cs="Arabic Typesetting"/>
-          <w:sz w:val="20"/>
-          <w:szCs w:val="20"/>
-        </w:rPr>
-        <w:t>every match</w:t>
-      </w:r>
-      <w:r>
-        <w:rPr>
-          <w:rFonts w:ascii="Malgun Gothic" w:eastAsia="Malgun Gothic" w:hAnsi="Malgun Gothic" w:cs="Arabic Typesetting"/>
-          <w:sz w:val="20"/>
-          <w:szCs w:val="20"/>
-        </w:rPr>
-        <w:t>.</w:t>
+        <w:t>singular</w:t>
+      </w:r>
+      <w:r>
+        <w:rPr>
+          <w:rFonts w:ascii="Malgun Gothic" w:eastAsia="Malgun Gothic" w:hAnsi="Malgun Gothic" w:cs="Arabic Typesetting"/>
+          <w:sz w:val="20"/>
+          <w:szCs w:val="20"/>
+        </w:rPr>
+        <w:t xml:space="preserve"> purpose </w:t>
+      </w:r>
+      <w:r>
+        <w:rPr>
+          <w:rFonts w:ascii="Malgun Gothic" w:eastAsia="Malgun Gothic" w:hAnsi="Malgun Gothic" w:cs="Arabic Typesetting"/>
+          <w:sz w:val="20"/>
+          <w:szCs w:val="20"/>
+        </w:rPr>
+        <w:t xml:space="preserve">is </w:t>
+      </w:r>
+      <w:r>
+        <w:rPr>
+          <w:rFonts w:ascii="Malgun Gothic" w:eastAsia="Malgun Gothic" w:hAnsi="Malgun Gothic" w:cs="Arabic Typesetting"/>
+          <w:sz w:val="20"/>
+          <w:szCs w:val="20"/>
+        </w:rPr>
+        <w:t xml:space="preserve">to maximize </w:t>
+      </w:r>
+      <w:r>
+        <w:rPr>
+          <w:rFonts w:ascii="Malgun Gothic" w:eastAsia="Malgun Gothic" w:hAnsi="Malgun Gothic" w:cs="Arabic Typesetting"/>
+          <w:sz w:val="20"/>
+          <w:szCs w:val="20"/>
+        </w:rPr>
+        <w:t xml:space="preserve">matching-making </w:t>
+      </w:r>
+      <w:r>
+        <w:rPr>
+          <w:rFonts w:ascii="Malgun Gothic" w:eastAsia="Malgun Gothic" w:hAnsi="Malgun Gothic" w:cs="Arabic Typesetting"/>
+          <w:sz w:val="20"/>
+          <w:szCs w:val="20"/>
+        </w:rPr>
+        <w:t>efficiency between Harvard undergraduates, a</w:t>
+      </w:r>
+      <w:r>
+        <w:rPr>
+          <w:rFonts w:ascii="Malgun Gothic" w:eastAsia="Malgun Gothic" w:hAnsi="Malgun Gothic" w:cs="Arabic Typesetting"/>
+          <w:sz w:val="20"/>
+          <w:szCs w:val="20"/>
+        </w:rPr>
+        <w:t xml:space="preserve">nd we’ll do it by </w:t>
+      </w:r>
+      <w:r>
+        <w:rPr>
+          <w:rFonts w:ascii="Malgun Gothic" w:eastAsia="Malgun Gothic" w:hAnsi="Malgun Gothic" w:cs="Arabic Typesetting"/>
+          <w:sz w:val="20"/>
+          <w:szCs w:val="20"/>
+        </w:rPr>
+        <w:t>discover</w:t>
+      </w:r>
+      <w:r>
+        <w:rPr>
+          <w:rFonts w:ascii="Malgun Gothic" w:eastAsia="Malgun Gothic" w:hAnsi="Malgun Gothic" w:cs="Arabic Typesetting"/>
+          <w:sz w:val="20"/>
+          <w:szCs w:val="20"/>
+        </w:rPr>
+        <w:t>ing</w:t>
+      </w:r>
+      <w:r>
+        <w:rPr>
+          <w:rFonts w:ascii="Malgun Gothic" w:eastAsia="Malgun Gothic" w:hAnsi="Malgun Gothic" w:cs="Arabic Typesetting"/>
+          <w:sz w:val="20"/>
+          <w:szCs w:val="20"/>
+        </w:rPr>
+        <w:t xml:space="preserve"> which people are most likely to go on a Waffle Date.</w:t>
+      </w:r>
+    </w:p>
+    <w:p>
+      <w:pPr>
+        <w:spacing w:line="240" w:lineRule="auto"/>
+        <w:rPr>
+          <w:rFonts w:ascii="Malgun Gothic" w:eastAsia="Malgun Gothic" w:hAnsi="Malgun Gothic" w:cs="Arabic Typesetting"/>
+          <w:sz w:val="20"/>
+          <w:szCs w:val="20"/>
+        </w:rPr>
+      </w:pPr>
+      <w:r>
+        <w:rPr>
+          <w:rFonts w:ascii="Malgun Gothic" w:eastAsia="Malgun Gothic" w:hAnsi="Malgun Gothic" w:cs="Arabic Typesetting"/>
+          <w:sz w:val="20"/>
+          <w:szCs w:val="20"/>
+        </w:rPr>
+        <w:t xml:space="preserve">We are the sabermetrics of </w:t>
+      </w:r>
+      <w:r>
+        <w:rPr>
+          <w:rFonts w:ascii="Malgun Gothic" w:eastAsia="Malgun Gothic" w:hAnsi="Malgun Gothic" w:cs="Arabic Typesetting"/>
+          <w:sz w:val="20"/>
+          <w:szCs w:val="20"/>
+        </w:rPr>
+        <w:t>match-making</w:t>
+      </w:r>
+      <w:r>
+        <w:rPr>
+          <w:rFonts w:ascii="Malgun Gothic" w:eastAsia="Malgun Gothic" w:hAnsi="Malgun Gothic" w:cs="Arabic Typesetting"/>
+          <w:sz w:val="20"/>
+          <w:szCs w:val="20"/>
+        </w:rPr>
+        <w:t>. We</w:t>
       </w:r>
       <w:r>
         <w:rPr>
@@ -590,164 +628,6 @@
           <w:sz w:val="20"/>
           <w:szCs w:val="20"/>
         </w:rPr>
-        <w:t>Our</w:t>
-      </w:r>
-      <w:r>
-        <w:rPr>
-          <w:rFonts w:ascii="Malgun Gothic" w:eastAsia="Malgun Gothic" w:hAnsi="Malgun Gothic" w:cs="Arabic Typesetting"/>
-          <w:sz w:val="20"/>
-          <w:szCs w:val="20"/>
-        </w:rPr>
-        <w:t xml:space="preserve"> </w:t>
-      </w:r>
-      <w:r>
-        <w:rPr>
-          <w:rFonts w:ascii="Malgun Gothic" w:eastAsia="Malgun Gothic" w:hAnsi="Malgun Gothic" w:cs="Arabic Typesetting"/>
-          <w:sz w:val="20"/>
-          <w:szCs w:val="20"/>
-        </w:rPr>
-        <w:t>singular</w:t>
-      </w:r>
-      <w:r>
-        <w:rPr>
-          <w:rFonts w:ascii="Malgun Gothic" w:eastAsia="Malgun Gothic" w:hAnsi="Malgun Gothic" w:cs="Arabic Typesetting"/>
-          <w:sz w:val="20"/>
-          <w:szCs w:val="20"/>
-        </w:rPr>
-        <w:t xml:space="preserve"> purpose </w:t>
-      </w:r>
-      <w:r>
-        <w:rPr>
-          <w:rFonts w:ascii="Malgun Gothic" w:eastAsia="Malgun Gothic" w:hAnsi="Malgun Gothic" w:cs="Arabic Typesetting"/>
-          <w:sz w:val="20"/>
-          <w:szCs w:val="20"/>
-        </w:rPr>
-        <w:t xml:space="preserve">is </w:t>
-      </w:r>
-      <w:r>
-        <w:rPr>
-          <w:rFonts w:ascii="Malgun Gothic" w:eastAsia="Malgun Gothic" w:hAnsi="Malgun Gothic" w:cs="Arabic Typesetting"/>
-          <w:sz w:val="20"/>
-          <w:szCs w:val="20"/>
-        </w:rPr>
-        <w:t xml:space="preserve">to maximize </w:t>
-      </w:r>
-      <w:r>
-        <w:rPr>
-          <w:rFonts w:ascii="Malgun Gothic" w:eastAsia="Malgun Gothic" w:hAnsi="Malgun Gothic" w:cs="Arabic Typesetting"/>
-          <w:sz w:val="20"/>
-          <w:szCs w:val="20"/>
-        </w:rPr>
-        <w:t xml:space="preserve">matching-making </w:t>
-      </w:r>
-      <w:r>
-        <w:rPr>
-          <w:rFonts w:ascii="Malgun Gothic" w:eastAsia="Malgun Gothic" w:hAnsi="Malgun Gothic" w:cs="Arabic Typesetting"/>
-          <w:sz w:val="20"/>
-          <w:szCs w:val="20"/>
-        </w:rPr>
-        <w:t>efficiency between Harvard undergraduates, a</w:t>
-      </w:r>
-      <w:r>
-        <w:rPr>
-          <w:rFonts w:ascii="Malgun Gothic" w:eastAsia="Malgun Gothic" w:hAnsi="Malgun Gothic" w:cs="Arabic Typesetting"/>
-          <w:sz w:val="20"/>
-          <w:szCs w:val="20"/>
-        </w:rPr>
-        <w:t xml:space="preserve">nd we’ll do it by </w:t>
-      </w:r>
-      <w:r>
-        <w:rPr>
-          <w:rFonts w:ascii="Malgun Gothic" w:eastAsia="Malgun Gothic" w:hAnsi="Malgun Gothic" w:cs="Arabic Typesetting"/>
-          <w:sz w:val="20"/>
-          <w:szCs w:val="20"/>
-        </w:rPr>
-        <w:t>discover</w:t>
-      </w:r>
-      <w:r>
-        <w:rPr>
-          <w:rFonts w:ascii="Malgun Gothic" w:eastAsia="Malgun Gothic" w:hAnsi="Malgun Gothic" w:cs="Arabic Typesetting"/>
-          <w:sz w:val="20"/>
-          <w:szCs w:val="20"/>
-        </w:rPr>
-        <w:t>ing</w:t>
-      </w:r>
-      <w:r>
-        <w:rPr>
-          <w:rFonts w:ascii="Malgun Gothic" w:eastAsia="Malgun Gothic" w:hAnsi="Malgun Gothic" w:cs="Arabic Typesetting"/>
-          <w:sz w:val="20"/>
-          <w:szCs w:val="20"/>
-        </w:rPr>
-        <w:t xml:space="preserve"> which people are most likely to go on a Waffle Date.</w:t>
-      </w:r>
-    </w:p>
-    <w:p>
-      <w:pPr>
-        <w:spacing w:line="240" w:lineRule="auto"/>
-        <w:rPr>
-          <w:rFonts w:ascii="Malgun Gothic" w:eastAsia="Malgun Gothic" w:hAnsi="Malgun Gothic" w:cs="Arabic Typesetting"/>
-          <w:sz w:val="20"/>
-          <w:szCs w:val="20"/>
-        </w:rPr>
-      </w:pPr>
-      <w:r>
-        <w:rPr>
-          <w:rFonts w:ascii="Malgun Gothic" w:eastAsia="Malgun Gothic" w:hAnsi="Malgun Gothic" w:cs="Arabic Typesetting"/>
-          <w:sz w:val="20"/>
-          <w:szCs w:val="20"/>
-        </w:rPr>
-        <w:t xml:space="preserve">We are the </w:t>
-      </w:r>
-      <w:proofErr w:type="spellStart"/>
-      <w:r>
-        <w:rPr>
-          <w:rFonts w:ascii="Malgun Gothic" w:eastAsia="Malgun Gothic" w:hAnsi="Malgun Gothic" w:cs="Arabic Typesetting"/>
-          <w:sz w:val="20"/>
-          <w:szCs w:val="20"/>
-        </w:rPr>
-        <w:t>sabermetrics</w:t>
-      </w:r>
-      <w:proofErr w:type="spellEnd"/>
-      <w:r>
-        <w:rPr>
-          <w:rFonts w:ascii="Malgun Gothic" w:eastAsia="Malgun Gothic" w:hAnsi="Malgun Gothic" w:cs="Arabic Typesetting"/>
-          <w:sz w:val="20"/>
-          <w:szCs w:val="20"/>
-        </w:rPr>
-        <w:t xml:space="preserve"> of </w:t>
-      </w:r>
-      <w:proofErr w:type="gramStart"/>
-      <w:r>
-        <w:rPr>
-          <w:rFonts w:ascii="Malgun Gothic" w:eastAsia="Malgun Gothic" w:hAnsi="Malgun Gothic" w:cs="Arabic Typesetting"/>
-          <w:sz w:val="20"/>
-          <w:szCs w:val="20"/>
-        </w:rPr>
-        <w:t>match-making</w:t>
-      </w:r>
-      <w:proofErr w:type="gramEnd"/>
-      <w:r>
-        <w:rPr>
-          <w:rFonts w:ascii="Malgun Gothic" w:eastAsia="Malgun Gothic" w:hAnsi="Malgun Gothic" w:cs="Arabic Typesetting"/>
-          <w:sz w:val="20"/>
-          <w:szCs w:val="20"/>
-        </w:rPr>
-        <w:t>. We</w:t>
-      </w:r>
-      <w:r>
-        <w:rPr>
-          <w:rFonts w:ascii="Malgun Gothic" w:eastAsia="Malgun Gothic" w:hAnsi="Malgun Gothic" w:cs="Arabic Typesetting"/>
-          <w:sz w:val="20"/>
-          <w:szCs w:val="20"/>
-        </w:rPr>
-        <w:t xml:space="preserve"> </w:t>
-      </w:r>
-      <w:r>
-        <w:rPr>
-          <w:rFonts w:ascii="Malgun Gothic" w:eastAsia="Malgun Gothic" w:hAnsi="Malgun Gothic" w:cs="Arabic Typesetting"/>
-          <w:sz w:val="20"/>
-          <w:szCs w:val="20"/>
-        </w:rPr>
         <w:t xml:space="preserve">the </w:t>
       </w:r>
       <w:r>
@@ -780,25 +660,7 @@
           <w:sz w:val="20"/>
           <w:szCs w:val="20"/>
         </w:rPr>
-        <w:t xml:space="preserve">love. We are St. Valentine’s </w:t>
-      </w:r>
-      <w:proofErr w:type="gramStart"/>
-      <w:r>
-        <w:rPr>
-          <w:rFonts w:ascii="Malgun Gothic" w:eastAsia="Malgun Gothic" w:hAnsi="Malgun Gothic" w:cs="Arabic Typesetting"/>
-          <w:sz w:val="20"/>
-          <w:szCs w:val="20"/>
-        </w:rPr>
-        <w:t>Front-Office</w:t>
-      </w:r>
-      <w:proofErr w:type="gramEnd"/>
-      <w:r>
-        <w:rPr>
-          <w:rFonts w:ascii="Malgun Gothic" w:eastAsia="Malgun Gothic" w:hAnsi="Malgun Gothic" w:cs="Arabic Typesetting"/>
-          <w:sz w:val="20"/>
-          <w:szCs w:val="20"/>
-        </w:rPr>
-        <w:t>.</w:t>
+        <w:t>love. We are St. Valentine’s Front-Office.</w:t>
       </w:r>
     </w:p>
     <w:p>
@@ -842,55 +704,7 @@
           <w:rFonts w:ascii="Malgun Gothic" w:eastAsia="Malgun Gothic" w:hAnsi="Malgun Gothic" w:cs="Arabic Typesetting"/>
           <w:sz w:val="20"/>
         </w:rPr>
-        <w:t xml:space="preserve">[collect </w:t>
-      </w:r>
-      <w:proofErr w:type="spellStart"/>
-      <w:r>
-        <w:rPr>
-          <w:rFonts w:ascii="Malgun Gothic" w:eastAsia="Malgun Gothic" w:hAnsi="Malgun Gothic" w:cs="Arabic Typesetting"/>
-          <w:sz w:val="20"/>
-        </w:rPr>
-        <w:t>collect</w:t>
-      </w:r>
-      <w:proofErr w:type="spellEnd"/>
-      <w:r>
-        <w:rPr>
-          <w:rFonts w:ascii="Malgun Gothic" w:eastAsia="Malgun Gothic" w:hAnsi="Malgun Gothic" w:cs="Arabic Typesetting"/>
-          <w:sz w:val="20"/>
-        </w:rPr>
-        <w:t xml:space="preserve"> </w:t>
-      </w:r>
-      <w:proofErr w:type="spellStart"/>
-      <w:r>
-        <w:rPr>
-          <w:rFonts w:ascii="Malgun Gothic" w:eastAsia="Malgun Gothic" w:hAnsi="Malgun Gothic" w:cs="Arabic Typesetting"/>
-          <w:sz w:val="20"/>
-        </w:rPr>
-        <w:t>collect</w:t>
-      </w:r>
-      <w:proofErr w:type="spellEnd"/>
-      <w:r>
-        <w:rPr>
-          <w:rFonts w:ascii="Malgun Gothic" w:eastAsia="Malgun Gothic" w:hAnsi="Malgun Gothic" w:cs="Arabic Typesetting"/>
-          <w:sz w:val="20"/>
-        </w:rPr>
-        <w:t xml:space="preserve">, </w:t>
-      </w:r>
-      <w:proofErr w:type="spellStart"/>
-      <w:r>
-        <w:rPr>
-          <w:rFonts w:ascii="Malgun Gothic" w:eastAsia="Malgun Gothic" w:hAnsi="Malgun Gothic" w:cs="Arabic Typesetting"/>
-          <w:sz w:val="20"/>
-        </w:rPr>
-        <w:t>sql</w:t>
-      </w:r>
-      <w:proofErr w:type="spellEnd"/>
-      <w:r>
-        <w:rPr>
-          <w:rFonts w:ascii="Malgun Gothic" w:eastAsia="Malgun Gothic" w:hAnsi="Malgun Gothic" w:cs="Arabic Typesetting"/>
-          <w:sz w:val="20"/>
-        </w:rPr>
-        <w:t xml:space="preserve"> queries monkeys]</w:t>
+        <w:t>[collect collect collect, sql queries monkeys]</w:t>
       </w:r>
     </w:p>
     <w:p>
@@ -906,35 +720,49 @@
           <w:b/>
         </w:rPr>
       </w:pPr>
-      <w:proofErr w:type="spellStart"/>
       <w:r>
         <w:rPr>
           <w:rFonts w:ascii="Malgun Gothic" w:eastAsia="Malgun Gothic" w:hAnsi="Malgun Gothic" w:cs="Arabic Typesetting"/>
           <w:b/>
         </w:rPr>
-        <w:t>Modelling</w:t>
-      </w:r>
-      <w:proofErr w:type="spellEnd"/>
+        <w:t xml:space="preserve">Modelling </w:t>
+      </w:r>
       <w:r>
         <w:rPr>
           <w:rFonts w:ascii="Malgun Gothic" w:eastAsia="Malgun Gothic" w:hAnsi="Malgun Gothic" w:cs="Arabic Typesetting"/>
           <w:b/>
         </w:rPr>
-        <w:t xml:space="preserve"> </w:t>
+        <w:t xml:space="preserve">the arrow’s </w:t>
       </w:r>
       <w:r>
         <w:rPr>
           <w:rFonts w:ascii="Malgun Gothic" w:eastAsia="Malgun Gothic" w:hAnsi="Malgun Gothic" w:cs="Arabic Typesetting"/>
           <w:b/>
         </w:rPr>
-        <w:t xml:space="preserve">the arrow’s </w:t>
-      </w:r>
-      <w:r>
-        <w:rPr>
-          <w:rFonts w:ascii="Malgun Gothic" w:eastAsia="Malgun Gothic" w:hAnsi="Malgun Gothic" w:cs="Arabic Typesetting"/>
-          <w:b/>
-        </w:rPr>
         <w:t>path</w:t>
+      </w:r>
+    </w:p>
+    <w:p>
+      <w:pPr>
+        <w:spacing w:line="240" w:lineRule="auto"/>
+        <w:rPr>
+          <w:rFonts w:ascii="Malgun Gothic" w:eastAsia="Malgun Gothic" w:hAnsi="Malgun Gothic" w:cs="Arabic Typesetting"/>
+          <w:sz w:val="20"/>
+        </w:rPr>
+      </w:pPr>
+      <w:r>
+        <w:rPr>
+          <w:rFonts w:ascii="Malgun Gothic" w:eastAsia="Malgun Gothic" w:hAnsi="Malgun Gothic" w:cs="Arabic Typesetting"/>
+          <w:sz w:val="20"/>
+        </w:rPr>
+        <w:t>We first approached the problem by first considering model which individually could craft a narrative for the button clicks. I</w:t>
+      </w:r>
+      <w:r>
+        <w:rPr>
+          <w:rFonts w:ascii="Malgun Gothic" w:eastAsia="Malgun Gothic" w:hAnsi="Malgun Gothic" w:cs="Arabic Typesetting"/>
+          <w:sz w:val="20"/>
+        </w:rPr>
+        <w:t>n these steps, we did little assumption-checking or cross-validation; the only goal was to throw arrows at a target and see which couples stuck.</w:t>
       </w:r>
     </w:p>
     <w:p>
@@ -955,6 +783,7 @@
           <w:rFonts w:ascii="Malgun Gothic" w:eastAsia="Malgun Gothic" w:hAnsi="Malgun Gothic" w:cs="Arabic Typesetting"/>
           <w:b/>
         </w:rPr>
+        <w:lastRenderedPageBreak/>
         <w:t>Pair-Wise</w:t>
       </w:r>
       <w:r>
@@ -963,6 +792,36 @@
           <w:b/>
         </w:rPr>
         <w:t xml:space="preserve"> Models</w:t>
+      </w:r>
+    </w:p>
+    <w:p>
+      <w:pPr>
+        <w:spacing w:line="240" w:lineRule="auto"/>
+        <w:rPr>
+          <w:rFonts w:ascii="Malgun Gothic" w:eastAsia="Malgun Gothic" w:hAnsi="Malgun Gothic" w:cs="Arabic Typesetting"/>
+          <w:sz w:val="20"/>
+        </w:rPr>
+      </w:pPr>
+      <w:r>
+        <w:rPr>
+          <w:rFonts w:ascii="Malgun Gothic" w:eastAsia="Malgun Gothic" w:hAnsi="Malgun Gothic" w:cs="Arabic Typesetting"/>
+          <w:sz w:val="20"/>
+        </w:rPr>
+        <w:t xml:space="preserve">For pair-wise models, </w:t>
+      </w:r>
+      <w:r>
+        <w:rPr>
+          <w:rFonts w:ascii="Malgun Gothic" w:eastAsia="Malgun Gothic" w:hAnsi="Malgun Gothic" w:cs="Arabic Typesetting"/>
+          <w:sz w:val="20"/>
+        </w:rPr>
+        <w:t xml:space="preserve">we considered whether or not a data-matchee would </w:t>
+      </w:r>
+      <w:r>
+        <w:rPr>
+          <w:rFonts w:ascii="Malgun Gothic" w:eastAsia="Malgun Gothic" w:hAnsi="Malgun Gothic" w:cs="Arabic Typesetting"/>
+          <w:sz w:val="20"/>
+        </w:rPr>
+        <w:t>click a button based on their interaction with who their matched with. If two people are in the same house or the same class year, does that make a difference?</w:t>
       </w:r>
     </w:p>
     <w:p>
@@ -995,10 +854,121 @@
       </w:r>
       <w:r>
         <w:rPr>
+          <w:rStyle w:val="FootnoteReference"/>
+          <w:rFonts w:ascii="Malgun Gothic" w:eastAsia="Malgun Gothic" w:hAnsi="Malgun Gothic" w:cs="Arabic Typesetting"/>
+          <w:sz w:val="20"/>
+        </w:rPr>
+        <w:footnoteReference w:id="2"/>
+      </w:r>
+      <w:r>
+        <w:rPr>
           <w:rFonts w:ascii="Malgun Gothic" w:eastAsia="Malgun Gothic" w:hAnsi="Malgun Gothic" w:cs="Arabic Typesetting"/>
           <w:sz w:val="20"/>
         </w:rPr>
         <w:t>[Class Year, House]</w:t>
+      </w:r>
+    </w:p>
+    <w:p>
+      <w:pPr>
+        <w:spacing w:line="240" w:lineRule="auto"/>
+        <w:rPr>
+          <w:rFonts w:ascii="Malgun Gothic" w:eastAsia="Malgun Gothic" w:hAnsi="Malgun Gothic" w:cs="Arabic Typesetting"/>
+          <w:sz w:val="20"/>
+        </w:rPr>
+      </w:pPr>
+      <w:r>
+        <w:rPr>
+          <w:rFonts w:ascii="Malgun Gothic" w:eastAsia="Malgun Gothic" w:hAnsi="Malgun Gothic" w:cs="Arabic Typesetting"/>
+          <w:sz w:val="20"/>
+        </w:rPr>
+        <w:t>Proximity is one of the best predictors of love</w:t>
+      </w:r>
+      <w:r>
+        <w:rPr>
+          <w:rStyle w:val="FootnoteReference"/>
+          <w:rFonts w:ascii="Malgun Gothic" w:eastAsia="Malgun Gothic" w:hAnsi="Malgun Gothic" w:cs="Arabic Typesetting"/>
+          <w:sz w:val="20"/>
+        </w:rPr>
+        <w:footnoteReference w:id="3"/>
+      </w:r>
+      <w:r>
+        <w:rPr>
+          <w:rFonts w:ascii="Malgun Gothic" w:eastAsia="Malgun Gothic" w:hAnsi="Malgun Gothic" w:cs="Arabic Typesetting"/>
+          <w:sz w:val="20"/>
+        </w:rPr>
+        <w:t xml:space="preserve">. Within the Harvard bubble, quadlings date a disproportionate number of quadlings, Kirkland is incestuous, and Mather lathers in their </w:t>
+      </w:r>
+      <w:r>
+        <w:rPr>
+          <w:rFonts w:ascii="Malgun Gothic" w:eastAsia="Malgun Gothic" w:hAnsi="Malgun Gothic" w:cs="Arabic Typesetting"/>
+          <w:sz w:val="20"/>
+        </w:rPr>
+        <w:t>troves of</w:t>
+      </w:r>
+      <w:r>
+        <w:rPr>
+          <w:rFonts w:ascii="Malgun Gothic" w:eastAsia="Malgun Gothic" w:hAnsi="Malgun Gothic" w:cs="Arabic Typesetting"/>
+          <w:sz w:val="20"/>
+        </w:rPr>
+        <w:t xml:space="preserve"> singles.</w:t>
+      </w:r>
+    </w:p>
+    <w:p>
+      <w:pPr>
+        <w:spacing w:line="240" w:lineRule="auto"/>
+        <w:jc w:val="center"/>
+        <w:rPr>
+          <w:rFonts w:ascii="Malgun Gothic" w:eastAsia="Malgun Gothic" w:hAnsi="Malgun Gothic" w:cs="Arabic Typesetting"/>
+          <w:sz w:val="20"/>
+        </w:rPr>
+      </w:pPr>
+      <w:r>
+        <w:rPr>
+          <w:rFonts w:ascii="Malgun Gothic" w:eastAsia="Malgun Gothic" w:hAnsi="Malgun Gothic" w:cs="Arabic Typesetting"/>
+          <w:noProof/>
+          <w:sz w:val="20"/>
+        </w:rPr>
+        <w:drawing>
+          <wp:inline distT="0" distB="0" distL="0" distR="0" wp14:anchorId="409015DF" wp14:editId="79808B6E">
+            <wp:extent cx="4332514" cy="3350477"/>
+            <wp:effectExtent l="0" t="0" r="0" b="2540"/>
+            <wp:docPr id="5" name="Picture 5"/>
+            <wp:cNvGraphicFramePr>
+              <a:graphicFrameLocks xmlns:a="http://schemas.openxmlformats.org/drawingml/2006/main" noChangeAspect="1"/>
+            </wp:cNvGraphicFramePr>
+            <a:graphic xmlns:a="http://schemas.openxmlformats.org/drawingml/2006/main">
+              <a:graphicData uri="http://schemas.openxmlformats.org/drawingml/2006/picture">
+                <pic:pic xmlns:pic="http://schemas.openxmlformats.org/drawingml/2006/picture">
+                  <pic:nvPicPr>
+                    <pic:cNvPr id="5" name="Screen Shot 2015-05-06 at 12.35.15 PM.png"/>
+                    <pic:cNvPicPr/>
+                  </pic:nvPicPr>
+                  <pic:blipFill>
+                    <a:blip r:embed="rId9">
+                      <a:extLst>
+                        <a:ext uri="{28A0092B-C50C-407E-A947-70E740481C1C}">
+                          <a14:useLocalDpi xmlns:a14="http://schemas.microsoft.com/office/drawing/2010/main" val="0"/>
+                        </a:ext>
+                      </a:extLst>
+                    </a:blip>
+                    <a:stretch>
+                      <a:fillRect/>
+                    </a:stretch>
+                  </pic:blipFill>
+                  <pic:spPr>
+                    <a:xfrm>
+                      <a:off x="0" y="0"/>
+                      <a:ext cx="4351885" cy="3365458"/>
+                    </a:xfrm>
+                    <a:prstGeom prst="rect">
+                      <a:avLst/>
+                    </a:prstGeom>
+                  </pic:spPr>
+                </pic:pic>
+              </a:graphicData>
+            </a:graphic>
+          </wp:inline>
+        </w:drawing>
       </w:r>
     </w:p>
     <w:p>
@@ -1030,10 +1000,116 @@
       </w:r>
       <w:r>
         <w:rPr>
+          <w:rStyle w:val="FootnoteReference"/>
+          <w:rFonts w:ascii="Malgun Gothic" w:eastAsia="Malgun Gothic" w:hAnsi="Malgun Gothic" w:cs="Arabic Typesetting"/>
+          <w:sz w:val="20"/>
+        </w:rPr>
+        <w:footnoteReference w:id="4"/>
+      </w:r>
+      <w:r>
+        <w:rPr>
           <w:rFonts w:ascii="Malgun Gothic" w:eastAsia="Malgun Gothic" w:hAnsi="Malgun Gothic" w:cs="Arabic Typesetting"/>
           <w:sz w:val="20"/>
         </w:rPr>
         <w:t>[Suggested Compatibility]</w:t>
+      </w:r>
+    </w:p>
+    <w:p>
+      <w:pPr>
+        <w:spacing w:line="240" w:lineRule="auto"/>
+        <w:rPr>
+          <w:rFonts w:ascii="Malgun Gothic" w:eastAsia="Malgun Gothic" w:hAnsi="Malgun Gothic" w:cs="Arabic Typesetting"/>
+          <w:sz w:val="20"/>
+        </w:rPr>
+      </w:pPr>
+      <w:r>
+        <w:rPr>
+          <w:rFonts w:ascii="Malgun Gothic" w:eastAsia="Malgun Gothic" w:hAnsi="Malgun Gothic" w:cs="Arabic Typesetting"/>
+          <w:sz w:val="20"/>
+        </w:rPr>
+        <w:t>If you’re told you’d be compatible with someone, does of power of suggestion compel you to try it out?</w:t>
+      </w:r>
+    </w:p>
+    <w:p>
+      <w:pPr>
+        <w:spacing w:line="240" w:lineRule="auto"/>
+        <w:jc w:val="center"/>
+        <w:rPr>
+          <w:rFonts w:ascii="Malgun Gothic" w:eastAsia="Malgun Gothic" w:hAnsi="Malgun Gothic" w:cs="Arabic Typesetting"/>
+          <w:sz w:val="20"/>
+        </w:rPr>
+      </w:pPr>
+      <w:r>
+        <w:rPr>
+          <w:rFonts w:ascii="Malgun Gothic" w:eastAsia="Malgun Gothic" w:hAnsi="Malgun Gothic" w:cs="Arabic Typesetting"/>
+          <w:noProof/>
+          <w:sz w:val="20"/>
+        </w:rPr>
+        <w:lastRenderedPageBreak/>
+        <w:drawing>
+          <wp:inline distT="0" distB="0" distL="0" distR="0" wp14:anchorId="0A795876" wp14:editId="307C4335">
+            <wp:extent cx="4451573" cy="2754086"/>
+            <wp:effectExtent l="0" t="0" r="6350" b="8255"/>
+            <wp:docPr id="6" name="Picture 6"/>
+            <wp:cNvGraphicFramePr>
+              <a:graphicFrameLocks xmlns:a="http://schemas.openxmlformats.org/drawingml/2006/main" noChangeAspect="1"/>
+            </wp:cNvGraphicFramePr>
+            <a:graphic xmlns:a="http://schemas.openxmlformats.org/drawingml/2006/main">
+              <a:graphicData uri="http://schemas.openxmlformats.org/drawingml/2006/picture">
+                <pic:pic xmlns:pic="http://schemas.openxmlformats.org/drawingml/2006/picture">
+                  <pic:nvPicPr>
+                    <pic:cNvPr id="6" name="Screen Shot 2015-05-06 at 12.35.36 PM.png"/>
+                    <pic:cNvPicPr/>
+                  </pic:nvPicPr>
+                  <pic:blipFill>
+                    <a:blip r:embed="rId10">
+                      <a:extLst>
+                        <a:ext uri="{28A0092B-C50C-407E-A947-70E740481C1C}">
+                          <a14:useLocalDpi xmlns:a14="http://schemas.microsoft.com/office/drawing/2010/main" val="0"/>
+                        </a:ext>
+                      </a:extLst>
+                    </a:blip>
+                    <a:stretch>
+                      <a:fillRect/>
+                    </a:stretch>
+                  </pic:blipFill>
+                  <pic:spPr>
+                    <a:xfrm>
+                      <a:off x="0" y="0"/>
+                      <a:ext cx="4462587" cy="2760900"/>
+                    </a:xfrm>
+                    <a:prstGeom prst="rect">
+                      <a:avLst/>
+                    </a:prstGeom>
+                  </pic:spPr>
+                </pic:pic>
+              </a:graphicData>
+            </a:graphic>
+          </wp:inline>
+        </w:drawing>
+      </w:r>
+    </w:p>
+    <w:p>
+      <w:pPr>
+        <w:spacing w:line="240" w:lineRule="auto"/>
+        <w:rPr>
+          <w:rFonts w:ascii="Malgun Gothic" w:eastAsia="Malgun Gothic" w:hAnsi="Malgun Gothic" w:cs="Arabic Typesetting"/>
+          <w:sz w:val="20"/>
+        </w:rPr>
+      </w:pPr>
+      <w:r>
+        <w:rPr>
+          <w:rFonts w:ascii="Malgun Gothic" w:eastAsia="Malgun Gothic" w:hAnsi="Malgun Gothic" w:cs="Arabic Typesetting"/>
+          <w:sz w:val="20"/>
+        </w:rPr>
+        <w:t>Probably not.</w:t>
+      </w:r>
+      <w:r>
+        <w:rPr>
+          <w:rFonts w:ascii="Malgun Gothic" w:eastAsia="Malgun Gothic" w:hAnsi="Malgun Gothic" w:cs="Arabic Typesetting"/>
+          <w:sz w:val="20"/>
+        </w:rPr>
+        <w:t xml:space="preserve"> Lol.</w:t>
       </w:r>
     </w:p>
     <w:p>
@@ -1065,10 +1141,92 @@
       </w:r>
       <w:r>
         <w:rPr>
+          <w:rStyle w:val="FootnoteReference"/>
+          <w:rFonts w:ascii="Malgun Gothic" w:eastAsia="Malgun Gothic" w:hAnsi="Malgun Gothic" w:cs="Arabic Typesetting"/>
+          <w:sz w:val="20"/>
+        </w:rPr>
+        <w:footnoteReference w:id="5"/>
+      </w:r>
+      <w:r>
+        <w:rPr>
           <w:rFonts w:ascii="Malgun Gothic" w:eastAsia="Malgun Gothic" w:hAnsi="Malgun Gothic" w:cs="Arabic Typesetting"/>
           <w:sz w:val="20"/>
         </w:rPr>
         <w:t>[Matching Answers]</w:t>
+      </w:r>
+    </w:p>
+    <w:p>
+      <w:pPr>
+        <w:spacing w:line="240" w:lineRule="auto"/>
+        <w:rPr>
+          <w:rFonts w:ascii="Malgun Gothic" w:eastAsia="Malgun Gothic" w:hAnsi="Malgun Gothic" w:cs="Arabic Typesetting"/>
+          <w:sz w:val="20"/>
+        </w:rPr>
+      </w:pPr>
+      <w:r>
+        <w:rPr>
+          <w:rFonts w:ascii="Malgun Gothic" w:eastAsia="Malgun Gothic" w:hAnsi="Malgun Gothic" w:cs="Arabic Typesetting"/>
+          <w:sz w:val="20"/>
+        </w:rPr>
+        <w:t>If there exists any underlying, latent truth in the questions that HCS asks, then we ought to be able to see it here:</w:t>
+      </w:r>
+    </w:p>
+    <w:p>
+      <w:pPr>
+        <w:spacing w:line="240" w:lineRule="auto"/>
+        <w:jc w:val="center"/>
+        <w:rPr>
+          <w:rFonts w:ascii="Malgun Gothic" w:eastAsia="Malgun Gothic" w:hAnsi="Malgun Gothic" w:cs="Arabic Typesetting"/>
+          <w:sz w:val="20"/>
+        </w:rPr>
+      </w:pPr>
+      <w:r>
+        <w:rPr>
+          <w:rFonts w:ascii="Malgun Gothic" w:eastAsia="Malgun Gothic" w:hAnsi="Malgun Gothic" w:cs="Arabic Typesetting"/>
+          <w:noProof/>
+          <w:sz w:val="20"/>
+        </w:rPr>
+        <w:drawing>
+          <wp:inline distT="0" distB="0" distL="0" distR="0" wp14:anchorId="4E8E126F" wp14:editId="222622D4">
+            <wp:extent cx="4132489" cy="2467041"/>
+            <wp:effectExtent l="0" t="0" r="1905" b="0"/>
+            <wp:docPr id="12" name="Picture 12"/>
+            <wp:cNvGraphicFramePr>
+              <a:graphicFrameLocks xmlns:a="http://schemas.openxmlformats.org/drawingml/2006/main" noChangeAspect="1"/>
+            </wp:cNvGraphicFramePr>
+            <a:graphic xmlns:a="http://schemas.openxmlformats.org/drawingml/2006/main">
+              <a:graphicData uri="http://schemas.openxmlformats.org/drawingml/2006/picture">
+                <pic:pic xmlns:pic="http://schemas.openxmlformats.org/drawingml/2006/picture">
+                  <pic:nvPicPr>
+                    <pic:cNvPr id="12" name="Screen Shot 2015-05-06 at 12.35.55 PM.png"/>
+                    <pic:cNvPicPr/>
+                  </pic:nvPicPr>
+                  <pic:blipFill>
+                    <a:blip r:embed="rId11">
+                      <a:extLst>
+                        <a:ext uri="{28A0092B-C50C-407E-A947-70E740481C1C}">
+                          <a14:useLocalDpi xmlns:a14="http://schemas.microsoft.com/office/drawing/2010/main" val="0"/>
+                        </a:ext>
+                      </a:extLst>
+                    </a:blip>
+                    <a:stretch>
+                      <a:fillRect/>
+                    </a:stretch>
+                  </pic:blipFill>
+                  <pic:spPr>
+                    <a:xfrm>
+                      <a:off x="0" y="0"/>
+                      <a:ext cx="4134004" cy="2467946"/>
+                    </a:xfrm>
+                    <a:prstGeom prst="rect">
+                      <a:avLst/>
+                    </a:prstGeom>
+                  </pic:spPr>
+                </pic:pic>
+              </a:graphicData>
+            </a:graphic>
+          </wp:inline>
+        </w:drawing>
       </w:r>
     </w:p>
     <w:p>
@@ -1101,6 +1259,22 @@
     </w:p>
     <w:p>
       <w:pPr>
+        <w:spacing w:line="240" w:lineRule="auto"/>
+        <w:rPr>
+          <w:rFonts w:ascii="Malgun Gothic" w:eastAsia="Malgun Gothic" w:hAnsi="Malgun Gothic" w:cs="Arabic Typesetting"/>
+          <w:sz w:val="20"/>
+        </w:rPr>
+      </w:pPr>
+      <w:r>
+        <w:rPr>
+          <w:rFonts w:ascii="Malgun Gothic" w:eastAsia="Malgun Gothic" w:hAnsi="Malgun Gothic" w:cs="Arabic Typesetting"/>
+          <w:sz w:val="20"/>
+        </w:rPr>
+        <w:t>For these set of models, we ignored the interaction between partners, but rather tried to guess whether someone would agree to a waffle date based on their own inherent traits.</w:t>
+      </w:r>
+    </w:p>
+    <w:p>
+      <w:pPr>
         <w:pStyle w:val="ListParagraph"/>
         <w:numPr>
           <w:ilvl w:val="0"/>
@@ -1128,6 +1302,14 @@
       </w:r>
       <w:r>
         <w:rPr>
+          <w:rStyle w:val="FootnoteReference"/>
+          <w:rFonts w:ascii="Malgun Gothic" w:eastAsia="Malgun Gothic" w:hAnsi="Malgun Gothic" w:cs="Arabic Typesetting"/>
+          <w:sz w:val="20"/>
+        </w:rPr>
+        <w:footnoteReference w:id="6"/>
+      </w:r>
+      <w:r>
+        <w:rPr>
           <w:rFonts w:ascii="Malgun Gothic" w:eastAsia="Malgun Gothic" w:hAnsi="Malgun Gothic" w:cs="Arabic Typesetting"/>
           <w:sz w:val="20"/>
         </w:rPr>
@@ -1140,7 +1322,6 @@
         </w:rPr>
         <w:t xml:space="preserve">As Determined by </w:t>
       </w:r>
-      <w:proofErr w:type="spellStart"/>
       <w:r>
         <w:rPr>
           <w:rFonts w:ascii="Malgun Gothic" w:eastAsia="Malgun Gothic" w:hAnsi="Malgun Gothic" w:cs="Arabic Typesetting"/>
@@ -1148,13 +1329,117 @@
         </w:rPr>
         <w:t>TheAlgorithm</w:t>
       </w:r>
-      <w:proofErr w:type="spellEnd"/>
       <w:r>
         <w:rPr>
           <w:rFonts w:ascii="Malgun Gothic" w:eastAsia="Malgun Gothic" w:hAnsi="Malgun Gothic" w:cs="Arabic Typesetting"/>
           <w:sz w:val="20"/>
         </w:rPr>
         <w:t>]</w:t>
+      </w:r>
+    </w:p>
+    <w:p>
+      <w:pPr>
+        <w:spacing w:line="240" w:lineRule="auto"/>
+        <w:rPr>
+          <w:rFonts w:ascii="Malgun Gothic" w:eastAsia="Malgun Gothic" w:hAnsi="Malgun Gothic" w:cs="Arabic Typesetting"/>
+          <w:sz w:val="20"/>
+        </w:rPr>
+      </w:pPr>
+      <w:r>
+        <w:rPr>
+          <w:rFonts w:ascii="Malgun Gothic" w:eastAsia="Malgun Gothic" w:hAnsi="Malgun Gothic" w:cs="Arabic Typesetting"/>
+          <w:sz w:val="20"/>
+        </w:rPr>
+        <w:lastRenderedPageBreak/>
+        <w:t xml:space="preserve">TheAlgorithm calculates </w:t>
+      </w:r>
+      <w:r>
+        <w:rPr>
+          <w:rFonts w:ascii="Malgun Gothic" w:eastAsia="Malgun Gothic" w:hAnsi="Malgun Gothic" w:cs="Arabic Typesetting"/>
+          <w:sz w:val="20"/>
+        </w:rPr>
+        <w:t xml:space="preserve">12 personality traits from the answers people give to us. </w:t>
+      </w:r>
+      <w:r>
+        <w:rPr>
+          <w:rFonts w:ascii="Malgun Gothic" w:eastAsia="Malgun Gothic" w:hAnsi="Malgun Gothic" w:cs="Arabic Typesetting"/>
+          <w:sz w:val="20"/>
+        </w:rPr>
+        <w:t>Herein lies the magic of TheAlg and here, we hope to find something:</w:t>
+      </w:r>
+    </w:p>
+    <w:p>
+      <w:pPr>
+        <w:spacing w:line="240" w:lineRule="auto"/>
+        <w:jc w:val="center"/>
+        <w:rPr>
+          <w:rFonts w:ascii="Malgun Gothic" w:eastAsia="Malgun Gothic" w:hAnsi="Malgun Gothic" w:cs="Arabic Typesetting"/>
+          <w:sz w:val="20"/>
+        </w:rPr>
+      </w:pPr>
+      <w:r>
+        <w:rPr>
+          <w:rFonts w:ascii="Malgun Gothic" w:eastAsia="Malgun Gothic" w:hAnsi="Malgun Gothic" w:cs="Arabic Typesetting"/>
+          <w:noProof/>
+          <w:sz w:val="20"/>
+        </w:rPr>
+        <w:drawing>
+          <wp:inline distT="0" distB="0" distL="0" distR="0" wp14:anchorId="1EDB71C0" wp14:editId="3D76F058">
+            <wp:extent cx="4043705" cy="4365171"/>
+            <wp:effectExtent l="0" t="0" r="0" b="0"/>
+            <wp:docPr id="14" name="Picture 14"/>
+            <wp:cNvGraphicFramePr>
+              <a:graphicFrameLocks xmlns:a="http://schemas.openxmlformats.org/drawingml/2006/main" noChangeAspect="1"/>
+            </wp:cNvGraphicFramePr>
+            <a:graphic xmlns:a="http://schemas.openxmlformats.org/drawingml/2006/main">
+              <a:graphicData uri="http://schemas.openxmlformats.org/drawingml/2006/picture">
+                <pic:pic xmlns:pic="http://schemas.openxmlformats.org/drawingml/2006/picture">
+                  <pic:nvPicPr>
+                    <pic:cNvPr id="14" name="Screen Shot 2015-05-06 at 12.56.59 PM.png"/>
+                    <pic:cNvPicPr/>
+                  </pic:nvPicPr>
+                  <pic:blipFill>
+                    <a:blip r:embed="rId12">
+                      <a:extLst>
+                        <a:ext uri="{28A0092B-C50C-407E-A947-70E740481C1C}">
+                          <a14:useLocalDpi xmlns:a14="http://schemas.microsoft.com/office/drawing/2010/main" val="0"/>
+                        </a:ext>
+                      </a:extLst>
+                    </a:blip>
+                    <a:stretch>
+                      <a:fillRect/>
+                    </a:stretch>
+                  </pic:blipFill>
+                  <pic:spPr>
+                    <a:xfrm>
+                      <a:off x="0" y="0"/>
+                      <a:ext cx="4044615" cy="4366153"/>
+                    </a:xfrm>
+                    <a:prstGeom prst="rect">
+                      <a:avLst/>
+                    </a:prstGeom>
+                  </pic:spPr>
+                </pic:pic>
+              </a:graphicData>
+            </a:graphic>
+          </wp:inline>
+        </w:drawing>
+      </w:r>
+    </w:p>
+    <w:p>
+      <w:pPr>
+        <w:spacing w:line="240" w:lineRule="auto"/>
+        <w:rPr>
+          <w:rFonts w:ascii="Malgun Gothic" w:eastAsia="Malgun Gothic" w:hAnsi="Malgun Gothic" w:cs="Arabic Typesetting"/>
+          <w:sz w:val="20"/>
+        </w:rPr>
+      </w:pPr>
+      <w:r>
+        <w:rPr>
+          <w:rFonts w:ascii="Malgun Gothic" w:eastAsia="Malgun Gothic" w:hAnsi="Malgun Gothic" w:cs="Arabic Typesetting"/>
+          <w:sz w:val="20"/>
+        </w:rPr>
+        <w:t>A satisfying result emerges from this model: Ambitious people are statistically significantly more likely to go on a waffle date! Wow, good for them! And…as validation to our data-match questions, good for us!</w:t>
       </w:r>
     </w:p>
     <w:p>
@@ -1183,7 +1468,7 @@
           <w:rFonts w:ascii="Malgun Gothic" w:eastAsia="Malgun Gothic" w:hAnsi="Malgun Gothic" w:cs="Arabic Typesetting"/>
           <w:sz w:val="20"/>
         </w:rPr>
-        <w:footnoteReference w:id="2"/>
+        <w:footnoteReference w:id="7"/>
       </w:r>
       <w:r>
         <w:rPr>
@@ -1211,21 +1496,7 @@
         <w:rPr>
           <w:rFonts w:ascii="Malgun Gothic" w:eastAsia="Malgun Gothic" w:hAnsi="Malgun Gothic" w:cs="Arabic Typesetting"/>
         </w:rPr>
-        <w:t xml:space="preserve">Sexuality so often comes to statisticians as clear binaries and </w:t>
-      </w:r>
-      <w:proofErr w:type="gramStart"/>
-      <w:r>
-        <w:rPr>
-          <w:rFonts w:ascii="Malgun Gothic" w:eastAsia="Malgun Gothic" w:hAnsi="Malgun Gothic" w:cs="Arabic Typesetting"/>
-        </w:rPr>
-        <w:t>easily-discernable</w:t>
-      </w:r>
-      <w:proofErr w:type="gramEnd"/>
-      <w:r>
-        <w:rPr>
-          <w:rFonts w:ascii="Malgun Gothic" w:eastAsia="Malgun Gothic" w:hAnsi="Malgun Gothic" w:cs="Arabic Typesetting"/>
-        </w:rPr>
-        <w:t xml:space="preserve"> (read: discriminatory) categories. </w:t>
+        <w:t xml:space="preserve">Sexuality so often comes to statisticians as clear binaries and easily-discernable (read: discriminatory) categories. </w:t>
       </w:r>
       <w:r>
         <w:rPr>
@@ -1302,7 +1573,6 @@
         <w:rPr>
           <w:rFonts w:ascii="Malgun Gothic" w:eastAsia="Malgun Gothic" w:hAnsi="Malgun Gothic" w:cs="Arabic Typesetting"/>
           <w:noProof/>
-          <w:lang w:eastAsia="en-US"/>
         </w:rPr>
         <w:lastRenderedPageBreak/>
         <w:drawing>
@@ -1321,7 +1591,7 @@
                     <pic:cNvPicPr/>
                   </pic:nvPicPr>
                   <pic:blipFill>
-                    <a:blip r:embed="rId10">
+                    <a:blip r:embed="rId13">
                       <a:extLst>
                         <a:ext uri="{28A0092B-C50C-407E-A947-70E740481C1C}">
                           <a14:useLocalDpi xmlns:a14="http://schemas.microsoft.com/office/drawing/2010/main" val="0"/>
@@ -1422,10 +1692,131 @@
       </w:r>
       <w:r>
         <w:rPr>
+          <w:rStyle w:val="FootnoteReference"/>
+          <w:rFonts w:ascii="Malgun Gothic" w:eastAsia="Malgun Gothic" w:hAnsi="Malgun Gothic" w:cs="Arabic Typesetting"/>
+          <w:sz w:val="20"/>
+        </w:rPr>
+        <w:footnoteReference w:id="8"/>
+      </w:r>
+      <w:r>
+        <w:rPr>
           <w:rFonts w:ascii="Malgun Gothic" w:eastAsia="Malgun Gothic" w:hAnsi="Malgun Gothic" w:cs="Arabic Typesetting"/>
           <w:sz w:val="20"/>
         </w:rPr>
         <w:t>[Class Year, Time Responded to Survey]</w:t>
+      </w:r>
+    </w:p>
+    <w:p>
+      <w:pPr>
+        <w:spacing w:line="240" w:lineRule="auto"/>
+        <w:rPr>
+          <w:rFonts w:ascii="Malgun Gothic" w:eastAsia="Malgun Gothic" w:hAnsi="Malgun Gothic" w:cs="Arabic Typesetting"/>
+          <w:sz w:val="20"/>
+        </w:rPr>
+      </w:pPr>
+      <w:r>
+        <w:rPr>
+          <w:rFonts w:ascii="Malgun Gothic" w:eastAsia="Malgun Gothic" w:hAnsi="Malgun Gothic" w:cs="Arabic Typesetting"/>
+          <w:sz w:val="20"/>
+        </w:rPr>
+        <w:t>We know everyone wants to be seen as the one who cares less,</w:t>
+      </w:r>
+      <w:r>
+        <w:rPr>
+          <w:rStyle w:val="FootnoteReference"/>
+          <w:rFonts w:ascii="Malgun Gothic" w:eastAsia="Malgun Gothic" w:hAnsi="Malgun Gothic" w:cs="Arabic Typesetting"/>
+          <w:sz w:val="20"/>
+        </w:rPr>
+        <w:footnoteReference w:id="9"/>
+      </w:r>
+      <w:r>
+        <w:rPr>
+          <w:rFonts w:ascii="Malgun Gothic" w:eastAsia="Malgun Gothic" w:hAnsi="Malgun Gothic" w:cs="Arabic Typesetting"/>
+          <w:sz w:val="20"/>
+        </w:rPr>
+        <w:t xml:space="preserve"> but we know how much you’ve actually been waiting for </w:t>
+      </w:r>
+      <w:r>
+        <w:rPr>
+          <w:rFonts w:ascii="Malgun Gothic" w:eastAsia="Malgun Gothic" w:hAnsi="Malgun Gothic" w:cs="Arabic Typesetting"/>
+          <w:sz w:val="20"/>
+        </w:rPr>
+        <w:t>Datamatch.</w:t>
+      </w:r>
+    </w:p>
+    <w:p>
+      <w:pPr>
+        <w:spacing w:line="240" w:lineRule="auto"/>
+        <w:jc w:val="center"/>
+        <w:rPr>
+          <w:rFonts w:ascii="Malgun Gothic" w:eastAsia="Malgun Gothic" w:hAnsi="Malgun Gothic" w:cs="Arabic Typesetting"/>
+          <w:sz w:val="20"/>
+        </w:rPr>
+      </w:pPr>
+      <w:r>
+        <w:rPr>
+          <w:rFonts w:ascii="Malgun Gothic" w:eastAsia="Malgun Gothic" w:hAnsi="Malgun Gothic" w:cs="Arabic Typesetting"/>
+          <w:noProof/>
+          <w:sz w:val="20"/>
+        </w:rPr>
+        <w:drawing>
+          <wp:inline distT="0" distB="0" distL="0" distR="0" wp14:anchorId="2D24C419" wp14:editId="215DBC1A">
+            <wp:extent cx="3782785" cy="2864700"/>
+            <wp:effectExtent l="0" t="0" r="8255" b="0"/>
+            <wp:docPr id="15" name="Picture 15"/>
+            <wp:cNvGraphicFramePr>
+              <a:graphicFrameLocks xmlns:a="http://schemas.openxmlformats.org/drawingml/2006/main" noChangeAspect="1"/>
+            </wp:cNvGraphicFramePr>
+            <a:graphic xmlns:a="http://schemas.openxmlformats.org/drawingml/2006/main">
+              <a:graphicData uri="http://schemas.openxmlformats.org/drawingml/2006/picture">
+                <pic:pic xmlns:pic="http://schemas.openxmlformats.org/drawingml/2006/picture">
+                  <pic:nvPicPr>
+                    <pic:cNvPr id="15" name="Screen Shot 2015-05-06 at 12.36.36 PM.png"/>
+                    <pic:cNvPicPr/>
+                  </pic:nvPicPr>
+                  <pic:blipFill>
+                    <a:blip r:embed="rId14">
+                      <a:extLst>
+                        <a:ext uri="{28A0092B-C50C-407E-A947-70E740481C1C}">
+                          <a14:useLocalDpi xmlns:a14="http://schemas.microsoft.com/office/drawing/2010/main" val="0"/>
+                        </a:ext>
+                      </a:extLst>
+                    </a:blip>
+                    <a:stretch>
+                      <a:fillRect/>
+                    </a:stretch>
+                  </pic:blipFill>
+                  <pic:spPr>
+                    <a:xfrm>
+                      <a:off x="0" y="0"/>
+                      <a:ext cx="3786191" cy="2867279"/>
+                    </a:xfrm>
+                    <a:prstGeom prst="rect">
+                      <a:avLst/>
+                    </a:prstGeom>
+                  </pic:spPr>
+                </pic:pic>
+              </a:graphicData>
+            </a:graphic>
+          </wp:inline>
+        </w:drawing>
+      </w:r>
+    </w:p>
+    <w:p>
+      <w:pPr>
+        <w:spacing w:line="240" w:lineRule="auto"/>
+        <w:rPr>
+          <w:rFonts w:ascii="Malgun Gothic" w:eastAsia="Malgun Gothic" w:hAnsi="Malgun Gothic" w:cs="Arabic Typesetting"/>
+          <w:sz w:val="20"/>
+        </w:rPr>
+      </w:pPr>
+      <w:r>
+        <w:rPr>
+          <w:rFonts w:ascii="Malgun Gothic" w:eastAsia="Malgun Gothic" w:hAnsi="Malgun Gothic" w:cs="Arabic Typesetting"/>
+          <w:sz w:val="20"/>
+        </w:rPr>
+        <w:lastRenderedPageBreak/>
+        <w:t>If you’re someone who filled out Datamatch early-on, then you’re quite more likely to go on a waffle date.</w:t>
       </w:r>
     </w:p>
     <w:p>
@@ -1446,7 +1837,7 @@
           <w:rFonts w:ascii="Malgun Gothic" w:eastAsia="Malgun Gothic" w:hAnsi="Malgun Gothic" w:cs="Arabic Typesetting"/>
           <w:b/>
         </w:rPr>
-        <w:t>Self-Delusion</w:t>
+        <w:t>Explicit Eagerness</w:t>
       </w:r>
       <w:r>
         <w:rPr>
@@ -1457,11 +1848,118 @@
       </w:r>
       <w:r>
         <w:rPr>
+          <w:rStyle w:val="FootnoteReference"/>
+          <w:rFonts w:ascii="Malgun Gothic" w:eastAsia="Malgun Gothic" w:hAnsi="Malgun Gothic" w:cs="Arabic Typesetting"/>
+          <w:sz w:val="20"/>
+        </w:rPr>
+        <w:footnoteReference w:id="10"/>
+      </w:r>
+      <w:r>
+        <w:rPr>
           <w:rFonts w:ascii="Malgun Gothic" w:eastAsia="Malgun Gothic" w:hAnsi="Malgun Gothic" w:cs="Arabic Typesetting"/>
           <w:sz w:val="20"/>
         </w:rPr>
         <w:t>[Prior Willingness, In a Relationship]</w:t>
       </w:r>
+    </w:p>
+    <w:p>
+      <w:pPr>
+        <w:spacing w:line="240" w:lineRule="auto"/>
+        <w:rPr>
+          <w:rFonts w:ascii="Malgun Gothic" w:eastAsia="Malgun Gothic" w:hAnsi="Malgun Gothic" w:cs="Arabic Typesetting"/>
+          <w:sz w:val="20"/>
+        </w:rPr>
+      </w:pPr>
+      <w:r>
+        <w:rPr>
+          <w:rFonts w:ascii="Malgun Gothic" w:eastAsia="Malgun Gothic" w:hAnsi="Malgun Gothic" w:cs="Arabic Typesetting"/>
+          <w:sz w:val="20"/>
+        </w:rPr>
+        <w:t>And finally, we can question how eager you are to go on a waffle-date given your explicit eagerness.</w:t>
+      </w:r>
+    </w:p>
+    <w:p>
+      <w:pPr>
+        <w:spacing w:line="240" w:lineRule="auto"/>
+        <w:jc w:val="center"/>
+        <w:rPr>
+          <w:rFonts w:ascii="Malgun Gothic" w:eastAsia="Malgun Gothic" w:hAnsi="Malgun Gothic" w:cs="Arabic Typesetting"/>
+          <w:sz w:val="20"/>
+        </w:rPr>
+      </w:pPr>
+      <w:r>
+        <w:rPr>
+          <w:rFonts w:ascii="Malgun Gothic" w:eastAsia="Malgun Gothic" w:hAnsi="Malgun Gothic" w:cs="Arabic Typesetting"/>
+          <w:noProof/>
+          <w:sz w:val="20"/>
+        </w:rPr>
+        <w:drawing>
+          <wp:inline distT="0" distB="0" distL="0" distR="0" wp14:anchorId="37F0F01C" wp14:editId="468443E8">
+            <wp:extent cx="4537982" cy="2722789"/>
+            <wp:effectExtent l="0" t="0" r="0" b="1905"/>
+            <wp:docPr id="16" name="Picture 16"/>
+            <wp:cNvGraphicFramePr>
+              <a:graphicFrameLocks xmlns:a="http://schemas.openxmlformats.org/drawingml/2006/main" noChangeAspect="1"/>
+            </wp:cNvGraphicFramePr>
+            <a:graphic xmlns:a="http://schemas.openxmlformats.org/drawingml/2006/main">
+              <a:graphicData uri="http://schemas.openxmlformats.org/drawingml/2006/picture">
+                <pic:pic xmlns:pic="http://schemas.openxmlformats.org/drawingml/2006/picture">
+                  <pic:nvPicPr>
+                    <pic:cNvPr id="16" name="Screen Shot 2015-05-06 at 12.37.06 PM.png"/>
+                    <pic:cNvPicPr/>
+                  </pic:nvPicPr>
+                  <pic:blipFill>
+                    <a:blip r:embed="rId15">
+                      <a:extLst>
+                        <a:ext uri="{28A0092B-C50C-407E-A947-70E740481C1C}">
+                          <a14:useLocalDpi xmlns:a14="http://schemas.microsoft.com/office/drawing/2010/main" val="0"/>
+                        </a:ext>
+                      </a:extLst>
+                    </a:blip>
+                    <a:stretch>
+                      <a:fillRect/>
+                    </a:stretch>
+                  </pic:blipFill>
+                  <pic:spPr>
+                    <a:xfrm>
+                      <a:off x="0" y="0"/>
+                      <a:ext cx="4550891" cy="2730535"/>
+                    </a:xfrm>
+                    <a:prstGeom prst="rect">
+                      <a:avLst/>
+                    </a:prstGeom>
+                  </pic:spPr>
+                </pic:pic>
+              </a:graphicData>
+            </a:graphic>
+          </wp:inline>
+        </w:drawing>
+      </w:r>
+    </w:p>
+    <w:p>
+      <w:pPr>
+        <w:spacing w:line="240" w:lineRule="auto"/>
+        <w:rPr>
+          <w:rFonts w:ascii="Malgun Gothic" w:eastAsia="Malgun Gothic" w:hAnsi="Malgun Gothic" w:cs="Arabic Typesetting"/>
+          <w:sz w:val="20"/>
+        </w:rPr>
+      </w:pPr>
+      <w:r>
+        <w:rPr>
+          <w:rFonts w:ascii="Malgun Gothic" w:eastAsia="Malgun Gothic" w:hAnsi="Malgun Gothic" w:cs="Arabic Typesetting"/>
+          <w:sz w:val="20"/>
+        </w:rPr>
+        <w:t>In many ways, this model by itself should give us a lot of informat</w:t>
+      </w:r>
+      <w:r>
+        <w:rPr>
+          <w:rFonts w:ascii="Malgun Gothic" w:eastAsia="Malgun Gothic" w:hAnsi="Malgun Gothic" w:cs="Arabic Typesetting"/>
+          <w:sz w:val="20"/>
+        </w:rPr>
+        <w:t xml:space="preserve">ion; we literally ask the question </w:t>
+      </w:r>
+      <w:bookmarkStart w:id="0" w:name="_GoBack"/>
+      <w:bookmarkEnd w:id="0"/>
     </w:p>
     <w:p>
       <w:pPr>
@@ -1495,20 +1993,6 @@
     <w:p>
       <w:pPr>
         <w:spacing w:line="240" w:lineRule="auto"/>
-        <w:rPr>
-          <w:rFonts w:ascii="Malgun Gothic" w:eastAsia="Malgun Gothic" w:hAnsi="Malgun Gothic" w:cs="Arabic Typesetting"/>
-        </w:rPr>
-      </w:pPr>
-      <w:r>
-        <w:rPr>
-          <w:rFonts w:ascii="Malgun Gothic" w:eastAsia="Malgun Gothic" w:hAnsi="Malgun Gothic" w:cs="Arabic Typesetting"/>
-        </w:rPr>
-        <w:t>Plots:</w:t>
-      </w:r>
-    </w:p>
-    <w:p>
-      <w:pPr>
-        <w:spacing w:line="240" w:lineRule="auto"/>
         <w:jc w:val="center"/>
         <w:rPr>
           <w:rFonts w:ascii="Malgun Gothic" w:eastAsia="Malgun Gothic" w:hAnsi="Malgun Gothic" w:cs="Arabic Typesetting"/>
@@ -1518,7 +2002,6 @@
         <w:rPr>
           <w:rFonts w:ascii="Malgun Gothic" w:eastAsia="Malgun Gothic" w:hAnsi="Malgun Gothic" w:cs="Arabic Typesetting"/>
           <w:noProof/>
-          <w:lang w:eastAsia="en-US"/>
         </w:rPr>
         <w:lastRenderedPageBreak/>
         <w:drawing>
@@ -1539,7 +2022,7 @@
                     </pic:cNvPicPr>
                   </pic:nvPicPr>
                   <pic:blipFill>
-                    <a:blip r:embed="rId11">
+                    <a:blip r:embed="rId16">
                       <a:extLst>
                         <a:ext uri="{28A0092B-C50C-407E-A947-70E740481C1C}">
                           <a14:useLocalDpi xmlns:a14="http://schemas.microsoft.com/office/drawing/2010/main" val="0"/>
@@ -1590,7 +2073,6 @@
         <w:rPr>
           <w:rFonts w:ascii="Malgun Gothic" w:eastAsia="Malgun Gothic" w:hAnsi="Malgun Gothic" w:cs="Arabic Typesetting"/>
           <w:noProof/>
-          <w:lang w:eastAsia="en-US"/>
         </w:rPr>
         <w:drawing>
           <wp:inline distT="0" distB="0" distL="0" distR="0" wp14:anchorId="20A9E735" wp14:editId="247CAF15">
@@ -1610,7 +2092,7 @@
                     </pic:cNvPicPr>
                   </pic:nvPicPr>
                   <pic:blipFill>
-                    <a:blip r:embed="rId12">
+                    <a:blip r:embed="rId17">
                       <a:extLst>
                         <a:ext uri="{28A0092B-C50C-407E-A947-70E740481C1C}">
                           <a14:useLocalDpi xmlns:a14="http://schemas.microsoft.com/office/drawing/2010/main" val="0"/>
@@ -1661,7 +2143,6 @@
         <w:rPr>
           <w:rFonts w:ascii="Malgun Gothic" w:eastAsia="Malgun Gothic" w:hAnsi="Malgun Gothic" w:cs="Arabic Typesetting"/>
           <w:noProof/>
-          <w:lang w:eastAsia="en-US"/>
         </w:rPr>
         <w:lastRenderedPageBreak/>
         <w:drawing>
@@ -1682,7 +2163,7 @@
                     </pic:cNvPicPr>
                   </pic:nvPicPr>
                   <pic:blipFill>
-                    <a:blip r:embed="rId13">
+                    <a:blip r:embed="rId18">
                       <a:extLst>
                         <a:ext uri="{28A0092B-C50C-407E-A947-70E740481C1C}">
                           <a14:useLocalDpi xmlns:a14="http://schemas.microsoft.com/office/drawing/2010/main" val="0"/>
@@ -1721,19 +2202,11 @@
           <w:rFonts w:ascii="Malgun Gothic" w:eastAsia="Malgun Gothic" w:hAnsi="Malgun Gothic" w:cs="Arabic Typesetting"/>
         </w:rPr>
       </w:pPr>
-      <w:proofErr w:type="gramStart"/>
-      <w:r>
-        <w:rPr>
-          <w:rFonts w:ascii="Malgun Gothic" w:eastAsia="Malgun Gothic" w:hAnsi="Malgun Gothic" w:cs="Arabic Typesetting"/>
-        </w:rPr>
-        <w:t>Straight-male</w:t>
-      </w:r>
-      <w:proofErr w:type="gramEnd"/>
-      <w:r>
-        <w:rPr>
-          <w:rFonts w:ascii="Malgun Gothic" w:eastAsia="Malgun Gothic" w:hAnsi="Malgun Gothic" w:cs="Arabic Typesetting"/>
-        </w:rPr>
-        <w:t xml:space="preserve">: -1.10191 + -.07518 = </w:t>
+      <w:r>
+        <w:rPr>
+          <w:rFonts w:ascii="Malgun Gothic" w:eastAsia="Malgun Gothic" w:hAnsi="Malgun Gothic" w:cs="Arabic Typesetting"/>
+        </w:rPr>
+        <w:t xml:space="preserve">Straight-male: -1.10191 + -.07518 = </w:t>
       </w:r>
       <w:r>
         <w:rPr>
@@ -1745,21 +2218,7 @@
         <w:rPr>
           <w:rFonts w:ascii="Malgun Gothic" w:eastAsia="Malgun Gothic" w:hAnsi="Malgun Gothic" w:cs="Arabic Typesetting"/>
         </w:rPr>
-        <w:t xml:space="preserve"> (</w:t>
-      </w:r>
-      <w:proofErr w:type="spellStart"/>
-      <w:r>
-        <w:rPr>
-          <w:rFonts w:ascii="Malgun Gothic" w:eastAsia="Malgun Gothic" w:hAnsi="Malgun Gothic" w:cs="Arabic Typesetting"/>
-        </w:rPr>
-        <w:t>Prob</w:t>
-      </w:r>
-      <w:proofErr w:type="spellEnd"/>
-      <w:r>
-        <w:rPr>
-          <w:rFonts w:ascii="Malgun Gothic" w:eastAsia="Malgun Gothic" w:hAnsi="Malgun Gothic" w:cs="Arabic Typesetting"/>
-        </w:rPr>
-        <w:t xml:space="preserve"> = </w:t>
+        <w:t xml:space="preserve"> (Prob = </w:t>
       </w:r>
       <w:r>
         <w:rPr>
@@ -1791,21 +2250,7 @@
         <w:rPr>
           <w:rFonts w:ascii="Malgun Gothic" w:eastAsia="Malgun Gothic" w:hAnsi="Malgun Gothic" w:cs="Arabic Typesetting"/>
         </w:rPr>
-        <w:t xml:space="preserve"> (</w:t>
-      </w:r>
-      <w:proofErr w:type="spellStart"/>
-      <w:r>
-        <w:rPr>
-          <w:rFonts w:ascii="Malgun Gothic" w:eastAsia="Malgun Gothic" w:hAnsi="Malgun Gothic" w:cs="Arabic Typesetting"/>
-        </w:rPr>
-        <w:t>Prob</w:t>
-      </w:r>
-      <w:proofErr w:type="spellEnd"/>
-      <w:r>
-        <w:rPr>
-          <w:rFonts w:ascii="Malgun Gothic" w:eastAsia="Malgun Gothic" w:hAnsi="Malgun Gothic" w:cs="Arabic Typesetting"/>
-        </w:rPr>
-        <w:t xml:space="preserve"> = </w:t>
+        <w:t xml:space="preserve"> (Prob = </w:t>
       </w:r>
       <w:r>
         <w:rPr>
@@ -1843,21 +2288,7 @@
         <w:rPr>
           <w:rFonts w:ascii="Malgun Gothic" w:eastAsia="Malgun Gothic" w:hAnsi="Malgun Gothic" w:cs="Arabic Typesetting"/>
         </w:rPr>
-        <w:t xml:space="preserve"> (</w:t>
-      </w:r>
-      <w:proofErr w:type="spellStart"/>
-      <w:r>
-        <w:rPr>
-          <w:rFonts w:ascii="Malgun Gothic" w:eastAsia="Malgun Gothic" w:hAnsi="Malgun Gothic" w:cs="Arabic Typesetting"/>
-        </w:rPr>
-        <w:t>Prob</w:t>
-      </w:r>
-      <w:proofErr w:type="spellEnd"/>
-      <w:r>
-        <w:rPr>
-          <w:rFonts w:ascii="Malgun Gothic" w:eastAsia="Malgun Gothic" w:hAnsi="Malgun Gothic" w:cs="Arabic Typesetting"/>
-        </w:rPr>
-        <w:t xml:space="preserve"> = </w:t>
+        <w:t xml:space="preserve"> (Prob = </w:t>
       </w:r>
       <w:r>
         <w:rPr>
@@ -1895,21 +2326,7 @@
         <w:rPr>
           <w:rFonts w:ascii="Malgun Gothic" w:eastAsia="Malgun Gothic" w:hAnsi="Malgun Gothic" w:cs="Arabic Typesetting"/>
         </w:rPr>
-        <w:t xml:space="preserve">  (</w:t>
-      </w:r>
-      <w:proofErr w:type="spellStart"/>
-      <w:r>
-        <w:rPr>
-          <w:rFonts w:ascii="Malgun Gothic" w:eastAsia="Malgun Gothic" w:hAnsi="Malgun Gothic" w:cs="Arabic Typesetting"/>
-        </w:rPr>
-        <w:t>Prob</w:t>
-      </w:r>
-      <w:proofErr w:type="spellEnd"/>
-      <w:r>
-        <w:rPr>
-          <w:rFonts w:ascii="Malgun Gothic" w:eastAsia="Malgun Gothic" w:hAnsi="Malgun Gothic" w:cs="Arabic Typesetting"/>
-        </w:rPr>
-        <w:t xml:space="preserve"> = </w:t>
+        <w:t xml:space="preserve">  (Prob = </w:t>
       </w:r>
       <w:r>
         <w:rPr>
@@ -1967,7 +2384,6 @@
         <w:rPr>
           <w:rFonts w:ascii="Malgun Gothic" w:eastAsia="Malgun Gothic" w:hAnsi="Malgun Gothic" w:cs="Arabic Typesetting"/>
           <w:noProof/>
-          <w:lang w:eastAsia="en-US"/>
         </w:rPr>
         <w:lastRenderedPageBreak/>
         <w:drawing>
@@ -1988,7 +2404,7 @@
                     </pic:cNvPicPr>
                   </pic:nvPicPr>
                   <pic:blipFill>
-                    <a:blip r:embed="rId14">
+                    <a:blip r:embed="rId19">
                       <a:extLst>
                         <a:ext uri="{28A0092B-C50C-407E-A947-70E740481C1C}">
                           <a14:useLocalDpi xmlns:a14="http://schemas.microsoft.com/office/drawing/2010/main" val="0"/>
@@ -2037,28 +2453,14 @@
         <w:rPr>
           <w:rFonts w:ascii="Malgun Gothic" w:eastAsia="Malgun Gothic" w:hAnsi="Malgun Gothic" w:cs="Arabic Typesetting"/>
         </w:rPr>
+        <w:t xml:space="preserve"> Prob:</w:t>
+      </w:r>
+      <w:r>
+        <w:rPr>
+          <w:rFonts w:ascii="Malgun Gothic" w:eastAsia="Malgun Gothic" w:hAnsi="Malgun Gothic" w:cs="Arabic Typesetting"/>
+        </w:rPr>
         <w:t xml:space="preserve"> </w:t>
       </w:r>
-      <w:proofErr w:type="spellStart"/>
-      <w:r>
-        <w:rPr>
-          <w:rFonts w:ascii="Malgun Gothic" w:eastAsia="Malgun Gothic" w:hAnsi="Malgun Gothic" w:cs="Arabic Typesetting"/>
-        </w:rPr>
-        <w:t>Prob</w:t>
-      </w:r>
-      <w:proofErr w:type="spellEnd"/>
-      <w:r>
-        <w:rPr>
-          <w:rFonts w:ascii="Malgun Gothic" w:eastAsia="Malgun Gothic" w:hAnsi="Malgun Gothic" w:cs="Arabic Typesetting"/>
-        </w:rPr>
-        <w:t>:</w:t>
-      </w:r>
-      <w:r>
-        <w:rPr>
-          <w:rFonts w:ascii="Malgun Gothic" w:eastAsia="Malgun Gothic" w:hAnsi="Malgun Gothic" w:cs="Arabic Typesetting"/>
-        </w:rPr>
-        <w:t xml:space="preserve"> </w:t>
-      </w:r>
       <w:r>
         <w:rPr>
           <w:rFonts w:ascii="Malgun Gothic" w:eastAsia="Malgun Gothic" w:hAnsi="Malgun Gothic" w:cs="Arabic Typesetting"/>
@@ -2079,19 +2481,11 @@
         </w:rPr>
         <w:t xml:space="preserve">Female: </w:t>
       </w:r>
-      <w:proofErr w:type="spellStart"/>
-      <w:r>
-        <w:rPr>
-          <w:rFonts w:ascii="Malgun Gothic" w:eastAsia="Malgun Gothic" w:hAnsi="Malgun Gothic" w:cs="Arabic Typesetting"/>
-        </w:rPr>
-        <w:t>Prob</w:t>
-      </w:r>
-      <w:proofErr w:type="spellEnd"/>
-      <w:r>
-        <w:rPr>
-          <w:rFonts w:ascii="Malgun Gothic" w:eastAsia="Malgun Gothic" w:hAnsi="Malgun Gothic" w:cs="Arabic Typesetting"/>
-        </w:rPr>
-        <w:t xml:space="preserve">: </w:t>
+      <w:r>
+        <w:rPr>
+          <w:rFonts w:ascii="Malgun Gothic" w:eastAsia="Malgun Gothic" w:hAnsi="Malgun Gothic" w:cs="Arabic Typesetting"/>
+        </w:rPr>
+        <w:t xml:space="preserve">Prob: </w:t>
       </w:r>
       <w:r>
         <w:rPr>
@@ -2111,7 +2505,6 @@
         <w:rPr>
           <w:rFonts w:ascii="Malgun Gothic" w:eastAsia="Malgun Gothic" w:hAnsi="Malgun Gothic" w:cs="Arabic Typesetting"/>
           <w:noProof/>
-          <w:lang w:eastAsia="en-US"/>
         </w:rPr>
         <w:drawing>
           <wp:inline distT="0" distB="0" distL="0" distR="0" wp14:anchorId="210F5D27" wp14:editId="75845768">
@@ -2131,7 +2524,7 @@
                     </pic:cNvPicPr>
                   </pic:nvPicPr>
                   <pic:blipFill>
-                    <a:blip r:embed="rId15">
+                    <a:blip r:embed="rId20">
                       <a:extLst>
                         <a:ext uri="{28A0092B-C50C-407E-A947-70E740481C1C}">
                           <a14:useLocalDpi xmlns:a14="http://schemas.microsoft.com/office/drawing/2010/main" val="0"/>
@@ -2182,7 +2575,6 @@
         <w:rPr>
           <w:rFonts w:ascii="Malgun Gothic" w:eastAsia="Malgun Gothic" w:hAnsi="Malgun Gothic" w:cs="Arabic Typesetting"/>
           <w:noProof/>
-          <w:lang w:eastAsia="en-US"/>
         </w:rPr>
         <w:lastRenderedPageBreak/>
         <w:drawing>
@@ -2203,7 +2595,7 @@
                     </pic:cNvPicPr>
                   </pic:nvPicPr>
                   <pic:blipFill>
-                    <a:blip r:embed="rId16">
+                    <a:blip r:embed="rId21">
                       <a:extLst>
                         <a:ext uri="{28A0092B-C50C-407E-A947-70E740481C1C}">
                           <a14:useLocalDpi xmlns:a14="http://schemas.microsoft.com/office/drawing/2010/main" val="0"/>
@@ -2255,7 +2647,6 @@
         <w:rPr>
           <w:rFonts w:ascii="Malgun Gothic" w:eastAsia="Malgun Gothic" w:hAnsi="Malgun Gothic" w:cs="Arabic Typesetting"/>
           <w:noProof/>
-          <w:lang w:eastAsia="en-US"/>
         </w:rPr>
         <w:drawing>
           <wp:inline distT="0" distB="0" distL="0" distR="0" wp14:anchorId="446AF5F5" wp14:editId="7E503FF4">
@@ -2275,7 +2666,7 @@
                     </pic:cNvPicPr>
                   </pic:nvPicPr>
                   <pic:blipFill>
-                    <a:blip r:embed="rId17">
+                    <a:blip r:embed="rId22">
                       <a:extLst>
                         <a:ext uri="{28A0092B-C50C-407E-A947-70E740481C1C}">
                           <a14:useLocalDpi xmlns:a14="http://schemas.microsoft.com/office/drawing/2010/main" val="0"/>
@@ -2332,7 +2723,6 @@
         <w:rPr>
           <w:rFonts w:ascii="Malgun Gothic" w:eastAsia="Malgun Gothic" w:hAnsi="Malgun Gothic" w:cs="Arabic Typesetting"/>
           <w:noProof/>
-          <w:lang w:eastAsia="en-US"/>
         </w:rPr>
         <w:lastRenderedPageBreak/>
         <w:drawing>
@@ -2353,7 +2743,7 @@
                     </pic:cNvPicPr>
                   </pic:nvPicPr>
                   <pic:blipFill>
-                    <a:blip r:embed="rId18">
+                    <a:blip r:embed="rId23">
                       <a:extLst>
                         <a:ext uri="{28A0092B-C50C-407E-A947-70E740481C1C}">
                           <a14:useLocalDpi xmlns:a14="http://schemas.microsoft.com/office/drawing/2010/main" val="0"/>
@@ -2384,8 +2774,6 @@
           </wp:inline>
         </w:drawing>
       </w:r>
-      <w:bookmarkStart w:id="0" w:name="_GoBack"/>
-      <w:bookmarkEnd w:id="0"/>
     </w:p>
     <w:p>
       <w:pPr>
@@ -2424,8 +2812,8 @@
       </w:r>
     </w:p>
     <w:sectPr>
-      <w:headerReference w:type="default" r:id="rId19"/>
-      <w:footerReference w:type="default" r:id="rId20"/>
+      <w:headerReference w:type="default" r:id="rId24"/>
+      <w:footerReference w:type="default" r:id="rId25"/>
       <w:pgSz w:w="12240" w:h="15840"/>
       <w:pgMar w:top="1440" w:right="1440" w:bottom="1440" w:left="1440" w:header="720" w:footer="720" w:gutter="0"/>
       <w:cols w:space="720"/>
@@ -2436,7 +2824,7 @@
 </file>
 
 <file path=word/endnotes.xml><?xml version="1.0" encoding="utf-8"?>
-<w:endnotes xmlns:wpc="http://schemas.microsoft.com/office/word/2010/wordprocessingCanvas" xmlns:mo="http://schemas.microsoft.com/office/mac/office/2008/main" xmlns:mc="http://schemas.openxmlformats.org/markup-compatibility/2006" xmlns:mv="urn:schemas-microsoft-com:mac:vml" xmlns:o="urn:schemas-microsoft-com:office:office" xmlns:r="http://schemas.openxmlformats.org/officeDocument/2006/relationships" xmlns:m="http://schemas.openxmlformats.org/officeDocument/2006/math" xmlns:v="urn:schemas-microsoft-com:vml" xmlns:wp14="http://schemas.microsoft.com/office/word/2010/wordprocessingDrawing" xmlns:wp="http://schemas.openxmlformats.org/drawingml/2006/wordprocessingDrawing" xmlns:w10="urn:schemas-microsoft-com:office:word" xmlns:w="http://schemas.openxmlformats.org/wordprocessingml/2006/main" xmlns:w14="http://schemas.microsoft.com/office/word/2010/wordml" xmlns:wpg="http://schemas.microsoft.com/office/word/2010/wordprocessingGroup" xmlns:wpi="http://schemas.microsoft.com/office/word/2010/wordprocessingInk" xmlns:wne="http://schemas.microsoft.com/office/word/2006/wordml" xmlns:wps="http://schemas.microsoft.com/office/word/2010/wordprocessingShape" mc:Ignorable="w14 wp14">
+<w:endnotes xmlns:wpc="http://schemas.microsoft.com/office/word/2010/wordprocessingCanvas" xmlns:mc="http://schemas.openxmlformats.org/markup-compatibility/2006" xmlns:o="urn:schemas-microsoft-com:office:office" xmlns:r="http://schemas.openxmlformats.org/officeDocument/2006/relationships" xmlns:m="http://schemas.openxmlformats.org/officeDocument/2006/math" xmlns:v="urn:schemas-microsoft-com:vml" xmlns:wp14="http://schemas.microsoft.com/office/word/2010/wordprocessingDrawing" xmlns:wp="http://schemas.openxmlformats.org/drawingml/2006/wordprocessingDrawing" xmlns:w10="urn:schemas-microsoft-com:office:word" xmlns:w="http://schemas.openxmlformats.org/wordprocessingml/2006/main" xmlns:w14="http://schemas.microsoft.com/office/word/2010/wordml" xmlns:w15="http://schemas.microsoft.com/office/word/2012/wordml" xmlns:wpg="http://schemas.microsoft.com/office/word/2010/wordprocessingGroup" xmlns:wpi="http://schemas.microsoft.com/office/word/2010/wordprocessingInk" xmlns:wne="http://schemas.microsoft.com/office/word/2006/wordml" xmlns:wps="http://schemas.microsoft.com/office/word/2010/wordprocessingShape" mc:Ignorable="w14 w15 wp14">
   <w:endnote w:type="separator" w:id="-1">
     <w:p>
       <w:pPr>
@@ -2461,7 +2849,7 @@
 </file>
 
 <file path=word/footer1.xml><?xml version="1.0" encoding="utf-8"?>
-<w:ftr xmlns:wpc="http://schemas.microsoft.com/office/word/2010/wordprocessingCanvas" xmlns:mo="http://schemas.microsoft.com/office/mac/office/2008/main" xmlns:mc="http://schemas.openxmlformats.org/markup-compatibility/2006" xmlns:mv="urn:schemas-microsoft-com:mac:vml" xmlns:o="urn:schemas-microsoft-com:office:office" xmlns:r="http://schemas.openxmlformats.org/officeDocument/2006/relationships" xmlns:m="http://schemas.openxmlformats.org/officeDocument/2006/math" xmlns:v="urn:schemas-microsoft-com:vml" xmlns:wp14="http://schemas.microsoft.com/office/word/2010/wordprocessingDrawing" xmlns:wp="http://schemas.openxmlformats.org/drawingml/2006/wordprocessingDrawing" xmlns:w10="urn:schemas-microsoft-com:office:word" xmlns:w="http://schemas.openxmlformats.org/wordprocessingml/2006/main" xmlns:w14="http://schemas.microsoft.com/office/word/2010/wordml" xmlns:wpg="http://schemas.microsoft.com/office/word/2010/wordprocessingGroup" xmlns:wpi="http://schemas.microsoft.com/office/word/2010/wordprocessingInk" xmlns:wne="http://schemas.microsoft.com/office/word/2006/wordml" xmlns:wps="http://schemas.microsoft.com/office/word/2010/wordprocessingShape" mc:Ignorable="w14 wp14">
+<w:ftr xmlns:wpc="http://schemas.microsoft.com/office/word/2010/wordprocessingCanvas" xmlns:mc="http://schemas.openxmlformats.org/markup-compatibility/2006" xmlns:o="urn:schemas-microsoft-com:office:office" xmlns:r="http://schemas.openxmlformats.org/officeDocument/2006/relationships" xmlns:m="http://schemas.openxmlformats.org/officeDocument/2006/math" xmlns:v="urn:schemas-microsoft-com:vml" xmlns:wp14="http://schemas.microsoft.com/office/word/2010/wordprocessingDrawing" xmlns:wp="http://schemas.openxmlformats.org/drawingml/2006/wordprocessingDrawing" xmlns:w10="urn:schemas-microsoft-com:office:word" xmlns:w="http://schemas.openxmlformats.org/wordprocessingml/2006/main" xmlns:w14="http://schemas.microsoft.com/office/word/2010/wordml" xmlns:w15="http://schemas.microsoft.com/office/word/2012/wordml" xmlns:wpg="http://schemas.microsoft.com/office/word/2010/wordprocessingGroup" xmlns:wpi="http://schemas.microsoft.com/office/word/2010/wordprocessingInk" xmlns:wne="http://schemas.microsoft.com/office/word/2006/wordml" xmlns:wps="http://schemas.microsoft.com/office/word/2010/wordprocessingShape" mc:Ignorable="w14 w15 wp14">
   <w:sdt>
     <w:sdtPr>
       <w:id w:val="-1631233380"/>
@@ -2494,7 +2882,7 @@
           <w:rPr>
             <w:noProof/>
           </w:rPr>
-          <w:t>7</w:t>
+          <w:t>11</w:t>
         </w:r>
         <w:r>
           <w:rPr>
@@ -2518,7 +2906,7 @@
 </file>
 
 <file path=word/footnotes.xml><?xml version="1.0" encoding="utf-8"?>
-<w:footnotes xmlns:wpc="http://schemas.microsoft.com/office/word/2010/wordprocessingCanvas" xmlns:mo="http://schemas.microsoft.com/office/mac/office/2008/main" xmlns:mc="http://schemas.openxmlformats.org/markup-compatibility/2006" xmlns:mv="urn:schemas-microsoft-com:mac:vml" xmlns:o="urn:schemas-microsoft-com:office:office" xmlns:r="http://schemas.openxmlformats.org/officeDocument/2006/relationships" xmlns:m="http://schemas.openxmlformats.org/officeDocument/2006/math" xmlns:v="urn:schemas-microsoft-com:vml" xmlns:wp14="http://schemas.microsoft.com/office/word/2010/wordprocessingDrawing" xmlns:wp="http://schemas.openxmlformats.org/drawingml/2006/wordprocessingDrawing" xmlns:w10="urn:schemas-microsoft-com:office:word" xmlns:w="http://schemas.openxmlformats.org/wordprocessingml/2006/main" xmlns:w14="http://schemas.microsoft.com/office/word/2010/wordml" xmlns:wpg="http://schemas.microsoft.com/office/word/2010/wordprocessingGroup" xmlns:wpi="http://schemas.microsoft.com/office/word/2010/wordprocessingInk" xmlns:wne="http://schemas.microsoft.com/office/word/2006/wordml" xmlns:wps="http://schemas.microsoft.com/office/word/2010/wordprocessingShape" mc:Ignorable="w14 wp14">
+<w:footnotes xmlns:wpc="http://schemas.microsoft.com/office/word/2010/wordprocessingCanvas" xmlns:mc="http://schemas.openxmlformats.org/markup-compatibility/2006" xmlns:o="urn:schemas-microsoft-com:office:office" xmlns:r="http://schemas.openxmlformats.org/officeDocument/2006/relationships" xmlns:m="http://schemas.openxmlformats.org/officeDocument/2006/math" xmlns:v="urn:schemas-microsoft-com:vml" xmlns:wp14="http://schemas.microsoft.com/office/word/2010/wordprocessingDrawing" xmlns:wp="http://schemas.openxmlformats.org/drawingml/2006/wordprocessingDrawing" xmlns:w10="urn:schemas-microsoft-com:office:word" xmlns:w="http://schemas.openxmlformats.org/wordprocessingml/2006/main" xmlns:w14="http://schemas.microsoft.com/office/word/2010/wordml" xmlns:w15="http://schemas.microsoft.com/office/word/2012/wordml" xmlns:wpg="http://schemas.microsoft.com/office/word/2010/wordprocessingGroup" xmlns:wpi="http://schemas.microsoft.com/office/word/2010/wordprocessingInk" xmlns:wne="http://schemas.microsoft.com/office/word/2006/wordml" xmlns:wps="http://schemas.microsoft.com/office/word/2010/wordprocessingShape" mc:Ignorable="w14 w15 wp14">
   <w:footnote w:type="separator" w:id="-1">
     <w:p>
       <w:pPr>
@@ -2567,25 +2955,149 @@
         <w:footnoteRef/>
       </w:r>
       <w:r>
-        <w:t xml:space="preserve"> See </w:t>
-      </w:r>
-      <w:proofErr w:type="spellStart"/>
-      <w:r>
-        <w:t>model_</w:t>
-      </w:r>
-      <w:proofErr w:type="gramStart"/>
-      <w:r>
-        <w:t>sexuality.R</w:t>
-      </w:r>
-      <w:proofErr w:type="spellEnd"/>
-      <w:proofErr w:type="gramEnd"/>
+        <w:t xml:space="preserve"> See model_proximity.R</w:t>
+      </w:r>
+    </w:p>
+  </w:footnote>
+  <w:footnote w:id="3">
+    <w:p>
+      <w:pPr>
+        <w:pStyle w:val="FootnoteText"/>
+      </w:pPr>
+      <w:r>
+        <w:rPr>
+          <w:rStyle w:val="FootnoteReference"/>
+        </w:rPr>
+        <w:footnoteRef/>
+      </w:r>
+      <w:r>
+        <w:t xml:space="preserve"> </w:t>
+      </w:r>
+      <w:r>
+        <w:t>http://www.npr.org/templates/story/story.php?storyId=112330125</w:t>
+      </w:r>
+    </w:p>
+  </w:footnote>
+  <w:footnote w:id="4">
+    <w:p>
+      <w:pPr>
+        <w:pStyle w:val="FootnoteText"/>
+      </w:pPr>
+      <w:r>
+        <w:rPr>
+          <w:rStyle w:val="FootnoteReference"/>
+        </w:rPr>
+        <w:footnoteRef/>
+      </w:r>
+      <w:r>
+        <w:t xml:space="preserve"> See model_suggestion.R</w:t>
+      </w:r>
+    </w:p>
+  </w:footnote>
+  <w:footnote w:id="5">
+    <w:p>
+      <w:pPr>
+        <w:pStyle w:val="FootnoteText"/>
+      </w:pPr>
+      <w:r>
+        <w:rPr>
+          <w:rStyle w:val="FootnoteReference"/>
+        </w:rPr>
+        <w:footnoteRef/>
+      </w:r>
+      <w:r>
+        <w:t xml:space="preserve"> See model_truth.R</w:t>
+      </w:r>
+    </w:p>
+  </w:footnote>
+  <w:footnote w:id="6">
+    <w:p>
+      <w:pPr>
+        <w:pStyle w:val="FootnoteText"/>
+      </w:pPr>
+      <w:r>
+        <w:rPr>
+          <w:rStyle w:val="FootnoteReference"/>
+        </w:rPr>
+        <w:footnoteRef/>
+      </w:r>
+      <w:r>
+        <w:t xml:space="preserve"> See model_personality.R</w:t>
+      </w:r>
+    </w:p>
+  </w:footnote>
+  <w:footnote w:id="7">
+    <w:p>
+      <w:pPr>
+        <w:pStyle w:val="FootnoteText"/>
+      </w:pPr>
+      <w:r>
+        <w:rPr>
+          <w:rStyle w:val="FootnoteReference"/>
+        </w:rPr>
+        <w:footnoteRef/>
+      </w:r>
+      <w:r>
+        <w:t xml:space="preserve"> See model_sexuality.R</w:t>
+      </w:r>
+    </w:p>
+  </w:footnote>
+  <w:footnote w:id="8">
+    <w:p>
+      <w:pPr>
+        <w:pStyle w:val="FootnoteText"/>
+      </w:pPr>
+      <w:r>
+        <w:rPr>
+          <w:rStyle w:val="FootnoteReference"/>
+        </w:rPr>
+        <w:footnoteRef/>
+      </w:r>
+      <w:r>
+        <w:t xml:space="preserve"> See model_latent_eagerness.R</w:t>
+      </w:r>
+    </w:p>
+  </w:footnote>
+  <w:footnote w:id="9">
+    <w:p>
+      <w:pPr>
+        <w:pStyle w:val="FootnoteText"/>
+      </w:pPr>
+      <w:r>
+        <w:rPr>
+          <w:rStyle w:val="FootnoteReference"/>
+        </w:rPr>
+        <w:footnoteRef/>
+      </w:r>
+      <w:r>
+        <w:t xml:space="preserve"> </w:t>
+      </w:r>
+      <w:r>
+        <w:t>http://www.cosmopolitan.com/sex-love/advice/a5585/college-dating-screwed-up/</w:t>
+      </w:r>
+    </w:p>
+  </w:footnote>
+  <w:footnote w:id="10">
+    <w:p>
+      <w:pPr>
+        <w:pStyle w:val="FootnoteText"/>
+      </w:pPr>
+      <w:r>
+        <w:rPr>
+          <w:rStyle w:val="FootnoteReference"/>
+        </w:rPr>
+        <w:footnoteRef/>
+      </w:r>
+      <w:r>
+        <w:t xml:space="preserve"> See model_explicit_eagerness.R</w:t>
+      </w:r>
     </w:p>
   </w:footnote>
 </w:footnotes>
 </file>
 
 <file path=word/header1.xml><?xml version="1.0" encoding="utf-8"?>
-<w:hdr xmlns:wpc="http://schemas.microsoft.com/office/word/2010/wordprocessingCanvas" xmlns:mo="http://schemas.microsoft.com/office/mac/office/2008/main" xmlns:mc="http://schemas.openxmlformats.org/markup-compatibility/2006" xmlns:mv="urn:schemas-microsoft-com:mac:vml" xmlns:o="urn:schemas-microsoft-com:office:office" xmlns:r="http://schemas.openxmlformats.org/officeDocument/2006/relationships" xmlns:m="http://schemas.openxmlformats.org/officeDocument/2006/math" xmlns:v="urn:schemas-microsoft-com:vml" xmlns:wp14="http://schemas.microsoft.com/office/word/2010/wordprocessingDrawing" xmlns:wp="http://schemas.openxmlformats.org/drawingml/2006/wordprocessingDrawing" xmlns:w10="urn:schemas-microsoft-com:office:word" xmlns:w="http://schemas.openxmlformats.org/wordprocessingml/2006/main" xmlns:w14="http://schemas.microsoft.com/office/word/2010/wordml" xmlns:wpg="http://schemas.microsoft.com/office/word/2010/wordprocessingGroup" xmlns:wpi="http://schemas.microsoft.com/office/word/2010/wordprocessingInk" xmlns:wne="http://schemas.microsoft.com/office/word/2006/wordml" xmlns:wps="http://schemas.microsoft.com/office/word/2010/wordprocessingShape" mc:Ignorable="w14 wp14">
+<w:hdr xmlns:wpc="http://schemas.microsoft.com/office/word/2010/wordprocessingCanvas" xmlns:mc="http://schemas.openxmlformats.org/markup-compatibility/2006" xmlns:o="urn:schemas-microsoft-com:office:office" xmlns:r="http://schemas.openxmlformats.org/officeDocument/2006/relationships" xmlns:m="http://schemas.openxmlformats.org/officeDocument/2006/math" xmlns:v="urn:schemas-microsoft-com:vml" xmlns:wp14="http://schemas.microsoft.com/office/word/2010/wordprocessingDrawing" xmlns:wp="http://schemas.openxmlformats.org/drawingml/2006/wordprocessingDrawing" xmlns:w10="urn:schemas-microsoft-com:office:word" xmlns:w="http://schemas.openxmlformats.org/wordprocessingml/2006/main" xmlns:w14="http://schemas.microsoft.com/office/word/2010/wordml" xmlns:w15="http://schemas.microsoft.com/office/word/2012/wordml" xmlns:wpg="http://schemas.microsoft.com/office/word/2010/wordprocessingGroup" xmlns:wpi="http://schemas.microsoft.com/office/word/2010/wordprocessingInk" xmlns:wne="http://schemas.microsoft.com/office/word/2006/wordml" xmlns:wps="http://schemas.microsoft.com/office/word/2010/wordprocessingShape" mc:Ignorable="w14 w15 wp14">
   <w:p>
     <w:pPr>
       <w:pStyle w:val="Header"/>
@@ -2639,7 +3151,7 @@
 </file>
 
 <file path=word/numbering.xml><?xml version="1.0" encoding="utf-8"?>
-<w:numbering xmlns:wpc="http://schemas.microsoft.com/office/word/2010/wordprocessingCanvas" xmlns:mo="http://schemas.microsoft.com/office/mac/office/2008/main" xmlns:mc="http://schemas.openxmlformats.org/markup-compatibility/2006" xmlns:mv="urn:schemas-microsoft-com:mac:vml" xmlns:o="urn:schemas-microsoft-com:office:office" xmlns:r="http://schemas.openxmlformats.org/officeDocument/2006/relationships" xmlns:m="http://schemas.openxmlformats.org/officeDocument/2006/math" xmlns:v="urn:schemas-microsoft-com:vml" xmlns:wp14="http://schemas.microsoft.com/office/word/2010/wordprocessingDrawing" xmlns:wp="http://schemas.openxmlformats.org/drawingml/2006/wordprocessingDrawing" xmlns:w10="urn:schemas-microsoft-com:office:word" xmlns:w="http://schemas.openxmlformats.org/wordprocessingml/2006/main" xmlns:w14="http://schemas.microsoft.com/office/word/2010/wordml" xmlns:wpg="http://schemas.microsoft.com/office/word/2010/wordprocessingGroup" xmlns:wpi="http://schemas.microsoft.com/office/word/2010/wordprocessingInk" xmlns:wne="http://schemas.microsoft.com/office/word/2006/wordml" xmlns:wps="http://schemas.microsoft.com/office/word/2010/wordprocessingShape" mc:Ignorable="w14 wp14">
+<w:numbering xmlns:wpc="http://schemas.microsoft.com/office/word/2010/wordprocessingCanvas" xmlns:mc="http://schemas.openxmlformats.org/markup-compatibility/2006" xmlns:o="urn:schemas-microsoft-com:office:office" xmlns:r="http://schemas.openxmlformats.org/officeDocument/2006/relationships" xmlns:m="http://schemas.openxmlformats.org/officeDocument/2006/math" xmlns:v="urn:schemas-microsoft-com:vml" xmlns:wp14="http://schemas.microsoft.com/office/word/2010/wordprocessingDrawing" xmlns:wp="http://schemas.openxmlformats.org/drawingml/2006/wordprocessingDrawing" xmlns:w10="urn:schemas-microsoft-com:office:word" xmlns:w="http://schemas.openxmlformats.org/wordprocessingml/2006/main" xmlns:w14="http://schemas.microsoft.com/office/word/2010/wordml" xmlns:w15="http://schemas.microsoft.com/office/word/2012/wordml" xmlns:wpg="http://schemas.microsoft.com/office/word/2010/wordprocessingGroup" xmlns:wpi="http://schemas.microsoft.com/office/word/2010/wordprocessingInk" xmlns:wne="http://schemas.microsoft.com/office/word/2006/wordml" xmlns:wps="http://schemas.microsoft.com/office/word/2010/wordprocessingShape" mc:Ignorable="w14 w15 wp14">
   <w:abstractNum w:abstractNumId="0">
     <w:nsid w:val="02703502"/>
     <w:multiLevelType w:val="hybridMultilevel"/>
@@ -3288,7 +3800,7 @@
 </file>
 
 <file path=word/styles.xml><?xml version="1.0" encoding="utf-8"?>
-<w:styles xmlns:mc="http://schemas.openxmlformats.org/markup-compatibility/2006" xmlns:r="http://schemas.openxmlformats.org/officeDocument/2006/relationships" xmlns:w="http://schemas.openxmlformats.org/wordprocessingml/2006/main" xmlns:w14="http://schemas.microsoft.com/office/word/2010/wordml" mc:Ignorable="w14">
+<w:styles xmlns:mc="http://schemas.openxmlformats.org/markup-compatibility/2006" xmlns:r="http://schemas.openxmlformats.org/officeDocument/2006/relationships" xmlns:w="http://schemas.openxmlformats.org/wordprocessingml/2006/main" xmlns:w14="http://schemas.microsoft.com/office/word/2010/wordml" xmlns:w15="http://schemas.microsoft.com/office/word/2012/wordml" mc:Ignorable="w14 w15">
   <w:docDefaults>
     <w:rPrDefault>
       <w:rPr>
@@ -3304,487 +3816,369 @@
       </w:pPr>
     </w:pPrDefault>
   </w:docDefaults>
-  <w:latentStyles w:defLockedState="0" w:defUIPriority="99" w:defSemiHidden="1" w:defUnhideWhenUsed="1" w:defQFormat="0" w:count="276">
-    <w:lsdException w:name="Normal" w:semiHidden="0" w:uiPriority="0" w:unhideWhenUsed="0" w:qFormat="1"/>
-    <w:lsdException w:name="heading 1" w:semiHidden="0" w:uiPriority="9" w:unhideWhenUsed="0" w:qFormat="1"/>
-    <w:lsdException w:name="heading 2" w:uiPriority="9" w:qFormat="1"/>
-    <w:lsdException w:name="heading 3" w:uiPriority="9" w:qFormat="1"/>
-    <w:lsdException w:name="heading 4" w:uiPriority="9" w:qFormat="1"/>
-    <w:lsdException w:name="heading 5" w:uiPriority="9" w:qFormat="1"/>
-    <w:lsdException w:name="heading 6" w:uiPriority="9" w:qFormat="1"/>
-    <w:lsdException w:name="heading 7" w:uiPriority="9" w:qFormat="1"/>
-    <w:lsdException w:name="heading 8" w:uiPriority="9" w:qFormat="1"/>
-    <w:lsdException w:name="heading 9" w:uiPriority="9" w:qFormat="1"/>
-    <w:lsdException w:name="toc 1" w:uiPriority="39"/>
-    <w:lsdException w:name="toc 2" w:uiPriority="39"/>
-    <w:lsdException w:name="toc 3" w:uiPriority="39"/>
-    <w:lsdException w:name="toc 4" w:uiPriority="39"/>
-    <w:lsdException w:name="toc 5" w:uiPriority="39"/>
-    <w:lsdException w:name="toc 6" w:uiPriority="39"/>
-    <w:lsdException w:name="toc 7" w:uiPriority="39"/>
-    <w:lsdException w:name="toc 8" w:uiPriority="39"/>
-    <w:lsdException w:name="toc 9" w:uiPriority="39"/>
-    <w:lsdException w:name="caption" w:uiPriority="35" w:qFormat="1"/>
-    <w:lsdException w:name="Title" w:semiHidden="0" w:uiPriority="10" w:unhideWhenUsed="0" w:qFormat="1"/>
-    <w:lsdException w:name="Default Paragraph Font" w:uiPriority="1"/>
-    <w:lsdException w:name="Subtitle" w:semiHidden="0" w:uiPriority="11" w:unhideWhenUsed="0" w:qFormat="1"/>
-    <w:lsdException w:name="Strong" w:semiHidden="0" w:uiPriority="22" w:unhideWhenUsed="0" w:qFormat="1"/>
-    <w:lsdException w:name="Emphasis" w:semiHidden="0" w:uiPriority="20" w:unhideWhenUsed="0" w:qFormat="1"/>
-    <w:lsdException w:name="Table Grid" w:semiHidden="0" w:uiPriority="39" w:unhideWhenUsed="0"/>
-    <w:lsdException w:name="Note Level 1" w:semiHidden="0" w:unhideWhenUsed="0"/>
-    <w:lsdException w:name="Note Level 2" w:semiHidden="0" w:unhideWhenUsed="0"/>
-    <w:lsdException w:name="Note Level 3" w:semiHidden="0" w:unhideWhenUsed="0"/>
-    <w:lsdException w:name="Note Level 4" w:semiHidden="0" w:unhideWhenUsed="0"/>
-    <w:lsdException w:name="Note Level 5" w:semiHidden="0" w:unhideWhenUsed="0"/>
-    <w:lsdException w:name="Note Level 6" w:semiHidden="0" w:unhideWhenUsed="0"/>
-    <w:lsdException w:name="Note Level 7" w:semiHidden="0" w:unhideWhenUsed="0"/>
-    <w:lsdException w:name="Note Level 8" w:semiHidden="0" w:unhideWhenUsed="0"/>
-    <w:lsdException w:name="Note Level 9" w:semiHidden="0" w:unhideWhenUsed="0"/>
-    <w:lsdException w:name="Placeholder Text" w:unhideWhenUsed="0"/>
-    <w:lsdException w:name="No Spacing" w:semiHidden="0" w:uiPriority="1" w:unhideWhenUsed="0" w:qFormat="1"/>
-    <w:lsdException w:name="Light Shading" w:semiHidden="0" w:uiPriority="60" w:unhideWhenUsed="0"/>
-    <w:lsdException w:name="Light List" w:semiHidden="0" w:uiPriority="61" w:unhideWhenUsed="0"/>
-    <w:lsdException w:name="Light Grid" w:semiHidden="0" w:uiPriority="62" w:unhideWhenUsed="0"/>
-    <w:lsdException w:name="Medium Shading 1" w:semiHidden="0" w:uiPriority="63" w:unhideWhenUsed="0"/>
-    <w:lsdException w:name="Medium Shading 2" w:semiHidden="0" w:uiPriority="64" w:unhideWhenUsed="0"/>
-    <w:lsdException w:name="Medium List 1" w:semiHidden="0" w:uiPriority="65" w:unhideWhenUsed="0"/>
-    <w:lsdException w:name="Medium List 2" w:semiHidden="0" w:uiPriority="66" w:unhideWhenUsed="0"/>
-    <w:lsdException w:name="Medium Grid 1" w:semiHidden="0" w:uiPriority="67" w:unhideWhenUsed="0"/>
-    <w:lsdException w:name="Medium Grid 2" w:semiHidden="0" w:uiPriority="68" w:unhideWhenUsed="0"/>
-    <w:lsdException w:name="Medium Grid 3" w:semiHidden="0" w:uiPriority="69" w:unhideWhenUsed="0"/>
-    <w:lsdException w:name="Dark List" w:semiHidden="0" w:uiPriority="70" w:unhideWhenUsed="0"/>
-    <w:lsdException w:name="Colorful Shading" w:semiHidden="0" w:uiPriority="71" w:unhideWhenUsed="0"/>
-    <w:lsdException w:name="Colorful List" w:semiHidden="0" w:uiPriority="72" w:unhideWhenUsed="0"/>
-    <w:lsdException w:name="Colorful Grid" w:semiHidden="0" w:uiPriority="73" w:unhideWhenUsed="0"/>
-    <w:lsdException w:name="Light Shading Accent 1" w:semiHidden="0" w:uiPriority="60" w:unhideWhenUsed="0"/>
-    <w:lsdException w:name="Light List Accent 1" w:semiHidden="0" w:uiPriority="61" w:unhideWhenUsed="0"/>
-    <w:lsdException w:name="Light Grid Accent 1" w:semiHidden="0" w:uiPriority="62" w:unhideWhenUsed="0"/>
-    <w:lsdException w:name="Medium Shading 1 Accent 1" w:semiHidden="0" w:uiPriority="63" w:unhideWhenUsed="0"/>
-    <w:lsdException w:name="Medium Shading 2 Accent 1" w:semiHidden="0" w:uiPriority="64" w:unhideWhenUsed="0"/>
-    <w:lsdException w:name="Medium List 1 Accent 1" w:semiHidden="0" w:uiPriority="65" w:unhideWhenUsed="0"/>
-    <w:lsdException w:name="Revision" w:unhideWhenUsed="0"/>
-    <w:lsdException w:name="List Paragraph" w:semiHidden="0" w:uiPriority="34" w:unhideWhenUsed="0" w:qFormat="1"/>
-    <w:lsdException w:name="Quote" w:semiHidden="0" w:uiPriority="29" w:unhideWhenUsed="0" w:qFormat="1"/>
-    <w:lsdException w:name="Intense Quote" w:semiHidden="0" w:uiPriority="30" w:unhideWhenUsed="0" w:qFormat="1"/>
-    <w:lsdException w:name="Medium List 2 Accent 1" w:semiHidden="0" w:uiPriority="66" w:unhideWhenUsed="0"/>
-    <w:lsdException w:name="Medium Grid 1 Accent 1" w:semiHidden="0" w:uiPriority="67" w:unhideWhenUsed="0"/>
-    <w:lsdException w:name="Medium Grid 2 Accent 1" w:semiHidden="0" w:uiPriority="68" w:unhideWhenUsed="0"/>
-    <w:lsdException w:name="Medium Grid 3 Accent 1" w:semiHidden="0" w:uiPriority="69" w:unhideWhenUsed="0"/>
-    <w:lsdException w:name="Dark List Accent 1" w:semiHidden="0" w:uiPriority="70" w:unhideWhenUsed="0"/>
-    <w:lsdException w:name="Colorful Shading Accent 1" w:semiHidden="0" w:uiPriority="71" w:unhideWhenUsed="0"/>
-    <w:lsdException w:name="Colorful List Accent 1" w:semiHidden="0" w:uiPriority="72" w:unhideWhenUsed="0"/>
-    <w:lsdException w:name="Colorful Grid Accent 1" w:semiHidden="0" w:uiPriority="73" w:unhideWhenUsed="0"/>
-    <w:lsdException w:name="Light Shading Accent 2" w:semiHidden="0" w:uiPriority="60" w:unhideWhenUsed="0"/>
-    <w:lsdException w:name="Light List Accent 2" w:semiHidden="0" w:uiPriority="61" w:unhideWhenUsed="0"/>
-    <w:lsdException w:name="Light Grid Accent 2" w:semiHidden="0" w:uiPriority="62" w:unhideWhenUsed="0"/>
-    <w:lsdException w:name="Medium Shading 1 Accent 2" w:semiHidden="0" w:uiPriority="63" w:unhideWhenUsed="0"/>
-    <w:lsdException w:name="Medium Shading 2 Accent 2" w:semiHidden="0" w:uiPriority="64" w:unhideWhenUsed="0"/>
-    <w:lsdException w:name="Medium List 1 Accent 2" w:semiHidden="0" w:uiPriority="65" w:unhideWhenUsed="0"/>
-    <w:lsdException w:name="Medium List 2 Accent 2" w:semiHidden="0" w:uiPriority="66" w:unhideWhenUsed="0"/>
-    <w:lsdException w:name="Medium Grid 1 Accent 2" w:semiHidden="0" w:uiPriority="67" w:unhideWhenUsed="0"/>
-    <w:lsdException w:name="Medium Grid 2 Accent 2" w:semiHidden="0" w:uiPriority="68" w:unhideWhenUsed="0"/>
-    <w:lsdException w:name="Medium Grid 3 Accent 2" w:semiHidden="0" w:uiPriority="69" w:unhideWhenUsed="0"/>
-    <w:lsdException w:name="Dark List Accent 2" w:semiHidden="0" w:uiPriority="70" w:unhideWhenUsed="0"/>
-    <w:lsdException w:name="Colorful Shading Accent 2" w:semiHidden="0" w:uiPriority="71" w:unhideWhenUsed="0"/>
-    <w:lsdException w:name="Colorful List Accent 2" w:semiHidden="0" w:uiPriority="72" w:unhideWhenUsed="0"/>
-    <w:lsdException w:name="Colorful Grid Accent 2" w:semiHidden="0" w:uiPriority="73" w:unhideWhenUsed="0"/>
-    <w:lsdException w:name="Light Shading Accent 3" w:semiHidden="0" w:uiPriority="60" w:unhideWhenUsed="0"/>
-    <w:lsdException w:name="Light List Accent 3" w:semiHidden="0" w:uiPriority="61" w:unhideWhenUsed="0"/>
-    <w:lsdException w:name="Light Grid Accent 3" w:semiHidden="0" w:uiPriority="62" w:unhideWhenUsed="0"/>
-    <w:lsdException w:name="Medium Shading 1 Accent 3" w:semiHidden="0" w:uiPriority="63" w:unhideWhenUsed="0"/>
-    <w:lsdException w:name="Medium Shading 2 Accent 3" w:semiHidden="0" w:uiPriority="64" w:unhideWhenUsed="0"/>
-    <w:lsdException w:name="Medium List 1 Accent 3" w:semiHidden="0" w:uiPriority="65" w:unhideWhenUsed="0"/>
-    <w:lsdException w:name="Medium List 2 Accent 3" w:semiHidden="0" w:uiPriority="66" w:unhideWhenUsed="0"/>
-    <w:lsdException w:name="Medium Grid 1 Accent 3" w:semiHidden="0" w:uiPriority="67" w:unhideWhenUsed="0"/>
-    <w:lsdException w:name="Medium Grid 2 Accent 3" w:semiHidden="0" w:uiPriority="68" w:unhideWhenUsed="0"/>
-    <w:lsdException w:name="Medium Grid 3 Accent 3" w:semiHidden="0" w:uiPriority="69" w:unhideWhenUsed="0"/>
-    <w:lsdException w:name="Dark List Accent 3" w:semiHidden="0" w:uiPriority="70" w:unhideWhenUsed="0"/>
-    <w:lsdException w:name="Colorful Shading Accent 3" w:semiHidden="0" w:uiPriority="71" w:unhideWhenUsed="0"/>
-    <w:lsdException w:name="Colorful List Accent 3" w:semiHidden="0" w:uiPriority="72" w:unhideWhenUsed="0"/>
-    <w:lsdException w:name="Colorful Grid Accent 3" w:semiHidden="0" w:uiPriority="73" w:unhideWhenUsed="0"/>
-    <w:lsdException w:name="Light Shading Accent 4" w:semiHidden="0" w:uiPriority="60" w:unhideWhenUsed="0"/>
-    <w:lsdException w:name="Light List Accent 4" w:semiHidden="0" w:uiPriority="61" w:unhideWhenUsed="0"/>
-    <w:lsdException w:name="Light Grid Accent 4" w:semiHidden="0" w:uiPriority="62" w:unhideWhenUsed="0"/>
-    <w:lsdException w:name="Medium Shading 1 Accent 4" w:semiHidden="0" w:uiPriority="63" w:unhideWhenUsed="0"/>
-    <w:lsdException w:name="Medium Shading 2 Accent 4" w:semiHidden="0" w:uiPriority="64" w:unhideWhenUsed="0"/>
-    <w:lsdException w:name="Medium List 1 Accent 4" w:semiHidden="0" w:uiPriority="65" w:unhideWhenUsed="0"/>
-    <w:lsdException w:name="Medium List 2 Accent 4" w:semiHidden="0" w:uiPriority="66" w:unhideWhenUsed="0"/>
-    <w:lsdException w:name="Medium Grid 1 Accent 4" w:semiHidden="0" w:uiPriority="67" w:unhideWhenUsed="0"/>
-    <w:lsdException w:name="Medium Grid 2 Accent 4" w:semiHidden="0" w:uiPriority="68" w:unhideWhenUsed="0"/>
-    <w:lsdException w:name="Medium Grid 3 Accent 4" w:semiHidden="0" w:uiPriority="69" w:unhideWhenUsed="0"/>
-    <w:lsdException w:name="Dark List Accent 4" w:semiHidden="0" w:uiPriority="70" w:unhideWhenUsed="0"/>
-    <w:lsdException w:name="Colorful Shading Accent 4" w:semiHidden="0" w:uiPriority="71" w:unhideWhenUsed="0"/>
-    <w:lsdException w:name="Colorful List Accent 4" w:semiHidden="0" w:uiPriority="72" w:unhideWhenUsed="0"/>
-    <w:lsdException w:name="Colorful Grid Accent 4" w:semiHidden="0" w:uiPriority="73" w:unhideWhenUsed="0"/>
-    <w:lsdException w:name="Light Shading Accent 5" w:semiHidden="0" w:uiPriority="60" w:unhideWhenUsed="0"/>
-    <w:lsdException w:name="Light List Accent 5" w:semiHidden="0" w:uiPriority="61" w:unhideWhenUsed="0"/>
-    <w:lsdException w:name="Light Grid Accent 5" w:semiHidden="0" w:uiPriority="62" w:unhideWhenUsed="0"/>
-    <w:lsdException w:name="Medium Shading 1 Accent 5" w:semiHidden="0" w:uiPriority="63" w:unhideWhenUsed="0"/>
-    <w:lsdException w:name="Medium Shading 2 Accent 5" w:semiHidden="0" w:uiPriority="64" w:unhideWhenUsed="0"/>
-    <w:lsdException w:name="Medium List 1 Accent 5" w:semiHidden="0" w:uiPriority="65" w:unhideWhenUsed="0"/>
-    <w:lsdException w:name="Medium List 2 Accent 5" w:semiHidden="0" w:uiPriority="66" w:unhideWhenUsed="0"/>
-    <w:lsdException w:name="Medium Grid 1 Accent 5" w:semiHidden="0" w:uiPriority="67" w:unhideWhenUsed="0"/>
-    <w:lsdException w:name="Medium Grid 2 Accent 5" w:semiHidden="0" w:uiPriority="68" w:unhideWhenUsed="0"/>
-    <w:lsdException w:name="Medium Grid 3 Accent 5" w:semiHidden="0" w:uiPriority="69" w:unhideWhenUsed="0"/>
-    <w:lsdException w:name="Dark List Accent 5" w:semiHidden="0" w:uiPriority="70" w:unhideWhenUsed="0"/>
-    <w:lsdException w:name="Colorful Shading Accent 5" w:semiHidden="0" w:uiPriority="71" w:unhideWhenUsed="0"/>
-    <w:lsdException w:name="Colorful List Accent 5" w:semiHidden="0" w:uiPriority="72" w:unhideWhenUsed="0"/>
-    <w:lsdException w:name="Colorful Grid Accent 5" w:semiHidden="0" w:uiPriority="73" w:unhideWhenUsed="0"/>
-    <w:lsdException w:name="Light Shading Accent 6" w:semiHidden="0" w:uiPriority="60" w:unhideWhenUsed="0"/>
-    <w:lsdException w:name="Light List Accent 6" w:semiHidden="0" w:uiPriority="61" w:unhideWhenUsed="0"/>
-    <w:lsdException w:name="Light Grid Accent 6" w:semiHidden="0" w:uiPriority="62" w:unhideWhenUsed="0"/>
-    <w:lsdException w:name="Medium Shading 1 Accent 6" w:semiHidden="0" w:uiPriority="63" w:unhideWhenUsed="0"/>
-    <w:lsdException w:name="Medium Shading 2 Accent 6" w:semiHidden="0" w:uiPriority="64" w:unhideWhenUsed="0"/>
-    <w:lsdException w:name="Medium List 1 Accent 6" w:semiHidden="0" w:uiPriority="65" w:unhideWhenUsed="0"/>
-    <w:lsdException w:name="Medium List 2 Accent 6" w:semiHidden="0" w:uiPriority="66" w:unhideWhenUsed="0"/>
-    <w:lsdException w:name="Medium Grid 1 Accent 6" w:semiHidden="0" w:uiPriority="67" w:unhideWhenUsed="0"/>
-    <w:lsdException w:name="Medium Grid 2 Accent 6" w:semiHidden="0" w:uiPriority="68" w:unhideWhenUsed="0"/>
-    <w:lsdException w:name="Medium Grid 3 Accent 6" w:semiHidden="0" w:uiPriority="69" w:unhideWhenUsed="0"/>
-    <w:lsdException w:name="Dark List Accent 6" w:semiHidden="0" w:uiPriority="70" w:unhideWhenUsed="0"/>
-    <w:lsdException w:name="Colorful Shading Accent 6" w:semiHidden="0" w:uiPriority="71" w:unhideWhenUsed="0"/>
-    <w:lsdException w:name="Colorful List Accent 6" w:semiHidden="0" w:uiPriority="72" w:unhideWhenUsed="0"/>
-    <w:lsdException w:name="Colorful Grid Accent 6" w:semiHidden="0" w:uiPriority="73" w:unhideWhenUsed="0"/>
-    <w:lsdException w:name="Subtle Emphasis" w:semiHidden="0" w:uiPriority="19" w:unhideWhenUsed="0" w:qFormat="1"/>
-    <w:lsdException w:name="Intense Emphasis" w:semiHidden="0" w:uiPriority="21" w:unhideWhenUsed="0" w:qFormat="1"/>
-    <w:lsdException w:name="Subtle Reference" w:semiHidden="0" w:uiPriority="31" w:unhideWhenUsed="0" w:qFormat="1"/>
-    <w:lsdException w:name="Intense Reference" w:semiHidden="0" w:uiPriority="32" w:unhideWhenUsed="0" w:qFormat="1"/>
-    <w:lsdException w:name="Book Title" w:semiHidden="0" w:uiPriority="33" w:unhideWhenUsed="0" w:qFormat="1"/>
-    <w:lsdException w:name="Bibliography" w:uiPriority="37"/>
-    <w:lsdException w:name="TOC Heading" w:uiPriority="39" w:qFormat="1"/>
-  </w:latentStyles>
-  <w:style w:type="paragraph" w:default="1" w:styleId="Normal">
-    <w:name w:val="Normal"/>
-    <w:qFormat/>
-  </w:style>
-  <w:style w:type="character" w:default="1" w:styleId="DefaultParagraphFont">
-    <w:name w:val="Default Paragraph Font"/>
-    <w:uiPriority w:val="1"/>
-    <w:semiHidden/>
-    <w:unhideWhenUsed/>
-  </w:style>
-  <w:style w:type="table" w:default="1" w:styleId="TableNormal">
-    <w:name w:val="Normal Table"/>
-    <w:uiPriority w:val="99"/>
-    <w:semiHidden/>
-    <w:unhideWhenUsed/>
-    <w:tblPr>
-      <w:tblInd w:w="0" w:type="dxa"/>
-      <w:tblCellMar>
-        <w:top w:w="0" w:type="dxa"/>
-        <w:left w:w="108" w:type="dxa"/>
-        <w:bottom w:w="0" w:type="dxa"/>
-        <w:right w:w="108" w:type="dxa"/>
-      </w:tblCellMar>
-    </w:tblPr>
-  </w:style>
-  <w:style w:type="numbering" w:default="1" w:styleId="NoList">
-    <w:name w:val="No List"/>
-    <w:uiPriority w:val="99"/>
-    <w:semiHidden/>
-    <w:unhideWhenUsed/>
-  </w:style>
-  <w:style w:type="paragraph" w:styleId="Header">
-    <w:name w:val="header"/>
-    <w:basedOn w:val="Normal"/>
-    <w:link w:val="HeaderChar"/>
-    <w:uiPriority w:val="99"/>
-    <w:unhideWhenUsed/>
-    <w:rsid w:val="00A15285"/>
-    <w:pPr>
-      <w:tabs>
-        <w:tab w:val="center" w:pos="4680"/>
-        <w:tab w:val="right" w:pos="9360"/>
-      </w:tabs>
-      <w:spacing w:after="0" w:line="240" w:lineRule="auto"/>
-    </w:pPr>
-  </w:style>
-  <w:style w:type="character" w:customStyle="1" w:styleId="HeaderChar">
-    <w:name w:val="Header Char"/>
-    <w:basedOn w:val="DefaultParagraphFont"/>
-    <w:link w:val="Header"/>
-    <w:uiPriority w:val="99"/>
-    <w:rsid w:val="00A15285"/>
-  </w:style>
-  <w:style w:type="paragraph" w:styleId="Footer">
-    <w:name w:val="footer"/>
-    <w:basedOn w:val="Normal"/>
-    <w:link w:val="FooterChar"/>
-    <w:uiPriority w:val="99"/>
-    <w:unhideWhenUsed/>
-    <w:rsid w:val="00A15285"/>
-    <w:pPr>
-      <w:tabs>
-        <w:tab w:val="center" w:pos="4680"/>
-        <w:tab w:val="right" w:pos="9360"/>
-      </w:tabs>
-      <w:spacing w:after="0" w:line="240" w:lineRule="auto"/>
-    </w:pPr>
-  </w:style>
-  <w:style w:type="character" w:customStyle="1" w:styleId="FooterChar">
-    <w:name w:val="Footer Char"/>
-    <w:basedOn w:val="DefaultParagraphFont"/>
-    <w:link w:val="Footer"/>
-    <w:uiPriority w:val="99"/>
-    <w:rsid w:val="00A15285"/>
-  </w:style>
-  <w:style w:type="paragraph" w:styleId="ListParagraph">
-    <w:name w:val="List Paragraph"/>
-    <w:basedOn w:val="Normal"/>
-    <w:uiPriority w:val="34"/>
-    <w:qFormat/>
-    <w:rsid w:val="005E6E1F"/>
-    <w:pPr>
-      <w:ind w:left="720"/>
-      <w:contextualSpacing/>
-    </w:pPr>
-  </w:style>
-  <w:style w:type="character" w:styleId="Hyperlink">
-    <w:name w:val="Hyperlink"/>
-    <w:basedOn w:val="DefaultParagraphFont"/>
-    <w:uiPriority w:val="99"/>
-    <w:unhideWhenUsed/>
-    <w:rsid w:val="00AD628C"/>
-    <w:rPr>
-      <w:color w:val="0563C1" w:themeColor="hyperlink"/>
-      <w:u w:val="single"/>
-    </w:rPr>
-  </w:style>
-  <w:style w:type="paragraph" w:styleId="FootnoteText">
-    <w:name w:val="footnote text"/>
-    <w:basedOn w:val="Normal"/>
-    <w:link w:val="FootnoteTextChar"/>
-    <w:uiPriority w:val="99"/>
-    <w:semiHidden/>
-    <w:unhideWhenUsed/>
-    <w:rsid w:val="00996D4C"/>
-    <w:pPr>
-      <w:spacing w:after="0" w:line="240" w:lineRule="auto"/>
-    </w:pPr>
-    <w:rPr>
-      <w:sz w:val="20"/>
-      <w:szCs w:val="20"/>
-    </w:rPr>
-  </w:style>
-  <w:style w:type="character" w:customStyle="1" w:styleId="FootnoteTextChar">
-    <w:name w:val="Footnote Text Char"/>
-    <w:basedOn w:val="DefaultParagraphFont"/>
-    <w:link w:val="FootnoteText"/>
-    <w:uiPriority w:val="99"/>
-    <w:semiHidden/>
-    <w:rsid w:val="00996D4C"/>
-    <w:rPr>
-      <w:sz w:val="20"/>
-      <w:szCs w:val="20"/>
-    </w:rPr>
-  </w:style>
-  <w:style w:type="character" w:styleId="FootnoteReference">
-    <w:name w:val="footnote reference"/>
-    <w:basedOn w:val="DefaultParagraphFont"/>
-    <w:uiPriority w:val="99"/>
-    <w:semiHidden/>
-    <w:unhideWhenUsed/>
-    <w:rsid w:val="00996D4C"/>
-    <w:rPr>
-      <w:vertAlign w:val="superscript"/>
-    </w:rPr>
-  </w:style>
-  <w:style w:type="paragraph" w:styleId="BalloonText">
-    <w:name w:val="Balloon Text"/>
-    <w:basedOn w:val="Normal"/>
-    <w:link w:val="BalloonTextChar"/>
-    <w:uiPriority w:val="99"/>
-    <w:semiHidden/>
-    <w:unhideWhenUsed/>
-    <w:rsid w:val="006D00DB"/>
-    <w:pPr>
-      <w:spacing w:after="0" w:line="240" w:lineRule="auto"/>
-    </w:pPr>
-    <w:rPr>
-      <w:rFonts w:ascii="Lucida Grande" w:hAnsi="Lucida Grande" w:cs="Lucida Grande"/>
-      <w:sz w:val="18"/>
-      <w:szCs w:val="18"/>
-    </w:rPr>
-  </w:style>
-  <w:style w:type="character" w:customStyle="1" w:styleId="BalloonTextChar">
-    <w:name w:val="Balloon Text Char"/>
-    <w:basedOn w:val="DefaultParagraphFont"/>
-    <w:link w:val="BalloonText"/>
-    <w:uiPriority w:val="99"/>
-    <w:semiHidden/>
-    <w:rsid w:val="006D00DB"/>
-    <w:rPr>
-      <w:rFonts w:ascii="Lucida Grande" w:hAnsi="Lucida Grande" w:cs="Lucida Grande"/>
-      <w:sz w:val="18"/>
-      <w:szCs w:val="18"/>
-    </w:rPr>
-  </w:style>
-</w:styles>
-</file>
-
-<file path=word/stylesWithEffects.xml><?xml version="1.0" encoding="utf-8"?>
-<w:styles xmlns:wpc="http://schemas.microsoft.com/office/word/2010/wordprocessingCanvas" xmlns:mo="http://schemas.microsoft.com/office/mac/office/2008/main" xmlns:mc="http://schemas.openxmlformats.org/markup-compatibility/2006" xmlns:mv="urn:schemas-microsoft-com:mac:vml" xmlns:o="urn:schemas-microsoft-com:office:office" xmlns:r="http://schemas.openxmlformats.org/officeDocument/2006/relationships" xmlns:m="http://schemas.openxmlformats.org/officeDocument/2006/math" xmlns:v="urn:schemas-microsoft-com:vml" xmlns:wp14="http://schemas.microsoft.com/office/word/2010/wordprocessingDrawing" xmlns:wp="http://schemas.openxmlformats.org/drawingml/2006/wordprocessingDrawing" xmlns:w10="urn:schemas-microsoft-com:office:word" xmlns:w="http://schemas.openxmlformats.org/wordprocessingml/2006/main" xmlns:w14="http://schemas.microsoft.com/office/word/2010/wordml" xmlns:wpg="http://schemas.microsoft.com/office/word/2010/wordprocessingGroup" xmlns:wpi="http://schemas.microsoft.com/office/word/2010/wordprocessingInk" xmlns:wne="http://schemas.microsoft.com/office/word/2006/wordml" xmlns:wps="http://schemas.microsoft.com/office/word/2010/wordprocessingShape" mc:Ignorable="w14 wp14">
-  <w:docDefaults>
-    <w:rPrDefault>
-      <w:rPr>
-        <w:rFonts w:asciiTheme="minorHAnsi" w:eastAsiaTheme="minorEastAsia" w:hAnsiTheme="minorHAnsi" w:cstheme="minorBidi"/>
-        <w:sz w:val="22"/>
-        <w:szCs w:val="22"/>
-        <w:lang w:val="en-US" w:eastAsia="zh-CN" w:bidi="ar-SA"/>
-      </w:rPr>
-    </w:rPrDefault>
-    <w:pPrDefault>
-      <w:pPr>
-        <w:spacing w:after="160" w:line="259" w:lineRule="auto"/>
-      </w:pPr>
-    </w:pPrDefault>
-  </w:docDefaults>
-  <w:latentStyles w:defLockedState="0" w:defUIPriority="99" w:defSemiHidden="1" w:defUnhideWhenUsed="1" w:defQFormat="0" w:count="276">
-    <w:lsdException w:name="Normal" w:semiHidden="0" w:uiPriority="0" w:unhideWhenUsed="0" w:qFormat="1"/>
-    <w:lsdException w:name="heading 1" w:semiHidden="0" w:uiPriority="9" w:unhideWhenUsed="0" w:qFormat="1"/>
-    <w:lsdException w:name="heading 2" w:uiPriority="9" w:qFormat="1"/>
-    <w:lsdException w:name="heading 3" w:uiPriority="9" w:qFormat="1"/>
-    <w:lsdException w:name="heading 4" w:uiPriority="9" w:qFormat="1"/>
-    <w:lsdException w:name="heading 5" w:uiPriority="9" w:qFormat="1"/>
-    <w:lsdException w:name="heading 6" w:uiPriority="9" w:qFormat="1"/>
-    <w:lsdException w:name="heading 7" w:uiPriority="9" w:qFormat="1"/>
-    <w:lsdException w:name="heading 8" w:uiPriority="9" w:qFormat="1"/>
-    <w:lsdException w:name="heading 9" w:uiPriority="9" w:qFormat="1"/>
-    <w:lsdException w:name="toc 1" w:uiPriority="39"/>
-    <w:lsdException w:name="toc 2" w:uiPriority="39"/>
-    <w:lsdException w:name="toc 3" w:uiPriority="39"/>
-    <w:lsdException w:name="toc 4" w:uiPriority="39"/>
-    <w:lsdException w:name="toc 5" w:uiPriority="39"/>
-    <w:lsdException w:name="toc 6" w:uiPriority="39"/>
-    <w:lsdException w:name="toc 7" w:uiPriority="39"/>
-    <w:lsdException w:name="toc 8" w:uiPriority="39"/>
-    <w:lsdException w:name="toc 9" w:uiPriority="39"/>
-    <w:lsdException w:name="caption" w:uiPriority="35" w:qFormat="1"/>
-    <w:lsdException w:name="Title" w:semiHidden="0" w:uiPriority="10" w:unhideWhenUsed="0" w:qFormat="1"/>
-    <w:lsdException w:name="Default Paragraph Font" w:uiPriority="1"/>
-    <w:lsdException w:name="Subtitle" w:semiHidden="0" w:uiPriority="11" w:unhideWhenUsed="0" w:qFormat="1"/>
-    <w:lsdException w:name="Strong" w:semiHidden="0" w:uiPriority="22" w:unhideWhenUsed="0" w:qFormat="1"/>
-    <w:lsdException w:name="Emphasis" w:semiHidden="0" w:uiPriority="20" w:unhideWhenUsed="0" w:qFormat="1"/>
-    <w:lsdException w:name="Table Grid" w:semiHidden="0" w:uiPriority="39" w:unhideWhenUsed="0"/>
-    <w:lsdException w:name="Note Level 1" w:semiHidden="0" w:unhideWhenUsed="0"/>
-    <w:lsdException w:name="Note Level 2" w:semiHidden="0" w:unhideWhenUsed="0"/>
-    <w:lsdException w:name="Note Level 3" w:semiHidden="0" w:unhideWhenUsed="0"/>
-    <w:lsdException w:name="Note Level 4" w:semiHidden="0" w:unhideWhenUsed="0"/>
-    <w:lsdException w:name="Note Level 5" w:semiHidden="0" w:unhideWhenUsed="0"/>
-    <w:lsdException w:name="Note Level 6" w:semiHidden="0" w:unhideWhenUsed="0"/>
-    <w:lsdException w:name="Note Level 7" w:semiHidden="0" w:unhideWhenUsed="0"/>
-    <w:lsdException w:name="Note Level 8" w:semiHidden="0" w:unhideWhenUsed="0"/>
-    <w:lsdException w:name="Note Level 9" w:semiHidden="0" w:unhideWhenUsed="0"/>
-    <w:lsdException w:name="Placeholder Text" w:unhideWhenUsed="0"/>
-    <w:lsdException w:name="No Spacing" w:semiHidden="0" w:uiPriority="1" w:unhideWhenUsed="0" w:qFormat="1"/>
-    <w:lsdException w:name="Light Shading" w:semiHidden="0" w:uiPriority="60" w:unhideWhenUsed="0"/>
-    <w:lsdException w:name="Light List" w:semiHidden="0" w:uiPriority="61" w:unhideWhenUsed="0"/>
-    <w:lsdException w:name="Light Grid" w:semiHidden="0" w:uiPriority="62" w:unhideWhenUsed="0"/>
-    <w:lsdException w:name="Medium Shading 1" w:semiHidden="0" w:uiPriority="63" w:unhideWhenUsed="0"/>
-    <w:lsdException w:name="Medium Shading 2" w:semiHidden="0" w:uiPriority="64" w:unhideWhenUsed="0"/>
-    <w:lsdException w:name="Medium List 1" w:semiHidden="0" w:uiPriority="65" w:unhideWhenUsed="0"/>
-    <w:lsdException w:name="Medium List 2" w:semiHidden="0" w:uiPriority="66" w:unhideWhenUsed="0"/>
-    <w:lsdException w:name="Medium Grid 1" w:semiHidden="0" w:uiPriority="67" w:unhideWhenUsed="0"/>
-    <w:lsdException w:name="Medium Grid 2" w:semiHidden="0" w:uiPriority="68" w:unhideWhenUsed="0"/>
-    <w:lsdException w:name="Medium Grid 3" w:semiHidden="0" w:uiPriority="69" w:unhideWhenUsed="0"/>
-    <w:lsdException w:name="Dark List" w:semiHidden="0" w:uiPriority="70" w:unhideWhenUsed="0"/>
-    <w:lsdException w:name="Colorful Shading" w:semiHidden="0" w:uiPriority="71" w:unhideWhenUsed="0"/>
-    <w:lsdException w:name="Colorful List" w:semiHidden="0" w:uiPriority="72" w:unhideWhenUsed="0"/>
-    <w:lsdException w:name="Colorful Grid" w:semiHidden="0" w:uiPriority="73" w:unhideWhenUsed="0"/>
-    <w:lsdException w:name="Light Shading Accent 1" w:semiHidden="0" w:uiPriority="60" w:unhideWhenUsed="0"/>
-    <w:lsdException w:name="Light List Accent 1" w:semiHidden="0" w:uiPriority="61" w:unhideWhenUsed="0"/>
-    <w:lsdException w:name="Light Grid Accent 1" w:semiHidden="0" w:uiPriority="62" w:unhideWhenUsed="0"/>
-    <w:lsdException w:name="Medium Shading 1 Accent 1" w:semiHidden="0" w:uiPriority="63" w:unhideWhenUsed="0"/>
-    <w:lsdException w:name="Medium Shading 2 Accent 1" w:semiHidden="0" w:uiPriority="64" w:unhideWhenUsed="0"/>
-    <w:lsdException w:name="Medium List 1 Accent 1" w:semiHidden="0" w:uiPriority="65" w:unhideWhenUsed="0"/>
-    <w:lsdException w:name="Revision" w:unhideWhenUsed="0"/>
-    <w:lsdException w:name="List Paragraph" w:semiHidden="0" w:uiPriority="34" w:unhideWhenUsed="0" w:qFormat="1"/>
-    <w:lsdException w:name="Quote" w:semiHidden="0" w:uiPriority="29" w:unhideWhenUsed="0" w:qFormat="1"/>
-    <w:lsdException w:name="Intense Quote" w:semiHidden="0" w:uiPriority="30" w:unhideWhenUsed="0" w:qFormat="1"/>
-    <w:lsdException w:name="Medium List 2 Accent 1" w:semiHidden="0" w:uiPriority="66" w:unhideWhenUsed="0"/>
-    <w:lsdException w:name="Medium Grid 1 Accent 1" w:semiHidden="0" w:uiPriority="67" w:unhideWhenUsed="0"/>
-    <w:lsdException w:name="Medium Grid 2 Accent 1" w:semiHidden="0" w:uiPriority="68" w:unhideWhenUsed="0"/>
-    <w:lsdException w:name="Medium Grid 3 Accent 1" w:semiHidden="0" w:uiPriority="69" w:unhideWhenUsed="0"/>
-    <w:lsdException w:name="Dark List Accent 1" w:semiHidden="0" w:uiPriority="70" w:unhideWhenUsed="0"/>
-    <w:lsdException w:name="Colorful Shading Accent 1" w:semiHidden="0" w:uiPriority="71" w:unhideWhenUsed="0"/>
-    <w:lsdException w:name="Colorful List Accent 1" w:semiHidden="0" w:uiPriority="72" w:unhideWhenUsed="0"/>
-    <w:lsdException w:name="Colorful Grid Accent 1" w:semiHidden="0" w:uiPriority="73" w:unhideWhenUsed="0"/>
-    <w:lsdException w:name="Light Shading Accent 2" w:semiHidden="0" w:uiPriority="60" w:unhideWhenUsed="0"/>
-    <w:lsdException w:name="Light List Accent 2" w:semiHidden="0" w:uiPriority="61" w:unhideWhenUsed="0"/>
-    <w:lsdException w:name="Light Grid Accent 2" w:semiHidden="0" w:uiPriority="62" w:unhideWhenUsed="0"/>
-    <w:lsdException w:name="Medium Shading 1 Accent 2" w:semiHidden="0" w:uiPriority="63" w:unhideWhenUsed="0"/>
-    <w:lsdException w:name="Medium Shading 2 Accent 2" w:semiHidden="0" w:uiPriority="64" w:unhideWhenUsed="0"/>
-    <w:lsdException w:name="Medium List 1 Accent 2" w:semiHidden="0" w:uiPriority="65" w:unhideWhenUsed="0"/>
-    <w:lsdException w:name="Medium List 2 Accent 2" w:semiHidden="0" w:uiPriority="66" w:unhideWhenUsed="0"/>
-    <w:lsdException w:name="Medium Grid 1 Accent 2" w:semiHidden="0" w:uiPriority="67" w:unhideWhenUsed="0"/>
-    <w:lsdException w:name="Medium Grid 2 Accent 2" w:semiHidden="0" w:uiPriority="68" w:unhideWhenUsed="0"/>
-    <w:lsdException w:name="Medium Grid 3 Accent 2" w:semiHidden="0" w:uiPriority="69" w:unhideWhenUsed="0"/>
-    <w:lsdException w:name="Dark List Accent 2" w:semiHidden="0" w:uiPriority="70" w:unhideWhenUsed="0"/>
-    <w:lsdException w:name="Colorful Shading Accent 2" w:semiHidden="0" w:uiPriority="71" w:unhideWhenUsed="0"/>
-    <w:lsdException w:name="Colorful List Accent 2" w:semiHidden="0" w:uiPriority="72" w:unhideWhenUsed="0"/>
-    <w:lsdException w:name="Colorful Grid Accent 2" w:semiHidden="0" w:uiPriority="73" w:unhideWhenUsed="0"/>
-    <w:lsdException w:name="Light Shading Accent 3" w:semiHidden="0" w:uiPriority="60" w:unhideWhenUsed="0"/>
-    <w:lsdException w:name="Light List Accent 3" w:semiHidden="0" w:uiPriority="61" w:unhideWhenUsed="0"/>
-    <w:lsdException w:name="Light Grid Accent 3" w:semiHidden="0" w:uiPriority="62" w:unhideWhenUsed="0"/>
-    <w:lsdException w:name="Medium Shading 1 Accent 3" w:semiHidden="0" w:uiPriority="63" w:unhideWhenUsed="0"/>
-    <w:lsdException w:name="Medium Shading 2 Accent 3" w:semiHidden="0" w:uiPriority="64" w:unhideWhenUsed="0"/>
-    <w:lsdException w:name="Medium List 1 Accent 3" w:semiHidden="0" w:uiPriority="65" w:unhideWhenUsed="0"/>
-    <w:lsdException w:name="Medium List 2 Accent 3" w:semiHidden="0" w:uiPriority="66" w:unhideWhenUsed="0"/>
-    <w:lsdException w:name="Medium Grid 1 Accent 3" w:semiHidden="0" w:uiPriority="67" w:unhideWhenUsed="0"/>
-    <w:lsdException w:name="Medium Grid 2 Accent 3" w:semiHidden="0" w:uiPriority="68" w:unhideWhenUsed="0"/>
-    <w:lsdException w:name="Medium Grid 3 Accent 3" w:semiHidden="0" w:uiPriority="69" w:unhideWhenUsed="0"/>
-    <w:lsdException w:name="Dark List Accent 3" w:semiHidden="0" w:uiPriority="70" w:unhideWhenUsed="0"/>
-    <w:lsdException w:name="Colorful Shading Accent 3" w:semiHidden="0" w:uiPriority="71" w:unhideWhenUsed="0"/>
-    <w:lsdException w:name="Colorful List Accent 3" w:semiHidden="0" w:uiPriority="72" w:unhideWhenUsed="0"/>
-    <w:lsdException w:name="Colorful Grid Accent 3" w:semiHidden="0" w:uiPriority="73" w:unhideWhenUsed="0"/>
-    <w:lsdException w:name="Light Shading Accent 4" w:semiHidden="0" w:uiPriority="60" w:unhideWhenUsed="0"/>
-    <w:lsdException w:name="Light List Accent 4" w:semiHidden="0" w:uiPriority="61" w:unhideWhenUsed="0"/>
-    <w:lsdException w:name="Light Grid Accent 4" w:semiHidden="0" w:uiPriority="62" w:unhideWhenUsed="0"/>
-    <w:lsdException w:name="Medium Shading 1 Accent 4" w:semiHidden="0" w:uiPriority="63" w:unhideWhenUsed="0"/>
-    <w:lsdException w:name="Medium Shading 2 Accent 4" w:semiHidden="0" w:uiPriority="64" w:unhideWhenUsed="0"/>
-    <w:lsdException w:name="Medium List 1 Accent 4" w:semiHidden="0" w:uiPriority="65" w:unhideWhenUsed="0"/>
-    <w:lsdException w:name="Medium List 2 Accent 4" w:semiHidden="0" w:uiPriority="66" w:unhideWhenUsed="0"/>
-    <w:lsdException w:name="Medium Grid 1 Accent 4" w:semiHidden="0" w:uiPriority="67" w:unhideWhenUsed="0"/>
-    <w:lsdException w:name="Medium Grid 2 Accent 4" w:semiHidden="0" w:uiPriority="68" w:unhideWhenUsed="0"/>
-    <w:lsdException w:name="Medium Grid 3 Accent 4" w:semiHidden="0" w:uiPriority="69" w:unhideWhenUsed="0"/>
-    <w:lsdException w:name="Dark List Accent 4" w:semiHidden="0" w:uiPriority="70" w:unhideWhenUsed="0"/>
-    <w:lsdException w:name="Colorful Shading Accent 4" w:semiHidden="0" w:uiPriority="71" w:unhideWhenUsed="0"/>
-    <w:lsdException w:name="Colorful List Accent 4" w:semiHidden="0" w:uiPriority="72" w:unhideWhenUsed="0"/>
-    <w:lsdException w:name="Colorful Grid Accent 4" w:semiHidden="0" w:uiPriority="73" w:unhideWhenUsed="0"/>
-    <w:lsdException w:name="Light Shading Accent 5" w:semiHidden="0" w:uiPriority="60" w:unhideWhenUsed="0"/>
-    <w:lsdException w:name="Light List Accent 5" w:semiHidden="0" w:uiPriority="61" w:unhideWhenUsed="0"/>
-    <w:lsdException w:name="Light Grid Accent 5" w:semiHidden="0" w:uiPriority="62" w:unhideWhenUsed="0"/>
-    <w:lsdException w:name="Medium Shading 1 Accent 5" w:semiHidden="0" w:uiPriority="63" w:unhideWhenUsed="0"/>
-    <w:lsdException w:name="Medium Shading 2 Accent 5" w:semiHidden="0" w:uiPriority="64" w:unhideWhenUsed="0"/>
-    <w:lsdException w:name="Medium List 1 Accent 5" w:semiHidden="0" w:uiPriority="65" w:unhideWhenUsed="0"/>
-    <w:lsdException w:name="Medium List 2 Accent 5" w:semiHidden="0" w:uiPriority="66" w:unhideWhenUsed="0"/>
-    <w:lsdException w:name="Medium Grid 1 Accent 5" w:semiHidden="0" w:uiPriority="67" w:unhideWhenUsed="0"/>
-    <w:lsdException w:name="Medium Grid 2 Accent 5" w:semiHidden="0" w:uiPriority="68" w:unhideWhenUsed="0"/>
-    <w:lsdException w:name="Medium Grid 3 Accent 5" w:semiHidden="0" w:uiPriority="69" w:unhideWhenUsed="0"/>
-    <w:lsdException w:name="Dark List Accent 5" w:semiHidden="0" w:uiPriority="70" w:unhideWhenUsed="0"/>
-    <w:lsdException w:name="Colorful Shading Accent 5" w:semiHidden="0" w:uiPriority="71" w:unhideWhenUsed="0"/>
-    <w:lsdException w:name="Colorful List Accent 5" w:semiHidden="0" w:uiPriority="72" w:unhideWhenUsed="0"/>
-    <w:lsdException w:name="Colorful Grid Accent 5" w:semiHidden="0" w:uiPriority="73" w:unhideWhenUsed="0"/>
-    <w:lsdException w:name="Light Shading Accent 6" w:semiHidden="0" w:uiPriority="60" w:unhideWhenUsed="0"/>
-    <w:lsdException w:name="Light List Accent 6" w:semiHidden="0" w:uiPriority="61" w:unhideWhenUsed="0"/>
-    <w:lsdException w:name="Light Grid Accent 6" w:semiHidden="0" w:uiPriority="62" w:unhideWhenUsed="0"/>
-    <w:lsdException w:name="Medium Shading 1 Accent 6" w:semiHidden="0" w:uiPriority="63" w:unhideWhenUsed="0"/>
-    <w:lsdException w:name="Medium Shading 2 Accent 6" w:semiHidden="0" w:uiPriority="64" w:unhideWhenUsed="0"/>
-    <w:lsdException w:name="Medium List 1 Accent 6" w:semiHidden="0" w:uiPriority="65" w:unhideWhenUsed="0"/>
-    <w:lsdException w:name="Medium List 2 Accent 6" w:semiHidden="0" w:uiPriority="66" w:unhideWhenUsed="0"/>
-    <w:lsdException w:name="Medium Grid 1 Accent 6" w:semiHidden="0" w:uiPriority="67" w:unhideWhenUsed="0"/>
-    <w:lsdException w:name="Medium Grid 2 Accent 6" w:semiHidden="0" w:uiPriority="68" w:unhideWhenUsed="0"/>
-    <w:lsdException w:name="Medium Grid 3 Accent 6" w:semiHidden="0" w:uiPriority="69" w:unhideWhenUsed="0"/>
-    <w:lsdException w:name="Dark List Accent 6" w:semiHidden="0" w:uiPriority="70" w:unhideWhenUsed="0"/>
-    <w:lsdException w:name="Colorful Shading Accent 6" w:semiHidden="0" w:uiPriority="71" w:unhideWhenUsed="0"/>
-    <w:lsdException w:name="Colorful List Accent 6" w:semiHidden="0" w:uiPriority="72" w:unhideWhenUsed="0"/>
-    <w:lsdException w:name="Colorful Grid Accent 6" w:semiHidden="0" w:uiPriority="73" w:unhideWhenUsed="0"/>
-    <w:lsdException w:name="Subtle Emphasis" w:semiHidden="0" w:uiPriority="19" w:unhideWhenUsed="0" w:qFormat="1"/>
-    <w:lsdException w:name="Intense Emphasis" w:semiHidden="0" w:uiPriority="21" w:unhideWhenUsed="0" w:qFormat="1"/>
-    <w:lsdException w:name="Subtle Reference" w:semiHidden="0" w:uiPriority="31" w:unhideWhenUsed="0" w:qFormat="1"/>
-    <w:lsdException w:name="Intense Reference" w:semiHidden="0" w:uiPriority="32" w:unhideWhenUsed="0" w:qFormat="1"/>
-    <w:lsdException w:name="Book Title" w:semiHidden="0" w:uiPriority="33" w:unhideWhenUsed="0" w:qFormat="1"/>
-    <w:lsdException w:name="Bibliography" w:uiPriority="37"/>
-    <w:lsdException w:name="TOC Heading" w:uiPriority="39" w:qFormat="1"/>
+  <w:latentStyles w:defLockedState="0" w:defUIPriority="99" w:defSemiHidden="0" w:defUnhideWhenUsed="0" w:defQFormat="0" w:count="371">
+    <w:lsdException w:name="Normal" w:uiPriority="0" w:qFormat="1"/>
+    <w:lsdException w:name="heading 1" w:uiPriority="9" w:qFormat="1"/>
+    <w:lsdException w:name="heading 2" w:semiHidden="1" w:uiPriority="9" w:unhideWhenUsed="1" w:qFormat="1"/>
+    <w:lsdException w:name="heading 3" w:semiHidden="1" w:uiPriority="9" w:unhideWhenUsed="1" w:qFormat="1"/>
+    <w:lsdException w:name="heading 4" w:semiHidden="1" w:uiPriority="9" w:unhideWhenUsed="1" w:qFormat="1"/>
+    <w:lsdException w:name="heading 5" w:semiHidden="1" w:uiPriority="9" w:unhideWhenUsed="1" w:qFormat="1"/>
+    <w:lsdException w:name="heading 6" w:semiHidden="1" w:uiPriority="9" w:unhideWhenUsed="1" w:qFormat="1"/>
+    <w:lsdException w:name="heading 7" w:semiHidden="1" w:uiPriority="9" w:unhideWhenUsed="1" w:qFormat="1"/>
+    <w:lsdException w:name="heading 8" w:semiHidden="1" w:uiPriority="9" w:unhideWhenUsed="1" w:qFormat="1"/>
+    <w:lsdException w:name="heading 9" w:semiHidden="1" w:uiPriority="9" w:unhideWhenUsed="1" w:qFormat="1"/>
+    <w:lsdException w:name="index 1" w:semiHidden="1" w:unhideWhenUsed="1"/>
+    <w:lsdException w:name="index 2" w:semiHidden="1" w:unhideWhenUsed="1"/>
+    <w:lsdException w:name="index 3" w:semiHidden="1" w:unhideWhenUsed="1"/>
+    <w:lsdException w:name="index 4" w:semiHidden="1" w:unhideWhenUsed="1"/>
+    <w:lsdException w:name="index 5" w:semiHidden="1" w:unhideWhenUsed="1"/>
+    <w:lsdException w:name="index 6" w:semiHidden="1" w:unhideWhenUsed="1"/>
+    <w:lsdException w:name="index 7" w:semiHidden="1" w:unhideWhenUsed="1"/>
+    <w:lsdException w:name="index 8" w:semiHidden="1" w:unhideWhenUsed="1"/>
+    <w:lsdException w:name="index 9" w:semiHidden="1" w:unhideWhenUsed="1"/>
+    <w:lsdException w:name="toc 1" w:semiHidden="1" w:uiPriority="39" w:unhideWhenUsed="1"/>
+    <w:lsdException w:name="toc 2" w:semiHidden="1" w:uiPriority="39" w:unhideWhenUsed="1"/>
+    <w:lsdException w:name="toc 3" w:semiHidden="1" w:uiPriority="39" w:unhideWhenUsed="1"/>
+    <w:lsdException w:name="toc 4" w:semiHidden="1" w:uiPriority="39" w:unhideWhenUsed="1"/>
+    <w:lsdException w:name="toc 5" w:semiHidden="1" w:uiPriority="39" w:unhideWhenUsed="1"/>
+    <w:lsdException w:name="toc 6" w:semiHidden="1" w:uiPriority="39" w:unhideWhenUsed="1"/>
+    <w:lsdException w:name="toc 7" w:semiHidden="1" w:uiPriority="39" w:unhideWhenUsed="1"/>
+    <w:lsdException w:name="toc 8" w:semiHidden="1" w:uiPriority="39" w:unhideWhenUsed="1"/>
+    <w:lsdException w:name="toc 9" w:semiHidden="1" w:uiPriority="39" w:unhideWhenUsed="1"/>
+    <w:lsdException w:name="Normal Indent" w:semiHidden="1" w:unhideWhenUsed="1"/>
+    <w:lsdException w:name="footnote text" w:semiHidden="1" w:unhideWhenUsed="1"/>
+    <w:lsdException w:name="annotation text" w:semiHidden="1" w:unhideWhenUsed="1"/>
+    <w:lsdException w:name="header" w:semiHidden="1" w:unhideWhenUsed="1"/>
+    <w:lsdException w:name="footer" w:semiHidden="1" w:unhideWhenUsed="1"/>
+    <w:lsdException w:name="index heading" w:semiHidden="1" w:unhideWhenUsed="1"/>
+    <w:lsdException w:name="caption" w:semiHidden="1" w:uiPriority="35" w:unhideWhenUsed="1" w:qFormat="1"/>
+    <w:lsdException w:name="table of figures" w:semiHidden="1" w:unhideWhenUsed="1"/>
+    <w:lsdException w:name="envelope address" w:semiHidden="1" w:unhideWhenUsed="1"/>
+    <w:lsdException w:name="envelope return" w:semiHidden="1" w:unhideWhenUsed="1"/>
+    <w:lsdException w:name="footnote reference" w:semiHidden="1" w:unhideWhenUsed="1"/>
+    <w:lsdException w:name="annotation reference" w:semiHidden="1" w:unhideWhenUsed="1"/>
+    <w:lsdException w:name="line number" w:semiHidden="1" w:unhideWhenUsed="1"/>
+    <w:lsdException w:name="page number" w:semiHidden="1" w:unhideWhenUsed="1"/>
+    <w:lsdException w:name="endnote reference" w:semiHidden="1" w:unhideWhenUsed="1"/>
+    <w:lsdException w:name="endnote text" w:semiHidden="1" w:unhideWhenUsed="1"/>
+    <w:lsdException w:name="table of authorities" w:semiHidden="1" w:unhideWhenUsed="1"/>
+    <w:lsdException w:name="macro" w:semiHidden="1" w:unhideWhenUsed="1"/>
+    <w:lsdException w:name="toa heading" w:semiHidden="1" w:unhideWhenUsed="1"/>
+    <w:lsdException w:name="List" w:semiHidden="1" w:unhideWhenUsed="1"/>
+    <w:lsdException w:name="List Bullet" w:semiHidden="1" w:unhideWhenUsed="1"/>
+    <w:lsdException w:name="List Number" w:semiHidden="1" w:unhideWhenUsed="1"/>
+    <w:lsdException w:name="List 2" w:semiHidden="1" w:unhideWhenUsed="1"/>
+    <w:lsdException w:name="List 3" w:semiHidden="1" w:unhideWhenUsed="1"/>
+    <w:lsdException w:name="List 4" w:semiHidden="1" w:unhideWhenUsed="1"/>
+    <w:lsdException w:name="List 5" w:semiHidden="1" w:unhideWhenUsed="1"/>
+    <w:lsdException w:name="List Bullet 2" w:semiHidden="1" w:unhideWhenUsed="1"/>
+    <w:lsdException w:name="List Bullet 3" w:semiHidden="1" w:unhideWhenUsed="1"/>
+    <w:lsdException w:name="List Bullet 4" w:semiHidden="1" w:unhideWhenUsed="1"/>
+    <w:lsdException w:name="List Bullet 5" w:semiHidden="1" w:unhideWhenUsed="1"/>
+    <w:lsdException w:name="List Number 2" w:semiHidden="1" w:unhideWhenUsed="1"/>
+    <w:lsdException w:name="List Number 3" w:semiHidden="1" w:unhideWhenUsed="1"/>
+    <w:lsdException w:name="List Number 4" w:semiHidden="1" w:unhideWhenUsed="1"/>
+    <w:lsdException w:name="List Number 5" w:semiHidden="1" w:unhideWhenUsed="1"/>
+    <w:lsdException w:name="Title" w:uiPriority="10" w:qFormat="1"/>
+    <w:lsdException w:name="Closing" w:semiHidden="1" w:unhideWhenUsed="1"/>
+    <w:lsdException w:name="Signature" w:semiHidden="1" w:unhideWhenUsed="1"/>
+    <w:lsdException w:name="Default Paragraph Font" w:semiHidden="1" w:uiPriority="1" w:unhideWhenUsed="1"/>
+    <w:lsdException w:name="Body Text" w:semiHidden="1" w:unhideWhenUsed="1"/>
+    <w:lsdException w:name="Body Text Indent" w:semiHidden="1" w:unhideWhenUsed="1"/>
+    <w:lsdException w:name="List Continue" w:semiHidden="1" w:unhideWhenUsed="1"/>
+    <w:lsdException w:name="List Continue 2" w:semiHidden="1" w:unhideWhenUsed="1"/>
+    <w:lsdException w:name="List Continue 3" w:semiHidden="1" w:unhideWhenUsed="1"/>
+    <w:lsdException w:name="List Continue 4" w:semiHidden="1" w:unhideWhenUsed="1"/>
+    <w:lsdException w:name="List Continue 5" w:semiHidden="1" w:unhideWhenUsed="1"/>
+    <w:lsdException w:name="Message Header" w:semiHidden="1" w:unhideWhenUsed="1"/>
+    <w:lsdException w:name="Subtitle" w:uiPriority="11" w:qFormat="1"/>
+    <w:lsdException w:name="Salutation" w:semiHidden="1" w:unhideWhenUsed="1"/>
+    <w:lsdException w:name="Date" w:semiHidden="1" w:unhideWhenUsed="1"/>
+    <w:lsdException w:name="Body Text First Indent" w:semiHidden="1" w:unhideWhenUsed="1"/>
+    <w:lsdException w:name="Body Text First Indent 2" w:semiHidden="1" w:unhideWhenUsed="1"/>
+    <w:lsdException w:name="Note Heading" w:semiHidden="1" w:unhideWhenUsed="1"/>
+    <w:lsdException w:name="Body Text 2" w:semiHidden="1" w:unhideWhenUsed="1"/>
+    <w:lsdException w:name="Body Text 3" w:semiHidden="1" w:unhideWhenUsed="1"/>
+    <w:lsdException w:name="Body Text Indent 2" w:semiHidden="1" w:unhideWhenUsed="1"/>
+    <w:lsdException w:name="Body Text Indent 3" w:semiHidden="1" w:unhideWhenUsed="1"/>
+    <w:lsdException w:name="Block Text" w:semiHidden="1" w:unhideWhenUsed="1"/>
+    <w:lsdException w:name="Hyperlink" w:semiHidden="1" w:unhideWhenUsed="1"/>
+    <w:lsdException w:name="FollowedHyperlink" w:semiHidden="1" w:unhideWhenUsed="1"/>
+    <w:lsdException w:name="Strong" w:uiPriority="22" w:qFormat="1"/>
+    <w:lsdException w:name="Emphasis" w:uiPriority="20" w:qFormat="1"/>
+    <w:lsdException w:name="Document Map" w:semiHidden="1" w:unhideWhenUsed="1"/>
+    <w:lsdException w:name="Plain Text" w:semiHidden="1" w:unhideWhenUsed="1"/>
+    <w:lsdException w:name="E-mail Signature" w:semiHidden="1" w:unhideWhenUsed="1"/>
+    <w:lsdException w:name="HTML Top of Form" w:semiHidden="1" w:unhideWhenUsed="1"/>
+    <w:lsdException w:name="HTML Bottom of Form" w:semiHidden="1" w:unhideWhenUsed="1"/>
+    <w:lsdException w:name="Normal (Web)" w:semiHidden="1" w:unhideWhenUsed="1"/>
+    <w:lsdException w:name="HTML Acronym" w:semiHidden="1" w:unhideWhenUsed="1"/>
+    <w:lsdException w:name="HTML Address" w:semiHidden="1" w:unhideWhenUsed="1"/>
+    <w:lsdException w:name="HTML Cite" w:semiHidden="1" w:unhideWhenUsed="1"/>
+    <w:lsdException w:name="HTML Code" w:semiHidden="1" w:unhideWhenUsed="1"/>
+    <w:lsdException w:name="HTML Definition" w:semiHidden="1" w:unhideWhenUsed="1"/>
+    <w:lsdException w:name="HTML Keyboard" w:semiHidden="1" w:unhideWhenUsed="1"/>
+    <w:lsdException w:name="HTML Preformatted" w:semiHidden="1" w:unhideWhenUsed="1"/>
+    <w:lsdException w:name="HTML Sample" w:semiHidden="1" w:unhideWhenUsed="1"/>
+    <w:lsdException w:name="HTML Typewriter" w:semiHidden="1" w:unhideWhenUsed="1"/>
+    <w:lsdException w:name="HTML Variable" w:semiHidden="1" w:unhideWhenUsed="1"/>
+    <w:lsdException w:name="Normal Table" w:semiHidden="1" w:unhideWhenUsed="1"/>
+    <w:lsdException w:name="annotation subject" w:semiHidden="1" w:unhideWhenUsed="1"/>
+    <w:lsdException w:name="No List" w:semiHidden="1" w:unhideWhenUsed="1"/>
+    <w:lsdException w:name="Outline List 1" w:semiHidden="1" w:unhideWhenUsed="1"/>
+    <w:lsdException w:name="Outline List 2" w:semiHidden="1" w:unhideWhenUsed="1"/>
+    <w:lsdException w:name="Outline List 3" w:semiHidden="1" w:unhideWhenUsed="1"/>
+    <w:lsdException w:name="Table Simple 1" w:semiHidden="1" w:unhideWhenUsed="1"/>
+    <w:lsdException w:name="Table Simple 2" w:semiHidden="1" w:unhideWhenUsed="1"/>
+    <w:lsdException w:name="Table Simple 3" w:semiHidden="1" w:unhideWhenUsed="1"/>
+    <w:lsdException w:name="Table Classic 1" w:semiHidden="1" w:unhideWhenUsed="1"/>
+    <w:lsdException w:name="Table Classic 2" w:semiHidden="1" w:unhideWhenUsed="1"/>
+    <w:lsdException w:name="Table Classic 3" w:semiHidden="1" w:unhideWhenUsed="1"/>
+    <w:lsdException w:name="Table Classic 4" w:semiHidden="1" w:unhideWhenUsed="1"/>
+    <w:lsdException w:name="Table Colorful 1" w:semiHidden="1" w:unhideWhenUsed="1"/>
+    <w:lsdException w:name="Table Colorful 2" w:semiHidden="1" w:unhideWhenUsed="1"/>
+    <w:lsdException w:name="Table Colorful 3" w:semiHidden="1" w:unhideWhenUsed="1"/>
+    <w:lsdException w:name="Table Columns 1" w:semiHidden="1" w:unhideWhenUsed="1"/>
+    <w:lsdException w:name="Table Columns 2" w:semiHidden="1" w:unhideWhenUsed="1"/>
+    <w:lsdException w:name="Table Columns 3" w:semiHidden="1" w:unhideWhenUsed="1"/>
+    <w:lsdException w:name="Table Columns 4" w:semiHidden="1" w:unhideWhenUsed="1"/>
+    <w:lsdException w:name="Table Columns 5" w:semiHidden="1" w:unhideWhenUsed="1"/>
+    <w:lsdException w:name="Table Grid 1" w:semiHidden="1" w:unhideWhenUsed="1"/>
+    <w:lsdException w:name="Table Grid 2" w:semiHidden="1" w:unhideWhenUsed="1"/>
+    <w:lsdException w:name="Table Grid 3" w:semiHidden="1" w:unhideWhenUsed="1"/>
+    <w:lsdException w:name="Table Grid 4" w:semiHidden="1" w:unhideWhenUsed="1"/>
+    <w:lsdException w:name="Table Grid 5" w:semiHidden="1" w:unhideWhenUsed="1"/>
+    <w:lsdException w:name="Table Grid 6" w:semiHidden="1" w:unhideWhenUsed="1"/>
+    <w:lsdException w:name="Table Grid 7" w:semiHidden="1" w:unhideWhenUsed="1"/>
+    <w:lsdException w:name="Table Grid 8" w:semiHidden="1" w:unhideWhenUsed="1"/>
+    <w:lsdException w:name="Table List 1" w:semiHidden="1" w:unhideWhenUsed="1"/>
+    <w:lsdException w:name="Table List 2" w:semiHidden="1" w:unhideWhenUsed="1"/>
+    <w:lsdException w:name="Table List 3" w:semiHidden="1" w:unhideWhenUsed="1"/>
+    <w:lsdException w:name="Table List 4" w:semiHidden="1" w:unhideWhenUsed="1"/>
+    <w:lsdException w:name="Table List 5" w:semiHidden="1" w:unhideWhenUsed="1"/>
+    <w:lsdException w:name="Table List 6" w:semiHidden="1" w:unhideWhenUsed="1"/>
+    <w:lsdException w:name="Table List 7" w:semiHidden="1" w:unhideWhenUsed="1"/>
+    <w:lsdException w:name="Table List 8" w:semiHidden="1" w:unhideWhenUsed="1"/>
+    <w:lsdException w:name="Table 3D effects 1" w:semiHidden="1" w:unhideWhenUsed="1"/>
+    <w:lsdException w:name="Table 3D effects 2" w:semiHidden="1" w:unhideWhenUsed="1"/>
+    <w:lsdException w:name="Table 3D effects 3" w:semiHidden="1" w:unhideWhenUsed="1"/>
+    <w:lsdException w:name="Table Contemporary" w:semiHidden="1" w:unhideWhenUsed="1"/>
+    <w:lsdException w:name="Table Elegant" w:semiHidden="1" w:unhideWhenUsed="1"/>
+    <w:lsdException w:name="Table Professional" w:semiHidden="1" w:unhideWhenUsed="1"/>
+    <w:lsdException w:name="Table Subtle 1" w:semiHidden="1" w:unhideWhenUsed="1"/>
+    <w:lsdException w:name="Table Subtle 2" w:semiHidden="1" w:unhideWhenUsed="1"/>
+    <w:lsdException w:name="Table Web 1" w:semiHidden="1" w:unhideWhenUsed="1"/>
+    <w:lsdException w:name="Table Web 2" w:semiHidden="1" w:unhideWhenUsed="1"/>
+    <w:lsdException w:name="Table Web 3" w:semiHidden="1" w:unhideWhenUsed="1"/>
+    <w:lsdException w:name="Balloon Text" w:semiHidden="1" w:unhideWhenUsed="1"/>
+    <w:lsdException w:name="Table Grid" w:uiPriority="39"/>
+    <w:lsdException w:name="Table Theme" w:semiHidden="1" w:unhideWhenUsed="1"/>
+    <w:lsdException w:name="Placeholder Text" w:semiHidden="1"/>
+    <w:lsdException w:name="No Spacing" w:uiPriority="1" w:qFormat="1"/>
+    <w:lsdException w:name="Light Shading" w:uiPriority="60"/>
+    <w:lsdException w:name="Light List" w:uiPriority="61"/>
+    <w:lsdException w:name="Light Grid" w:uiPriority="62"/>
+    <w:lsdException w:name="Medium Shading 1" w:uiPriority="63"/>
+    <w:lsdException w:name="Medium Shading 2" w:uiPriority="64"/>
+    <w:lsdException w:name="Medium List 1" w:uiPriority="65"/>
+    <w:lsdException w:name="Medium List 2" w:uiPriority="66"/>
+    <w:lsdException w:name="Medium Grid 1" w:uiPriority="67"/>
+    <w:lsdException w:name="Medium Grid 2" w:uiPriority="68"/>
+    <w:lsdException w:name="Medium Grid 3" w:uiPriority="69"/>
+    <w:lsdException w:name="Dark List" w:uiPriority="70"/>
+    <w:lsdException w:name="Colorful Shading" w:uiPriority="71"/>
+    <w:lsdException w:name="Colorful List" w:uiPriority="72"/>
+    <w:lsdException w:name="Colorful Grid" w:uiPriority="73"/>
+    <w:lsdException w:name="Light Shading Accent 1" w:uiPriority="60"/>
+    <w:lsdException w:name="Light List Accent 1" w:uiPriority="61"/>
+    <w:lsdException w:name="Light Grid Accent 1" w:uiPriority="62"/>
+    <w:lsdException w:name="Medium Shading 1 Accent 1" w:uiPriority="63"/>
+    <w:lsdException w:name="Medium Shading 2 Accent 1" w:uiPriority="64"/>
+    <w:lsdException w:name="Medium List 1 Accent 1" w:uiPriority="65"/>
+    <w:lsdException w:name="Revision" w:semiHidden="1"/>
+    <w:lsdException w:name="List Paragraph" w:uiPriority="34" w:qFormat="1"/>
+    <w:lsdException w:name="Quote" w:uiPriority="29" w:qFormat="1"/>
+    <w:lsdException w:name="Intense Quote" w:uiPriority="30" w:qFormat="1"/>
+    <w:lsdException w:name="Medium List 2 Accent 1" w:uiPriority="66"/>
+    <w:lsdException w:name="Medium Grid 1 Accent 1" w:uiPriority="67"/>
+    <w:lsdException w:name="Medium Grid 2 Accent 1" w:uiPriority="68"/>
+    <w:lsdException w:name="Medium Grid 3 Accent 1" w:uiPriority="69"/>
+    <w:lsdException w:name="Dark List Accent 1" w:uiPriority="70"/>
+    <w:lsdException w:name="Colorful Shading Accent 1" w:uiPriority="71"/>
+    <w:lsdException w:name="Colorful List Accent 1" w:uiPriority="72"/>
+    <w:lsdException w:name="Colorful Grid Accent 1" w:uiPriority="73"/>
+    <w:lsdException w:name="Light Shading Accent 2" w:uiPriority="60"/>
+    <w:lsdException w:name="Light List Accent 2" w:uiPriority="61"/>
+    <w:lsdException w:name="Light Grid Accent 2" w:uiPriority="62"/>
+    <w:lsdException w:name="Medium Shading 1 Accent 2" w:uiPriority="63"/>
+    <w:lsdException w:name="Medium Shading 2 Accent 2" w:uiPriority="64"/>
+    <w:lsdException w:name="Medium List 1 Accent 2" w:uiPriority="65"/>
+    <w:lsdException w:name="Medium List 2 Accent 2" w:uiPriority="66"/>
+    <w:lsdException w:name="Medium Grid 1 Accent 2" w:uiPriority="67"/>
+    <w:lsdException w:name="Medium Grid 2 Accent 2" w:uiPriority="68"/>
+    <w:lsdException w:name="Medium Grid 3 Accent 2" w:uiPriority="69"/>
+    <w:lsdException w:name="Dark List Accent 2" w:uiPriority="70"/>
+    <w:lsdException w:name="Colorful Shading Accent 2" w:uiPriority="71"/>
+    <w:lsdException w:name="Colorful List Accent 2" w:uiPriority="72"/>
+    <w:lsdException w:name="Colorful Grid Accent 2" w:uiPriority="73"/>
+    <w:lsdException w:name="Light Shading Accent 3" w:uiPriority="60"/>
+    <w:lsdException w:name="Light List Accent 3" w:uiPriority="61"/>
+    <w:lsdException w:name="Light Grid Accent 3" w:uiPriority="62"/>
+    <w:lsdException w:name="Medium Shading 1 Accent 3" w:uiPriority="63"/>
+    <w:lsdException w:name="Medium Shading 2 Accent 3" w:uiPriority="64"/>
+    <w:lsdException w:name="Medium List 1 Accent 3" w:uiPriority="65"/>
+    <w:lsdException w:name="Medium List 2 Accent 3" w:uiPriority="66"/>
+    <w:lsdException w:name="Medium Grid 1 Accent 3" w:uiPriority="67"/>
+    <w:lsdException w:name="Medium Grid 2 Accent 3" w:uiPriority="68"/>
+    <w:lsdException w:name="Medium Grid 3 Accent 3" w:uiPriority="69"/>
+    <w:lsdException w:name="Dark List Accent 3" w:uiPriority="70"/>
+    <w:lsdException w:name="Colorful Shading Accent 3" w:uiPriority="71"/>
+    <w:lsdException w:name="Colorful List Accent 3" w:uiPriority="72"/>
+    <w:lsdException w:name="Colorful Grid Accent 3" w:uiPriority="73"/>
+    <w:lsdException w:name="Light Shading Accent 4" w:uiPriority="60"/>
+    <w:lsdException w:name="Light List Accent 4" w:uiPriority="61"/>
+    <w:lsdException w:name="Light Grid Accent 4" w:uiPriority="62"/>
+    <w:lsdException w:name="Medium Shading 1 Accent 4" w:uiPriority="63"/>
+    <w:lsdException w:name="Medium Shading 2 Accent 4" w:uiPriority="64"/>
+    <w:lsdException w:name="Medium List 1 Accent 4" w:uiPriority="65"/>
+    <w:lsdException w:name="Medium List 2 Accent 4" w:uiPriority="66"/>
+    <w:lsdException w:name="Medium Grid 1 Accent 4" w:uiPriority="67"/>
+    <w:lsdException w:name="Medium Grid 2 Accent 4" w:uiPriority="68"/>
+    <w:lsdException w:name="Medium Grid 3 Accent 4" w:uiPriority="69"/>
+    <w:lsdException w:name="Dark List Accent 4" w:uiPriority="70"/>
+    <w:lsdException w:name="Colorful Shading Accent 4" w:uiPriority="71"/>
+    <w:lsdException w:name="Colorful List Accent 4" w:uiPriority="72"/>
+    <w:lsdException w:name="Colorful Grid Accent 4" w:uiPriority="73"/>
+    <w:lsdException w:name="Light Shading Accent 5" w:uiPriority="60"/>
+    <w:lsdException w:name="Light List Accent 5" w:uiPriority="61"/>
+    <w:lsdException w:name="Light Grid Accent 5" w:uiPriority="62"/>
+    <w:lsdException w:name="Medium Shading 1 Accent 5" w:uiPriority="63"/>
+    <w:lsdException w:name="Medium Shading 2 Accent 5" w:uiPriority="64"/>
+    <w:lsdException w:name="Medium List 1 Accent 5" w:uiPriority="65"/>
+    <w:lsdException w:name="Medium List 2 Accent 5" w:uiPriority="66"/>
+    <w:lsdException w:name="Medium Grid 1 Accent 5" w:uiPriority="67"/>
+    <w:lsdException w:name="Medium Grid 2 Accent 5" w:uiPriority="68"/>
+    <w:lsdException w:name="Medium Grid 3 Accent 5" w:uiPriority="69"/>
+    <w:lsdException w:name="Dark List Accent 5" w:uiPriority="70"/>
+    <w:lsdException w:name="Colorful Shading Accent 5" w:uiPriority="71"/>
+    <w:lsdException w:name="Colorful List Accent 5" w:uiPriority="72"/>
+    <w:lsdException w:name="Colorful Grid Accent 5" w:uiPriority="73"/>
+    <w:lsdException w:name="Light Shading Accent 6" w:uiPriority="60"/>
+    <w:lsdException w:name="Light List Accent 6" w:uiPriority="61"/>
+    <w:lsdException w:name="Light Grid Accent 6" w:uiPriority="62"/>
+    <w:lsdException w:name="Medium Shading 1 Accent 6" w:uiPriority="63"/>
+    <w:lsdException w:name="Medium Shading 2 Accent 6" w:uiPriority="64"/>
+    <w:lsdException w:name="Medium List 1 Accent 6" w:uiPriority="65"/>
+    <w:lsdException w:name="Medium List 2 Accent 6" w:uiPriority="66"/>
+    <w:lsdException w:name="Medium Grid 1 Accent 6" w:uiPriority="67"/>
+    <w:lsdException w:name="Medium Grid 2 Accent 6" w:uiPriority="68"/>
+    <w:lsdException w:name="Medium Grid 3 Accent 6" w:uiPriority="69"/>
+    <w:lsdException w:name="Dark List Accent 6" w:uiPriority="70"/>
+    <w:lsdException w:name="Colorful Shading Accent 6" w:uiPriority="71"/>
+    <w:lsdException w:name="Colorful List Accent 6" w:uiPriority="72"/>
+    <w:lsdException w:name="Colorful Grid Accent 6" w:uiPriority="73"/>
+    <w:lsdException w:name="Subtle Emphasis" w:uiPriority="19" w:qFormat="1"/>
+    <w:lsdException w:name="Intense Emphasis" w:uiPriority="21" w:qFormat="1"/>
+    <w:lsdException w:name="Subtle Reference" w:uiPriority="31" w:qFormat="1"/>
+    <w:lsdException w:name="Intense Reference" w:uiPriority="32" w:qFormat="1"/>
+    <w:lsdException w:name="Book Title" w:uiPriority="33" w:qFormat="1"/>
+    <w:lsdException w:name="Bibliography" w:semiHidden="1" w:uiPriority="37" w:unhideWhenUsed="1"/>
+    <w:lsdException w:name="TOC Heading" w:semiHidden="1" w:uiPriority="39" w:unhideWhenUsed="1" w:qFormat="1"/>
+    <w:lsdException w:name="Grid Table 4" w:uiPriority="49"/>
+    <w:lsdException w:name="Grid Table 5 Dark" w:uiPriority="50"/>
+    <w:lsdException w:name="Grid Table 6 Colorful" w:uiPriority="51"/>
+    <w:lsdException w:name="Grid Table 7 Colorful" w:uiPriority="52"/>
+    <w:lsdException w:name="Grid Table 1 Light Accent 1" w:uiPriority="46"/>
+    <w:lsdException w:name="Grid Table 2 Accent 1" w:uiPriority="47"/>
+    <w:lsdException w:name="Grid Table 3 Accent 1" w:uiPriority="48"/>
+    <w:lsdException w:name="Grid Table 4 Accent 1" w:uiPriority="49"/>
+    <w:lsdException w:name="Grid Table 5 Dark Accent 1" w:uiPriority="50"/>
+    <w:lsdException w:name="Grid Table 6 Colorful Accent 1" w:uiPriority="51"/>
+    <w:lsdException w:name="Grid Table 7 Colorful Accent 1" w:uiPriority="52"/>
+    <w:lsdException w:name="Grid Table 1 Light Accent 2" w:uiPriority="46"/>
+    <w:lsdException w:name="Grid Table 2 Accent 2" w:uiPriority="47"/>
+    <w:lsdException w:name="Grid Table 3 Accent 2" w:uiPriority="48"/>
+    <w:lsdException w:name="Grid Table 4 Accent 2" w:uiPriority="49"/>
+    <w:lsdException w:name="Grid Table 5 Dark Accent 2" w:uiPriority="50"/>
+    <w:lsdException w:name="Grid Table 6 Colorful Accent 2" w:uiPriority="51"/>
+    <w:lsdException w:name="Grid Table 7 Colorful Accent 2" w:uiPriority="52"/>
+    <w:lsdException w:name="Grid Table 1 Light Accent 3" w:uiPriority="46"/>
+    <w:lsdException w:name="Grid Table 2 Accent 3" w:uiPriority="47"/>
+    <w:lsdException w:name="Grid Table 3 Accent 3" w:uiPriority="48"/>
+    <w:lsdException w:name="Grid Table 4 Accent 3" w:uiPriority="49"/>
+    <w:lsdException w:name="Grid Table 5 Dark Accent 3" w:uiPriority="50"/>
+    <w:lsdException w:name="Grid Table 6 Colorful Accent 3" w:uiPriority="51"/>
+    <w:lsdException w:name="Grid Table 7 Colorful Accent 3" w:uiPriority="52"/>
+    <w:lsdException w:name="Grid Table 1 Light Accent 4" w:uiPriority="46"/>
+    <w:lsdException w:name="Grid Table 2 Accent 4" w:uiPriority="47"/>
+    <w:lsdException w:name="Grid Table 3 Accent 4" w:uiPriority="48"/>
+    <w:lsdException w:name="Grid Table 4 Accent 4" w:uiPriority="49"/>
+    <w:lsdException w:name="Grid Table 5 Dark Accent 4" w:uiPriority="50"/>
+    <w:lsdException w:name="Grid Table 6 Colorful Accent 4" w:uiPriority="51"/>
+    <w:lsdException w:name="Grid Table 7 Colorful Accent 4" w:uiPriority="52"/>
+    <w:lsdException w:name="Grid Table 1 Light Accent 5" w:uiPriority="46"/>
+    <w:lsdException w:name="Grid Table 2 Accent 5" w:uiPriority="47"/>
+    <w:lsdException w:name="Grid Table 3 Accent 5" w:uiPriority="48"/>
+    <w:lsdException w:name="Grid Table 4 Accent 5" w:uiPriority="49"/>
+    <w:lsdException w:name="Grid Table 5 Dark Accent 5" w:uiPriority="50"/>
+    <w:lsdException w:name="Grid Table 6 Colorful Accent 5" w:uiPriority="51"/>
+    <w:lsdException w:name="Grid Table 7 Colorful Accent 5" w:uiPriority="52"/>
+    <w:lsdException w:name="Grid Table 1 Light Accent 6" w:uiPriority="46"/>
+    <w:lsdException w:name="Grid Table 2 Accent 6" w:uiPriority="47"/>
+    <w:lsdException w:name="Grid Table 3 Accent 6" w:uiPriority="48"/>
+    <w:lsdException w:name="Grid Table 4 Accent 6" w:uiPriority="49"/>
+    <w:lsdException w:name="Grid Table 5 Dark Accent 6" w:uiPriority="50"/>
+    <w:lsdException w:name="Grid Table 6 Colorful Accent 6" w:uiPriority="51"/>
+    <w:lsdException w:name="Grid Table 7 Colorful Accent 6" w:uiPriority="52"/>
+    <w:lsdException w:name="List Table 1 Light" w:uiPriority="46"/>
+    <w:lsdException w:name="List Table 2" w:uiPriority="47"/>
+    <w:lsdException w:name="List Table 3" w:uiPriority="48"/>
+    <w:lsdException w:name="List Table 4" w:uiPriority="49"/>
+    <w:lsdException w:name="List Table 5 Dark" w:uiPriority="50"/>
+    <w:lsdException w:name="List Table 6 Colorful" w:uiPriority="51"/>
+    <w:lsdException w:name="List Table 7 Colorful" w:uiPriority="52"/>
+    <w:lsdException w:name="List Table 1 Light Accent 1" w:uiPriority="46"/>
+    <w:lsdException w:name="List Table 2 Accent 1" w:uiPriority="47"/>
+    <w:lsdException w:name="List Table 3 Accent 1" w:uiPriority="48"/>
+    <w:lsdException w:name="List Table 4 Accent 1" w:uiPriority="49"/>
+    <w:lsdException w:name="List Table 5 Dark Accent 1" w:uiPriority="50"/>
+    <w:lsdException w:name="List Table 6 Colorful Accent 1" w:uiPriority="51"/>
+    <w:lsdException w:name="List Table 7 Colorful Accent 1" w:uiPriority="52"/>
+    <w:lsdException w:name="List Table 1 Light Accent 2" w:uiPriority="46"/>
+    <w:lsdException w:name="List Table 2 Accent 2" w:uiPriority="47"/>
+    <w:lsdException w:name="List Table 3 Accent 2" w:uiPriority="48"/>
+    <w:lsdException w:name="List Table 4 Accent 2" w:uiPriority="49"/>
+    <w:lsdException w:name="List Table 5 Dark Accent 2" w:uiPriority="50"/>
+    <w:lsdException w:name="List Table 6 Colorful Accent 2" w:uiPriority="51"/>
+    <w:lsdException w:name="List Table 7 Colorful Accent 2" w:uiPriority="52"/>
+    <w:lsdException w:name="List Table 1 Light Accent 3" w:uiPriority="46"/>
+    <w:lsdException w:name="List Table 2 Accent 3" w:uiPriority="47"/>
+    <w:lsdException w:name="List Table 3 Accent 3" w:uiPriority="48"/>
+    <w:lsdException w:name="List Table 4 Accent 3" w:uiPriority="49"/>
+    <w:lsdException w:name="List Table 5 Dark Accent 3" w:uiPriority="50"/>
+    <w:lsdException w:name="List Table 6 Colorful Accent 3" w:uiPriority="51"/>
+    <w:lsdException w:name="List Table 7 Colorful Accent 3" w:uiPriority="52"/>
+    <w:lsdException w:name="List Table 1 Light Accent 4" w:uiPriority="46"/>
+    <w:lsdException w:name="List Table 2 Accent 4" w:uiPriority="47"/>
+    <w:lsdException w:name="List Table 3 Accent 4" w:uiPriority="48"/>
+    <w:lsdException w:name="List Table 4 Accent 4" w:uiPriority="49"/>
+    <w:lsdException w:name="List Table 5 Dark Accent 4" w:uiPriority="50"/>
+    <w:lsdException w:name="List Table 6 Colorful Accent 4" w:uiPriority="51"/>
+    <w:lsdException w:name="List Table 7 Colorful Accent 4" w:uiPriority="52"/>
+    <w:lsdException w:name="List Table 1 Light Accent 5" w:uiPriority="46"/>
+    <w:lsdException w:name="List Table 2 Accent 5" w:uiPriority="47"/>
+    <w:lsdException w:name="List Table 3 Accent 5" w:uiPriority="48"/>
+    <w:lsdException w:name="List Table 4 Accent 5" w:uiPriority="49"/>
+    <w:lsdException w:name="List Table 5 Dark Accent 5" w:uiPriority="50"/>
+    <w:lsdException w:name="List Table 6 Colorful Accent 5" w:uiPriority="51"/>
+    <w:lsdException w:name="List Table 7 Colorful Accent 5" w:uiPriority="52"/>
+    <w:lsdException w:name="List Table 1 Light Accent 6" w:uiPriority="46"/>
+    <w:lsdException w:name="List Table 2 Accent 6" w:uiPriority="47"/>
+    <w:lsdException w:name="List Table 3 Accent 6" w:uiPriority="48"/>
+    <w:lsdException w:name="List Table 4 Accent 6" w:uiPriority="49"/>
+    <w:lsdException w:name="List Table 5 Dark Accent 6" w:uiPriority="50"/>
+    <w:lsdException w:name="List Table 6 Colorful Accent 6" w:uiPriority="51"/>
+    <w:lsdException w:name="List Table 7 Colorful Accent 6" w:uiPriority="52"/>
   </w:latentStyles>
   <w:style w:type="paragraph" w:default="1" w:styleId="Normal">
     <w:name w:val="Normal"/>
@@ -4210,7 +4604,7 @@
   <a:extraClrSchemeLst/>
   <a:extLst>
     <a:ext uri="{05A4C25C-085E-4340-85A3-A5531E510DB2}">
-      <thm15:themeFamily xmlns:thm15="http://schemas.microsoft.com/office/thememl/2012/main" xmlns="" name="Office Theme" id="{62F939B6-93AF-4DB8-9C6B-D6C7DFDC589F}" vid="{4A3C46E8-61CC-4603-A589-7422A47A8E4A}"/>
+      <thm15:themeFamily xmlns:thm15="http://schemas.microsoft.com/office/thememl/2012/main" name="Office Theme" id="{62F939B6-93AF-4DB8-9C6B-D6C7DFDC589F}" vid="{4A3C46E8-61CC-4603-A589-7422A47A8E4A}"/>
     </a:ext>
   </a:extLst>
 </a:theme>
@@ -4221,7 +4615,7 @@
 </file>
 
 <file path=customXml/itemProps1.xml><?xml version="1.0" encoding="utf-8"?>
-<ds:datastoreItem xmlns:ds="http://schemas.openxmlformats.org/officeDocument/2006/customXml" ds:itemID="{296A584C-39ED-0E4C-88F6-E9A01F58EF42}">
+<ds:datastoreItem xmlns:ds="http://schemas.openxmlformats.org/officeDocument/2006/customXml" ds:itemID="{87C8EDEA-1B6F-4038-B3D7-45CA3A3674D5}">
   <ds:schemaRefs>
     <ds:schemaRef ds:uri="http://schemas.openxmlformats.org/officeDocument/2006/bibliography"/>
   </ds:schemaRefs>

</xml_diff>

<commit_message>
change final writeup and model_inherent
</commit_message>
<xml_diff>
--- a/writeup/final_writeup.docx
+++ b/writeup/final_writeup.docx
@@ -665,6 +665,21 @@
     </w:p>
     <w:p>
       <w:pPr>
+        <w:rPr>
+          <w:rFonts w:ascii="Malgun Gothic" w:eastAsia="Malgun Gothic" w:hAnsi="Malgun Gothic" w:cs="Arabic Typesetting"/>
+          <w:b/>
+        </w:rPr>
+      </w:pPr>
+      <w:r>
+        <w:rPr>
+          <w:rFonts w:ascii="Malgun Gothic" w:eastAsia="Malgun Gothic" w:hAnsi="Malgun Gothic" w:cs="Arabic Typesetting"/>
+          <w:b/>
+        </w:rPr>
+        <w:br w:type="page"/>
+      </w:r>
+    </w:p>
+    <w:p>
+      <w:pPr>
         <w:pStyle w:val="ListParagraph"/>
         <w:numPr>
           <w:ilvl w:val="0"/>
@@ -681,6 +696,7 @@
           <w:rFonts w:ascii="Malgun Gothic" w:eastAsia="Malgun Gothic" w:hAnsi="Malgun Gothic" w:cs="Arabic Typesetting"/>
           <w:b/>
         </w:rPr>
+        <w:lastRenderedPageBreak/>
         <w:t xml:space="preserve">Collecting Data </w:t>
       </w:r>
     </w:p>
@@ -697,14 +713,59 @@
           <w:rFonts w:ascii="Malgun Gothic" w:eastAsia="Malgun Gothic" w:hAnsi="Malgun Gothic" w:cs="Arabic Typesetting"/>
           <w:sz w:val="20"/>
         </w:rPr>
-        <w:t xml:space="preserve">Because we are also the ones who Data-Match, </w:t>
-      </w:r>
+        <w:t xml:space="preserve">Because we are also the ones who </w:t>
+      </w:r>
+      <w:r>
+        <w:rPr>
+          <w:rFonts w:ascii="Malgun Gothic" w:eastAsia="Malgun Gothic" w:hAnsi="Malgun Gothic" w:cs="Arabic Typesetting"/>
+          <w:sz w:val="20"/>
+        </w:rPr>
+        <w:t xml:space="preserve">own </w:t>
+      </w:r>
+      <w:r>
+        <w:rPr>
+          <w:rFonts w:ascii="Malgun Gothic" w:eastAsia="Malgun Gothic" w:hAnsi="Malgun Gothic" w:cs="Arabic Typesetting"/>
+          <w:sz w:val="20"/>
+        </w:rPr>
+        <w:t>Datamatch</w:t>
+      </w:r>
+      <w:r>
+        <w:rPr>
+          <w:rFonts w:ascii="Malgun Gothic" w:eastAsia="Malgun Gothic" w:hAnsi="Malgun Gothic" w:cs="Arabic Typesetting"/>
+          <w:sz w:val="20"/>
+        </w:rPr>
+        <w:t xml:space="preserve">, </w:t>
+      </w:r>
+      <w:r>
+        <w:rPr>
+          <w:rFonts w:ascii="Malgun Gothic" w:eastAsia="Malgun Gothic" w:hAnsi="Malgun Gothic" w:cs="Arabic Typesetting"/>
+          <w:sz w:val="20"/>
+        </w:rPr>
+        <w:t xml:space="preserve">data is easy to come-by. Of course, while the data is somewhat structured in a relational sql database, a lot still must be done to </w:t>
+      </w:r>
+      <w:bookmarkStart w:id="0" w:name="_GoBack"/>
+      <w:bookmarkEnd w:id="0"/>
       <w:r>
         <w:rPr>
           <w:rFonts w:ascii="Malgun Gothic" w:eastAsia="Malgun Gothic" w:hAnsi="Malgun Gothic" w:cs="Arabic Typesetting"/>
           <w:sz w:val="20"/>
         </w:rPr>
         <w:t>[collect collect collect, sql queries monkeys]</w:t>
+      </w:r>
+    </w:p>
+    <w:p>
+      <w:pPr>
+        <w:rPr>
+          <w:rFonts w:ascii="Malgun Gothic" w:eastAsia="Malgun Gothic" w:hAnsi="Malgun Gothic" w:cs="Arabic Typesetting"/>
+          <w:b/>
+        </w:rPr>
+      </w:pPr>
+      <w:r>
+        <w:rPr>
+          <w:rFonts w:ascii="Malgun Gothic" w:eastAsia="Malgun Gothic" w:hAnsi="Malgun Gothic" w:cs="Arabic Typesetting"/>
+          <w:b/>
+        </w:rPr>
+        <w:br w:type="page"/>
       </w:r>
     </w:p>
     <w:p>
@@ -725,6 +786,7 @@
           <w:rFonts w:ascii="Malgun Gothic" w:eastAsia="Malgun Gothic" w:hAnsi="Malgun Gothic" w:cs="Arabic Typesetting"/>
           <w:b/>
         </w:rPr>
+        <w:lastRenderedPageBreak/>
         <w:t xml:space="preserve">Modelling </w:t>
       </w:r>
       <w:r>
@@ -783,7 +845,6 @@
           <w:rFonts w:ascii="Malgun Gothic" w:eastAsia="Malgun Gothic" w:hAnsi="Malgun Gothic" w:cs="Arabic Typesetting"/>
           <w:b/>
         </w:rPr>
-        <w:lastRenderedPageBreak/>
         <w:t>Pair-Wise</w:t>
       </w:r>
       <w:r>
@@ -929,9 +990,9 @@
           <w:sz w:val="20"/>
         </w:rPr>
         <w:drawing>
-          <wp:inline distT="0" distB="0" distL="0" distR="0" wp14:anchorId="409015DF" wp14:editId="79808B6E">
-            <wp:extent cx="4332514" cy="3350477"/>
-            <wp:effectExtent l="0" t="0" r="0" b="2540"/>
+          <wp:inline distT="0" distB="0" distL="0" distR="0" wp14:anchorId="409015DF" wp14:editId="1F832170">
+            <wp:extent cx="2392537" cy="1850229"/>
+            <wp:effectExtent l="0" t="0" r="8255" b="0"/>
             <wp:docPr id="5" name="Picture 5"/>
             <wp:cNvGraphicFramePr>
               <a:graphicFrameLocks xmlns:a="http://schemas.openxmlformats.org/drawingml/2006/main" noChangeAspect="1"/>
@@ -958,7 +1019,7 @@
                   <pic:spPr>
                     <a:xfrm>
                       <a:off x="0" y="0"/>
-                      <a:ext cx="4351885" cy="3365458"/>
+                      <a:ext cx="2424533" cy="1874972"/>
                     </a:xfrm>
                     <a:prstGeom prst="rect">
                       <a:avLst/>
@@ -1047,9 +1108,9 @@
         </w:rPr>
         <w:lastRenderedPageBreak/>
         <w:drawing>
-          <wp:inline distT="0" distB="0" distL="0" distR="0" wp14:anchorId="0A795876" wp14:editId="307C4335">
-            <wp:extent cx="4451573" cy="2754086"/>
-            <wp:effectExtent l="0" t="0" r="6350" b="8255"/>
+          <wp:inline distT="0" distB="0" distL="0" distR="0" wp14:anchorId="0A795876" wp14:editId="21C88B15">
+            <wp:extent cx="3009028" cy="1861616"/>
+            <wp:effectExtent l="0" t="0" r="1270" b="5715"/>
             <wp:docPr id="6" name="Picture 6"/>
             <wp:cNvGraphicFramePr>
               <a:graphicFrameLocks xmlns:a="http://schemas.openxmlformats.org/drawingml/2006/main" noChangeAspect="1"/>
@@ -1076,7 +1137,7 @@
                   <pic:spPr>
                     <a:xfrm>
                       <a:off x="0" y="0"/>
-                      <a:ext cx="4462587" cy="2760900"/>
+                      <a:ext cx="3027813" cy="1873238"/>
                     </a:xfrm>
                     <a:prstGeom prst="rect">
                       <a:avLst/>
@@ -1187,9 +1248,9 @@
           <w:sz w:val="20"/>
         </w:rPr>
         <w:drawing>
-          <wp:inline distT="0" distB="0" distL="0" distR="0" wp14:anchorId="4E8E126F" wp14:editId="222622D4">
-            <wp:extent cx="4132489" cy="2467041"/>
-            <wp:effectExtent l="0" t="0" r="1905" b="0"/>
+          <wp:inline distT="0" distB="0" distL="0" distR="0" wp14:anchorId="4E8E126F" wp14:editId="67BCE4CB">
+            <wp:extent cx="3563180" cy="2127172"/>
+            <wp:effectExtent l="0" t="0" r="0" b="6985"/>
             <wp:docPr id="12" name="Picture 12"/>
             <wp:cNvGraphicFramePr>
               <a:graphicFrameLocks xmlns:a="http://schemas.openxmlformats.org/drawingml/2006/main" noChangeAspect="1"/>
@@ -1216,7 +1277,7 @@
                   <pic:spPr>
                     <a:xfrm>
                       <a:off x="0" y="0"/>
-                      <a:ext cx="4134004" cy="2467946"/>
+                      <a:ext cx="3569063" cy="2130684"/>
                     </a:xfrm>
                     <a:prstGeom prst="rect">
                       <a:avLst/>
@@ -1350,43 +1411,43 @@
           <w:rFonts w:ascii="Malgun Gothic" w:eastAsia="Malgun Gothic" w:hAnsi="Malgun Gothic" w:cs="Arabic Typesetting"/>
           <w:sz w:val="20"/>
         </w:rPr>
+        <w:t xml:space="preserve">TheAlgorithm calculates </w:t>
+      </w:r>
+      <w:r>
+        <w:rPr>
+          <w:rFonts w:ascii="Malgun Gothic" w:eastAsia="Malgun Gothic" w:hAnsi="Malgun Gothic" w:cs="Arabic Typesetting"/>
+          <w:sz w:val="20"/>
+        </w:rPr>
+        <w:t xml:space="preserve">12 personality traits from the answers people give to us. </w:t>
+      </w:r>
+      <w:r>
+        <w:rPr>
+          <w:rFonts w:ascii="Malgun Gothic" w:eastAsia="Malgun Gothic" w:hAnsi="Malgun Gothic" w:cs="Arabic Typesetting"/>
+          <w:sz w:val="20"/>
+        </w:rPr>
+        <w:t>Herein lies the magic of TheAlg and here, we hope to find something:</w:t>
+      </w:r>
+    </w:p>
+    <w:p>
+      <w:pPr>
+        <w:spacing w:line="240" w:lineRule="auto"/>
+        <w:jc w:val="center"/>
+        <w:rPr>
+          <w:rFonts w:ascii="Malgun Gothic" w:eastAsia="Malgun Gothic" w:hAnsi="Malgun Gothic" w:cs="Arabic Typesetting"/>
+          <w:sz w:val="20"/>
+        </w:rPr>
+      </w:pPr>
+      <w:r>
+        <w:rPr>
+          <w:rFonts w:ascii="Malgun Gothic" w:eastAsia="Malgun Gothic" w:hAnsi="Malgun Gothic" w:cs="Arabic Typesetting"/>
+          <w:noProof/>
+          <w:sz w:val="20"/>
+        </w:rPr>
         <w:lastRenderedPageBreak/>
-        <w:t xml:space="preserve">TheAlgorithm calculates </w:t>
-      </w:r>
-      <w:r>
-        <w:rPr>
-          <w:rFonts w:ascii="Malgun Gothic" w:eastAsia="Malgun Gothic" w:hAnsi="Malgun Gothic" w:cs="Arabic Typesetting"/>
-          <w:sz w:val="20"/>
-        </w:rPr>
-        <w:t xml:space="preserve">12 personality traits from the answers people give to us. </w:t>
-      </w:r>
-      <w:r>
-        <w:rPr>
-          <w:rFonts w:ascii="Malgun Gothic" w:eastAsia="Malgun Gothic" w:hAnsi="Malgun Gothic" w:cs="Arabic Typesetting"/>
-          <w:sz w:val="20"/>
-        </w:rPr>
-        <w:t>Herein lies the magic of TheAlg and here, we hope to find something:</w:t>
-      </w:r>
-    </w:p>
-    <w:p>
-      <w:pPr>
-        <w:spacing w:line="240" w:lineRule="auto"/>
-        <w:jc w:val="center"/>
-        <w:rPr>
-          <w:rFonts w:ascii="Malgun Gothic" w:eastAsia="Malgun Gothic" w:hAnsi="Malgun Gothic" w:cs="Arabic Typesetting"/>
-          <w:sz w:val="20"/>
-        </w:rPr>
-      </w:pPr>
-      <w:r>
-        <w:rPr>
-          <w:rFonts w:ascii="Malgun Gothic" w:eastAsia="Malgun Gothic" w:hAnsi="Malgun Gothic" w:cs="Arabic Typesetting"/>
-          <w:noProof/>
-          <w:sz w:val="20"/>
-        </w:rPr>
         <w:drawing>
-          <wp:inline distT="0" distB="0" distL="0" distR="0" wp14:anchorId="1EDB71C0" wp14:editId="3D76F058">
-            <wp:extent cx="4043705" cy="4365171"/>
-            <wp:effectExtent l="0" t="0" r="0" b="0"/>
+          <wp:inline distT="0" distB="0" distL="0" distR="0" wp14:anchorId="1EDB71C0" wp14:editId="28917142">
+            <wp:extent cx="2550694" cy="2753467"/>
+            <wp:effectExtent l="0" t="0" r="2540" b="8890"/>
             <wp:docPr id="14" name="Picture 14"/>
             <wp:cNvGraphicFramePr>
               <a:graphicFrameLocks xmlns:a="http://schemas.openxmlformats.org/drawingml/2006/main" noChangeAspect="1"/>
@@ -1413,7 +1474,7 @@
                   <pic:spPr>
                     <a:xfrm>
                       <a:off x="0" y="0"/>
-                      <a:ext cx="4044615" cy="4366153"/>
+                      <a:ext cx="2562285" cy="2765980"/>
                     </a:xfrm>
                     <a:prstGeom prst="rect">
                       <a:avLst/>
@@ -1490,59 +1551,79 @@
         <w:spacing w:line="240" w:lineRule="auto"/>
         <w:rPr>
           <w:rFonts w:ascii="Malgun Gothic" w:eastAsia="Malgun Gothic" w:hAnsi="Malgun Gothic" w:cs="Arabic Typesetting"/>
-        </w:rPr>
-      </w:pPr>
-      <w:r>
-        <w:rPr>
-          <w:rFonts w:ascii="Malgun Gothic" w:eastAsia="Malgun Gothic" w:hAnsi="Malgun Gothic" w:cs="Arabic Typesetting"/>
+          <w:sz w:val="20"/>
+          <w:szCs w:val="20"/>
+        </w:rPr>
+      </w:pPr>
+      <w:r>
+        <w:rPr>
+          <w:rFonts w:ascii="Malgun Gothic" w:eastAsia="Malgun Gothic" w:hAnsi="Malgun Gothic" w:cs="Arabic Typesetting"/>
+          <w:sz w:val="20"/>
+          <w:szCs w:val="20"/>
         </w:rPr>
         <w:t xml:space="preserve">Sexuality so often comes to statisticians as clear binaries and easily-discernable (read: discriminatory) categories. </w:t>
       </w:r>
       <w:r>
         <w:rPr>
           <w:rFonts w:ascii="Malgun Gothic" w:eastAsia="Malgun Gothic" w:hAnsi="Malgun Gothic" w:cs="Arabic Typesetting"/>
+          <w:sz w:val="20"/>
+          <w:szCs w:val="20"/>
         </w:rPr>
         <w:t>While we m</w:t>
       </w:r>
       <w:r>
         <w:rPr>
           <w:rFonts w:ascii="Malgun Gothic" w:eastAsia="Malgun Gothic" w:hAnsi="Malgun Gothic" w:cs="Arabic Typesetting"/>
+          <w:sz w:val="20"/>
+          <w:szCs w:val="20"/>
         </w:rPr>
         <w:t>ay condemn this</w:t>
       </w:r>
       <w:r>
         <w:rPr>
           <w:rFonts w:ascii="Malgun Gothic" w:eastAsia="Malgun Gothic" w:hAnsi="Malgun Gothic" w:cs="Arabic Typesetting"/>
+          <w:sz w:val="20"/>
+          <w:szCs w:val="20"/>
         </w:rPr>
         <w:t xml:space="preserve"> </w:t>
       </w:r>
       <w:r>
         <w:rPr>
           <w:rFonts w:ascii="Malgun Gothic" w:eastAsia="Malgun Gothic" w:hAnsi="Malgun Gothic" w:cs="Arabic Typesetting"/>
+          <w:sz w:val="20"/>
+          <w:szCs w:val="20"/>
         </w:rPr>
         <w:t xml:space="preserve">simplistic </w:t>
       </w:r>
       <w:r>
         <w:rPr>
           <w:rFonts w:ascii="Malgun Gothic" w:eastAsia="Malgun Gothic" w:hAnsi="Malgun Gothic" w:cs="Arabic Typesetting"/>
+          <w:sz w:val="20"/>
+          <w:szCs w:val="20"/>
         </w:rPr>
         <w:t>classi</w:t>
       </w:r>
       <w:r>
         <w:rPr>
           <w:rFonts w:ascii="Malgun Gothic" w:eastAsia="Malgun Gothic" w:hAnsi="Malgun Gothic" w:cs="Arabic Typesetting"/>
+          <w:sz w:val="20"/>
+          <w:szCs w:val="20"/>
         </w:rPr>
         <w:t xml:space="preserve">fication in our public discourse, </w:t>
       </w:r>
       <w:r>
         <w:rPr>
           <w:rFonts w:ascii="Malgun Gothic" w:eastAsia="Malgun Gothic" w:hAnsi="Malgun Gothic" w:cs="Arabic Typesetting"/>
+          <w:sz w:val="20"/>
+          <w:szCs w:val="20"/>
         </w:rPr>
         <w:t xml:space="preserve">as statisticians, we laud it. </w:t>
       </w:r>
       <w:r>
         <w:rPr>
           <w:rFonts w:ascii="Malgun Gothic" w:eastAsia="Malgun Gothic" w:hAnsi="Malgun Gothic" w:cs="Arabic Typesetting"/>
+          <w:sz w:val="20"/>
+          <w:szCs w:val="20"/>
         </w:rPr>
         <w:t>For its simplicity and ease of implementation, we did this first.</w:t>
       </w:r>
@@ -1552,11 +1633,15 @@
         <w:spacing w:line="240" w:lineRule="auto"/>
         <w:rPr>
           <w:rFonts w:ascii="Malgun Gothic" w:eastAsia="Malgun Gothic" w:hAnsi="Malgun Gothic" w:cs="Arabic Typesetting"/>
-        </w:rPr>
-      </w:pPr>
-      <w:r>
-        <w:rPr>
-          <w:rFonts w:ascii="Malgun Gothic" w:eastAsia="Malgun Gothic" w:hAnsi="Malgun Gothic" w:cs="Arabic Typesetting"/>
+          <w:sz w:val="20"/>
+          <w:szCs w:val="20"/>
+        </w:rPr>
+      </w:pPr>
+      <w:r>
+        <w:rPr>
+          <w:rFonts w:ascii="Malgun Gothic" w:eastAsia="Malgun Gothic" w:hAnsi="Malgun Gothic" w:cs="Arabic Typesetting"/>
+          <w:sz w:val="20"/>
+          <w:szCs w:val="20"/>
         </w:rPr>
         <w:t>Here is the simple output from R:</w:t>
       </w:r>
@@ -1567,18 +1652,21 @@
         <w:jc w:val="center"/>
         <w:rPr>
           <w:rFonts w:ascii="Malgun Gothic" w:eastAsia="Malgun Gothic" w:hAnsi="Malgun Gothic" w:cs="Arabic Typesetting"/>
+          <w:sz w:val="20"/>
+          <w:szCs w:val="20"/>
         </w:rPr>
       </w:pPr>
       <w:r>
         <w:rPr>
           <w:rFonts w:ascii="Malgun Gothic" w:eastAsia="Malgun Gothic" w:hAnsi="Malgun Gothic" w:cs="Arabic Typesetting"/>
           <w:noProof/>
-        </w:rPr>
-        <w:lastRenderedPageBreak/>
+          <w:sz w:val="20"/>
+          <w:szCs w:val="20"/>
+        </w:rPr>
         <w:drawing>
-          <wp:inline distT="0" distB="0" distL="0" distR="0" wp14:anchorId="2D7E62BF" wp14:editId="649EFD1F">
-            <wp:extent cx="3527168" cy="2707082"/>
-            <wp:effectExtent l="0" t="0" r="0" b="0"/>
+          <wp:inline distT="0" distB="0" distL="0" distR="0" wp14:anchorId="2D7E62BF" wp14:editId="2F241401">
+            <wp:extent cx="2424260" cy="1860606"/>
+            <wp:effectExtent l="0" t="0" r="0" b="6350"/>
             <wp:docPr id="1" name="Picture 1"/>
             <wp:cNvGraphicFramePr>
               <a:graphicFrameLocks xmlns:a="http://schemas.openxmlformats.org/drawingml/2006/main" noChangeAspect="1"/>
@@ -1605,7 +1693,7 @@
                   <pic:spPr>
                     <a:xfrm>
                       <a:off x="0" y="0"/>
-                      <a:ext cx="3538163" cy="2715521"/>
+                      <a:ext cx="2439738" cy="1872485"/>
                     </a:xfrm>
                     <a:prstGeom prst="rect">
                       <a:avLst/>
@@ -1623,23 +1711,31 @@
         <w:spacing w:line="240" w:lineRule="auto"/>
         <w:rPr>
           <w:rFonts w:ascii="Malgun Gothic" w:eastAsia="Malgun Gothic" w:hAnsi="Malgun Gothic" w:cs="Arabic Typesetting"/>
-        </w:rPr>
-      </w:pPr>
-      <w:r>
-        <w:rPr>
-          <w:rFonts w:ascii="Malgun Gothic" w:eastAsia="Malgun Gothic" w:hAnsi="Malgun Gothic" w:cs="Arabic Typesetting"/>
+          <w:sz w:val="20"/>
+          <w:szCs w:val="20"/>
+        </w:rPr>
+      </w:pPr>
+      <w:r>
+        <w:rPr>
+          <w:rFonts w:ascii="Malgun Gothic" w:eastAsia="Malgun Gothic" w:hAnsi="Malgun Gothic" w:cs="Arabic Typesetting"/>
+          <w:sz w:val="20"/>
+          <w:szCs w:val="20"/>
         </w:rPr>
         <w:t>What have we found? Significance</w:t>
       </w:r>
       <w:r>
         <w:rPr>
           <w:rFonts w:ascii="Malgun Gothic" w:eastAsia="Malgun Gothic" w:hAnsi="Malgun Gothic" w:cs="Arabic Typesetting"/>
+          <w:sz w:val="20"/>
+          <w:szCs w:val="20"/>
         </w:rPr>
         <w:t>, the arbitrary p-value kind</w:t>
       </w:r>
       <w:r>
         <w:rPr>
           <w:rFonts w:ascii="Malgun Gothic" w:eastAsia="Malgun Gothic" w:hAnsi="Malgun Gothic" w:cs="Arabic Typesetting"/>
+          <w:sz w:val="20"/>
+          <w:szCs w:val="20"/>
         </w:rPr>
         <w:t xml:space="preserve">! In the variable called </w:t>
       </w:r>
@@ -1647,20 +1743,585 @@
         <w:rPr>
           <w:rFonts w:ascii="Malgun Gothic" w:eastAsia="Malgun Gothic" w:hAnsi="Malgun Gothic" w:cs="Arabic Typesetting"/>
           <w:i/>
+          <w:sz w:val="20"/>
+          <w:szCs w:val="20"/>
         </w:rPr>
         <w:t>straight</w:t>
       </w:r>
       <w:r>
         <w:rPr>
           <w:rFonts w:ascii="Malgun Gothic" w:eastAsia="Malgun Gothic" w:hAnsi="Malgun Gothic" w:cs="Arabic Typesetting"/>
+          <w:sz w:val="20"/>
+          <w:szCs w:val="20"/>
         </w:rPr>
         <w:t>. Interpreting the variable g</w:t>
       </w:r>
       <w:r>
         <w:rPr>
           <w:rFonts w:ascii="Malgun Gothic" w:eastAsia="Malgun Gothic" w:hAnsi="Malgun Gothic" w:cs="Arabic Typesetting"/>
+          <w:sz w:val="20"/>
+          <w:szCs w:val="20"/>
         </w:rPr>
         <w:t xml:space="preserve">ives us a conclusion that we thought might’ve been true given our daily perceptions: if you’re not straight, you’re much more likely to agree to a Waffle Date. </w:t>
+      </w:r>
+    </w:p>
+    <w:p>
+      <w:pPr>
+        <w:spacing w:line="240" w:lineRule="auto"/>
+        <w:rPr>
+          <w:rFonts w:ascii="Malgun Gothic" w:eastAsia="Malgun Gothic" w:hAnsi="Malgun Gothic" w:cs="Arabic Typesetting"/>
+          <w:sz w:val="20"/>
+          <w:szCs w:val="20"/>
+        </w:rPr>
+      </w:pPr>
+      <w:r>
+        <w:rPr>
+          <w:rFonts w:ascii="Malgun Gothic" w:eastAsia="Malgun Gothic" w:hAnsi="Malgun Gothic" w:cs="Arabic Typesetting"/>
+          <w:sz w:val="20"/>
+          <w:szCs w:val="20"/>
+        </w:rPr>
+        <w:lastRenderedPageBreak/>
+        <w:t>We also find something interesting in the interaction terms. Modelling our data just with a female variable, we see:</w:t>
+      </w:r>
+    </w:p>
+    <w:p>
+      <w:pPr>
+        <w:spacing w:line="240" w:lineRule="auto"/>
+        <w:jc w:val="center"/>
+        <w:rPr>
+          <w:rFonts w:ascii="Malgun Gothic" w:eastAsia="Malgun Gothic" w:hAnsi="Malgun Gothic" w:cs="Arabic Typesetting"/>
+          <w:sz w:val="20"/>
+          <w:szCs w:val="20"/>
+        </w:rPr>
+      </w:pPr>
+      <w:r>
+        <w:rPr>
+          <w:rFonts w:ascii="Malgun Gothic" w:eastAsia="Malgun Gothic" w:hAnsi="Malgun Gothic" w:cs="Arabic Typesetting"/>
+          <w:noProof/>
+          <w:sz w:val="20"/>
+          <w:szCs w:val="20"/>
+        </w:rPr>
+        <w:drawing>
+          <wp:inline distT="0" distB="0" distL="0" distR="0" wp14:anchorId="266BAFDA" wp14:editId="617E301D">
+            <wp:extent cx="3147163" cy="2505766"/>
+            <wp:effectExtent l="0" t="0" r="0" b="8890"/>
+            <wp:docPr id="7" name="Picture 6"/>
+            <wp:cNvGraphicFramePr>
+              <a:graphicFrameLocks xmlns:a="http://schemas.openxmlformats.org/drawingml/2006/main" noChangeAspect="1"/>
+            </wp:cNvGraphicFramePr>
+            <a:graphic xmlns:a="http://schemas.openxmlformats.org/drawingml/2006/main">
+              <a:graphicData uri="http://schemas.openxmlformats.org/drawingml/2006/picture">
+                <pic:pic xmlns:pic="http://schemas.openxmlformats.org/drawingml/2006/picture">
+                  <pic:nvPicPr>
+                    <pic:cNvPr id="0" name="Picture 6"/>
+                    <pic:cNvPicPr>
+                      <a:picLocks noChangeAspect="1" noChangeArrowheads="1"/>
+                    </pic:cNvPicPr>
+                  </pic:nvPicPr>
+                  <pic:blipFill>
+                    <a:blip r:embed="rId14">
+                      <a:extLst>
+                        <a:ext uri="{28A0092B-C50C-407E-A947-70E740481C1C}">
+                          <a14:useLocalDpi xmlns:a14="http://schemas.microsoft.com/office/drawing/2010/main" val="0"/>
+                        </a:ext>
+                      </a:extLst>
+                    </a:blip>
+                    <a:srcRect/>
+                    <a:stretch>
+                      <a:fillRect/>
+                    </a:stretch>
+                  </pic:blipFill>
+                  <pic:spPr bwMode="auto">
+                    <a:xfrm>
+                      <a:off x="0" y="0"/>
+                      <a:ext cx="3149531" cy="2507651"/>
+                    </a:xfrm>
+                    <a:prstGeom prst="rect">
+                      <a:avLst/>
+                    </a:prstGeom>
+                    <a:noFill/>
+                    <a:ln>
+                      <a:noFill/>
+                    </a:ln>
+                  </pic:spPr>
+                </pic:pic>
+              </a:graphicData>
+            </a:graphic>
+          </wp:inline>
+        </w:drawing>
+      </w:r>
+    </w:p>
+    <w:p>
+      <w:pPr>
+        <w:spacing w:line="240" w:lineRule="auto"/>
+        <w:rPr>
+          <w:rFonts w:ascii="Malgun Gothic" w:eastAsia="Malgun Gothic" w:hAnsi="Malgun Gothic" w:cs="Arabic Typesetting"/>
+          <w:sz w:val="20"/>
+          <w:szCs w:val="20"/>
+        </w:rPr>
+      </w:pPr>
+      <w:r>
+        <w:rPr>
+          <w:rFonts w:ascii="Malgun Gothic" w:eastAsia="Malgun Gothic" w:hAnsi="Malgun Gothic" w:cs="Arabic Typesetting"/>
+          <w:sz w:val="20"/>
+          <w:szCs w:val="20"/>
+        </w:rPr>
+        <w:t xml:space="preserve">Which </w:t>
+      </w:r>
+      <w:r>
+        <w:rPr>
+          <w:rFonts w:ascii="Malgun Gothic" w:eastAsia="Malgun Gothic" w:hAnsi="Malgun Gothic" w:cs="Arabic Typesetting"/>
+          <w:sz w:val="20"/>
+          <w:szCs w:val="20"/>
+        </w:rPr>
+        <w:t xml:space="preserve">corresponds to the following probabilities of saying yes to a waffle date, and we see that </w:t>
+      </w:r>
+      <w:r>
+        <w:rPr>
+          <w:rFonts w:ascii="Malgun Gothic" w:eastAsia="Malgun Gothic" w:hAnsi="Malgun Gothic" w:cs="Arabic Typesetting"/>
+          <w:sz w:val="20"/>
+          <w:szCs w:val="20"/>
+        </w:rPr>
+        <w:t>non-females</w:t>
+      </w:r>
+      <w:r>
+        <w:rPr>
+          <w:rFonts w:ascii="Malgun Gothic" w:eastAsia="Malgun Gothic" w:hAnsi="Malgun Gothic" w:cs="Arabic Typesetting"/>
+          <w:sz w:val="20"/>
+          <w:szCs w:val="20"/>
+        </w:rPr>
+        <w:t xml:space="preserve"> are slightly more likely than females </w:t>
+      </w:r>
+      <w:r>
+        <w:rPr>
+          <w:rFonts w:ascii="Malgun Gothic" w:eastAsia="Malgun Gothic" w:hAnsi="Malgun Gothic" w:cs="Arabic Typesetting"/>
+          <w:sz w:val="20"/>
+          <w:szCs w:val="20"/>
+        </w:rPr>
+        <w:t>to say yes (though not by much and not to a significant amount).</w:t>
+      </w:r>
+    </w:p>
+    <w:tbl>
+      <w:tblPr>
+        <w:tblStyle w:val="TableGrid"/>
+        <w:tblW w:w="0" w:type="auto"/>
+        <w:tblLook w:val="04A0" w:firstRow="1" w:lastRow="0" w:firstColumn="1" w:lastColumn="0" w:noHBand="0" w:noVBand="1"/>
+      </w:tblPr>
+      <w:tblGrid>
+        <w:gridCol w:w="4788"/>
+        <w:gridCol w:w="4788"/>
+      </w:tblGrid>
+      <w:tr>
+        <w:tc>
+          <w:tcPr>
+            <w:tcW w:w="4788" w:type="dxa"/>
+          </w:tcPr>
+          <w:p>
+            <w:pPr>
+              <w:jc w:val="center"/>
+              <w:rPr>
+                <w:rFonts w:ascii="Malgun Gothic" w:eastAsia="Malgun Gothic" w:hAnsi="Malgun Gothic" w:cs="Arabic Typesetting"/>
+                <w:sz w:val="20"/>
+                <w:szCs w:val="20"/>
+              </w:rPr>
+            </w:pPr>
+            <w:r>
+              <w:rPr>
+                <w:rFonts w:ascii="Malgun Gothic" w:eastAsia="Malgun Gothic" w:hAnsi="Malgun Gothic" w:cs="Arabic Typesetting"/>
+                <w:sz w:val="20"/>
+                <w:szCs w:val="20"/>
+              </w:rPr>
+              <w:t>Non-Female</w:t>
+            </w:r>
+          </w:p>
+        </w:tc>
+        <w:tc>
+          <w:tcPr>
+            <w:tcW w:w="4788" w:type="dxa"/>
+          </w:tcPr>
+          <w:p>
+            <w:pPr>
+              <w:jc w:val="center"/>
+              <w:rPr>
+                <w:rFonts w:ascii="Malgun Gothic" w:eastAsia="Malgun Gothic" w:hAnsi="Malgun Gothic" w:cs="Arabic Typesetting"/>
+                <w:sz w:val="20"/>
+                <w:szCs w:val="20"/>
+              </w:rPr>
+            </w:pPr>
+            <w:r>
+              <w:rPr>
+                <w:rFonts w:ascii="Malgun Gothic" w:eastAsia="Malgun Gothic" w:hAnsi="Malgun Gothic" w:cs="Arabic Typesetting"/>
+                <w:sz w:val="20"/>
+                <w:szCs w:val="20"/>
+              </w:rPr>
+              <w:t>Female</w:t>
+            </w:r>
+          </w:p>
+        </w:tc>
+      </w:tr>
+      <w:tr>
+        <w:tc>
+          <w:tcPr>
+            <w:tcW w:w="4788" w:type="dxa"/>
+          </w:tcPr>
+          <w:p>
+            <w:pPr>
+              <w:jc w:val="center"/>
+              <w:rPr>
+                <w:rFonts w:ascii="Malgun Gothic" w:eastAsia="Malgun Gothic" w:hAnsi="Malgun Gothic" w:cs="Arabic Typesetting"/>
+              </w:rPr>
+            </w:pPr>
+            <w:r>
+              <w:rPr>
+                <w:rFonts w:ascii="Malgun Gothic" w:eastAsia="Malgun Gothic" w:hAnsi="Malgun Gothic" w:cs="Arabic Typesetting"/>
+              </w:rPr>
+              <w:t>0.2375043</w:t>
+            </w:r>
+          </w:p>
+        </w:tc>
+        <w:tc>
+          <w:tcPr>
+            <w:tcW w:w="4788" w:type="dxa"/>
+          </w:tcPr>
+          <w:p>
+            <w:pPr>
+              <w:jc w:val="center"/>
+              <w:rPr>
+                <w:rFonts w:ascii="Malgun Gothic" w:eastAsia="Malgun Gothic" w:hAnsi="Malgun Gothic" w:cs="Arabic Typesetting"/>
+                <w:sz w:val="20"/>
+                <w:szCs w:val="20"/>
+              </w:rPr>
+            </w:pPr>
+            <w:r>
+              <w:rPr>
+                <w:rFonts w:ascii="Malgun Gothic" w:eastAsia="Malgun Gothic" w:hAnsi="Malgun Gothic" w:cs="Arabic Typesetting"/>
+              </w:rPr>
+              <w:t>0.236599</w:t>
+            </w:r>
+          </w:p>
+        </w:tc>
+      </w:tr>
+    </w:tbl>
+    <w:p>
+      <w:pPr>
+        <w:spacing w:line="240" w:lineRule="auto"/>
+        <w:rPr>
+          <w:rFonts w:ascii="Malgun Gothic" w:eastAsia="Malgun Gothic" w:hAnsi="Malgun Gothic" w:cs="Arabic Typesetting"/>
+          <w:sz w:val="20"/>
+          <w:szCs w:val="20"/>
+        </w:rPr>
+      </w:pPr>
+      <w:r>
+        <w:rPr>
+          <w:rFonts w:ascii="Malgun Gothic" w:eastAsia="Malgun Gothic" w:hAnsi="Malgun Gothic" w:cs="Arabic Typesetting"/>
+          <w:sz w:val="20"/>
+          <w:szCs w:val="20"/>
+        </w:rPr>
+        <w:t>However, when we add in the interaction term with female and straight, we see this:</w:t>
+      </w:r>
+    </w:p>
+    <w:p>
+      <w:pPr>
+        <w:spacing w:line="240" w:lineRule="auto"/>
+        <w:jc w:val="center"/>
+        <w:rPr>
+          <w:rFonts w:ascii="Malgun Gothic" w:eastAsia="Malgun Gothic" w:hAnsi="Malgun Gothic" w:cs="Arabic Typesetting"/>
+        </w:rPr>
+      </w:pPr>
+      <w:r>
+        <w:rPr>
+          <w:rFonts w:ascii="Malgun Gothic" w:eastAsia="Malgun Gothic" w:hAnsi="Malgun Gothic" w:cs="Arabic Typesetting"/>
+          <w:noProof/>
+        </w:rPr>
+        <w:drawing>
+          <wp:inline distT="0" distB="0" distL="0" distR="0" wp14:anchorId="32EC9ADD" wp14:editId="40AEF465">
+            <wp:extent cx="2961269" cy="2150410"/>
+            <wp:effectExtent l="0" t="0" r="0" b="2540"/>
+            <wp:docPr id="4" name="Picture 3"/>
+            <wp:cNvGraphicFramePr>
+              <a:graphicFrameLocks xmlns:a="http://schemas.openxmlformats.org/drawingml/2006/main" noChangeAspect="1"/>
+            </wp:cNvGraphicFramePr>
+            <a:graphic xmlns:a="http://schemas.openxmlformats.org/drawingml/2006/main">
+              <a:graphicData uri="http://schemas.openxmlformats.org/drawingml/2006/picture">
+                <pic:pic xmlns:pic="http://schemas.openxmlformats.org/drawingml/2006/picture">
+                  <pic:nvPicPr>
+                    <pic:cNvPr id="0" name="Picture 3"/>
+                    <pic:cNvPicPr>
+                      <a:picLocks noChangeAspect="1" noChangeArrowheads="1"/>
+                    </pic:cNvPicPr>
+                  </pic:nvPicPr>
+                  <pic:blipFill>
+                    <a:blip r:embed="rId15">
+                      <a:extLst>
+                        <a:ext uri="{28A0092B-C50C-407E-A947-70E740481C1C}">
+                          <a14:useLocalDpi xmlns:a14="http://schemas.microsoft.com/office/drawing/2010/main" val="0"/>
+                        </a:ext>
+                      </a:extLst>
+                    </a:blip>
+                    <a:srcRect/>
+                    <a:stretch>
+                      <a:fillRect/>
+                    </a:stretch>
+                  </pic:blipFill>
+                  <pic:spPr bwMode="auto">
+                    <a:xfrm>
+                      <a:off x="0" y="0"/>
+                      <a:ext cx="2969776" cy="2156588"/>
+                    </a:xfrm>
+                    <a:prstGeom prst="rect">
+                      <a:avLst/>
+                    </a:prstGeom>
+                    <a:noFill/>
+                    <a:ln>
+                      <a:noFill/>
+                    </a:ln>
+                  </pic:spPr>
+                </pic:pic>
+              </a:graphicData>
+            </a:graphic>
+          </wp:inline>
+        </w:drawing>
+      </w:r>
+    </w:p>
+    <w:p>
+      <w:pPr>
+        <w:spacing w:line="240" w:lineRule="auto"/>
+        <w:rPr>
+          <w:rFonts w:ascii="Malgun Gothic" w:eastAsia="Malgun Gothic" w:hAnsi="Malgun Gothic" w:cs="Arabic Typesetting"/>
+          <w:sz w:val="20"/>
+        </w:rPr>
+      </w:pPr>
+      <w:r>
+        <w:rPr>
+          <w:rFonts w:ascii="Malgun Gothic" w:eastAsia="Malgun Gothic" w:hAnsi="Malgun Gothic" w:cs="Arabic Typesetting"/>
+          <w:sz w:val="20"/>
+        </w:rPr>
+        <w:t xml:space="preserve">Which corresponds to: </w:t>
+      </w:r>
+    </w:p>
+    <w:tbl>
+      <w:tblPr>
+        <w:tblStyle w:val="TableGrid"/>
+        <w:tblW w:w="0" w:type="auto"/>
+        <w:tblLook w:val="04A0" w:firstRow="1" w:lastRow="0" w:firstColumn="1" w:lastColumn="0" w:noHBand="0" w:noVBand="1"/>
+      </w:tblPr>
+      <w:tblGrid>
+        <w:gridCol w:w="3192"/>
+        <w:gridCol w:w="3192"/>
+        <w:gridCol w:w="3192"/>
+      </w:tblGrid>
+      <w:tr>
+        <w:tc>
+          <w:tcPr>
+            <w:tcW w:w="3192" w:type="dxa"/>
+          </w:tcPr>
+          <w:p>
+            <w:pPr>
+              <w:jc w:val="center"/>
+              <w:rPr>
+                <w:rFonts w:ascii="Malgun Gothic" w:eastAsia="Malgun Gothic" w:hAnsi="Malgun Gothic" w:cs="Arabic Typesetting"/>
+                <w:sz w:val="20"/>
+              </w:rPr>
+            </w:pPr>
+          </w:p>
+        </w:tc>
+        <w:tc>
+          <w:tcPr>
+            <w:tcW w:w="3192" w:type="dxa"/>
+          </w:tcPr>
+          <w:p>
+            <w:pPr>
+              <w:jc w:val="center"/>
+              <w:rPr>
+                <w:rFonts w:ascii="Malgun Gothic" w:eastAsia="Malgun Gothic" w:hAnsi="Malgun Gothic" w:cs="Arabic Typesetting"/>
+                <w:sz w:val="20"/>
+              </w:rPr>
+            </w:pPr>
+            <w:r>
+              <w:rPr>
+                <w:rFonts w:ascii="Malgun Gothic" w:eastAsia="Malgun Gothic" w:hAnsi="Malgun Gothic" w:cs="Arabic Typesetting"/>
+                <w:sz w:val="20"/>
+              </w:rPr>
+              <w:t>Non-Female</w:t>
+            </w:r>
+          </w:p>
+        </w:tc>
+        <w:tc>
+          <w:tcPr>
+            <w:tcW w:w="3192" w:type="dxa"/>
+          </w:tcPr>
+          <w:p>
+            <w:pPr>
+              <w:jc w:val="center"/>
+              <w:rPr>
+                <w:rFonts w:ascii="Malgun Gothic" w:eastAsia="Malgun Gothic" w:hAnsi="Malgun Gothic" w:cs="Arabic Typesetting"/>
+                <w:sz w:val="20"/>
+              </w:rPr>
+            </w:pPr>
+            <w:r>
+              <w:rPr>
+                <w:rFonts w:ascii="Malgun Gothic" w:eastAsia="Malgun Gothic" w:hAnsi="Malgun Gothic" w:cs="Arabic Typesetting"/>
+                <w:sz w:val="20"/>
+              </w:rPr>
+              <w:t>Female</w:t>
+            </w:r>
+          </w:p>
+        </w:tc>
+      </w:tr>
+      <w:tr>
+        <w:tc>
+          <w:tcPr>
+            <w:tcW w:w="3192" w:type="dxa"/>
+          </w:tcPr>
+          <w:p>
+            <w:pPr>
+              <w:jc w:val="center"/>
+              <w:rPr>
+                <w:rFonts w:ascii="Malgun Gothic" w:eastAsia="Malgun Gothic" w:hAnsi="Malgun Gothic" w:cs="Arabic Typesetting"/>
+                <w:sz w:val="20"/>
+              </w:rPr>
+            </w:pPr>
+            <w:r>
+              <w:rPr>
+                <w:rFonts w:ascii="Malgun Gothic" w:eastAsia="Malgun Gothic" w:hAnsi="Malgun Gothic" w:cs="Arabic Typesetting"/>
+                <w:sz w:val="20"/>
+              </w:rPr>
+              <w:t>Straight</w:t>
+            </w:r>
+          </w:p>
+        </w:tc>
+        <w:tc>
+          <w:tcPr>
+            <w:tcW w:w="3192" w:type="dxa"/>
+          </w:tcPr>
+          <w:p>
+            <w:pPr>
+              <w:jc w:val="center"/>
+              <w:rPr>
+                <w:rFonts w:ascii="Malgun Gothic" w:eastAsia="Malgun Gothic" w:hAnsi="Malgun Gothic" w:cs="Arabic Typesetting"/>
+                <w:sz w:val="20"/>
+              </w:rPr>
+            </w:pPr>
+            <w:r>
+              <w:rPr>
+                <w:rFonts w:ascii="Malgun Gothic" w:eastAsia="Malgun Gothic" w:hAnsi="Malgun Gothic" w:cs="Arabic Typesetting"/>
+                <w:sz w:val="20"/>
+              </w:rPr>
+              <w:t>.23558</w:t>
+            </w:r>
+          </w:p>
+        </w:tc>
+        <w:tc>
+          <w:tcPr>
+            <w:tcW w:w="3192" w:type="dxa"/>
+          </w:tcPr>
+          <w:p>
+            <w:pPr>
+              <w:jc w:val="center"/>
+              <w:rPr>
+                <w:rFonts w:ascii="Malgun Gothic" w:eastAsia="Malgun Gothic" w:hAnsi="Malgun Gothic" w:cs="Arabic Typesetting"/>
+                <w:sz w:val="20"/>
+              </w:rPr>
+            </w:pPr>
+            <w:r>
+              <w:rPr>
+                <w:rFonts w:ascii="Malgun Gothic" w:eastAsia="Malgun Gothic" w:hAnsi="Malgun Gothic" w:cs="Arabic Typesetting"/>
+                <w:sz w:val="20"/>
+              </w:rPr>
+              <w:t>.22886</w:t>
+            </w:r>
+          </w:p>
+        </w:tc>
+      </w:tr>
+      <w:tr>
+        <w:tc>
+          <w:tcPr>
+            <w:tcW w:w="3192" w:type="dxa"/>
+          </w:tcPr>
+          <w:p>
+            <w:pPr>
+              <w:jc w:val="center"/>
+              <w:rPr>
+                <w:rFonts w:ascii="Malgun Gothic" w:eastAsia="Malgun Gothic" w:hAnsi="Malgun Gothic" w:cs="Arabic Typesetting"/>
+                <w:sz w:val="20"/>
+              </w:rPr>
+            </w:pPr>
+            <w:r>
+              <w:rPr>
+                <w:rFonts w:ascii="Malgun Gothic" w:eastAsia="Malgun Gothic" w:hAnsi="Malgun Gothic" w:cs="Arabic Typesetting"/>
+                <w:sz w:val="20"/>
+              </w:rPr>
+              <w:t>Not-Straight</w:t>
+            </w:r>
+          </w:p>
+        </w:tc>
+        <w:tc>
+          <w:tcPr>
+            <w:tcW w:w="3192" w:type="dxa"/>
+          </w:tcPr>
+          <w:p>
+            <w:pPr>
+              <w:jc w:val="center"/>
+              <w:rPr>
+                <w:rFonts w:ascii="Malgun Gothic" w:eastAsia="Malgun Gothic" w:hAnsi="Malgun Gothic" w:cs="Arabic Typesetting"/>
+                <w:sz w:val="20"/>
+              </w:rPr>
+            </w:pPr>
+            <w:r>
+              <w:rPr>
+                <w:rFonts w:ascii="Malgun Gothic" w:eastAsia="Malgun Gothic" w:hAnsi="Malgun Gothic" w:cs="Arabic Typesetting"/>
+                <w:sz w:val="20"/>
+              </w:rPr>
+              <w:t>.24938</w:t>
+            </w:r>
+          </w:p>
+        </w:tc>
+        <w:tc>
+          <w:tcPr>
+            <w:tcW w:w="3192" w:type="dxa"/>
+          </w:tcPr>
+          <w:p>
+            <w:pPr>
+              <w:jc w:val="center"/>
+              <w:rPr>
+                <w:rFonts w:ascii="Malgun Gothic" w:eastAsia="Malgun Gothic" w:hAnsi="Malgun Gothic" w:cs="Arabic Typesetting"/>
+                <w:sz w:val="20"/>
+              </w:rPr>
+            </w:pPr>
+            <w:r>
+              <w:rPr>
+                <w:rFonts w:ascii="Malgun Gothic" w:eastAsia="Malgun Gothic" w:hAnsi="Malgun Gothic" w:cs="Arabic Typesetting"/>
+                <w:sz w:val="20"/>
+              </w:rPr>
+              <w:t>.31428</w:t>
+            </w:r>
+          </w:p>
+        </w:tc>
+      </w:tr>
+    </w:tbl>
+    <w:p>
+      <w:pPr>
+        <w:spacing w:line="240" w:lineRule="auto"/>
+        <w:rPr>
+          <w:rFonts w:ascii="Malgun Gothic" w:eastAsia="Malgun Gothic" w:hAnsi="Malgun Gothic" w:cs="Arabic Typesetting"/>
+          <w:sz w:val="20"/>
+        </w:rPr>
+      </w:pPr>
+    </w:p>
+    <w:p>
+      <w:pPr>
+        <w:spacing w:line="240" w:lineRule="auto"/>
+        <w:rPr>
+          <w:rFonts w:ascii="Malgun Gothic" w:eastAsia="Malgun Gothic" w:hAnsi="Malgun Gothic" w:cs="Arabic Typesetting"/>
+          <w:sz w:val="20"/>
+        </w:rPr>
+      </w:pPr>
+      <w:r>
+        <w:rPr>
+          <w:rFonts w:ascii="Malgun Gothic" w:eastAsia="Malgun Gothic" w:hAnsi="Malgun Gothic" w:cs="Arabic Typesetting"/>
+          <w:sz w:val="20"/>
+        </w:rPr>
+        <w:t>This is an interesting scenario in which the interaction terms actually matter. A non-straight female is the most likely out of these four groups to agree to a waffle date even though females overall are less likely to agree to one.</w:t>
       </w:r>
     </w:p>
     <w:p>
@@ -1775,7 +2436,7 @@
                     <pic:cNvPicPr/>
                   </pic:nvPicPr>
                   <pic:blipFill>
-                    <a:blip r:embed="rId14">
+                    <a:blip r:embed="rId16">
                       <a:extLst>
                         <a:ext uri="{28A0092B-C50C-407E-A947-70E740481C1C}">
                           <a14:useLocalDpi xmlns:a14="http://schemas.microsoft.com/office/drawing/2010/main" val="0"/>
@@ -1815,7 +2476,6 @@
           <w:rFonts w:ascii="Malgun Gothic" w:eastAsia="Malgun Gothic" w:hAnsi="Malgun Gothic" w:cs="Arabic Typesetting"/>
           <w:sz w:val="20"/>
         </w:rPr>
-        <w:lastRenderedPageBreak/>
         <w:t>If you’re someone who filled out Datamatch early-on, then you’re quite more likely to go on a waffle date.</w:t>
       </w:r>
     </w:p>
@@ -1893,10 +2553,11 @@
           <w:noProof/>
           <w:sz w:val="20"/>
         </w:rPr>
+        <w:lastRenderedPageBreak/>
         <w:drawing>
-          <wp:inline distT="0" distB="0" distL="0" distR="0" wp14:anchorId="37F0F01C" wp14:editId="468443E8">
-            <wp:extent cx="4537982" cy="2722789"/>
-            <wp:effectExtent l="0" t="0" r="0" b="1905"/>
+          <wp:inline distT="0" distB="0" distL="0" distR="0" wp14:anchorId="37F0F01C" wp14:editId="3BC55FA4">
+            <wp:extent cx="4049485" cy="2429692"/>
+            <wp:effectExtent l="0" t="0" r="8255" b="8890"/>
             <wp:docPr id="16" name="Picture 16"/>
             <wp:cNvGraphicFramePr>
               <a:graphicFrameLocks xmlns:a="http://schemas.openxmlformats.org/drawingml/2006/main" noChangeAspect="1"/>
@@ -1909,7 +2570,7 @@
                     <pic:cNvPicPr/>
                   </pic:nvPicPr>
                   <pic:blipFill>
-                    <a:blip r:embed="rId15">
+                    <a:blip r:embed="rId17">
                       <a:extLst>
                         <a:ext uri="{28A0092B-C50C-407E-A947-70E740481C1C}">
                           <a14:useLocalDpi xmlns:a14="http://schemas.microsoft.com/office/drawing/2010/main" val="0"/>
@@ -1923,7 +2584,7 @@
                   <pic:spPr>
                     <a:xfrm>
                       <a:off x="0" y="0"/>
-                      <a:ext cx="4550891" cy="2730535"/>
+                      <a:ext cx="4062804" cy="2437684"/>
                     </a:xfrm>
                     <a:prstGeom prst="rect">
                       <a:avLst/>
@@ -1958,37 +2619,36 @@
         </w:rPr>
         <w:t xml:space="preserve">ion; we literally ask the question </w:t>
       </w:r>
-      <w:bookmarkStart w:id="0" w:name="_GoBack"/>
-      <w:bookmarkEnd w:id="0"/>
-    </w:p>
-    <w:p>
-      <w:pPr>
-        <w:pStyle w:val="ListParagraph"/>
-        <w:numPr>
-          <w:ilvl w:val="0"/>
-          <w:numId w:val="4"/>
-        </w:numPr>
-        <w:spacing w:line="240" w:lineRule="auto"/>
-        <w:rPr>
-          <w:rFonts w:ascii="Malgun Gothic" w:eastAsia="Malgun Gothic" w:hAnsi="Malgun Gothic" w:cs="Arabic Typesetting"/>
-          <w:b/>
-        </w:rPr>
-      </w:pPr>
-      <w:r>
-        <w:rPr>
-          <w:rFonts w:ascii="Malgun Gothic" w:eastAsia="Malgun Gothic" w:hAnsi="Malgun Gothic" w:cs="Arabic Typesetting"/>
-          <w:b/>
-        </w:rPr>
-        <w:t>Love, what is the real thing?</w:t>
-      </w:r>
-    </w:p>
-    <w:p>
-      <w:pPr>
-        <w:spacing w:line="240" w:lineRule="auto"/>
-        <w:rPr>
-          <w:rFonts w:ascii="Malgun Gothic" w:eastAsia="Malgun Gothic" w:hAnsi="Malgun Gothic" w:cs="Arabic Typesetting"/>
-        </w:rPr>
-      </w:pPr>
+      <w:r>
+        <w:rPr>
+          <w:rFonts w:ascii="Malgun Gothic" w:eastAsia="Malgun Gothic" w:hAnsi="Malgun Gothic" w:cs="Arabic Typesetting"/>
+          <w:sz w:val="20"/>
+        </w:rPr>
+        <w:t xml:space="preserve">of how likely are you to go on a date with your data-match before people fill out the survey, this should give us some information. </w:t>
+      </w:r>
+      <w:r>
+        <w:rPr>
+          <w:rFonts w:ascii="Malgun Gothic" w:eastAsia="Malgun Gothic" w:hAnsi="Malgun Gothic" w:cs="Arabic Typesetting"/>
+          <w:sz w:val="20"/>
+        </w:rPr>
+        <w:t>In fact, this ought to be the best predictor that we have.</w:t>
+      </w:r>
+    </w:p>
+    <w:p>
+      <w:pPr>
+        <w:spacing w:line="240" w:lineRule="auto"/>
+        <w:rPr>
+          <w:rFonts w:ascii="Malgun Gothic" w:eastAsia="Malgun Gothic" w:hAnsi="Malgun Gothic" w:cs="Arabic Typesetting"/>
+          <w:sz w:val="20"/>
+        </w:rPr>
+      </w:pPr>
+      <w:r>
+        <w:rPr>
+          <w:rFonts w:ascii="Malgun Gothic" w:eastAsia="Malgun Gothic" w:hAnsi="Malgun Gothic" w:cs="Arabic Typesetting"/>
+          <w:sz w:val="20"/>
+        </w:rPr>
+        <w:t>Isolating the match-ready variable, we can see the correlation between match-ready and yes to waffle-dates:</w:t>
+      </w:r>
     </w:p>
     <w:p>
       <w:pPr>
@@ -1996,6 +2656,7 @@
         <w:jc w:val="center"/>
         <w:rPr>
           <w:rFonts w:ascii="Malgun Gothic" w:eastAsia="Malgun Gothic" w:hAnsi="Malgun Gothic" w:cs="Arabic Typesetting"/>
+          <w:sz w:val="20"/>
         </w:rPr>
       </w:pPr>
       <w:r>
@@ -2003,11 +2664,10 @@
           <w:rFonts w:ascii="Malgun Gothic" w:eastAsia="Malgun Gothic" w:hAnsi="Malgun Gothic" w:cs="Arabic Typesetting"/>
           <w:noProof/>
         </w:rPr>
-        <w:lastRenderedPageBreak/>
         <w:drawing>
-          <wp:inline distT="0" distB="0" distL="0" distR="0" wp14:anchorId="0C44BD04" wp14:editId="7D270FA4">
-            <wp:extent cx="4807009" cy="3543300"/>
-            <wp:effectExtent l="0" t="0" r="0" b="0"/>
+          <wp:inline distT="0" distB="0" distL="0" distR="0" wp14:anchorId="4E07E28C" wp14:editId="07959A1A">
+            <wp:extent cx="3389052" cy="2498107"/>
+            <wp:effectExtent l="0" t="0" r="1905" b="0"/>
             <wp:docPr id="2" name="Picture 1"/>
             <wp:cNvGraphicFramePr>
               <a:graphicFrameLocks xmlns:a="http://schemas.openxmlformats.org/drawingml/2006/main" noChangeAspect="1"/>
@@ -2017,147 +2677,6 @@
                 <pic:pic xmlns:pic="http://schemas.openxmlformats.org/drawingml/2006/picture">
                   <pic:nvPicPr>
                     <pic:cNvPr id="0" name="Picture 1"/>
-                    <pic:cNvPicPr>
-                      <a:picLocks noChangeAspect="1" noChangeArrowheads="1"/>
-                    </pic:cNvPicPr>
-                  </pic:nvPicPr>
-                  <pic:blipFill>
-                    <a:blip r:embed="rId16">
-                      <a:extLst>
-                        <a:ext uri="{28A0092B-C50C-407E-A947-70E740481C1C}">
-                          <a14:useLocalDpi xmlns:a14="http://schemas.microsoft.com/office/drawing/2010/main" val="0"/>
-                        </a:ext>
-                      </a:extLst>
-                    </a:blip>
-                    <a:srcRect/>
-                    <a:stretch>
-                      <a:fillRect/>
-                    </a:stretch>
-                  </pic:blipFill>
-                  <pic:spPr bwMode="auto">
-                    <a:xfrm>
-                      <a:off x="0" y="0"/>
-                      <a:ext cx="4807260" cy="3543485"/>
-                    </a:xfrm>
-                    <a:prstGeom prst="rect">
-                      <a:avLst/>
-                    </a:prstGeom>
-                    <a:noFill/>
-                    <a:ln>
-                      <a:noFill/>
-                    </a:ln>
-                  </pic:spPr>
-                </pic:pic>
-              </a:graphicData>
-            </a:graphic>
-          </wp:inline>
-        </w:drawing>
-      </w:r>
-    </w:p>
-    <w:p>
-      <w:pPr>
-        <w:spacing w:line="240" w:lineRule="auto"/>
-        <w:rPr>
-          <w:rFonts w:ascii="Malgun Gothic" w:eastAsia="Malgun Gothic" w:hAnsi="Malgun Gothic" w:cs="Arabic Typesetting"/>
-        </w:rPr>
-      </w:pPr>
-    </w:p>
-    <w:p>
-      <w:pPr>
-        <w:spacing w:line="240" w:lineRule="auto"/>
-        <w:rPr>
-          <w:rFonts w:ascii="Malgun Gothic" w:eastAsia="Malgun Gothic" w:hAnsi="Malgun Gothic" w:cs="Arabic Typesetting"/>
-        </w:rPr>
-      </w:pPr>
-      <w:r>
-        <w:rPr>
-          <w:rFonts w:ascii="Malgun Gothic" w:eastAsia="Malgun Gothic" w:hAnsi="Malgun Gothic" w:cs="Arabic Typesetting"/>
-          <w:noProof/>
-        </w:rPr>
-        <w:drawing>
-          <wp:inline distT="0" distB="0" distL="0" distR="0" wp14:anchorId="20A9E735" wp14:editId="247CAF15">
-            <wp:extent cx="5143500" cy="3750802"/>
-            <wp:effectExtent l="0" t="0" r="0" b="8890"/>
-            <wp:docPr id="3" name="Picture 2"/>
-            <wp:cNvGraphicFramePr>
-              <a:graphicFrameLocks xmlns:a="http://schemas.openxmlformats.org/drawingml/2006/main" noChangeAspect="1"/>
-            </wp:cNvGraphicFramePr>
-            <a:graphic xmlns:a="http://schemas.openxmlformats.org/drawingml/2006/main">
-              <a:graphicData uri="http://schemas.openxmlformats.org/drawingml/2006/picture">
-                <pic:pic xmlns:pic="http://schemas.openxmlformats.org/drawingml/2006/picture">
-                  <pic:nvPicPr>
-                    <pic:cNvPr id="0" name="Picture 2"/>
-                    <pic:cNvPicPr>
-                      <a:picLocks noChangeAspect="1" noChangeArrowheads="1"/>
-                    </pic:cNvPicPr>
-                  </pic:nvPicPr>
-                  <pic:blipFill>
-                    <a:blip r:embed="rId17">
-                      <a:extLst>
-                        <a:ext uri="{28A0092B-C50C-407E-A947-70E740481C1C}">
-                          <a14:useLocalDpi xmlns:a14="http://schemas.microsoft.com/office/drawing/2010/main" val="0"/>
-                        </a:ext>
-                      </a:extLst>
-                    </a:blip>
-                    <a:srcRect/>
-                    <a:stretch>
-                      <a:fillRect/>
-                    </a:stretch>
-                  </pic:blipFill>
-                  <pic:spPr bwMode="auto">
-                    <a:xfrm>
-                      <a:off x="0" y="0"/>
-                      <a:ext cx="5144954" cy="3751863"/>
-                    </a:xfrm>
-                    <a:prstGeom prst="rect">
-                      <a:avLst/>
-                    </a:prstGeom>
-                    <a:noFill/>
-                    <a:ln>
-                      <a:noFill/>
-                    </a:ln>
-                  </pic:spPr>
-                </pic:pic>
-              </a:graphicData>
-            </a:graphic>
-          </wp:inline>
-        </w:drawing>
-      </w:r>
-    </w:p>
-    <w:p>
-      <w:pPr>
-        <w:spacing w:line="240" w:lineRule="auto"/>
-        <w:rPr>
-          <w:rFonts w:ascii="Malgun Gothic" w:eastAsia="Malgun Gothic" w:hAnsi="Malgun Gothic" w:cs="Arabic Typesetting"/>
-        </w:rPr>
-      </w:pPr>
-    </w:p>
-    <w:p>
-      <w:pPr>
-        <w:spacing w:line="240" w:lineRule="auto"/>
-        <w:rPr>
-          <w:rFonts w:ascii="Malgun Gothic" w:eastAsia="Malgun Gothic" w:hAnsi="Malgun Gothic" w:cs="Arabic Typesetting"/>
-        </w:rPr>
-      </w:pPr>
-      <w:r>
-        <w:rPr>
-          <w:rFonts w:ascii="Malgun Gothic" w:eastAsia="Malgun Gothic" w:hAnsi="Malgun Gothic" w:cs="Arabic Typesetting"/>
-          <w:noProof/>
-        </w:rPr>
-        <w:lastRenderedPageBreak/>
-        <w:drawing>
-          <wp:inline distT="0" distB="0" distL="0" distR="0" wp14:anchorId="4EE920B4" wp14:editId="0A77B540">
-            <wp:extent cx="5943600" cy="4316115"/>
-            <wp:effectExtent l="0" t="0" r="0" b="1905"/>
-            <wp:docPr id="4" name="Picture 3"/>
-            <wp:cNvGraphicFramePr>
-              <a:graphicFrameLocks xmlns:a="http://schemas.openxmlformats.org/drawingml/2006/main" noChangeAspect="1"/>
-            </wp:cNvGraphicFramePr>
-            <a:graphic xmlns:a="http://schemas.openxmlformats.org/drawingml/2006/main">
-              <a:graphicData uri="http://schemas.openxmlformats.org/drawingml/2006/picture">
-                <pic:pic xmlns:pic="http://schemas.openxmlformats.org/drawingml/2006/picture">
-                  <pic:nvPicPr>
-                    <pic:cNvPr id="0" name="Picture 3"/>
                     <pic:cNvPicPr>
                       <a:picLocks noChangeAspect="1" noChangeArrowheads="1"/>
                     </pic:cNvPicPr>
@@ -2178,7 +2697,7 @@
                   <pic:spPr bwMode="auto">
                     <a:xfrm>
                       <a:off x="0" y="0"/>
-                      <a:ext cx="5943600" cy="4316115"/>
+                      <a:ext cx="3405810" cy="2510460"/>
                     </a:xfrm>
                     <a:prstGeom prst="rect">
                       <a:avLst/>
@@ -2197,200 +2716,178 @@
     </w:p>
     <w:p>
       <w:pPr>
-        <w:spacing w:line="240" w:lineRule="auto"/>
-        <w:rPr>
-          <w:rFonts w:ascii="Malgun Gothic" w:eastAsia="Malgun Gothic" w:hAnsi="Malgun Gothic" w:cs="Arabic Typesetting"/>
-        </w:rPr>
-      </w:pPr>
-      <w:r>
-        <w:rPr>
-          <w:rFonts w:ascii="Malgun Gothic" w:eastAsia="Malgun Gothic" w:hAnsi="Malgun Gothic" w:cs="Arabic Typesetting"/>
-        </w:rPr>
-        <w:t xml:space="preserve">Straight-male: -1.10191 + -.07518 = </w:t>
-      </w:r>
-      <w:r>
-        <w:rPr>
-          <w:rFonts w:ascii="Malgun Gothic" w:eastAsia="Malgun Gothic" w:hAnsi="Malgun Gothic" w:cs="Arabic Typesetting"/>
-        </w:rPr>
-        <w:t xml:space="preserve"> -1.17709</w:t>
-      </w:r>
-      <w:r>
-        <w:rPr>
-          <w:rFonts w:ascii="Malgun Gothic" w:eastAsia="Malgun Gothic" w:hAnsi="Malgun Gothic" w:cs="Arabic Typesetting"/>
-        </w:rPr>
-        <w:t xml:space="preserve"> (Prob = </w:t>
-      </w:r>
-      <w:r>
-        <w:rPr>
-          <w:rFonts w:ascii="Malgun Gothic" w:eastAsia="Malgun Gothic" w:hAnsi="Malgun Gothic" w:cs="Arabic Typesetting"/>
-        </w:rPr>
-        <w:t>0.2355758</w:t>
-      </w:r>
-      <w:r>
-        <w:rPr>
-          <w:rFonts w:ascii="Malgun Gothic" w:eastAsia="Malgun Gothic" w:hAnsi="Malgun Gothic" w:cs="Arabic Typesetting"/>
-        </w:rPr>
-        <w:t>)</w:t>
-      </w:r>
-    </w:p>
-    <w:p>
-      <w:pPr>
-        <w:spacing w:line="240" w:lineRule="auto"/>
-        <w:rPr>
-          <w:rFonts w:ascii="Malgun Gothic" w:eastAsia="Malgun Gothic" w:hAnsi="Malgun Gothic" w:cs="Arabic Typesetting"/>
-        </w:rPr>
-      </w:pPr>
-      <w:r>
-        <w:rPr>
-          <w:rFonts w:ascii="Malgun Gothic" w:eastAsia="Malgun Gothic" w:hAnsi="Malgun Gothic" w:cs="Arabic Typesetting"/>
-        </w:rPr>
-        <w:t>Non-Straight Male: -1.10191</w:t>
-      </w:r>
-      <w:r>
-        <w:rPr>
-          <w:rFonts w:ascii="Malgun Gothic" w:eastAsia="Malgun Gothic" w:hAnsi="Malgun Gothic" w:cs="Arabic Typesetting"/>
-        </w:rPr>
-        <w:t xml:space="preserve"> (Prob = </w:t>
-      </w:r>
-      <w:r>
-        <w:rPr>
-          <w:rFonts w:ascii="Malgun Gothic" w:eastAsia="Malgun Gothic" w:hAnsi="Malgun Gothic" w:cs="Arabic Typesetting"/>
-        </w:rPr>
-        <w:t>0.2493822</w:t>
-      </w:r>
-      <w:r>
-        <w:rPr>
-          <w:rFonts w:ascii="Malgun Gothic" w:eastAsia="Malgun Gothic" w:hAnsi="Malgun Gothic" w:cs="Arabic Typesetting"/>
-        </w:rPr>
-        <w:t>)</w:t>
-      </w:r>
-    </w:p>
-    <w:p>
-      <w:pPr>
-        <w:spacing w:line="240" w:lineRule="auto"/>
-        <w:rPr>
-          <w:rFonts w:ascii="Malgun Gothic" w:eastAsia="Malgun Gothic" w:hAnsi="Malgun Gothic" w:cs="Arabic Typesetting"/>
-        </w:rPr>
-      </w:pPr>
-      <w:r>
-        <w:rPr>
-          <w:rFonts w:ascii="Malgun Gothic" w:eastAsia="Malgun Gothic" w:hAnsi="Malgun Gothic" w:cs="Arabic Typesetting"/>
-        </w:rPr>
-        <w:t xml:space="preserve">Straight Female: </w:t>
-      </w:r>
-      <w:r>
-        <w:rPr>
-          <w:rFonts w:ascii="Malgun Gothic" w:eastAsia="Malgun Gothic" w:hAnsi="Malgun Gothic" w:cs="Arabic Typesetting"/>
-        </w:rPr>
-        <w:t>-1.21475</w:t>
-      </w:r>
-      <w:r>
-        <w:rPr>
-          <w:rFonts w:ascii="Malgun Gothic" w:eastAsia="Malgun Gothic" w:hAnsi="Malgun Gothic" w:cs="Arabic Typesetting"/>
-        </w:rPr>
-        <w:t xml:space="preserve"> (Prob = </w:t>
-      </w:r>
-      <w:r>
-        <w:rPr>
-          <w:rFonts w:ascii="Malgun Gothic" w:eastAsia="Malgun Gothic" w:hAnsi="Malgun Gothic" w:cs="Arabic Typesetting"/>
-        </w:rPr>
-        <w:t>0.2288617</w:t>
-      </w:r>
-      <w:r>
-        <w:rPr>
-          <w:rFonts w:ascii="Malgun Gothic" w:eastAsia="Malgun Gothic" w:hAnsi="Malgun Gothic" w:cs="Arabic Typesetting"/>
-        </w:rPr>
-        <w:t>)</w:t>
-      </w:r>
-    </w:p>
-    <w:p>
-      <w:pPr>
-        <w:spacing w:line="240" w:lineRule="auto"/>
-        <w:rPr>
-          <w:rFonts w:ascii="Malgun Gothic" w:eastAsia="Malgun Gothic" w:hAnsi="Malgun Gothic" w:cs="Arabic Typesetting"/>
-        </w:rPr>
-      </w:pPr>
-      <w:r>
-        <w:rPr>
-          <w:rFonts w:ascii="Malgun Gothic" w:eastAsia="Malgun Gothic" w:hAnsi="Malgun Gothic" w:cs="Arabic Typesetting"/>
-        </w:rPr>
-        <w:t xml:space="preserve">Non-straight female:  </w:t>
-      </w:r>
-      <w:r>
-        <w:rPr>
-          <w:rFonts w:ascii="Malgun Gothic" w:eastAsia="Malgun Gothic" w:hAnsi="Malgun Gothic" w:cs="Arabic Typesetting"/>
-        </w:rPr>
-        <w:t>-0.78016</w:t>
-      </w:r>
-      <w:r>
-        <w:rPr>
-          <w:rFonts w:ascii="Malgun Gothic" w:eastAsia="Malgun Gothic" w:hAnsi="Malgun Gothic" w:cs="Arabic Typesetting"/>
-        </w:rPr>
-        <w:t xml:space="preserve">  (Prob = </w:t>
-      </w:r>
-      <w:r>
-        <w:rPr>
-          <w:rFonts w:ascii="Malgun Gothic" w:eastAsia="Malgun Gothic" w:hAnsi="Malgun Gothic" w:cs="Arabic Typesetting"/>
-        </w:rPr>
-        <w:t>0.3142854</w:t>
-      </w:r>
-      <w:r>
-        <w:rPr>
-          <w:rFonts w:ascii="Malgun Gothic" w:eastAsia="Malgun Gothic" w:hAnsi="Malgun Gothic" w:cs="Arabic Typesetting"/>
-        </w:rPr>
-        <w:t>)</w:t>
-      </w:r>
-    </w:p>
-    <w:p>
-      <w:pPr>
-        <w:spacing w:line="240" w:lineRule="auto"/>
-        <w:rPr>
-          <w:rFonts w:ascii="Malgun Gothic" w:eastAsia="Malgun Gothic" w:hAnsi="Malgun Gothic" w:cs="Arabic Typesetting"/>
-        </w:rPr>
-      </w:pPr>
-    </w:p>
-    <w:p>
-      <w:pPr>
-        <w:spacing w:line="240" w:lineRule="auto"/>
-        <w:rPr>
-          <w:rFonts w:ascii="Malgun Gothic" w:eastAsia="Malgun Gothic" w:hAnsi="Malgun Gothic" w:cs="Arabic Typesetting"/>
-        </w:rPr>
-      </w:pPr>
-    </w:p>
-    <w:p>
-      <w:pPr>
-        <w:spacing w:line="240" w:lineRule="auto"/>
-        <w:rPr>
-          <w:rFonts w:ascii="Malgun Gothic" w:eastAsia="Malgun Gothic" w:hAnsi="Malgun Gothic" w:cs="Arabic Typesetting"/>
-        </w:rPr>
-      </w:pPr>
-    </w:p>
-    <w:p>
-      <w:pPr>
-        <w:spacing w:line="240" w:lineRule="auto"/>
-        <w:rPr>
-          <w:rFonts w:ascii="Malgun Gothic" w:eastAsia="Malgun Gothic" w:hAnsi="Malgun Gothic" w:cs="Arabic Typesetting"/>
-        </w:rPr>
-      </w:pPr>
-    </w:p>
-    <w:p>
-      <w:pPr>
-        <w:spacing w:line="240" w:lineRule="auto"/>
-        <w:rPr>
-          <w:rFonts w:ascii="Malgun Gothic" w:eastAsia="Malgun Gothic" w:hAnsi="Malgun Gothic" w:cs="Arabic Typesetting"/>
-        </w:rPr>
-      </w:pPr>
-      <w:r>
-        <w:rPr>
-          <w:rFonts w:ascii="Malgun Gothic" w:eastAsia="Malgun Gothic" w:hAnsi="Malgun Gothic" w:cs="Arabic Typesetting"/>
+        <w:pStyle w:val="ListParagraph"/>
+        <w:numPr>
+          <w:ilvl w:val="0"/>
+          <w:numId w:val="4"/>
+        </w:numPr>
+        <w:spacing w:line="240" w:lineRule="auto"/>
+        <w:rPr>
+          <w:rFonts w:ascii="Malgun Gothic" w:eastAsia="Malgun Gothic" w:hAnsi="Malgun Gothic" w:cs="Arabic Typesetting"/>
+          <w:b/>
+        </w:rPr>
+      </w:pPr>
+      <w:r>
+        <w:rPr>
+          <w:rFonts w:ascii="Malgun Gothic" w:eastAsia="Malgun Gothic" w:hAnsi="Malgun Gothic" w:cs="Arabic Typesetting"/>
+          <w:b/>
+        </w:rPr>
+        <w:t>Love, what is the real thing?</w:t>
+      </w:r>
+    </w:p>
+    <w:p>
+      <w:pPr>
+        <w:spacing w:line="240" w:lineRule="auto"/>
+        <w:rPr>
+          <w:rFonts w:ascii="Malgun Gothic" w:eastAsia="Malgun Gothic" w:hAnsi="Malgun Gothic" w:cs="Arabic Typesetting"/>
+        </w:rPr>
+      </w:pPr>
+      <w:r>
+        <w:rPr>
+          <w:rFonts w:ascii="Malgun Gothic" w:eastAsia="Malgun Gothic" w:hAnsi="Malgun Gothic" w:cs="Arabic Typesetting"/>
+        </w:rPr>
+        <w:t>Now that we’ve played around with all of the individual models, we can go about</w:t>
+      </w:r>
+      <w:r>
+        <w:rPr>
+          <w:rFonts w:ascii="Malgun Gothic" w:eastAsia="Malgun Gothic" w:hAnsi="Malgun Gothic" w:cs="Arabic Typesetting"/>
+        </w:rPr>
+        <w:t xml:space="preserve"> constructing</w:t>
+      </w:r>
+      <w:r>
+        <w:rPr>
+          <w:rFonts w:ascii="Malgun Gothic" w:eastAsia="Malgun Gothic" w:hAnsi="Malgun Gothic" w:cs="Arabic Typesetting"/>
+        </w:rPr>
+        <w:t xml:space="preserve"> the best model for </w:t>
+      </w:r>
+      <w:r>
+        <w:rPr>
+          <w:rFonts w:ascii="Malgun Gothic" w:eastAsia="Malgun Gothic" w:hAnsi="Malgun Gothic" w:cs="Arabic Typesetting"/>
+        </w:rPr>
+        <w:t xml:space="preserve">Cupid’s use. </w:t>
+      </w:r>
+    </w:p>
+    <w:p>
+      <w:pPr>
+        <w:pStyle w:val="ListParagraph"/>
+        <w:numPr>
+          <w:ilvl w:val="0"/>
+          <w:numId w:val="10"/>
+        </w:numPr>
+        <w:spacing w:line="240" w:lineRule="auto"/>
+        <w:rPr>
+          <w:rFonts w:ascii="Malgun Gothic" w:eastAsia="Malgun Gothic" w:hAnsi="Malgun Gothic" w:cs="Arabic Typesetting"/>
+          <w:b/>
+        </w:rPr>
+      </w:pPr>
+      <w:r>
+        <w:rPr>
+          <w:rFonts w:ascii="Malgun Gothic" w:eastAsia="Malgun Gothic" w:hAnsi="Malgun Gothic" w:cs="Arabic Typesetting"/>
+          <w:b/>
+        </w:rPr>
+        <w:t>Model Assumptions</w:t>
+      </w:r>
+    </w:p>
+    <w:p>
+      <w:pPr>
+        <w:spacing w:line="240" w:lineRule="auto"/>
+        <w:rPr>
+          <w:rFonts w:ascii="Malgun Gothic" w:eastAsia="Malgun Gothic" w:hAnsi="Malgun Gothic" w:cs="Arabic Typesetting"/>
+        </w:rPr>
+      </w:pPr>
+      <w:r>
+        <w:rPr>
+          <w:rFonts w:ascii="Malgun Gothic" w:eastAsia="Malgun Gothic" w:hAnsi="Malgun Gothic" w:cs="Arabic Typesetting"/>
+        </w:rPr>
+        <w:t>A few model-assumptions</w:t>
+      </w:r>
+      <w:r>
+        <w:rPr>
+          <w:rFonts w:ascii="Malgun Gothic" w:eastAsia="Malgun Gothic" w:hAnsi="Malgun Gothic" w:cs="Arabic Typesetting"/>
+        </w:rPr>
+        <w:t xml:space="preserve"> ought to be made for logistic regression:</w:t>
+      </w:r>
+    </w:p>
+    <w:p>
+      <w:pPr>
+        <w:pStyle w:val="ListParagraph"/>
+        <w:numPr>
+          <w:ilvl w:val="0"/>
+          <w:numId w:val="9"/>
+        </w:numPr>
+        <w:spacing w:line="240" w:lineRule="auto"/>
+        <w:rPr>
+          <w:rFonts w:ascii="Malgun Gothic" w:eastAsia="Malgun Gothic" w:hAnsi="Malgun Gothic" w:cs="Arabic Typesetting"/>
+        </w:rPr>
+      </w:pPr>
+      <w:r>
+        <w:rPr>
+          <w:rFonts w:ascii="Malgun Gothic" w:eastAsia="Malgun Gothic" w:hAnsi="Malgun Gothic" w:cs="Arabic Typesetting"/>
+        </w:rPr>
+        <w:lastRenderedPageBreak/>
+        <w:t xml:space="preserve">Independence of Y variable. </w:t>
+      </w:r>
+      <w:r>
+        <w:rPr>
+          <w:rFonts w:ascii="Malgun Gothic" w:eastAsia="Malgun Gothic" w:hAnsi="Malgun Gothic" w:cs="Arabic Typesetting"/>
+        </w:rPr>
+        <w:t xml:space="preserve">We know for a fact that this assumption is broken. This is because in constructing our data the same person can exist </w:t>
+      </w:r>
+      <w:r>
+        <w:rPr>
+          <w:rFonts w:ascii="Malgun Gothic" w:eastAsia="Malgun Gothic" w:hAnsi="Malgun Gothic" w:cs="Arabic Typesetting"/>
+        </w:rPr>
+        <w:t>multiple times in our data-set. In many instances, there may even be a negative correlation between individuals.</w:t>
+      </w:r>
+    </w:p>
+    <w:p>
+      <w:pPr>
+        <w:pStyle w:val="ListParagraph"/>
+        <w:numPr>
+          <w:ilvl w:val="0"/>
+          <w:numId w:val="9"/>
+        </w:numPr>
+        <w:spacing w:line="240" w:lineRule="auto"/>
+        <w:rPr>
+          <w:rFonts w:ascii="Malgun Gothic" w:eastAsia="Malgun Gothic" w:hAnsi="Malgun Gothic" w:cs="Arabic Typesetting"/>
+        </w:rPr>
+      </w:pPr>
+      <w:r>
+        <w:rPr>
+          <w:rFonts w:ascii="Malgun Gothic" w:eastAsia="Malgun Gothic" w:hAnsi="Malgun Gothic" w:cs="Arabic Typesetting"/>
+        </w:rPr>
+        <w:t>Independence of X variables.</w:t>
+      </w:r>
+      <w:r>
+        <w:rPr>
+          <w:rFonts w:ascii="Malgun Gothic" w:eastAsia="Malgun Gothic" w:hAnsi="Malgun Gothic" w:cs="Arabic Typesetting"/>
+        </w:rPr>
+        <w:t xml:space="preserve"> Plotting the cor</w:t>
+      </w:r>
+      <w:r>
+        <w:rPr>
+          <w:rFonts w:ascii="Malgun Gothic" w:eastAsia="Malgun Gothic" w:hAnsi="Malgun Gothic" w:cs="Arabic Typesetting"/>
+        </w:rPr>
+        <w:t>relations between each of these x-variables we get the following graph:</w:t>
+      </w:r>
+    </w:p>
+    <w:p>
+      <w:pPr>
+        <w:pStyle w:val="ListParagraph"/>
+        <w:spacing w:line="240" w:lineRule="auto"/>
+        <w:rPr>
+          <w:rFonts w:ascii="Malgun Gothic" w:eastAsia="Malgun Gothic" w:hAnsi="Malgun Gothic" w:cs="Arabic Typesetting"/>
+        </w:rPr>
+      </w:pPr>
+      <w:r>
+        <w:rPr>
           <w:noProof/>
         </w:rPr>
-        <w:lastRenderedPageBreak/>
         <w:drawing>
-          <wp:inline distT="0" distB="0" distL="0" distR="0" wp14:anchorId="645AE0CB" wp14:editId="51CA4733">
-            <wp:extent cx="4306716" cy="3429000"/>
-            <wp:effectExtent l="0" t="0" r="11430" b="0"/>
-            <wp:docPr id="7" name="Picture 6"/>
+          <wp:inline distT="0" distB="0" distL="0" distR="0" wp14:anchorId="0F811FD6" wp14:editId="67AF1554">
+            <wp:extent cx="5050972" cy="4416363"/>
+            <wp:effectExtent l="0" t="0" r="0" b="3810"/>
+            <wp:docPr id="11" name="Picture 10"/>
             <wp:cNvGraphicFramePr>
               <a:graphicFrameLocks xmlns:a="http://schemas.openxmlformats.org/drawingml/2006/main" noChangeAspect="1"/>
             </wp:cNvGraphicFramePr>
@@ -2398,7 +2895,7 @@
               <a:graphicData uri="http://schemas.openxmlformats.org/drawingml/2006/picture">
                 <pic:pic xmlns:pic="http://schemas.openxmlformats.org/drawingml/2006/picture">
                   <pic:nvPicPr>
-                    <pic:cNvPr id="0" name="Picture 6"/>
+                    <pic:cNvPr id="0" name="Picture 10"/>
                     <pic:cNvPicPr>
                       <a:picLocks noChangeAspect="1" noChangeArrowheads="1"/>
                     </pic:cNvPicPr>
@@ -2419,7 +2916,7 @@
                   <pic:spPr bwMode="auto">
                     <a:xfrm>
                       <a:off x="0" y="0"/>
-                      <a:ext cx="4306956" cy="3429191"/>
+                      <a:ext cx="5056339" cy="4421056"/>
                     </a:xfrm>
                     <a:prstGeom prst="rect">
                       <a:avLst/>
@@ -2439,381 +2936,1314 @@
     <w:p>
       <w:pPr>
         <w:spacing w:line="240" w:lineRule="auto"/>
-        <w:rPr>
-          <w:rFonts w:ascii="Malgun Gothic" w:eastAsia="Malgun Gothic" w:hAnsi="Malgun Gothic" w:cs="Arabic Typesetting"/>
-        </w:rPr>
-      </w:pPr>
-      <w:r>
-        <w:rPr>
-          <w:rFonts w:ascii="Malgun Gothic" w:eastAsia="Malgun Gothic" w:hAnsi="Malgun Gothic" w:cs="Arabic Typesetting"/>
-        </w:rPr>
-        <w:t>Male:</w:t>
-      </w:r>
-      <w:r>
-        <w:rPr>
-          <w:rFonts w:ascii="Malgun Gothic" w:eastAsia="Malgun Gothic" w:hAnsi="Malgun Gothic" w:cs="Arabic Typesetting"/>
-        </w:rPr>
-        <w:t xml:space="preserve"> Prob:</w:t>
-      </w:r>
-      <w:r>
-        <w:rPr>
-          <w:rFonts w:ascii="Malgun Gothic" w:eastAsia="Malgun Gothic" w:hAnsi="Malgun Gothic" w:cs="Arabic Typesetting"/>
-        </w:rPr>
-        <w:t xml:space="preserve"> </w:t>
-      </w:r>
-      <w:r>
-        <w:rPr>
-          <w:rFonts w:ascii="Malgun Gothic" w:eastAsia="Malgun Gothic" w:hAnsi="Malgun Gothic" w:cs="Arabic Typesetting"/>
-        </w:rPr>
-        <w:t>0.2375043</w:t>
-      </w:r>
-    </w:p>
-    <w:p>
-      <w:pPr>
-        <w:spacing w:line="240" w:lineRule="auto"/>
-        <w:rPr>
-          <w:rFonts w:ascii="Malgun Gothic" w:eastAsia="Malgun Gothic" w:hAnsi="Malgun Gothic" w:cs="Arabic Typesetting"/>
-        </w:rPr>
-      </w:pPr>
-      <w:r>
-        <w:rPr>
-          <w:rFonts w:ascii="Malgun Gothic" w:eastAsia="Malgun Gothic" w:hAnsi="Malgun Gothic" w:cs="Arabic Typesetting"/>
-        </w:rPr>
-        <w:t xml:space="preserve">Female: </w:t>
-      </w:r>
-      <w:r>
-        <w:rPr>
-          <w:rFonts w:ascii="Malgun Gothic" w:eastAsia="Malgun Gothic" w:hAnsi="Malgun Gothic" w:cs="Arabic Typesetting"/>
-        </w:rPr>
-        <w:t xml:space="preserve">Prob: </w:t>
-      </w:r>
-      <w:r>
-        <w:rPr>
-          <w:rFonts w:ascii="Malgun Gothic" w:eastAsia="Malgun Gothic" w:hAnsi="Malgun Gothic" w:cs="Arabic Typesetting"/>
-        </w:rPr>
-        <w:t>0.236599</w:t>
-      </w:r>
-    </w:p>
-    <w:p>
-      <w:pPr>
-        <w:spacing w:line="240" w:lineRule="auto"/>
-        <w:rPr>
-          <w:rFonts w:ascii="Malgun Gothic" w:eastAsia="Malgun Gothic" w:hAnsi="Malgun Gothic" w:cs="Arabic Typesetting"/>
-        </w:rPr>
-      </w:pPr>
-      <w:r>
-        <w:rPr>
-          <w:rFonts w:ascii="Malgun Gothic" w:eastAsia="Malgun Gothic" w:hAnsi="Malgun Gothic" w:cs="Arabic Typesetting"/>
-          <w:noProof/>
-        </w:rPr>
-        <w:drawing>
-          <wp:inline distT="0" distB="0" distL="0" distR="0" wp14:anchorId="210F5D27" wp14:editId="75845768">
-            <wp:extent cx="4229100" cy="2976055"/>
-            <wp:effectExtent l="0" t="0" r="0" b="0"/>
-            <wp:docPr id="8" name="Picture 7"/>
-            <wp:cNvGraphicFramePr>
-              <a:graphicFrameLocks xmlns:a="http://schemas.openxmlformats.org/drawingml/2006/main" noChangeAspect="1"/>
-            </wp:cNvGraphicFramePr>
-            <a:graphic xmlns:a="http://schemas.openxmlformats.org/drawingml/2006/main">
-              <a:graphicData uri="http://schemas.openxmlformats.org/drawingml/2006/picture">
-                <pic:pic xmlns:pic="http://schemas.openxmlformats.org/drawingml/2006/picture">
-                  <pic:nvPicPr>
-                    <pic:cNvPr id="0" name="Picture 7"/>
-                    <pic:cNvPicPr>
-                      <a:picLocks noChangeAspect="1" noChangeArrowheads="1"/>
-                    </pic:cNvPicPr>
-                  </pic:nvPicPr>
-                  <pic:blipFill>
-                    <a:blip r:embed="rId20">
-                      <a:extLst>
-                        <a:ext uri="{28A0092B-C50C-407E-A947-70E740481C1C}">
-                          <a14:useLocalDpi xmlns:a14="http://schemas.microsoft.com/office/drawing/2010/main" val="0"/>
-                        </a:ext>
-                      </a:extLst>
-                    </a:blip>
-                    <a:srcRect/>
-                    <a:stretch>
-                      <a:fillRect/>
-                    </a:stretch>
-                  </pic:blipFill>
-                  <pic:spPr bwMode="auto">
-                    <a:xfrm>
-                      <a:off x="0" y="0"/>
-                      <a:ext cx="4229559" cy="2976378"/>
-                    </a:xfrm>
-                    <a:prstGeom prst="rect">
-                      <a:avLst/>
-                    </a:prstGeom>
-                    <a:noFill/>
-                    <a:ln>
-                      <a:noFill/>
-                    </a:ln>
-                  </pic:spPr>
-                </pic:pic>
-              </a:graphicData>
-            </a:graphic>
-          </wp:inline>
-        </w:drawing>
-      </w:r>
-    </w:p>
-    <w:p>
-      <w:pPr>
-        <w:spacing w:line="240" w:lineRule="auto"/>
-        <w:rPr>
-          <w:rFonts w:ascii="Malgun Gothic" w:eastAsia="Malgun Gothic" w:hAnsi="Malgun Gothic" w:cs="Arabic Typesetting"/>
-        </w:rPr>
-      </w:pPr>
-    </w:p>
-    <w:p>
-      <w:pPr>
-        <w:spacing w:line="240" w:lineRule="auto"/>
-        <w:rPr>
-          <w:rFonts w:ascii="Malgun Gothic" w:eastAsia="Malgun Gothic" w:hAnsi="Malgun Gothic" w:cs="Arabic Typesetting"/>
-        </w:rPr>
-      </w:pPr>
-      <w:r>
-        <w:rPr>
-          <w:rFonts w:ascii="Malgun Gothic" w:eastAsia="Malgun Gothic" w:hAnsi="Malgun Gothic" w:cs="Arabic Typesetting"/>
-          <w:noProof/>
+        <w:ind w:left="720"/>
+        <w:rPr>
+          <w:rFonts w:ascii="Malgun Gothic" w:eastAsia="Malgun Gothic" w:hAnsi="Malgun Gothic" w:cs="Arabic Typesetting"/>
+        </w:rPr>
+      </w:pPr>
+      <w:r>
+        <w:rPr>
+          <w:rFonts w:ascii="Malgun Gothic" w:eastAsia="Malgun Gothic" w:hAnsi="Malgun Gothic" w:cs="Arabic Typesetting"/>
+        </w:rPr>
+        <w:t xml:space="preserve">A couple of interesting factors appear here. First, we see a block of highly-negatively correlated variables between soph, junior, senior, grad, and alum. This makes sense because if someone’s a sophomore, they can’t also be any of the other class years. </w:t>
+      </w:r>
+    </w:p>
+    <w:p>
+      <w:pPr>
+        <w:spacing w:line="240" w:lineRule="auto"/>
+        <w:ind w:left="720"/>
+        <w:rPr>
+          <w:rFonts w:ascii="Malgun Gothic" w:eastAsia="Malgun Gothic" w:hAnsi="Malgun Gothic" w:cs="Arabic Typesetting"/>
+        </w:rPr>
+      </w:pPr>
+      <w:r>
+        <w:rPr>
+          <w:rFonts w:ascii="Malgun Gothic" w:eastAsia="Malgun Gothic" w:hAnsi="Malgun Gothic" w:cs="Arabic Typesetting"/>
+        </w:rPr>
+        <w:t xml:space="preserve">On the other hand, we have highly positively correlated variables between social, kinky, twisted, creative. This makes sense because TheAlgorithm fundamentally correlates these personality traits when creating the personality scores. Thus, when we began looking for Cupid’s final model, we ignored the variables: kinky, twisted, and creative. </w:t>
+      </w:r>
+    </w:p>
+    <w:p>
+      <w:pPr>
+        <w:pStyle w:val="ListParagraph"/>
+        <w:numPr>
+          <w:ilvl w:val="0"/>
+          <w:numId w:val="9"/>
+        </w:numPr>
+        <w:spacing w:line="240" w:lineRule="auto"/>
+        <w:rPr>
+          <w:rFonts w:ascii="Malgun Gothic" w:eastAsia="Malgun Gothic" w:hAnsi="Malgun Gothic" w:cs="Arabic Typesetting"/>
+        </w:rPr>
+      </w:pPr>
+      <w:r>
+        <w:rPr>
+          <w:rFonts w:ascii="Malgun Gothic" w:eastAsia="Malgun Gothic" w:hAnsi="Malgun Gothic" w:cs="Arabic Typesetting"/>
         </w:rPr>
         <w:lastRenderedPageBreak/>
-        <w:drawing>
-          <wp:inline distT="0" distB="0" distL="0" distR="0" wp14:anchorId="74072021" wp14:editId="36710323">
-            <wp:extent cx="5361026" cy="3657600"/>
-            <wp:effectExtent l="0" t="0" r="0" b="0"/>
-            <wp:docPr id="9" name="Picture 8"/>
-            <wp:cNvGraphicFramePr>
-              <a:graphicFrameLocks xmlns:a="http://schemas.openxmlformats.org/drawingml/2006/main" noChangeAspect="1"/>
-            </wp:cNvGraphicFramePr>
-            <a:graphic xmlns:a="http://schemas.openxmlformats.org/drawingml/2006/main">
-              <a:graphicData uri="http://schemas.openxmlformats.org/drawingml/2006/picture">
-                <pic:pic xmlns:pic="http://schemas.openxmlformats.org/drawingml/2006/picture">
-                  <pic:nvPicPr>
-                    <pic:cNvPr id="0" name="Picture 8"/>
-                    <pic:cNvPicPr>
-                      <a:picLocks noChangeAspect="1" noChangeArrowheads="1"/>
-                    </pic:cNvPicPr>
-                  </pic:nvPicPr>
-                  <pic:blipFill>
-                    <a:blip r:embed="rId21">
-                      <a:extLst>
-                        <a:ext uri="{28A0092B-C50C-407E-A947-70E740481C1C}">
-                          <a14:useLocalDpi xmlns:a14="http://schemas.microsoft.com/office/drawing/2010/main" val="0"/>
-                        </a:ext>
-                      </a:extLst>
-                    </a:blip>
-                    <a:srcRect/>
-                    <a:stretch>
-                      <a:fillRect/>
-                    </a:stretch>
-                  </pic:blipFill>
-                  <pic:spPr bwMode="auto">
-                    <a:xfrm>
-                      <a:off x="0" y="0"/>
-                      <a:ext cx="5361807" cy="3658133"/>
-                    </a:xfrm>
-                    <a:prstGeom prst="rect">
-                      <a:avLst/>
-                    </a:prstGeom>
-                    <a:noFill/>
-                    <a:ln>
-                      <a:noFill/>
-                    </a:ln>
-                  </pic:spPr>
-                </pic:pic>
-              </a:graphicData>
-            </a:graphic>
-          </wp:inline>
-        </w:drawing>
-      </w:r>
-    </w:p>
-    <w:p>
-      <w:pPr>
+        <w:t>The log-odds is linear with respect to the X variables. This is very hard to check because of the number of X variables that we have. We can also probably assume that this is NOT true at some point in our data. This is because unlike the CLT leading to normality or the law of large numbers leading to a poisson, nothing fundamental in statistics suggests that a variable ought to be linear with respect to the log-odds of another.</w:t>
+      </w:r>
+    </w:p>
+    <w:p>
+      <w:pPr>
+        <w:pStyle w:val="ListParagraph"/>
+        <w:numPr>
+          <w:ilvl w:val="0"/>
+          <w:numId w:val="10"/>
+        </w:numPr>
         <w:spacing w:line="240" w:lineRule="auto"/>
         <w:rPr>
           <w:rFonts w:ascii="Malgun Gothic" w:eastAsia="Malgun Gothic" w:hAnsi="Malgun Gothic" w:cs="Arabic Typesetting"/>
           <w:b/>
         </w:rPr>
       </w:pPr>
-    </w:p>
-    <w:p>
-      <w:pPr>
-        <w:spacing w:line="240" w:lineRule="auto"/>
-        <w:rPr>
-          <w:rFonts w:ascii="Malgun Gothic" w:eastAsia="Malgun Gothic" w:hAnsi="Malgun Gothic" w:cs="Arabic Typesetting"/>
-        </w:rPr>
-      </w:pPr>
-      <w:r>
-        <w:rPr>
-          <w:rFonts w:ascii="Malgun Gothic" w:eastAsia="Malgun Gothic" w:hAnsi="Malgun Gothic" w:cs="Arabic Typesetting"/>
-          <w:noProof/>
-        </w:rPr>
-        <w:drawing>
-          <wp:inline distT="0" distB="0" distL="0" distR="0" wp14:anchorId="446AF5F5" wp14:editId="7E503FF4">
-            <wp:extent cx="5943600" cy="3361989"/>
-            <wp:effectExtent l="0" t="0" r="0" b="0"/>
-            <wp:docPr id="10" name="Picture 9"/>
-            <wp:cNvGraphicFramePr>
-              <a:graphicFrameLocks xmlns:a="http://schemas.openxmlformats.org/drawingml/2006/main" noChangeAspect="1"/>
-            </wp:cNvGraphicFramePr>
-            <a:graphic xmlns:a="http://schemas.openxmlformats.org/drawingml/2006/main">
-              <a:graphicData uri="http://schemas.openxmlformats.org/drawingml/2006/picture">
-                <pic:pic xmlns:pic="http://schemas.openxmlformats.org/drawingml/2006/picture">
-                  <pic:nvPicPr>
-                    <pic:cNvPr id="0" name="Picture 9"/>
-                    <pic:cNvPicPr>
-                      <a:picLocks noChangeAspect="1" noChangeArrowheads="1"/>
-                    </pic:cNvPicPr>
-                  </pic:nvPicPr>
-                  <pic:blipFill>
-                    <a:blip r:embed="rId22">
-                      <a:extLst>
-                        <a:ext uri="{28A0092B-C50C-407E-A947-70E740481C1C}">
-                          <a14:useLocalDpi xmlns:a14="http://schemas.microsoft.com/office/drawing/2010/main" val="0"/>
-                        </a:ext>
-                      </a:extLst>
-                    </a:blip>
-                    <a:srcRect/>
-                    <a:stretch>
-                      <a:fillRect/>
-                    </a:stretch>
-                  </pic:blipFill>
-                  <pic:spPr bwMode="auto">
-                    <a:xfrm>
-                      <a:off x="0" y="0"/>
-                      <a:ext cx="5943600" cy="3361989"/>
-                    </a:xfrm>
-                    <a:prstGeom prst="rect">
-                      <a:avLst/>
-                    </a:prstGeom>
-                    <a:noFill/>
-                    <a:ln>
-                      <a:noFill/>
-                    </a:ln>
-                  </pic:spPr>
-                </pic:pic>
-              </a:graphicData>
-            </a:graphic>
-          </wp:inline>
-        </w:drawing>
-      </w:r>
+      <w:r>
+        <w:rPr>
+          <w:rFonts w:ascii="Malgun Gothic" w:eastAsia="Malgun Gothic" w:hAnsi="Malgun Gothic" w:cs="Arabic Typesetting"/>
+          <w:b/>
+        </w:rPr>
+        <w:t>I</w:t>
+      </w:r>
+      <w:r>
+        <w:rPr>
+          <w:rFonts w:ascii="Malgun Gothic" w:eastAsia="Malgun Gothic" w:hAnsi="Malgun Gothic" w:cs="Arabic Typesetting"/>
+          <w:b/>
+        </w:rPr>
+        <w:t>n search of the best model</w:t>
+      </w:r>
+      <w:r>
+        <w:rPr>
+          <w:rStyle w:val="FootnoteReference"/>
+          <w:rFonts w:ascii="Malgun Gothic" w:eastAsia="Malgun Gothic" w:hAnsi="Malgun Gothic" w:cs="Arabic Typesetting"/>
+          <w:b/>
+        </w:rPr>
+        <w:footnoteReference w:id="11"/>
+      </w:r>
+      <w:r>
+        <w:rPr>
+          <w:rFonts w:ascii="Malgun Gothic" w:eastAsia="Malgun Gothic" w:hAnsi="Malgun Gothic" w:cs="Arabic Typesetting"/>
+          <w:b/>
+        </w:rPr>
+        <w:t>.</w:t>
+      </w:r>
+    </w:p>
+    <w:p>
+      <w:pPr>
+        <w:spacing w:line="240" w:lineRule="auto"/>
+        <w:rPr>
+          <w:rFonts w:ascii="Malgun Gothic" w:eastAsia="Malgun Gothic" w:hAnsi="Malgun Gothic" w:cs="Arabic Typesetting"/>
+          <w:sz w:val="20"/>
+        </w:rPr>
+      </w:pPr>
+      <w:r>
+        <w:rPr>
+          <w:rFonts w:ascii="Malgun Gothic" w:eastAsia="Malgun Gothic" w:hAnsi="Malgun Gothic" w:cs="Arabic Typesetting"/>
+          <w:sz w:val="20"/>
+        </w:rPr>
+        <w:t xml:space="preserve">We took three different but related approaches to producing our master model. </w:t>
+      </w:r>
+      <w:r>
+        <w:rPr>
+          <w:rFonts w:ascii="Malgun Gothic" w:eastAsia="Malgun Gothic" w:hAnsi="Malgun Gothic" w:cs="Arabic Typesetting"/>
+          <w:sz w:val="20"/>
+        </w:rPr>
+        <w:t xml:space="preserve">These are described as model.best, model.base.BIC, and model.base.AIC. </w:t>
+      </w:r>
+      <w:r>
+        <w:rPr>
+          <w:rFonts w:ascii="Malgun Gothic" w:eastAsia="Malgun Gothic" w:hAnsi="Malgun Gothic" w:cs="Arabic Typesetting"/>
+          <w:sz w:val="20"/>
+        </w:rPr>
+        <w:t>The process for each is as follows:</w:t>
+      </w:r>
+    </w:p>
+    <w:p>
+      <w:pPr>
+        <w:spacing w:line="240" w:lineRule="auto"/>
+        <w:rPr>
+          <w:rFonts w:ascii="Malgun Gothic" w:eastAsia="Malgun Gothic" w:hAnsi="Malgun Gothic" w:cs="Arabic Typesetting"/>
+          <w:sz w:val="20"/>
+        </w:rPr>
+      </w:pPr>
+      <w:r>
+        <w:rPr>
+          <w:rFonts w:ascii="Malgun Gothic" w:eastAsia="Malgun Gothic" w:hAnsi="Malgun Gothic" w:cs="Arabic Typesetting"/>
+          <w:sz w:val="20"/>
+        </w:rPr>
+        <w:t>model.best:</w:t>
+      </w:r>
+    </w:p>
+    <w:p>
+      <w:pPr>
+        <w:pStyle w:val="ListParagraph"/>
+        <w:numPr>
+          <w:ilvl w:val="0"/>
+          <w:numId w:val="12"/>
+        </w:numPr>
+        <w:spacing w:line="240" w:lineRule="auto"/>
+        <w:rPr>
+          <w:rFonts w:ascii="Malgun Gothic" w:eastAsia="Malgun Gothic" w:hAnsi="Malgun Gothic" w:cs="Arabic Typesetting"/>
+          <w:sz w:val="20"/>
+        </w:rPr>
+      </w:pPr>
+      <m:oMath>
+        <m:r>
+          <w:rPr>
+            <w:rFonts w:ascii="Cambria Math" w:eastAsia="Malgun Gothic" w:hAnsi="Cambria Math" w:cs="Arabic Typesetting"/>
+            <w:sz w:val="20"/>
+          </w:rPr>
+          <m:t xml:space="preserve"> Generate a model with no interaction terms</m:t>
+        </m:r>
+      </m:oMath>
+    </w:p>
+    <w:p>
+      <w:pPr>
+        <w:pStyle w:val="ListParagraph"/>
+        <w:numPr>
+          <w:ilvl w:val="0"/>
+          <w:numId w:val="12"/>
+        </w:numPr>
+        <w:spacing w:line="240" w:lineRule="auto"/>
+        <w:rPr>
+          <w:rFonts w:ascii="Malgun Gothic" w:eastAsia="Malgun Gothic" w:hAnsi="Malgun Gothic" w:cs="Arabic Typesetting"/>
+          <w:sz w:val="20"/>
+        </w:rPr>
+      </w:pPr>
+      <m:oMath>
+        <m:r>
+          <w:rPr>
+            <w:rFonts w:ascii="Cambria Math" w:eastAsia="Malgun Gothic" w:hAnsi="Cambria Math" w:cs="Arabic Typesetting"/>
+            <w:sz w:val="20"/>
+          </w:rPr>
+          <m:t>Run forward and backward step function between null model and all interaction terms to minimize AIC</m:t>
+        </m:r>
+      </m:oMath>
+    </w:p>
+    <w:p>
+      <w:pPr>
+        <w:spacing w:line="240" w:lineRule="auto"/>
+        <w:rPr>
+          <w:rFonts w:ascii="Malgun Gothic" w:eastAsia="Malgun Gothic" w:hAnsi="Malgun Gothic" w:cs="Arabic Typesetting"/>
+          <w:sz w:val="20"/>
+        </w:rPr>
+      </w:pPr>
+      <w:r>
+        <w:rPr>
+          <w:rFonts w:ascii="Malgun Gothic" w:eastAsia="Malgun Gothic" w:hAnsi="Malgun Gothic" w:cs="Arabic Typesetting"/>
+          <w:sz w:val="20"/>
+        </w:rPr>
+        <w:t>model.base.BIC</w:t>
+      </w:r>
+    </w:p>
+    <w:p>
+      <w:pPr>
+        <w:pStyle w:val="ListParagraph"/>
+        <w:numPr>
+          <w:ilvl w:val="0"/>
+          <w:numId w:val="15"/>
+        </w:numPr>
+        <w:spacing w:line="240" w:lineRule="auto"/>
+        <w:rPr>
+          <w:rFonts w:ascii="Malgun Gothic" w:eastAsia="Malgun Gothic" w:hAnsi="Malgun Gothic" w:cs="Arabic Typesetting"/>
+          <w:sz w:val="20"/>
+        </w:rPr>
+      </w:pPr>
+      <m:oMath>
+        <m:r>
+          <w:rPr>
+            <w:rFonts w:ascii="Cambria Math" w:eastAsia="Malgun Gothic" w:hAnsi="Cambria Math" w:cs="Arabic Typesetting"/>
+            <w:sz w:val="20"/>
+          </w:rPr>
+          <m:t xml:space="preserve"> Generate a model with no interaction terms</m:t>
+        </m:r>
+      </m:oMath>
+    </w:p>
+    <w:p>
+      <w:pPr>
+        <w:pStyle w:val="ListParagraph"/>
+        <w:numPr>
+          <w:ilvl w:val="0"/>
+          <w:numId w:val="15"/>
+        </w:numPr>
+        <w:spacing w:line="240" w:lineRule="auto"/>
+        <w:rPr>
+          <w:rFonts w:ascii="Malgun Gothic" w:eastAsia="Malgun Gothic" w:hAnsi="Malgun Gothic" w:cs="Arabic Typesetting"/>
+          <w:sz w:val="20"/>
+        </w:rPr>
+      </w:pPr>
+      <m:oMath>
+        <m:r>
+          <w:rPr>
+            <w:rFonts w:ascii="Cambria Math" w:eastAsia="Malgun Gothic" w:hAnsi="Cambria Math" w:cs="Arabic Typesetting"/>
+            <w:sz w:val="20"/>
+          </w:rPr>
+          <m:t>Run forward and backward step function between null model and all interaction terms to minimize BIC</m:t>
+        </m:r>
+      </m:oMath>
+    </w:p>
+    <w:p>
+      <w:pPr>
+        <w:spacing w:line="240" w:lineRule="auto"/>
+        <w:rPr>
+          <w:rFonts w:ascii="Malgun Gothic" w:eastAsia="Malgun Gothic" w:hAnsi="Malgun Gothic" w:cs="Arabic Typesetting"/>
+          <w:sz w:val="20"/>
+        </w:rPr>
+      </w:pPr>
+      <w:r>
+        <w:rPr>
+          <w:rFonts w:ascii="Malgun Gothic" w:eastAsia="Malgun Gothic" w:hAnsi="Malgun Gothic" w:cs="Arabic Typesetting"/>
+          <w:sz w:val="20"/>
+        </w:rPr>
+        <w:t>model.base.AIC</w:t>
+      </w:r>
+    </w:p>
+    <w:p>
+      <w:pPr>
+        <w:pStyle w:val="ListParagraph"/>
+        <w:numPr>
+          <w:ilvl w:val="0"/>
+          <w:numId w:val="16"/>
+        </w:numPr>
+        <w:spacing w:line="240" w:lineRule="auto"/>
+        <w:rPr>
+          <w:rFonts w:ascii="Malgun Gothic" w:eastAsia="Malgun Gothic" w:hAnsi="Malgun Gothic" w:cs="Arabic Typesetting"/>
+          <w:sz w:val="20"/>
+        </w:rPr>
+      </w:pPr>
+      <m:oMath>
+        <m:r>
+          <w:rPr>
+            <w:rFonts w:ascii="Cambria Math" w:eastAsia="Malgun Gothic" w:hAnsi="Cambria Math" w:cs="Arabic Typesetting"/>
+            <w:sz w:val="20"/>
+          </w:rPr>
+          <m:t xml:space="preserve"> Generate a model with no interaction terms</m:t>
+        </m:r>
+      </m:oMath>
+    </w:p>
+    <w:p>
+      <w:pPr>
+        <w:pStyle w:val="ListParagraph"/>
+        <w:numPr>
+          <w:ilvl w:val="0"/>
+          <w:numId w:val="16"/>
+        </w:numPr>
+        <w:spacing w:line="240" w:lineRule="auto"/>
+        <w:rPr>
+          <w:rFonts w:ascii="Malgun Gothic" w:eastAsia="Malgun Gothic" w:hAnsi="Malgun Gothic" w:cs="Arabic Typesetting"/>
+          <w:sz w:val="20"/>
+        </w:rPr>
+      </w:pPr>
+      <m:oMath>
+        <m:r>
+          <w:rPr>
+            <w:rFonts w:ascii="Cambria Math" w:eastAsia="Malgun Gothic" w:hAnsi="Cambria Math" w:cs="Arabic Typesetting"/>
+            <w:sz w:val="20"/>
+          </w:rPr>
+          <m:t xml:space="preserve">Run </m:t>
+        </m:r>
+        <m:r>
+          <w:rPr>
+            <w:rFonts w:ascii="Cambria Math" w:eastAsia="Malgun Gothic" w:hAnsi="Cambria Math" w:cs="Arabic Typesetting"/>
+            <w:sz w:val="20"/>
+          </w:rPr>
+          <m:t xml:space="preserve">forward and backward step function between null model and </m:t>
+        </m:r>
+        <m:r>
+          <w:rPr>
+            <w:rFonts w:ascii="Cambria Math" w:eastAsia="Malgun Gothic" w:hAnsi="Cambria Math" w:cs="Arabic Typesetting"/>
+            <w:sz w:val="20"/>
+          </w:rPr>
+          <m:t>full no-interaction model to minimize AIC.</m:t>
+        </m:r>
+      </m:oMath>
+    </w:p>
+    <w:p>
+      <w:pPr>
+        <w:pStyle w:val="ListParagraph"/>
+        <w:numPr>
+          <w:ilvl w:val="0"/>
+          <w:numId w:val="16"/>
+        </w:numPr>
+        <w:spacing w:line="240" w:lineRule="auto"/>
+        <w:rPr>
+          <w:rFonts w:ascii="Malgun Gothic" w:eastAsia="Malgun Gothic" w:hAnsi="Malgun Gothic" w:cs="Arabic Typesetting"/>
+          <w:sz w:val="20"/>
+        </w:rPr>
+      </w:pPr>
+      <m:oMath>
+        <m:r>
+          <w:rPr>
+            <w:rFonts w:ascii="Cambria Math" w:eastAsia="Malgun Gothic" w:hAnsi="Cambria Math" w:cs="Arabic Typesetting"/>
+            <w:sz w:val="20"/>
+          </w:rPr>
+          <m:t xml:space="preserve">Using </m:t>
+        </m:r>
+        <m:r>
+          <w:rPr>
+            <w:rFonts w:ascii="Cambria Math" w:eastAsia="Malgun Gothic" w:hAnsi="Cambria Math" w:cs="Arabic Typesetting"/>
+            <w:sz w:val="20"/>
+          </w:rPr>
+          <m:t xml:space="preserve">the no-interaction AIC model, </m:t>
+        </m:r>
+        <m:r>
+          <w:rPr>
+            <w:rFonts w:ascii="Cambria Math" w:eastAsia="Malgun Gothic" w:hAnsi="Cambria Math" w:cs="Arabic Typesetting"/>
+            <w:sz w:val="20"/>
+          </w:rPr>
+          <m:t>run forward and backward step function to minimize AIC.</m:t>
+        </m:r>
+      </m:oMath>
+    </w:p>
+    <w:p>
+      <w:pPr>
+        <w:spacing w:line="240" w:lineRule="auto"/>
+        <w:rPr>
+          <w:rFonts w:ascii="Malgun Gothic" w:eastAsia="Malgun Gothic" w:hAnsi="Malgun Gothic" w:cs="Arabic Typesetting"/>
+          <w:sz w:val="20"/>
+        </w:rPr>
+      </w:pPr>
+      <w:r>
+        <w:rPr>
+          <w:rFonts w:ascii="Malgun Gothic" w:eastAsia="Malgun Gothic" w:hAnsi="Malgun Gothic" w:cs="Arabic Typesetting"/>
+          <w:sz w:val="20"/>
+        </w:rPr>
+        <w:t>We get the following sets of significant variables in each:</w:t>
+      </w:r>
+    </w:p>
+    <w:tbl>
+      <w:tblPr>
+        <w:tblStyle w:val="TableGrid"/>
+        <w:tblW w:w="0" w:type="auto"/>
+        <w:tblLook w:val="04A0" w:firstRow="1" w:lastRow="0" w:firstColumn="1" w:lastColumn="0" w:noHBand="0" w:noVBand="1"/>
+      </w:tblPr>
+      <w:tblGrid>
+        <w:gridCol w:w="1795"/>
+        <w:gridCol w:w="5946"/>
+        <w:gridCol w:w="1835"/>
+      </w:tblGrid>
+      <w:tr>
+        <w:tc>
+          <w:tcPr>
+            <w:tcW w:w="3192" w:type="dxa"/>
+            <w:vAlign w:val="center"/>
+          </w:tcPr>
+          <w:p>
+            <w:pPr>
+              <w:jc w:val="center"/>
+              <w:rPr>
+                <w:rFonts w:ascii="Malgun Gothic" w:eastAsia="Malgun Gothic" w:hAnsi="Malgun Gothic" w:cs="Arabic Typesetting"/>
+                <w:b/>
+                <w:sz w:val="20"/>
+              </w:rPr>
+            </w:pPr>
+            <w:r>
+              <w:rPr>
+                <w:rFonts w:ascii="Malgun Gothic" w:eastAsia="Malgun Gothic" w:hAnsi="Malgun Gothic" w:cs="Arabic Typesetting"/>
+                <w:b/>
+                <w:sz w:val="20"/>
+              </w:rPr>
+              <w:t>Model</w:t>
+            </w:r>
+          </w:p>
+        </w:tc>
+        <w:tc>
+          <w:tcPr>
+            <w:tcW w:w="3192" w:type="dxa"/>
+          </w:tcPr>
+          <w:p>
+            <w:pPr>
+              <w:jc w:val="center"/>
+              <w:rPr>
+                <w:rFonts w:ascii="Malgun Gothic" w:eastAsia="Malgun Gothic" w:hAnsi="Malgun Gothic" w:cs="Arabic Typesetting"/>
+                <w:b/>
+                <w:noProof/>
+                <w:sz w:val="20"/>
+              </w:rPr>
+            </w:pPr>
+            <w:r>
+              <w:rPr>
+                <w:rFonts w:ascii="Malgun Gothic" w:eastAsia="Malgun Gothic" w:hAnsi="Malgun Gothic" w:cs="Arabic Typesetting"/>
+                <w:b/>
+                <w:noProof/>
+                <w:sz w:val="20"/>
+              </w:rPr>
+              <w:t>Variables Selected</w:t>
+            </w:r>
+          </w:p>
+        </w:tc>
+        <w:tc>
+          <w:tcPr>
+            <w:tcW w:w="3192" w:type="dxa"/>
+          </w:tcPr>
+          <w:p>
+            <w:pPr>
+              <w:jc w:val="center"/>
+              <w:rPr>
+                <w:rFonts w:ascii="Malgun Gothic" w:eastAsia="Malgun Gothic" w:hAnsi="Malgun Gothic" w:cs="Arabic Typesetting"/>
+                <w:b/>
+                <w:sz w:val="20"/>
+              </w:rPr>
+            </w:pPr>
+            <w:r>
+              <w:rPr>
+                <w:rFonts w:ascii="Malgun Gothic" w:eastAsia="Malgun Gothic" w:hAnsi="Malgun Gothic" w:cs="Arabic Typesetting"/>
+                <w:b/>
+                <w:sz w:val="20"/>
+              </w:rPr>
+              <w:t>CV-Score</w:t>
+            </w:r>
+            <w:r>
+              <w:rPr>
+                <w:rStyle w:val="FootnoteReference"/>
+                <w:rFonts w:ascii="Malgun Gothic" w:eastAsia="Malgun Gothic" w:hAnsi="Malgun Gothic" w:cs="Arabic Typesetting"/>
+                <w:b/>
+                <w:sz w:val="20"/>
+              </w:rPr>
+              <w:footnoteReference w:id="12"/>
+            </w:r>
+          </w:p>
+        </w:tc>
+      </w:tr>
+      <w:tr>
+        <w:tc>
+          <w:tcPr>
+            <w:tcW w:w="3192" w:type="dxa"/>
+            <w:vAlign w:val="center"/>
+          </w:tcPr>
+          <w:p>
+            <w:pPr>
+              <w:jc w:val="center"/>
+              <w:rPr>
+                <w:rFonts w:ascii="Malgun Gothic" w:eastAsia="Malgun Gothic" w:hAnsi="Malgun Gothic" w:cs="Arabic Typesetting"/>
+                <w:b/>
+                <w:sz w:val="20"/>
+              </w:rPr>
+            </w:pPr>
+            <w:r>
+              <w:rPr>
+                <w:rFonts w:ascii="Malgun Gothic" w:eastAsia="Malgun Gothic" w:hAnsi="Malgun Gothic" w:cs="Arabic Typesetting"/>
+                <w:b/>
+                <w:sz w:val="20"/>
+              </w:rPr>
+              <w:t>Null Model</w:t>
+            </w:r>
+          </w:p>
+        </w:tc>
+        <w:tc>
+          <w:tcPr>
+            <w:tcW w:w="3192" w:type="dxa"/>
+          </w:tcPr>
+          <w:p>
+            <w:pPr>
+              <w:jc w:val="center"/>
+              <w:rPr>
+                <w:rFonts w:ascii="Malgun Gothic" w:eastAsia="Malgun Gothic" w:hAnsi="Malgun Gothic" w:cs="Arabic Typesetting"/>
+                <w:noProof/>
+                <w:sz w:val="20"/>
+              </w:rPr>
+            </w:pPr>
+            <w:r>
+              <w:rPr>
+                <w:rFonts w:ascii="Malgun Gothic" w:eastAsia="Malgun Gothic" w:hAnsi="Malgun Gothic" w:cs="Arabic Typesetting"/>
+                <w:noProof/>
+                <w:sz w:val="20"/>
+              </w:rPr>
+              <w:softHyphen/>
+              <w:t>--</w:t>
+            </w:r>
+          </w:p>
+        </w:tc>
+        <w:tc>
+          <w:tcPr>
+            <w:tcW w:w="3192" w:type="dxa"/>
+          </w:tcPr>
+          <w:p>
+            <w:pPr>
+              <w:jc w:val="center"/>
+              <w:rPr>
+                <w:rFonts w:ascii="Malgun Gothic" w:eastAsia="Malgun Gothic" w:hAnsi="Malgun Gothic" w:cs="Arabic Typesetting"/>
+                <w:sz w:val="20"/>
+              </w:rPr>
+            </w:pPr>
+            <w:r>
+              <w:rPr>
+                <w:rFonts w:ascii="Malgun Gothic" w:eastAsia="Malgun Gothic" w:hAnsi="Malgun Gothic" w:cs="Arabic Typesetting"/>
+                <w:sz w:val="20"/>
+              </w:rPr>
+              <w:t>.3613</w:t>
+            </w:r>
+          </w:p>
+        </w:tc>
+      </w:tr>
+      <w:tr>
+        <w:tc>
+          <w:tcPr>
+            <w:tcW w:w="3192" w:type="dxa"/>
+            <w:vAlign w:val="center"/>
+          </w:tcPr>
+          <w:p>
+            <w:pPr>
+              <w:jc w:val="center"/>
+              <w:rPr>
+                <w:rFonts w:ascii="Malgun Gothic" w:eastAsia="Malgun Gothic" w:hAnsi="Malgun Gothic" w:cs="Arabic Typesetting"/>
+                <w:b/>
+                <w:sz w:val="20"/>
+              </w:rPr>
+            </w:pPr>
+            <w:r>
+              <w:rPr>
+                <w:rFonts w:ascii="Malgun Gothic" w:eastAsia="Malgun Gothic" w:hAnsi="Malgun Gothic" w:cs="Arabic Typesetting"/>
+                <w:b/>
+                <w:sz w:val="20"/>
+              </w:rPr>
+              <w:lastRenderedPageBreak/>
+              <w:t>Best Model</w:t>
+            </w:r>
+          </w:p>
+        </w:tc>
+        <w:tc>
+          <w:tcPr>
+            <w:tcW w:w="3192" w:type="dxa"/>
+          </w:tcPr>
+          <w:p>
+            <w:pPr>
+              <w:rPr>
+                <w:rFonts w:ascii="Malgun Gothic" w:eastAsia="Malgun Gothic" w:hAnsi="Malgun Gothic" w:cs="Arabic Typesetting"/>
+                <w:sz w:val="20"/>
+              </w:rPr>
+            </w:pPr>
+            <w:r>
+              <w:rPr>
+                <w:rFonts w:ascii="Malgun Gothic" w:eastAsia="Malgun Gothic" w:hAnsi="Malgun Gothic" w:cs="Arabic Typesetting"/>
+                <w:noProof/>
+                <w:sz w:val="20"/>
+              </w:rPr>
+              <w:drawing>
+                <wp:inline distT="0" distB="0" distL="0" distR="0" wp14:anchorId="454DB78F" wp14:editId="69796BC1">
+                  <wp:extent cx="3526904" cy="6551162"/>
+                  <wp:effectExtent l="0" t="0" r="0" b="2540"/>
+                  <wp:docPr id="19" name="Picture 19"/>
+                  <wp:cNvGraphicFramePr>
+                    <a:graphicFrameLocks xmlns:a="http://schemas.openxmlformats.org/drawingml/2006/main" noChangeAspect="1"/>
+                  </wp:cNvGraphicFramePr>
+                  <a:graphic xmlns:a="http://schemas.openxmlformats.org/drawingml/2006/main">
+                    <a:graphicData uri="http://schemas.openxmlformats.org/drawingml/2006/picture">
+                      <pic:pic xmlns:pic="http://schemas.openxmlformats.org/drawingml/2006/picture">
+                        <pic:nvPicPr>
+                          <pic:cNvPr id="19" name="best_model.png"/>
+                          <pic:cNvPicPr/>
+                        </pic:nvPicPr>
+                        <pic:blipFill>
+                          <a:blip r:embed="rId20">
+                            <a:extLst>
+                              <a:ext uri="{28A0092B-C50C-407E-A947-70E740481C1C}">
+                                <a14:useLocalDpi xmlns:a14="http://schemas.microsoft.com/office/drawing/2010/main" val="0"/>
+                              </a:ext>
+                            </a:extLst>
+                          </a:blip>
+                          <a:stretch>
+                            <a:fillRect/>
+                          </a:stretch>
+                        </pic:blipFill>
+                        <pic:spPr>
+                          <a:xfrm>
+                            <a:off x="0" y="0"/>
+                            <a:ext cx="3532015" cy="6560655"/>
+                          </a:xfrm>
+                          <a:prstGeom prst="rect">
+                            <a:avLst/>
+                          </a:prstGeom>
+                        </pic:spPr>
+                      </pic:pic>
+                    </a:graphicData>
+                  </a:graphic>
+                </wp:inline>
+              </w:drawing>
+            </w:r>
+          </w:p>
+        </w:tc>
+        <w:tc>
+          <w:tcPr>
+            <w:tcW w:w="3192" w:type="dxa"/>
+            <w:vAlign w:val="center"/>
+          </w:tcPr>
+          <w:p>
+            <w:pPr>
+              <w:jc w:val="center"/>
+              <w:rPr>
+                <w:rFonts w:ascii="Malgun Gothic" w:eastAsia="Malgun Gothic" w:hAnsi="Malgun Gothic" w:cs="Arabic Typesetting"/>
+                <w:sz w:val="20"/>
+              </w:rPr>
+            </w:pPr>
+            <w:r>
+              <w:rPr>
+                <w:rFonts w:ascii="Malgun Gothic" w:eastAsia="Malgun Gothic" w:hAnsi="Malgun Gothic" w:cs="Arabic Typesetting"/>
+                <w:sz w:val="20"/>
+              </w:rPr>
+              <w:t>.3339</w:t>
+            </w:r>
+          </w:p>
+        </w:tc>
+      </w:tr>
+      <w:tr>
+        <w:tc>
+          <w:tcPr>
+            <w:tcW w:w="3192" w:type="dxa"/>
+            <w:vAlign w:val="center"/>
+          </w:tcPr>
+          <w:p>
+            <w:pPr>
+              <w:jc w:val="center"/>
+              <w:rPr>
+                <w:rFonts w:ascii="Malgun Gothic" w:eastAsia="Malgun Gothic" w:hAnsi="Malgun Gothic" w:cs="Arabic Typesetting"/>
+                <w:b/>
+                <w:sz w:val="20"/>
+              </w:rPr>
+            </w:pPr>
+            <w:r>
+              <w:rPr>
+                <w:rFonts w:ascii="Malgun Gothic" w:eastAsia="Malgun Gothic" w:hAnsi="Malgun Gothic" w:cs="Arabic Typesetting"/>
+                <w:b/>
+                <w:sz w:val="20"/>
+              </w:rPr>
+              <w:t>Base BIC</w:t>
+            </w:r>
+          </w:p>
+        </w:tc>
+        <w:tc>
+          <w:tcPr>
+            <w:tcW w:w="3192" w:type="dxa"/>
+          </w:tcPr>
+          <w:p>
+            <w:pPr>
+              <w:rPr>
+                <w:rFonts w:ascii="Malgun Gothic" w:eastAsia="Malgun Gothic" w:hAnsi="Malgun Gothic" w:cs="Arabic Typesetting"/>
+                <w:sz w:val="20"/>
+              </w:rPr>
+            </w:pPr>
+            <w:r>
+              <w:rPr>
+                <w:rFonts w:ascii="Malgun Gothic" w:eastAsia="Malgun Gothic" w:hAnsi="Malgun Gothic" w:cs="Arabic Typesetting"/>
+                <w:noProof/>
+                <w:sz w:val="20"/>
+              </w:rPr>
+              <w:drawing>
+                <wp:inline distT="0" distB="0" distL="0" distR="0" wp14:anchorId="0F4A7F9B" wp14:editId="6C7D5B85">
+                  <wp:extent cx="3377444" cy="1293654"/>
+                  <wp:effectExtent l="0" t="0" r="0" b="1905"/>
+                  <wp:docPr id="20" name="Picture 20"/>
+                  <wp:cNvGraphicFramePr>
+                    <a:graphicFrameLocks xmlns:a="http://schemas.openxmlformats.org/drawingml/2006/main" noChangeAspect="1"/>
+                  </wp:cNvGraphicFramePr>
+                  <a:graphic xmlns:a="http://schemas.openxmlformats.org/drawingml/2006/main">
+                    <a:graphicData uri="http://schemas.openxmlformats.org/drawingml/2006/picture">
+                      <pic:pic xmlns:pic="http://schemas.openxmlformats.org/drawingml/2006/picture">
+                        <pic:nvPicPr>
+                          <pic:cNvPr id="20" name="bic_base.png"/>
+                          <pic:cNvPicPr/>
+                        </pic:nvPicPr>
+                        <pic:blipFill>
+                          <a:blip r:embed="rId21">
+                            <a:extLst>
+                              <a:ext uri="{28A0092B-C50C-407E-A947-70E740481C1C}">
+                                <a14:useLocalDpi xmlns:a14="http://schemas.microsoft.com/office/drawing/2010/main" val="0"/>
+                              </a:ext>
+                            </a:extLst>
+                          </a:blip>
+                          <a:stretch>
+                            <a:fillRect/>
+                          </a:stretch>
+                        </pic:blipFill>
+                        <pic:spPr>
+                          <a:xfrm>
+                            <a:off x="0" y="0"/>
+                            <a:ext cx="3406611" cy="1304826"/>
+                          </a:xfrm>
+                          <a:prstGeom prst="rect">
+                            <a:avLst/>
+                          </a:prstGeom>
+                        </pic:spPr>
+                      </pic:pic>
+                    </a:graphicData>
+                  </a:graphic>
+                </wp:inline>
+              </w:drawing>
+            </w:r>
+          </w:p>
+        </w:tc>
+        <w:tc>
+          <w:tcPr>
+            <w:tcW w:w="3192" w:type="dxa"/>
+            <w:vAlign w:val="center"/>
+          </w:tcPr>
+          <w:p>
+            <w:pPr>
+              <w:jc w:val="center"/>
+              <w:rPr>
+                <w:rFonts w:ascii="Malgun Gothic" w:eastAsia="Malgun Gothic" w:hAnsi="Malgun Gothic" w:cs="Arabic Typesetting"/>
+                <w:sz w:val="20"/>
+              </w:rPr>
+            </w:pPr>
+            <w:r>
+              <w:rPr>
+                <w:rFonts w:ascii="Malgun Gothic" w:eastAsia="Malgun Gothic" w:hAnsi="Malgun Gothic" w:cs="Arabic Typesetting"/>
+                <w:sz w:val="20"/>
+              </w:rPr>
+              <w:t>.3439</w:t>
+            </w:r>
+          </w:p>
+        </w:tc>
+      </w:tr>
+      <w:tr>
+        <w:tc>
+          <w:tcPr>
+            <w:tcW w:w="3192" w:type="dxa"/>
+            <w:vAlign w:val="center"/>
+          </w:tcPr>
+          <w:p>
+            <w:pPr>
+              <w:jc w:val="center"/>
+              <w:rPr>
+                <w:rFonts w:ascii="Malgun Gothic" w:eastAsia="Malgun Gothic" w:hAnsi="Malgun Gothic" w:cs="Arabic Typesetting"/>
+                <w:b/>
+                <w:sz w:val="20"/>
+              </w:rPr>
+            </w:pPr>
+            <w:r>
+              <w:rPr>
+                <w:rFonts w:ascii="Malgun Gothic" w:eastAsia="Malgun Gothic" w:hAnsi="Malgun Gothic" w:cs="Arabic Typesetting"/>
+                <w:b/>
+                <w:sz w:val="20"/>
+              </w:rPr>
+              <w:lastRenderedPageBreak/>
+              <w:t>Base AIC</w:t>
+            </w:r>
+          </w:p>
+        </w:tc>
+        <w:tc>
+          <w:tcPr>
+            <w:tcW w:w="3192" w:type="dxa"/>
+          </w:tcPr>
+          <w:p>
+            <w:pPr>
+              <w:rPr>
+                <w:rFonts w:ascii="Malgun Gothic" w:eastAsia="Malgun Gothic" w:hAnsi="Malgun Gothic" w:cs="Arabic Typesetting"/>
+                <w:sz w:val="20"/>
+              </w:rPr>
+            </w:pPr>
+            <w:r>
+              <w:rPr>
+                <w:rFonts w:ascii="Malgun Gothic" w:eastAsia="Malgun Gothic" w:hAnsi="Malgun Gothic" w:cs="Arabic Typesetting"/>
+                <w:noProof/>
+                <w:sz w:val="20"/>
+              </w:rPr>
+              <w:drawing>
+                <wp:inline distT="0" distB="0" distL="0" distR="0" wp14:anchorId="191FA0E7" wp14:editId="790A1AE4">
+                  <wp:extent cx="3632231" cy="4447200"/>
+                  <wp:effectExtent l="0" t="0" r="6350" b="0"/>
+                  <wp:docPr id="21" name="Picture 21"/>
+                  <wp:cNvGraphicFramePr>
+                    <a:graphicFrameLocks xmlns:a="http://schemas.openxmlformats.org/drawingml/2006/main" noChangeAspect="1"/>
+                  </wp:cNvGraphicFramePr>
+                  <a:graphic xmlns:a="http://schemas.openxmlformats.org/drawingml/2006/main">
+                    <a:graphicData uri="http://schemas.openxmlformats.org/drawingml/2006/picture">
+                      <pic:pic xmlns:pic="http://schemas.openxmlformats.org/drawingml/2006/picture">
+                        <pic:nvPicPr>
+                          <pic:cNvPr id="21" name="aic_base.png"/>
+                          <pic:cNvPicPr/>
+                        </pic:nvPicPr>
+                        <pic:blipFill>
+                          <a:blip r:embed="rId22">
+                            <a:extLst>
+                              <a:ext uri="{28A0092B-C50C-407E-A947-70E740481C1C}">
+                                <a14:useLocalDpi xmlns:a14="http://schemas.microsoft.com/office/drawing/2010/main" val="0"/>
+                              </a:ext>
+                            </a:extLst>
+                          </a:blip>
+                          <a:stretch>
+                            <a:fillRect/>
+                          </a:stretch>
+                        </pic:blipFill>
+                        <pic:spPr>
+                          <a:xfrm>
+                            <a:off x="0" y="0"/>
+                            <a:ext cx="3638682" cy="4455099"/>
+                          </a:xfrm>
+                          <a:prstGeom prst="rect">
+                            <a:avLst/>
+                          </a:prstGeom>
+                        </pic:spPr>
+                      </pic:pic>
+                    </a:graphicData>
+                  </a:graphic>
+                </wp:inline>
+              </w:drawing>
+            </w:r>
+          </w:p>
+        </w:tc>
+        <w:tc>
+          <w:tcPr>
+            <w:tcW w:w="3192" w:type="dxa"/>
+            <w:vAlign w:val="center"/>
+          </w:tcPr>
+          <w:p>
+            <w:pPr>
+              <w:jc w:val="center"/>
+              <w:rPr>
+                <w:rFonts w:ascii="Malgun Gothic" w:eastAsia="Malgun Gothic" w:hAnsi="Malgun Gothic" w:cs="Arabic Typesetting"/>
+                <w:sz w:val="20"/>
+              </w:rPr>
+            </w:pPr>
+            <w:r>
+              <w:rPr>
+                <w:rFonts w:ascii="Malgun Gothic" w:eastAsia="Malgun Gothic" w:hAnsi="Malgun Gothic" w:cs="Arabic Typesetting"/>
+                <w:sz w:val="20"/>
+              </w:rPr>
+              <w:t>.3369</w:t>
+            </w:r>
+          </w:p>
+        </w:tc>
+      </w:tr>
+    </w:tbl>
+    <w:p>
+      <w:pPr>
+        <w:spacing w:line="240" w:lineRule="auto"/>
+        <w:rPr>
+          <w:rFonts w:ascii="Malgun Gothic" w:eastAsia="Malgun Gothic" w:hAnsi="Malgun Gothic" w:cs="Arabic Typesetting"/>
+        </w:rPr>
+      </w:pPr>
+    </w:p>
+    <w:p>
+      <w:pPr>
+        <w:spacing w:line="240" w:lineRule="auto"/>
+        <w:rPr>
+          <w:rFonts w:ascii="Malgun Gothic" w:eastAsia="Malgun Gothic" w:hAnsi="Malgun Gothic" w:cs="Arabic Typesetting"/>
+          <w:sz w:val="20"/>
+        </w:rPr>
+      </w:pPr>
+      <w:r>
+        <w:rPr>
+          <w:rFonts w:ascii="Malgun Gothic" w:eastAsia="Malgun Gothic" w:hAnsi="Malgun Gothic" w:cs="Arabic Typesetting"/>
+          <w:sz w:val="20"/>
+        </w:rPr>
+        <w:t xml:space="preserve">From this table, we can see that model.best produces the model with the most number of predictors. In cross-validation tests, it also seems to be the model that performs the best. </w:t>
+      </w:r>
+      <w:r>
+        <w:rPr>
+          <w:rFonts w:ascii="Malgun Gothic" w:eastAsia="Malgun Gothic" w:hAnsi="Malgun Gothic" w:cs="Arabic Typesetting"/>
+          <w:sz w:val="20"/>
+        </w:rPr>
+        <w:t>Yet the base model of the BIC gives us the mo</w:t>
+      </w:r>
+      <w:r>
+        <w:rPr>
+          <w:rFonts w:ascii="Malgun Gothic" w:eastAsia="Malgun Gothic" w:hAnsi="Malgun Gothic" w:cs="Arabic Typesetting"/>
+          <w:sz w:val="20"/>
+        </w:rPr>
+        <w:t xml:space="preserve">st easily interpretable results. Either way throughout all of the chosen models, </w:t>
+      </w:r>
+      <w:r>
+        <w:rPr>
+          <w:rFonts w:ascii="Malgun Gothic" w:eastAsia="Malgun Gothic" w:hAnsi="Malgun Gothic" w:cs="Arabic Typesetting"/>
+          <w:sz w:val="20"/>
+        </w:rPr>
+        <w:t>we see a couple of variables that consistently appear to be significant:</w:t>
+      </w:r>
+    </w:p>
+    <w:p>
+      <w:pPr>
+        <w:spacing w:after="0" w:line="240" w:lineRule="auto"/>
+        <w:jc w:val="center"/>
+        <w:rPr>
+          <w:rFonts w:ascii="Malgun Gothic" w:eastAsia="Malgun Gothic" w:hAnsi="Malgun Gothic" w:cs="Arabic Typesetting"/>
+          <w:sz w:val="20"/>
+        </w:rPr>
+      </w:pPr>
+      <w:r>
+        <w:rPr>
+          <w:rFonts w:ascii="Malgun Gothic" w:eastAsia="Malgun Gothic" w:hAnsi="Malgun Gothic" w:cs="Arabic Typesetting"/>
+          <w:sz w:val="20"/>
+        </w:rPr>
+        <w:t>straight</w:t>
+      </w:r>
+    </w:p>
+    <w:p>
+      <w:pPr>
+        <w:spacing w:after="0" w:line="240" w:lineRule="auto"/>
+        <w:jc w:val="center"/>
+        <w:rPr>
+          <w:rFonts w:ascii="Malgun Gothic" w:eastAsia="Malgun Gothic" w:hAnsi="Malgun Gothic" w:cs="Arabic Typesetting"/>
+          <w:sz w:val="20"/>
+        </w:rPr>
+      </w:pPr>
+      <w:r>
+        <w:rPr>
+          <w:rFonts w:ascii="Malgun Gothic" w:eastAsia="Malgun Gothic" w:hAnsi="Malgun Gothic" w:cs="Arabic Typesetting"/>
+          <w:sz w:val="20"/>
+        </w:rPr>
+        <w:t>female</w:t>
+      </w:r>
+    </w:p>
+    <w:p>
+      <w:pPr>
+        <w:spacing w:after="0" w:line="240" w:lineRule="auto"/>
+        <w:jc w:val="center"/>
+        <w:rPr>
+          <w:rFonts w:ascii="Malgun Gothic" w:eastAsia="Malgun Gothic" w:hAnsi="Malgun Gothic" w:cs="Arabic Typesetting"/>
+          <w:sz w:val="20"/>
+        </w:rPr>
+      </w:pPr>
+      <w:r>
+        <w:rPr>
+          <w:rFonts w:ascii="Malgun Gothic" w:eastAsia="Malgun Gothic" w:hAnsi="Malgun Gothic" w:cs="Arabic Typesetting"/>
+          <w:sz w:val="20"/>
+        </w:rPr>
+        <w:t>soph</w:t>
+      </w:r>
+    </w:p>
+    <w:p>
+      <w:pPr>
+        <w:spacing w:after="0" w:line="240" w:lineRule="auto"/>
+        <w:jc w:val="center"/>
+        <w:rPr>
+          <w:rFonts w:ascii="Malgun Gothic" w:eastAsia="Malgun Gothic" w:hAnsi="Malgun Gothic" w:cs="Arabic Typesetting"/>
+          <w:sz w:val="20"/>
+        </w:rPr>
+      </w:pPr>
+      <w:r>
+        <w:rPr>
+          <w:rFonts w:ascii="Malgun Gothic" w:eastAsia="Malgun Gothic" w:hAnsi="Malgun Gothic" w:cs="Arabic Typesetting"/>
+          <w:sz w:val="20"/>
+        </w:rPr>
+        <w:t>junior</w:t>
+      </w:r>
+    </w:p>
+    <w:p>
+      <w:pPr>
+        <w:spacing w:after="0" w:line="240" w:lineRule="auto"/>
+        <w:jc w:val="center"/>
+        <w:rPr>
+          <w:rFonts w:ascii="Malgun Gothic" w:eastAsia="Malgun Gothic" w:hAnsi="Malgun Gothic" w:cs="Arabic Typesetting"/>
+          <w:sz w:val="20"/>
+        </w:rPr>
+      </w:pPr>
+      <w:r>
+        <w:rPr>
+          <w:rFonts w:ascii="Malgun Gothic" w:eastAsia="Malgun Gothic" w:hAnsi="Malgun Gothic" w:cs="Arabic Typesetting"/>
+          <w:sz w:val="20"/>
+        </w:rPr>
+        <w:t>senior</w:t>
+      </w:r>
+    </w:p>
+    <w:p>
+      <w:pPr>
+        <w:spacing w:after="0" w:line="240" w:lineRule="auto"/>
+        <w:jc w:val="center"/>
+        <w:rPr>
+          <w:rFonts w:ascii="Malgun Gothic" w:eastAsia="Malgun Gothic" w:hAnsi="Malgun Gothic" w:cs="Arabic Typesetting"/>
+          <w:sz w:val="20"/>
+        </w:rPr>
+      </w:pPr>
+      <w:r>
+        <w:rPr>
+          <w:rFonts w:ascii="Malgun Gothic" w:eastAsia="Malgun Gothic" w:hAnsi="Malgun Gothic" w:cs="Arabic Typesetting"/>
+          <w:sz w:val="20"/>
+        </w:rPr>
+        <w:t>seconds_after_start</w:t>
+      </w:r>
+    </w:p>
+    <w:p>
+      <w:pPr>
+        <w:spacing w:after="0" w:line="240" w:lineRule="auto"/>
+        <w:jc w:val="center"/>
+        <w:rPr>
+          <w:rFonts w:ascii="Malgun Gothic" w:eastAsia="Malgun Gothic" w:hAnsi="Malgun Gothic" w:cs="Arabic Typesetting"/>
+          <w:sz w:val="20"/>
+        </w:rPr>
+      </w:pPr>
+      <w:r>
+        <w:rPr>
+          <w:rFonts w:ascii="Malgun Gothic" w:eastAsia="Malgun Gothic" w:hAnsi="Malgun Gothic" w:cs="Arabic Typesetting"/>
+          <w:sz w:val="20"/>
+        </w:rPr>
+        <w:t>dating</w:t>
+      </w:r>
+    </w:p>
+    <w:p>
+      <w:pPr>
+        <w:spacing w:after="0" w:line="240" w:lineRule="auto"/>
+        <w:jc w:val="center"/>
+        <w:rPr>
+          <w:rFonts w:ascii="Malgun Gothic" w:eastAsia="Malgun Gothic" w:hAnsi="Malgun Gothic" w:cs="Arabic Typesetting"/>
+          <w:sz w:val="20"/>
+        </w:rPr>
+      </w:pPr>
+      <w:r>
+        <w:rPr>
+          <w:rFonts w:ascii="Malgun Gothic" w:eastAsia="Malgun Gothic" w:hAnsi="Malgun Gothic" w:cs="Arabic Typesetting"/>
+          <w:sz w:val="20"/>
+        </w:rPr>
+        <w:t>same.house</w:t>
+      </w:r>
+    </w:p>
+    <w:p>
+      <w:pPr>
+        <w:spacing w:after="0" w:line="240" w:lineRule="auto"/>
+        <w:jc w:val="center"/>
+        <w:rPr>
+          <w:rFonts w:ascii="Malgun Gothic" w:eastAsia="Malgun Gothic" w:hAnsi="Malgun Gothic" w:cs="Arabic Typesetting"/>
+          <w:sz w:val="20"/>
+        </w:rPr>
+      </w:pPr>
+      <w:r>
+        <w:rPr>
+          <w:rFonts w:ascii="Malgun Gothic" w:eastAsia="Malgun Gothic" w:hAnsi="Malgun Gothic" w:cs="Arabic Typesetting"/>
+          <w:sz w:val="20"/>
+        </w:rPr>
+        <w:t>ambitious</w:t>
+      </w:r>
+    </w:p>
+    <w:p>
+      <w:pPr>
+        <w:spacing w:after="0" w:line="240" w:lineRule="auto"/>
+        <w:jc w:val="center"/>
+        <w:rPr>
+          <w:rFonts w:ascii="Malgun Gothic" w:eastAsia="Malgun Gothic" w:hAnsi="Malgun Gothic" w:cs="Arabic Typesetting"/>
+          <w:sz w:val="20"/>
+        </w:rPr>
+      </w:pPr>
+      <w:r>
+        <w:rPr>
+          <w:rFonts w:ascii="Malgun Gothic" w:eastAsia="Malgun Gothic" w:hAnsi="Malgun Gothic" w:cs="Arabic Typesetting"/>
+          <w:sz w:val="20"/>
+        </w:rPr>
+        <w:t>matchready</w:t>
+      </w:r>
+    </w:p>
+    <w:p>
+      <w:pPr>
+        <w:spacing w:after="0" w:line="240" w:lineRule="auto"/>
+        <w:rPr>
+          <w:rFonts w:ascii="Malgun Gothic" w:eastAsia="Malgun Gothic" w:hAnsi="Malgun Gothic" w:cs="Arabic Typesetting"/>
+          <w:sz w:val="20"/>
+        </w:rPr>
+      </w:pPr>
+      <w:r>
+        <w:rPr>
+          <w:rFonts w:ascii="Malgun Gothic" w:eastAsia="Malgun Gothic" w:hAnsi="Malgun Gothic" w:cs="Arabic Typesetting"/>
+          <w:sz w:val="20"/>
+        </w:rPr>
+        <w:lastRenderedPageBreak/>
+        <w:t xml:space="preserve">Looking at our best-model, </w:t>
+      </w:r>
+    </w:p>
+    <w:p>
+      <w:pPr>
+        <w:spacing w:after="0" w:line="240" w:lineRule="auto"/>
+        <w:rPr>
+          <w:rFonts w:ascii="Malgun Gothic" w:eastAsia="Malgun Gothic" w:hAnsi="Malgun Gothic" w:cs="Arabic Typesetting"/>
+          <w:sz w:val="20"/>
+        </w:rPr>
+      </w:pPr>
+    </w:p>
+    <w:p>
+      <w:pPr>
+        <w:spacing w:after="0" w:line="240" w:lineRule="auto"/>
+        <w:rPr>
+          <w:rFonts w:ascii="Malgun Gothic" w:eastAsia="Malgun Gothic" w:hAnsi="Malgun Gothic" w:cs="Arabic Typesetting"/>
+          <w:sz w:val="20"/>
+        </w:rPr>
+      </w:pPr>
+      <w:r>
+        <w:rPr>
+          <w:rFonts w:ascii="Malgun Gothic" w:eastAsia="Malgun Gothic" w:hAnsi="Malgun Gothic" w:cs="Arabic Typesetting"/>
+          <w:sz w:val="20"/>
+        </w:rPr>
+        <w:t>Ignoring our best model for a moment, we can also take a look at the performance thresholds the AIC and the BIC:</w:t>
+      </w:r>
+    </w:p>
+    <w:tbl>
+      <w:tblPr>
+        <w:tblStyle w:val="TableGrid"/>
+        <w:tblW w:w="0" w:type="auto"/>
+        <w:tblLook w:val="04A0" w:firstRow="1" w:lastRow="0" w:firstColumn="1" w:lastColumn="0" w:noHBand="0" w:noVBand="1"/>
+      </w:tblPr>
+      <w:tblGrid>
+        <w:gridCol w:w="4788"/>
+        <w:gridCol w:w="4788"/>
+      </w:tblGrid>
+      <w:tr>
+        <w:tc>
+          <w:tcPr>
+            <w:tcW w:w="4788" w:type="dxa"/>
+          </w:tcPr>
+          <w:p>
+            <w:pPr>
+              <w:jc w:val="center"/>
+              <w:rPr>
+                <w:rFonts w:ascii="Malgun Gothic" w:eastAsia="Malgun Gothic" w:hAnsi="Malgun Gothic" w:cs="Arabic Typesetting"/>
+                <w:sz w:val="20"/>
+              </w:rPr>
+            </w:pPr>
+            <w:r>
+              <w:rPr>
+                <w:rFonts w:ascii="Malgun Gothic" w:eastAsia="Malgun Gothic" w:hAnsi="Malgun Gothic" w:cs="Arabic Typesetting"/>
+                <w:noProof/>
+              </w:rPr>
+              <w:drawing>
+                <wp:inline distT="0" distB="0" distL="0" distR="0" wp14:anchorId="3DBFA3C8" wp14:editId="46325803">
+                  <wp:extent cx="2886912" cy="2091469"/>
+                  <wp:effectExtent l="0" t="0" r="8890" b="4445"/>
+                  <wp:docPr id="3" name="Picture 3"/>
+                  <wp:cNvGraphicFramePr>
+                    <a:graphicFrameLocks xmlns:a="http://schemas.openxmlformats.org/drawingml/2006/main" noChangeAspect="1"/>
+                  </wp:cNvGraphicFramePr>
+                  <a:graphic xmlns:a="http://schemas.openxmlformats.org/drawingml/2006/main">
+                    <a:graphicData uri="http://schemas.openxmlformats.org/drawingml/2006/picture">
+                      <pic:pic xmlns:pic="http://schemas.openxmlformats.org/drawingml/2006/picture">
+                        <pic:nvPicPr>
+                          <pic:cNvPr id="3" name="image (1).png"/>
+                          <pic:cNvPicPr/>
+                        </pic:nvPicPr>
+                        <pic:blipFill>
+                          <a:blip r:embed="rId23">
+                            <a:extLst>
+                              <a:ext uri="{28A0092B-C50C-407E-A947-70E740481C1C}">
+                                <a14:useLocalDpi xmlns:a14="http://schemas.microsoft.com/office/drawing/2010/main" val="0"/>
+                              </a:ext>
+                            </a:extLst>
+                          </a:blip>
+                          <a:stretch>
+                            <a:fillRect/>
+                          </a:stretch>
+                        </pic:blipFill>
+                        <pic:spPr>
+                          <a:xfrm>
+                            <a:off x="0" y="0"/>
+                            <a:ext cx="2900366" cy="2101216"/>
+                          </a:xfrm>
+                          <a:prstGeom prst="rect">
+                            <a:avLst/>
+                          </a:prstGeom>
+                        </pic:spPr>
+                      </pic:pic>
+                    </a:graphicData>
+                  </a:graphic>
+                </wp:inline>
+              </w:drawing>
+            </w:r>
+          </w:p>
+        </w:tc>
+        <w:tc>
+          <w:tcPr>
+            <w:tcW w:w="4788" w:type="dxa"/>
+          </w:tcPr>
+          <w:p>
+            <w:pPr>
+              <w:jc w:val="center"/>
+              <w:rPr>
+                <w:rFonts w:ascii="Malgun Gothic" w:eastAsia="Malgun Gothic" w:hAnsi="Malgun Gothic" w:cs="Arabic Typesetting"/>
+                <w:sz w:val="20"/>
+              </w:rPr>
+            </w:pPr>
+            <w:r>
+              <w:rPr>
+                <w:rFonts w:ascii="Malgun Gothic" w:eastAsia="Malgun Gothic" w:hAnsi="Malgun Gothic" w:cs="Arabic Typesetting"/>
+                <w:noProof/>
+              </w:rPr>
+              <w:drawing>
+                <wp:inline distT="0" distB="0" distL="0" distR="0" wp14:anchorId="19127F23" wp14:editId="0C6A0A11">
+                  <wp:extent cx="2839505" cy="2057124"/>
+                  <wp:effectExtent l="0" t="0" r="0" b="635"/>
+                  <wp:docPr id="13" name="Picture 13"/>
+                  <wp:cNvGraphicFramePr>
+                    <a:graphicFrameLocks xmlns:a="http://schemas.openxmlformats.org/drawingml/2006/main" noChangeAspect="1"/>
+                  </wp:cNvGraphicFramePr>
+                  <a:graphic xmlns:a="http://schemas.openxmlformats.org/drawingml/2006/main">
+                    <a:graphicData uri="http://schemas.openxmlformats.org/drawingml/2006/picture">
+                      <pic:pic xmlns:pic="http://schemas.openxmlformats.org/drawingml/2006/picture">
+                        <pic:nvPicPr>
+                          <pic:cNvPr id="13" name="image.png"/>
+                          <pic:cNvPicPr/>
+                        </pic:nvPicPr>
+                        <pic:blipFill>
+                          <a:blip r:embed="rId24">
+                            <a:extLst>
+                              <a:ext uri="{28A0092B-C50C-407E-A947-70E740481C1C}">
+                                <a14:useLocalDpi xmlns:a14="http://schemas.microsoft.com/office/drawing/2010/main" val="0"/>
+                              </a:ext>
+                            </a:extLst>
+                          </a:blip>
+                          <a:stretch>
+                            <a:fillRect/>
+                          </a:stretch>
+                        </pic:blipFill>
+                        <pic:spPr>
+                          <a:xfrm>
+                            <a:off x="0" y="0"/>
+                            <a:ext cx="2878630" cy="2085469"/>
+                          </a:xfrm>
+                          <a:prstGeom prst="rect">
+                            <a:avLst/>
+                          </a:prstGeom>
+                        </pic:spPr>
+                      </pic:pic>
+                    </a:graphicData>
+                  </a:graphic>
+                </wp:inline>
+              </w:drawing>
+            </w:r>
+          </w:p>
+        </w:tc>
+      </w:tr>
+    </w:tbl>
+    <w:p>
+      <w:pPr>
+        <w:spacing w:after="0" w:line="240" w:lineRule="auto"/>
+        <w:rPr>
+          <w:rFonts w:ascii="Malgun Gothic" w:eastAsia="Malgun Gothic" w:hAnsi="Malgun Gothic" w:cs="Arabic Typesetting"/>
+          <w:sz w:val="20"/>
+        </w:rPr>
+      </w:pPr>
+    </w:p>
+    <w:p>
+      <w:pPr>
+        <w:spacing w:line="240" w:lineRule="auto"/>
+        <w:rPr>
+          <w:rFonts w:ascii="Malgun Gothic" w:eastAsia="Malgun Gothic" w:hAnsi="Malgun Gothic" w:cs="Arabic Typesetting"/>
+        </w:rPr>
+      </w:pPr>
       <w:r>
         <w:rPr>
           <w:rFonts w:ascii="Malgun Gothic" w:eastAsia="Malgun Gothic" w:hAnsi="Malgun Gothic" w:cs="Arabic Typesetting"/>
         </w:rPr>
         <w:softHyphen/>
       </w:r>
-    </w:p>
-    <w:p>
-      <w:pPr>
-        <w:spacing w:line="240" w:lineRule="auto"/>
-        <w:rPr>
-          <w:rFonts w:ascii="Malgun Gothic" w:eastAsia="Malgun Gothic" w:hAnsi="Malgun Gothic" w:cs="Arabic Typesetting"/>
-        </w:rPr>
-      </w:pPr>
-    </w:p>
-    <w:p>
-      <w:pPr>
-        <w:spacing w:line="240" w:lineRule="auto"/>
-        <w:rPr>
-          <w:rFonts w:ascii="Malgun Gothic" w:eastAsia="Malgun Gothic" w:hAnsi="Malgun Gothic" w:cs="Arabic Typesetting"/>
-        </w:rPr>
-      </w:pPr>
-      <w:r>
-        <w:rPr>
-          <w:rFonts w:ascii="Malgun Gothic" w:eastAsia="Malgun Gothic" w:hAnsi="Malgun Gothic" w:cs="Arabic Typesetting"/>
-          <w:noProof/>
-        </w:rPr>
-        <w:lastRenderedPageBreak/>
-        <w:drawing>
-          <wp:inline distT="0" distB="0" distL="0" distR="0" wp14:anchorId="7353FF25" wp14:editId="267C690B">
-            <wp:extent cx="5943600" cy="5197228"/>
-            <wp:effectExtent l="0" t="0" r="0" b="10160"/>
-            <wp:docPr id="11" name="Picture 10"/>
-            <wp:cNvGraphicFramePr>
-              <a:graphicFrameLocks xmlns:a="http://schemas.openxmlformats.org/drawingml/2006/main" noChangeAspect="1"/>
-            </wp:cNvGraphicFramePr>
-            <a:graphic xmlns:a="http://schemas.openxmlformats.org/drawingml/2006/main">
-              <a:graphicData uri="http://schemas.openxmlformats.org/drawingml/2006/picture">
-                <pic:pic xmlns:pic="http://schemas.openxmlformats.org/drawingml/2006/picture">
-                  <pic:nvPicPr>
-                    <pic:cNvPr id="0" name="Picture 10"/>
-                    <pic:cNvPicPr>
-                      <a:picLocks noChangeAspect="1" noChangeArrowheads="1"/>
-                    </pic:cNvPicPr>
-                  </pic:nvPicPr>
-                  <pic:blipFill>
-                    <a:blip r:embed="rId23">
-                      <a:extLst>
-                        <a:ext uri="{28A0092B-C50C-407E-A947-70E740481C1C}">
-                          <a14:useLocalDpi xmlns:a14="http://schemas.microsoft.com/office/drawing/2010/main" val="0"/>
-                        </a:ext>
-                      </a:extLst>
-                    </a:blip>
-                    <a:srcRect/>
-                    <a:stretch>
-                      <a:fillRect/>
-                    </a:stretch>
-                  </pic:blipFill>
-                  <pic:spPr bwMode="auto">
-                    <a:xfrm>
-                      <a:off x="0" y="0"/>
-                      <a:ext cx="5943600" cy="5197228"/>
-                    </a:xfrm>
-                    <a:prstGeom prst="rect">
-                      <a:avLst/>
-                    </a:prstGeom>
-                    <a:noFill/>
-                    <a:ln>
-                      <a:noFill/>
-                    </a:ln>
-                  </pic:spPr>
-                </pic:pic>
-              </a:graphicData>
-            </a:graphic>
-          </wp:inline>
-        </w:drawing>
-      </w:r>
-    </w:p>
-    <w:p>
-      <w:pPr>
-        <w:spacing w:line="240" w:lineRule="auto"/>
-        <w:rPr>
-          <w:rFonts w:ascii="Malgun Gothic" w:eastAsia="Malgun Gothic" w:hAnsi="Malgun Gothic" w:cs="Arabic Typesetting"/>
-        </w:rPr>
-      </w:pPr>
-    </w:p>
-    <w:p>
-      <w:pPr>
-        <w:spacing w:line="240" w:lineRule="auto"/>
-        <w:rPr>
-          <w:rFonts w:ascii="Malgun Gothic" w:eastAsia="Malgun Gothic" w:hAnsi="Malgun Gothic" w:cs="Arabic Typesetting"/>
-        </w:rPr>
-      </w:pPr>
-      <w:r>
-        <w:rPr>
-          <w:rFonts w:ascii="Malgun Gothic" w:eastAsia="Malgun Gothic" w:hAnsi="Malgun Gothic" w:cs="Arabic Typesetting"/>
-        </w:rPr>
-        <w:t>Look into?</w:t>
-      </w:r>
-    </w:p>
-    <w:p>
-      <w:pPr>
-        <w:spacing w:line="240" w:lineRule="auto"/>
-        <w:rPr>
-          <w:rFonts w:ascii="Malgun Gothic" w:eastAsia="Malgun Gothic" w:hAnsi="Malgun Gothic" w:cs="Arabic Typesetting"/>
-        </w:rPr>
-      </w:pPr>
-      <w:r>
-        <w:rPr>
-          <w:rFonts w:ascii="Malgun Gothic" w:eastAsia="Malgun Gothic" w:hAnsi="Malgun Gothic" w:cs="Arabic Typesetting"/>
-        </w:rPr>
-        <w:t>Arm library bin plot</w:t>
-      </w:r>
+      <w:r>
+        <w:rPr>
+          <w:rFonts w:ascii="Malgun Gothic" w:eastAsia="Malgun Gothic" w:hAnsi="Malgun Gothic" w:cs="Arabic Typesetting"/>
+        </w:rPr>
+        <w:t>[Fred write something here]</w:t>
+      </w:r>
+    </w:p>
+    <w:p>
+      <w:pPr>
+        <w:spacing w:line="240" w:lineRule="auto"/>
+        <w:rPr>
+          <w:rFonts w:ascii="Malgun Gothic" w:eastAsia="Malgun Gothic" w:hAnsi="Malgun Gothic" w:cs="Arabic Typesetting"/>
+        </w:rPr>
+      </w:pPr>
+    </w:p>
+    <w:p>
+      <w:pPr>
+        <w:spacing w:line="240" w:lineRule="auto"/>
+        <w:rPr>
+          <w:rFonts w:ascii="Malgun Gothic" w:eastAsia="Malgun Gothic" w:hAnsi="Malgun Gothic" w:cs="Arabic Typesetting"/>
+        </w:rPr>
+      </w:pPr>
     </w:p>
     <w:sectPr>
-      <w:headerReference w:type="default" r:id="rId24"/>
-      <w:footerReference w:type="default" r:id="rId25"/>
+      <w:headerReference w:type="default" r:id="rId25"/>
+      <w:footerReference w:type="default" r:id="rId26"/>
       <w:pgSz w:w="12240" w:h="15840"/>
       <w:pgMar w:top="1440" w:right="1440" w:bottom="1440" w:left="1440" w:header="720" w:footer="720" w:gutter="0"/>
       <w:cols w:space="720"/>
@@ -2882,7 +4312,7 @@
           <w:rPr>
             <w:noProof/>
           </w:rPr>
-          <w:t>11</w:t>
+          <w:t>13</w:t>
         </w:r>
         <w:r>
           <w:rPr>
@@ -2939,7 +4369,13 @@
         <w:footnoteRef/>
       </w:r>
       <w:r>
-        <w:t xml:space="preserve"> The Crimson Data on Data-Match Article</w:t>
+        <w:t xml:space="preserve"> </w:t>
+      </w:r>
+      <w:r>
+        <w:t xml:space="preserve">The data on data-match: </w:t>
+      </w:r>
+      <w:r>
+        <w:t>http://www.thecrimson.com/article/2014/2/19/the-data-on-datamatch/</w:t>
       </w:r>
     </w:p>
   </w:footnote>
@@ -3090,6 +4526,53 @@
       </w:r>
       <w:r>
         <w:t xml:space="preserve"> See model_explicit_eagerness.R</w:t>
+      </w:r>
+    </w:p>
+  </w:footnote>
+  <w:footnote w:id="11">
+    <w:p>
+      <w:pPr>
+        <w:pStyle w:val="FootnoteText"/>
+      </w:pPr>
+      <w:r>
+        <w:rPr>
+          <w:rStyle w:val="FootnoteReference"/>
+        </w:rPr>
+        <w:footnoteRef/>
+      </w:r>
+      <w:r>
+        <w:t xml:space="preserve"> See build_model_best.R</w:t>
+      </w:r>
+    </w:p>
+  </w:footnote>
+  <w:footnote w:id="12">
+    <w:p>
+      <w:pPr>
+        <w:pStyle w:val="FootnoteText"/>
+      </w:pPr>
+      <w:r>
+        <w:rPr>
+          <w:rStyle w:val="FootnoteReference"/>
+        </w:rPr>
+        <w:footnoteRef/>
+      </w:r>
+      <w:r>
+        <w:t xml:space="preserve"> CV-Score found in cross_val.R. </w:t>
+      </w:r>
+      <w:r>
+        <w:t xml:space="preserve">This score is the RMSE of the predicted probability and the </w:t>
+      </w:r>
+      <w:r>
+        <w:t>true values wit</w:t>
+      </w:r>
+      <w:r>
+        <w:t xml:space="preserve">h a training set of size 4000 and done 100 times. </w:t>
+      </w:r>
+      <w:r>
+        <w:t>The minimum of the RMS</w:t>
+      </w:r>
+      <w:r>
+        <w:t>E ought to be the model with the best prediction.</w:t>
       </w:r>
     </w:p>
   </w:footnote>
@@ -3242,6 +4725,184 @@
     </w:lvl>
   </w:abstractNum>
   <w:abstractNum w:abstractNumId="1">
+    <w:nsid w:val="03C43492"/>
+    <w:multiLevelType w:val="hybridMultilevel"/>
+    <w:tmpl w:val="1C14AA94"/>
+    <w:lvl w:ilvl="0" w:tplc="F27E8ED6">
+      <w:start w:val="1"/>
+      <w:numFmt w:val="upperLetter"/>
+      <w:lvlText w:val="%1."/>
+      <w:lvlJc w:val="left"/>
+      <w:pPr>
+        <w:ind w:left="1080" w:hanging="360"/>
+      </w:pPr>
+      <w:rPr>
+        <w:rFonts w:hint="default"/>
+      </w:rPr>
+    </w:lvl>
+    <w:lvl w:ilvl="1" w:tplc="04090019">
+      <w:start w:val="1"/>
+      <w:numFmt w:val="lowerLetter"/>
+      <w:lvlText w:val="%2."/>
+      <w:lvlJc w:val="left"/>
+      <w:pPr>
+        <w:ind w:left="1800" w:hanging="360"/>
+      </w:pPr>
+    </w:lvl>
+    <w:lvl w:ilvl="2" w:tplc="0409001B" w:tentative="1">
+      <w:start w:val="1"/>
+      <w:numFmt w:val="lowerRoman"/>
+      <w:lvlText w:val="%3."/>
+      <w:lvlJc w:val="right"/>
+      <w:pPr>
+        <w:ind w:left="2520" w:hanging="180"/>
+      </w:pPr>
+    </w:lvl>
+    <w:lvl w:ilvl="3" w:tplc="0409000F" w:tentative="1">
+      <w:start w:val="1"/>
+      <w:numFmt w:val="decimal"/>
+      <w:lvlText w:val="%4."/>
+      <w:lvlJc w:val="left"/>
+      <w:pPr>
+        <w:ind w:left="3240" w:hanging="360"/>
+      </w:pPr>
+    </w:lvl>
+    <w:lvl w:ilvl="4" w:tplc="04090019" w:tentative="1">
+      <w:start w:val="1"/>
+      <w:numFmt w:val="lowerLetter"/>
+      <w:lvlText w:val="%5."/>
+      <w:lvlJc w:val="left"/>
+      <w:pPr>
+        <w:ind w:left="3960" w:hanging="360"/>
+      </w:pPr>
+    </w:lvl>
+    <w:lvl w:ilvl="5" w:tplc="0409001B" w:tentative="1">
+      <w:start w:val="1"/>
+      <w:numFmt w:val="lowerRoman"/>
+      <w:lvlText w:val="%6."/>
+      <w:lvlJc w:val="right"/>
+      <w:pPr>
+        <w:ind w:left="4680" w:hanging="180"/>
+      </w:pPr>
+    </w:lvl>
+    <w:lvl w:ilvl="6" w:tplc="0409000F" w:tentative="1">
+      <w:start w:val="1"/>
+      <w:numFmt w:val="decimal"/>
+      <w:lvlText w:val="%7."/>
+      <w:lvlJc w:val="left"/>
+      <w:pPr>
+        <w:ind w:left="5400" w:hanging="360"/>
+      </w:pPr>
+    </w:lvl>
+    <w:lvl w:ilvl="7" w:tplc="04090019" w:tentative="1">
+      <w:start w:val="1"/>
+      <w:numFmt w:val="lowerLetter"/>
+      <w:lvlText w:val="%8."/>
+      <w:lvlJc w:val="left"/>
+      <w:pPr>
+        <w:ind w:left="6120" w:hanging="360"/>
+      </w:pPr>
+    </w:lvl>
+    <w:lvl w:ilvl="8" w:tplc="0409001B" w:tentative="1">
+      <w:start w:val="1"/>
+      <w:numFmt w:val="lowerRoman"/>
+      <w:lvlText w:val="%9."/>
+      <w:lvlJc w:val="right"/>
+      <w:pPr>
+        <w:ind w:left="6840" w:hanging="180"/>
+      </w:pPr>
+    </w:lvl>
+  </w:abstractNum>
+  <w:abstractNum w:abstractNumId="2">
+    <w:nsid w:val="0FBF5465"/>
+    <w:multiLevelType w:val="hybridMultilevel"/>
+    <w:tmpl w:val="FFBC58FE"/>
+    <w:lvl w:ilvl="0" w:tplc="EA2E6A9A">
+      <w:start w:val="1"/>
+      <w:numFmt w:val="decimal"/>
+      <w:lvlText w:val="%1."/>
+      <w:lvlJc w:val="left"/>
+      <w:pPr>
+        <w:ind w:left="1080" w:hanging="360"/>
+      </w:pPr>
+      <w:rPr>
+        <w:rFonts w:hint="default"/>
+      </w:rPr>
+    </w:lvl>
+    <w:lvl w:ilvl="1" w:tplc="04090019" w:tentative="1">
+      <w:start w:val="1"/>
+      <w:numFmt w:val="lowerLetter"/>
+      <w:lvlText w:val="%2."/>
+      <w:lvlJc w:val="left"/>
+      <w:pPr>
+        <w:ind w:left="1800" w:hanging="360"/>
+      </w:pPr>
+    </w:lvl>
+    <w:lvl w:ilvl="2" w:tplc="0409001B" w:tentative="1">
+      <w:start w:val="1"/>
+      <w:numFmt w:val="lowerRoman"/>
+      <w:lvlText w:val="%3."/>
+      <w:lvlJc w:val="right"/>
+      <w:pPr>
+        <w:ind w:left="2520" w:hanging="180"/>
+      </w:pPr>
+    </w:lvl>
+    <w:lvl w:ilvl="3" w:tplc="0409000F" w:tentative="1">
+      <w:start w:val="1"/>
+      <w:numFmt w:val="decimal"/>
+      <w:lvlText w:val="%4."/>
+      <w:lvlJc w:val="left"/>
+      <w:pPr>
+        <w:ind w:left="3240" w:hanging="360"/>
+      </w:pPr>
+    </w:lvl>
+    <w:lvl w:ilvl="4" w:tplc="04090019" w:tentative="1">
+      <w:start w:val="1"/>
+      <w:numFmt w:val="lowerLetter"/>
+      <w:lvlText w:val="%5."/>
+      <w:lvlJc w:val="left"/>
+      <w:pPr>
+        <w:ind w:left="3960" w:hanging="360"/>
+      </w:pPr>
+    </w:lvl>
+    <w:lvl w:ilvl="5" w:tplc="0409001B" w:tentative="1">
+      <w:start w:val="1"/>
+      <w:numFmt w:val="lowerRoman"/>
+      <w:lvlText w:val="%6."/>
+      <w:lvlJc w:val="right"/>
+      <w:pPr>
+        <w:ind w:left="4680" w:hanging="180"/>
+      </w:pPr>
+    </w:lvl>
+    <w:lvl w:ilvl="6" w:tplc="0409000F" w:tentative="1">
+      <w:start w:val="1"/>
+      <w:numFmt w:val="decimal"/>
+      <w:lvlText w:val="%7."/>
+      <w:lvlJc w:val="left"/>
+      <w:pPr>
+        <w:ind w:left="5400" w:hanging="360"/>
+      </w:pPr>
+    </w:lvl>
+    <w:lvl w:ilvl="7" w:tplc="04090019" w:tentative="1">
+      <w:start w:val="1"/>
+      <w:numFmt w:val="lowerLetter"/>
+      <w:lvlText w:val="%8."/>
+      <w:lvlJc w:val="left"/>
+      <w:pPr>
+        <w:ind w:left="6120" w:hanging="360"/>
+      </w:pPr>
+    </w:lvl>
+    <w:lvl w:ilvl="8" w:tplc="0409001B" w:tentative="1">
+      <w:start w:val="1"/>
+      <w:numFmt w:val="lowerRoman"/>
+      <w:lvlText w:val="%9."/>
+      <w:lvlJc w:val="right"/>
+      <w:pPr>
+        <w:ind w:left="6840" w:hanging="180"/>
+      </w:pPr>
+    </w:lvl>
+  </w:abstractNum>
+  <w:abstractNum w:abstractNumId="3">
     <w:nsid w:val="12546498"/>
     <w:multiLevelType w:val="hybridMultilevel"/>
     <w:tmpl w:val="03842F44"/>
@@ -3330,7 +4991,7 @@
       </w:pPr>
     </w:lvl>
   </w:abstractNum>
-  <w:abstractNum w:abstractNumId="2">
+  <w:abstractNum w:abstractNumId="4">
     <w:nsid w:val="13A30253"/>
     <w:multiLevelType w:val="hybridMultilevel"/>
     <w:tmpl w:val="27B6C226"/>
@@ -3419,7 +5080,7 @@
       </w:pPr>
     </w:lvl>
   </w:abstractNum>
-  <w:abstractNum w:abstractNumId="3">
+  <w:abstractNum w:abstractNumId="5">
     <w:nsid w:val="25C236EC"/>
     <w:multiLevelType w:val="hybridMultilevel"/>
     <w:tmpl w:val="F58CA478"/>
@@ -3508,7 +5169,97 @@
       </w:pPr>
     </w:lvl>
   </w:abstractNum>
-  <w:abstractNum w:abstractNumId="4">
+  <w:abstractNum w:abstractNumId="6">
+    <w:nsid w:val="268C0E84"/>
+    <w:multiLevelType w:val="hybridMultilevel"/>
+    <w:tmpl w:val="2BBAF310"/>
+    <w:lvl w:ilvl="0" w:tplc="C764F4D4">
+      <w:start w:val="1"/>
+      <w:numFmt w:val="decimal"/>
+      <w:lvlText w:val="%1."/>
+      <w:lvlJc w:val="left"/>
+      <w:pPr>
+        <w:ind w:left="720" w:hanging="360"/>
+      </w:pPr>
+      <w:rPr>
+        <w:rFonts w:ascii="Cambria Math" w:hAnsi="Cambria Math" w:hint="default"/>
+        <w:i/>
+      </w:rPr>
+    </w:lvl>
+    <w:lvl w:ilvl="1" w:tplc="04090019" w:tentative="1">
+      <w:start w:val="1"/>
+      <w:numFmt w:val="lowerLetter"/>
+      <w:lvlText w:val="%2."/>
+      <w:lvlJc w:val="left"/>
+      <w:pPr>
+        <w:ind w:left="1440" w:hanging="360"/>
+      </w:pPr>
+    </w:lvl>
+    <w:lvl w:ilvl="2" w:tplc="0409001B" w:tentative="1">
+      <w:start w:val="1"/>
+      <w:numFmt w:val="lowerRoman"/>
+      <w:lvlText w:val="%3."/>
+      <w:lvlJc w:val="right"/>
+      <w:pPr>
+        <w:ind w:left="2160" w:hanging="180"/>
+      </w:pPr>
+    </w:lvl>
+    <w:lvl w:ilvl="3" w:tplc="0409000F" w:tentative="1">
+      <w:start w:val="1"/>
+      <w:numFmt w:val="decimal"/>
+      <w:lvlText w:val="%4."/>
+      <w:lvlJc w:val="left"/>
+      <w:pPr>
+        <w:ind w:left="2880" w:hanging="360"/>
+      </w:pPr>
+    </w:lvl>
+    <w:lvl w:ilvl="4" w:tplc="04090019" w:tentative="1">
+      <w:start w:val="1"/>
+      <w:numFmt w:val="lowerLetter"/>
+      <w:lvlText w:val="%5."/>
+      <w:lvlJc w:val="left"/>
+      <w:pPr>
+        <w:ind w:left="3600" w:hanging="360"/>
+      </w:pPr>
+    </w:lvl>
+    <w:lvl w:ilvl="5" w:tplc="0409001B" w:tentative="1">
+      <w:start w:val="1"/>
+      <w:numFmt w:val="lowerRoman"/>
+      <w:lvlText w:val="%6."/>
+      <w:lvlJc w:val="right"/>
+      <w:pPr>
+        <w:ind w:left="4320" w:hanging="180"/>
+      </w:pPr>
+    </w:lvl>
+    <w:lvl w:ilvl="6" w:tplc="0409000F" w:tentative="1">
+      <w:start w:val="1"/>
+      <w:numFmt w:val="decimal"/>
+      <w:lvlText w:val="%7."/>
+      <w:lvlJc w:val="left"/>
+      <w:pPr>
+        <w:ind w:left="5040" w:hanging="360"/>
+      </w:pPr>
+    </w:lvl>
+    <w:lvl w:ilvl="7" w:tplc="04090019" w:tentative="1">
+      <w:start w:val="1"/>
+      <w:numFmt w:val="lowerLetter"/>
+      <w:lvlText w:val="%8."/>
+      <w:lvlJc w:val="left"/>
+      <w:pPr>
+        <w:ind w:left="5760" w:hanging="360"/>
+      </w:pPr>
+    </w:lvl>
+    <w:lvl w:ilvl="8" w:tplc="0409001B" w:tentative="1">
+      <w:start w:val="1"/>
+      <w:numFmt w:val="lowerRoman"/>
+      <w:lvlText w:val="%9."/>
+      <w:lvlJc w:val="right"/>
+      <w:pPr>
+        <w:ind w:left="6480" w:hanging="180"/>
+      </w:pPr>
+    </w:lvl>
+  </w:abstractNum>
+  <w:abstractNum w:abstractNumId="7">
     <w:nsid w:val="32010A87"/>
     <w:multiLevelType w:val="hybridMultilevel"/>
     <w:tmpl w:val="530C5672"/>
@@ -3597,7 +5348,454 @@
       </w:pPr>
     </w:lvl>
   </w:abstractNum>
-  <w:abstractNum w:abstractNumId="5">
+  <w:abstractNum w:abstractNumId="8">
+    <w:nsid w:val="3C2F1643"/>
+    <w:multiLevelType w:val="hybridMultilevel"/>
+    <w:tmpl w:val="60C022A6"/>
+    <w:lvl w:ilvl="0" w:tplc="E4A2B42A">
+      <w:start w:val="1"/>
+      <w:numFmt w:val="upperLetter"/>
+      <w:lvlText w:val="%1)"/>
+      <w:lvlJc w:val="left"/>
+      <w:pPr>
+        <w:ind w:left="720" w:hanging="360"/>
+      </w:pPr>
+      <w:rPr>
+        <w:rFonts w:hint="default"/>
+      </w:rPr>
+    </w:lvl>
+    <w:lvl w:ilvl="1" w:tplc="04090019" w:tentative="1">
+      <w:start w:val="1"/>
+      <w:numFmt w:val="lowerLetter"/>
+      <w:lvlText w:val="%2."/>
+      <w:lvlJc w:val="left"/>
+      <w:pPr>
+        <w:ind w:left="1440" w:hanging="360"/>
+      </w:pPr>
+    </w:lvl>
+    <w:lvl w:ilvl="2" w:tplc="0409001B" w:tentative="1">
+      <w:start w:val="1"/>
+      <w:numFmt w:val="lowerRoman"/>
+      <w:lvlText w:val="%3."/>
+      <w:lvlJc w:val="right"/>
+      <w:pPr>
+        <w:ind w:left="2160" w:hanging="180"/>
+      </w:pPr>
+    </w:lvl>
+    <w:lvl w:ilvl="3" w:tplc="0409000F" w:tentative="1">
+      <w:start w:val="1"/>
+      <w:numFmt w:val="decimal"/>
+      <w:lvlText w:val="%4."/>
+      <w:lvlJc w:val="left"/>
+      <w:pPr>
+        <w:ind w:left="2880" w:hanging="360"/>
+      </w:pPr>
+    </w:lvl>
+    <w:lvl w:ilvl="4" w:tplc="04090019" w:tentative="1">
+      <w:start w:val="1"/>
+      <w:numFmt w:val="lowerLetter"/>
+      <w:lvlText w:val="%5."/>
+      <w:lvlJc w:val="left"/>
+      <w:pPr>
+        <w:ind w:left="3600" w:hanging="360"/>
+      </w:pPr>
+    </w:lvl>
+    <w:lvl w:ilvl="5" w:tplc="0409001B" w:tentative="1">
+      <w:start w:val="1"/>
+      <w:numFmt w:val="lowerRoman"/>
+      <w:lvlText w:val="%6."/>
+      <w:lvlJc w:val="right"/>
+      <w:pPr>
+        <w:ind w:left="4320" w:hanging="180"/>
+      </w:pPr>
+    </w:lvl>
+    <w:lvl w:ilvl="6" w:tplc="0409000F" w:tentative="1">
+      <w:start w:val="1"/>
+      <w:numFmt w:val="decimal"/>
+      <w:lvlText w:val="%7."/>
+      <w:lvlJc w:val="left"/>
+      <w:pPr>
+        <w:ind w:left="5040" w:hanging="360"/>
+      </w:pPr>
+    </w:lvl>
+    <w:lvl w:ilvl="7" w:tplc="04090019" w:tentative="1">
+      <w:start w:val="1"/>
+      <w:numFmt w:val="lowerLetter"/>
+      <w:lvlText w:val="%8."/>
+      <w:lvlJc w:val="left"/>
+      <w:pPr>
+        <w:ind w:left="5760" w:hanging="360"/>
+      </w:pPr>
+    </w:lvl>
+    <w:lvl w:ilvl="8" w:tplc="0409001B" w:tentative="1">
+      <w:start w:val="1"/>
+      <w:numFmt w:val="lowerRoman"/>
+      <w:lvlText w:val="%9."/>
+      <w:lvlJc w:val="right"/>
+      <w:pPr>
+        <w:ind w:left="6480" w:hanging="180"/>
+      </w:pPr>
+    </w:lvl>
+  </w:abstractNum>
+  <w:abstractNum w:abstractNumId="9">
+    <w:nsid w:val="502E40C9"/>
+    <w:multiLevelType w:val="hybridMultilevel"/>
+    <w:tmpl w:val="4FD060C4"/>
+    <w:lvl w:ilvl="0" w:tplc="0409000F">
+      <w:start w:val="1"/>
+      <w:numFmt w:val="decimal"/>
+      <w:lvlText w:val="%1."/>
+      <w:lvlJc w:val="left"/>
+      <w:pPr>
+        <w:ind w:left="720" w:hanging="360"/>
+      </w:pPr>
+      <w:rPr>
+        <w:rFonts w:hint="default"/>
+      </w:rPr>
+    </w:lvl>
+    <w:lvl w:ilvl="1" w:tplc="04090019" w:tentative="1">
+      <w:start w:val="1"/>
+      <w:numFmt w:val="lowerLetter"/>
+      <w:lvlText w:val="%2."/>
+      <w:lvlJc w:val="left"/>
+      <w:pPr>
+        <w:ind w:left="1440" w:hanging="360"/>
+      </w:pPr>
+    </w:lvl>
+    <w:lvl w:ilvl="2" w:tplc="0409001B" w:tentative="1">
+      <w:start w:val="1"/>
+      <w:numFmt w:val="lowerRoman"/>
+      <w:lvlText w:val="%3."/>
+      <w:lvlJc w:val="right"/>
+      <w:pPr>
+        <w:ind w:left="2160" w:hanging="180"/>
+      </w:pPr>
+    </w:lvl>
+    <w:lvl w:ilvl="3" w:tplc="0409000F" w:tentative="1">
+      <w:start w:val="1"/>
+      <w:numFmt w:val="decimal"/>
+      <w:lvlText w:val="%4."/>
+      <w:lvlJc w:val="left"/>
+      <w:pPr>
+        <w:ind w:left="2880" w:hanging="360"/>
+      </w:pPr>
+    </w:lvl>
+    <w:lvl w:ilvl="4" w:tplc="04090019" w:tentative="1">
+      <w:start w:val="1"/>
+      <w:numFmt w:val="lowerLetter"/>
+      <w:lvlText w:val="%5."/>
+      <w:lvlJc w:val="left"/>
+      <w:pPr>
+        <w:ind w:left="3600" w:hanging="360"/>
+      </w:pPr>
+    </w:lvl>
+    <w:lvl w:ilvl="5" w:tplc="0409001B" w:tentative="1">
+      <w:start w:val="1"/>
+      <w:numFmt w:val="lowerRoman"/>
+      <w:lvlText w:val="%6."/>
+      <w:lvlJc w:val="right"/>
+      <w:pPr>
+        <w:ind w:left="4320" w:hanging="180"/>
+      </w:pPr>
+    </w:lvl>
+    <w:lvl w:ilvl="6" w:tplc="0409000F" w:tentative="1">
+      <w:start w:val="1"/>
+      <w:numFmt w:val="decimal"/>
+      <w:lvlText w:val="%7."/>
+      <w:lvlJc w:val="left"/>
+      <w:pPr>
+        <w:ind w:left="5040" w:hanging="360"/>
+      </w:pPr>
+    </w:lvl>
+    <w:lvl w:ilvl="7" w:tplc="04090019" w:tentative="1">
+      <w:start w:val="1"/>
+      <w:numFmt w:val="lowerLetter"/>
+      <w:lvlText w:val="%8."/>
+      <w:lvlJc w:val="left"/>
+      <w:pPr>
+        <w:ind w:left="5760" w:hanging="360"/>
+      </w:pPr>
+    </w:lvl>
+    <w:lvl w:ilvl="8" w:tplc="0409001B" w:tentative="1">
+      <w:start w:val="1"/>
+      <w:numFmt w:val="lowerRoman"/>
+      <w:lvlText w:val="%9."/>
+      <w:lvlJc w:val="right"/>
+      <w:pPr>
+        <w:ind w:left="6480" w:hanging="180"/>
+      </w:pPr>
+    </w:lvl>
+  </w:abstractNum>
+  <w:abstractNum w:abstractNumId="10">
+    <w:nsid w:val="50FC25D1"/>
+    <w:multiLevelType w:val="hybridMultilevel"/>
+    <w:tmpl w:val="A218F5EC"/>
+    <w:lvl w:ilvl="0" w:tplc="677EB9E2">
+      <w:start w:val="1"/>
+      <w:numFmt w:val="decimal"/>
+      <w:lvlText w:val="%1."/>
+      <w:lvlJc w:val="left"/>
+      <w:pPr>
+        <w:ind w:left="2160" w:hanging="360"/>
+      </w:pPr>
+      <w:rPr>
+        <w:rFonts w:hint="default"/>
+      </w:rPr>
+    </w:lvl>
+    <w:lvl w:ilvl="1" w:tplc="04090019" w:tentative="1">
+      <w:start w:val="1"/>
+      <w:numFmt w:val="lowerLetter"/>
+      <w:lvlText w:val="%2."/>
+      <w:lvlJc w:val="left"/>
+      <w:pPr>
+        <w:ind w:left="2880" w:hanging="360"/>
+      </w:pPr>
+    </w:lvl>
+    <w:lvl w:ilvl="2" w:tplc="0409001B" w:tentative="1">
+      <w:start w:val="1"/>
+      <w:numFmt w:val="lowerRoman"/>
+      <w:lvlText w:val="%3."/>
+      <w:lvlJc w:val="right"/>
+      <w:pPr>
+        <w:ind w:left="3600" w:hanging="180"/>
+      </w:pPr>
+    </w:lvl>
+    <w:lvl w:ilvl="3" w:tplc="0409000F" w:tentative="1">
+      <w:start w:val="1"/>
+      <w:numFmt w:val="decimal"/>
+      <w:lvlText w:val="%4."/>
+      <w:lvlJc w:val="left"/>
+      <w:pPr>
+        <w:ind w:left="4320" w:hanging="360"/>
+      </w:pPr>
+    </w:lvl>
+    <w:lvl w:ilvl="4" w:tplc="04090019" w:tentative="1">
+      <w:start w:val="1"/>
+      <w:numFmt w:val="lowerLetter"/>
+      <w:lvlText w:val="%5."/>
+      <w:lvlJc w:val="left"/>
+      <w:pPr>
+        <w:ind w:left="5040" w:hanging="360"/>
+      </w:pPr>
+    </w:lvl>
+    <w:lvl w:ilvl="5" w:tplc="0409001B" w:tentative="1">
+      <w:start w:val="1"/>
+      <w:numFmt w:val="lowerRoman"/>
+      <w:lvlText w:val="%6."/>
+      <w:lvlJc w:val="right"/>
+      <w:pPr>
+        <w:ind w:left="5760" w:hanging="180"/>
+      </w:pPr>
+    </w:lvl>
+    <w:lvl w:ilvl="6" w:tplc="0409000F" w:tentative="1">
+      <w:start w:val="1"/>
+      <w:numFmt w:val="decimal"/>
+      <w:lvlText w:val="%7."/>
+      <w:lvlJc w:val="left"/>
+      <w:pPr>
+        <w:ind w:left="6480" w:hanging="360"/>
+      </w:pPr>
+    </w:lvl>
+    <w:lvl w:ilvl="7" w:tplc="04090019" w:tentative="1">
+      <w:start w:val="1"/>
+      <w:numFmt w:val="lowerLetter"/>
+      <w:lvlText w:val="%8."/>
+      <w:lvlJc w:val="left"/>
+      <w:pPr>
+        <w:ind w:left="7200" w:hanging="360"/>
+      </w:pPr>
+    </w:lvl>
+    <w:lvl w:ilvl="8" w:tplc="0409001B" w:tentative="1">
+      <w:start w:val="1"/>
+      <w:numFmt w:val="lowerRoman"/>
+      <w:lvlText w:val="%9."/>
+      <w:lvlJc w:val="right"/>
+      <w:pPr>
+        <w:ind w:left="7920" w:hanging="180"/>
+      </w:pPr>
+    </w:lvl>
+  </w:abstractNum>
+  <w:abstractNum w:abstractNumId="11">
+    <w:nsid w:val="6486432A"/>
+    <w:multiLevelType w:val="hybridMultilevel"/>
+    <w:tmpl w:val="9D22B6B2"/>
+    <w:lvl w:ilvl="0" w:tplc="9998C106">
+      <w:start w:val="1"/>
+      <w:numFmt w:val="decimal"/>
+      <w:lvlText w:val="%1."/>
+      <w:lvlJc w:val="left"/>
+      <w:pPr>
+        <w:ind w:left="720" w:hanging="360"/>
+      </w:pPr>
+      <w:rPr>
+        <w:rFonts w:ascii="Cambria Math" w:hAnsi="Cambria Math" w:hint="default"/>
+        <w:i/>
+      </w:rPr>
+    </w:lvl>
+    <w:lvl w:ilvl="1" w:tplc="04090019" w:tentative="1">
+      <w:start w:val="1"/>
+      <w:numFmt w:val="lowerLetter"/>
+      <w:lvlText w:val="%2."/>
+      <w:lvlJc w:val="left"/>
+      <w:pPr>
+        <w:ind w:left="1440" w:hanging="360"/>
+      </w:pPr>
+    </w:lvl>
+    <w:lvl w:ilvl="2" w:tplc="0409001B" w:tentative="1">
+      <w:start w:val="1"/>
+      <w:numFmt w:val="lowerRoman"/>
+      <w:lvlText w:val="%3."/>
+      <w:lvlJc w:val="right"/>
+      <w:pPr>
+        <w:ind w:left="2160" w:hanging="180"/>
+      </w:pPr>
+    </w:lvl>
+    <w:lvl w:ilvl="3" w:tplc="0409000F" w:tentative="1">
+      <w:start w:val="1"/>
+      <w:numFmt w:val="decimal"/>
+      <w:lvlText w:val="%4."/>
+      <w:lvlJc w:val="left"/>
+      <w:pPr>
+        <w:ind w:left="2880" w:hanging="360"/>
+      </w:pPr>
+    </w:lvl>
+    <w:lvl w:ilvl="4" w:tplc="04090019" w:tentative="1">
+      <w:start w:val="1"/>
+      <w:numFmt w:val="lowerLetter"/>
+      <w:lvlText w:val="%5."/>
+      <w:lvlJc w:val="left"/>
+      <w:pPr>
+        <w:ind w:left="3600" w:hanging="360"/>
+      </w:pPr>
+    </w:lvl>
+    <w:lvl w:ilvl="5" w:tplc="0409001B" w:tentative="1">
+      <w:start w:val="1"/>
+      <w:numFmt w:val="lowerRoman"/>
+      <w:lvlText w:val="%6."/>
+      <w:lvlJc w:val="right"/>
+      <w:pPr>
+        <w:ind w:left="4320" w:hanging="180"/>
+      </w:pPr>
+    </w:lvl>
+    <w:lvl w:ilvl="6" w:tplc="0409000F" w:tentative="1">
+      <w:start w:val="1"/>
+      <w:numFmt w:val="decimal"/>
+      <w:lvlText w:val="%7."/>
+      <w:lvlJc w:val="left"/>
+      <w:pPr>
+        <w:ind w:left="5040" w:hanging="360"/>
+      </w:pPr>
+    </w:lvl>
+    <w:lvl w:ilvl="7" w:tplc="04090019" w:tentative="1">
+      <w:start w:val="1"/>
+      <w:numFmt w:val="lowerLetter"/>
+      <w:lvlText w:val="%8."/>
+      <w:lvlJc w:val="left"/>
+      <w:pPr>
+        <w:ind w:left="5760" w:hanging="360"/>
+      </w:pPr>
+    </w:lvl>
+    <w:lvl w:ilvl="8" w:tplc="0409001B" w:tentative="1">
+      <w:start w:val="1"/>
+      <w:numFmt w:val="lowerRoman"/>
+      <w:lvlText w:val="%9."/>
+      <w:lvlJc w:val="right"/>
+      <w:pPr>
+        <w:ind w:left="6480" w:hanging="180"/>
+      </w:pPr>
+    </w:lvl>
+  </w:abstractNum>
+  <w:abstractNum w:abstractNumId="12">
+    <w:nsid w:val="65A64C7A"/>
+    <w:multiLevelType w:val="hybridMultilevel"/>
+    <w:tmpl w:val="E4EA9BCA"/>
+    <w:lvl w:ilvl="0" w:tplc="1CD09DF8">
+      <w:start w:val="1"/>
+      <w:numFmt w:val="decimal"/>
+      <w:lvlText w:val="%1."/>
+      <w:lvlJc w:val="left"/>
+      <w:pPr>
+        <w:ind w:left="720" w:hanging="360"/>
+      </w:pPr>
+      <w:rPr>
+        <w:rFonts w:ascii="Cambria Math" w:hAnsi="Cambria Math" w:hint="default"/>
+        <w:i/>
+      </w:rPr>
+    </w:lvl>
+    <w:lvl w:ilvl="1" w:tplc="04090019" w:tentative="1">
+      <w:start w:val="1"/>
+      <w:numFmt w:val="lowerLetter"/>
+      <w:lvlText w:val="%2."/>
+      <w:lvlJc w:val="left"/>
+      <w:pPr>
+        <w:ind w:left="1440" w:hanging="360"/>
+      </w:pPr>
+    </w:lvl>
+    <w:lvl w:ilvl="2" w:tplc="0409001B" w:tentative="1">
+      <w:start w:val="1"/>
+      <w:numFmt w:val="lowerRoman"/>
+      <w:lvlText w:val="%3."/>
+      <w:lvlJc w:val="right"/>
+      <w:pPr>
+        <w:ind w:left="2160" w:hanging="180"/>
+      </w:pPr>
+    </w:lvl>
+    <w:lvl w:ilvl="3" w:tplc="0409000F" w:tentative="1">
+      <w:start w:val="1"/>
+      <w:numFmt w:val="decimal"/>
+      <w:lvlText w:val="%4."/>
+      <w:lvlJc w:val="left"/>
+      <w:pPr>
+        <w:ind w:left="2880" w:hanging="360"/>
+      </w:pPr>
+    </w:lvl>
+    <w:lvl w:ilvl="4" w:tplc="04090019" w:tentative="1">
+      <w:start w:val="1"/>
+      <w:numFmt w:val="lowerLetter"/>
+      <w:lvlText w:val="%5."/>
+      <w:lvlJc w:val="left"/>
+      <w:pPr>
+        <w:ind w:left="3600" w:hanging="360"/>
+      </w:pPr>
+    </w:lvl>
+    <w:lvl w:ilvl="5" w:tplc="0409001B" w:tentative="1">
+      <w:start w:val="1"/>
+      <w:numFmt w:val="lowerRoman"/>
+      <w:lvlText w:val="%6."/>
+      <w:lvlJc w:val="right"/>
+      <w:pPr>
+        <w:ind w:left="4320" w:hanging="180"/>
+      </w:pPr>
+    </w:lvl>
+    <w:lvl w:ilvl="6" w:tplc="0409000F" w:tentative="1">
+      <w:start w:val="1"/>
+      <w:numFmt w:val="decimal"/>
+      <w:lvlText w:val="%7."/>
+      <w:lvlJc w:val="left"/>
+      <w:pPr>
+        <w:ind w:left="5040" w:hanging="360"/>
+      </w:pPr>
+    </w:lvl>
+    <w:lvl w:ilvl="7" w:tplc="04090019" w:tentative="1">
+      <w:start w:val="1"/>
+      <w:numFmt w:val="lowerLetter"/>
+      <w:lvlText w:val="%8."/>
+      <w:lvlJc w:val="left"/>
+      <w:pPr>
+        <w:ind w:left="5760" w:hanging="360"/>
+      </w:pPr>
+    </w:lvl>
+    <w:lvl w:ilvl="8" w:tplc="0409001B" w:tentative="1">
+      <w:start w:val="1"/>
+      <w:numFmt w:val="lowerRoman"/>
+      <w:lvlText w:val="%9."/>
+      <w:lvlJc w:val="right"/>
+      <w:pPr>
+        <w:ind w:left="6480" w:hanging="180"/>
+      </w:pPr>
+    </w:lvl>
+  </w:abstractNum>
+  <w:abstractNum w:abstractNumId="13">
     <w:nsid w:val="694F45F1"/>
     <w:multiLevelType w:val="hybridMultilevel"/>
     <w:tmpl w:val="70A25C52"/>
@@ -3686,7 +5884,7 @@
       </w:pPr>
     </w:lvl>
   </w:abstractNum>
-  <w:abstractNum w:abstractNumId="6">
+  <w:abstractNum w:abstractNumId="14">
     <w:nsid w:val="6A772FF7"/>
     <w:multiLevelType w:val="hybridMultilevel"/>
     <w:tmpl w:val="0148A2FE"/>
@@ -3775,26 +5973,142 @@
       </w:pPr>
     </w:lvl>
   </w:abstractNum>
+  <w:abstractNum w:abstractNumId="15">
+    <w:nsid w:val="76765945"/>
+    <w:multiLevelType w:val="hybridMultilevel"/>
+    <w:tmpl w:val="2F00995A"/>
+    <w:lvl w:ilvl="0" w:tplc="906AA664">
+      <w:start w:val="1"/>
+      <w:numFmt w:val="decimal"/>
+      <w:lvlText w:val="%1."/>
+      <w:lvlJc w:val="left"/>
+      <w:pPr>
+        <w:ind w:left="720" w:hanging="360"/>
+      </w:pPr>
+      <w:rPr>
+        <w:rFonts w:ascii="Malgun Gothic" w:eastAsia="Malgun Gothic" w:hAnsi="Malgun Gothic" w:cs="Arabic Typesetting"/>
+      </w:rPr>
+    </w:lvl>
+    <w:lvl w:ilvl="1" w:tplc="04090019" w:tentative="1">
+      <w:start w:val="1"/>
+      <w:numFmt w:val="lowerLetter"/>
+      <w:lvlText w:val="%2."/>
+      <w:lvlJc w:val="left"/>
+      <w:pPr>
+        <w:ind w:left="1440" w:hanging="360"/>
+      </w:pPr>
+    </w:lvl>
+    <w:lvl w:ilvl="2" w:tplc="0409001B" w:tentative="1">
+      <w:start w:val="1"/>
+      <w:numFmt w:val="lowerRoman"/>
+      <w:lvlText w:val="%3."/>
+      <w:lvlJc w:val="right"/>
+      <w:pPr>
+        <w:ind w:left="2160" w:hanging="180"/>
+      </w:pPr>
+    </w:lvl>
+    <w:lvl w:ilvl="3" w:tplc="0409000F" w:tentative="1">
+      <w:start w:val="1"/>
+      <w:numFmt w:val="decimal"/>
+      <w:lvlText w:val="%4."/>
+      <w:lvlJc w:val="left"/>
+      <w:pPr>
+        <w:ind w:left="2880" w:hanging="360"/>
+      </w:pPr>
+    </w:lvl>
+    <w:lvl w:ilvl="4" w:tplc="04090019" w:tentative="1">
+      <w:start w:val="1"/>
+      <w:numFmt w:val="lowerLetter"/>
+      <w:lvlText w:val="%5."/>
+      <w:lvlJc w:val="left"/>
+      <w:pPr>
+        <w:ind w:left="3600" w:hanging="360"/>
+      </w:pPr>
+    </w:lvl>
+    <w:lvl w:ilvl="5" w:tplc="0409001B" w:tentative="1">
+      <w:start w:val="1"/>
+      <w:numFmt w:val="lowerRoman"/>
+      <w:lvlText w:val="%6."/>
+      <w:lvlJc w:val="right"/>
+      <w:pPr>
+        <w:ind w:left="4320" w:hanging="180"/>
+      </w:pPr>
+    </w:lvl>
+    <w:lvl w:ilvl="6" w:tplc="0409000F" w:tentative="1">
+      <w:start w:val="1"/>
+      <w:numFmt w:val="decimal"/>
+      <w:lvlText w:val="%7."/>
+      <w:lvlJc w:val="left"/>
+      <w:pPr>
+        <w:ind w:left="5040" w:hanging="360"/>
+      </w:pPr>
+    </w:lvl>
+    <w:lvl w:ilvl="7" w:tplc="04090019" w:tentative="1">
+      <w:start w:val="1"/>
+      <w:numFmt w:val="lowerLetter"/>
+      <w:lvlText w:val="%8."/>
+      <w:lvlJc w:val="left"/>
+      <w:pPr>
+        <w:ind w:left="5760" w:hanging="360"/>
+      </w:pPr>
+    </w:lvl>
+    <w:lvl w:ilvl="8" w:tplc="0409001B" w:tentative="1">
+      <w:start w:val="1"/>
+      <w:numFmt w:val="lowerRoman"/>
+      <w:lvlText w:val="%9."/>
+      <w:lvlJc w:val="right"/>
+      <w:pPr>
+        <w:ind w:left="6480" w:hanging="180"/>
+      </w:pPr>
+    </w:lvl>
+  </w:abstractNum>
   <w:num w:numId="1">
-    <w:abstractNumId w:val="6"/>
+    <w:abstractNumId w:val="14"/>
   </w:num>
   <w:num w:numId="2">
+    <w:abstractNumId w:val="7"/>
+  </w:num>
+  <w:num w:numId="3">
     <w:abstractNumId w:val="4"/>
   </w:num>
-  <w:num w:numId="3">
-    <w:abstractNumId w:val="2"/>
+  <w:num w:numId="4">
+    <w:abstractNumId w:val="13"/>
   </w:num>
-  <w:num w:numId="4">
+  <w:num w:numId="5">
     <w:abstractNumId w:val="5"/>
   </w:num>
-  <w:num w:numId="5">
+  <w:num w:numId="6">
     <w:abstractNumId w:val="3"/>
-  </w:num>
-  <w:num w:numId="6">
-    <w:abstractNumId w:val="1"/>
   </w:num>
   <w:num w:numId="7">
     <w:abstractNumId w:val="0"/>
+  </w:num>
+  <w:num w:numId="8">
+    <w:abstractNumId w:val="8"/>
+  </w:num>
+  <w:num w:numId="9">
+    <w:abstractNumId w:val="15"/>
+  </w:num>
+  <w:num w:numId="10">
+    <w:abstractNumId w:val="1"/>
+  </w:num>
+  <w:num w:numId="11">
+    <w:abstractNumId w:val="10"/>
+  </w:num>
+  <w:num w:numId="12">
+    <w:abstractNumId w:val="12"/>
+  </w:num>
+  <w:num w:numId="13">
+    <w:abstractNumId w:val="9"/>
+  </w:num>
+  <w:num w:numId="14">
+    <w:abstractNumId w:val="2"/>
+  </w:num>
+  <w:num w:numId="15">
+    <w:abstractNumId w:val="6"/>
+  </w:num>
+  <w:num w:numId="16">
+    <w:abstractNumId w:val="11"/>
   </w:num>
 </w:numbering>
 </file>
@@ -4346,7 +6660,582 @@
       <w:szCs w:val="18"/>
     </w:rPr>
   </w:style>
+  <w:style w:type="character" w:styleId="PlaceholderText">
+    <w:name w:val="Placeholder Text"/>
+    <w:basedOn w:val="DefaultParagraphFont"/>
+    <w:uiPriority w:val="99"/>
+    <w:semiHidden/>
+    <w:rsid w:val="001049CA"/>
+    <w:rPr>
+      <w:color w:val="808080"/>
+    </w:rPr>
+  </w:style>
+  <w:style w:type="table" w:styleId="TableGrid">
+    <w:name w:val="Table Grid"/>
+    <w:basedOn w:val="TableNormal"/>
+    <w:uiPriority w:val="39"/>
+    <w:rsid w:val="00EA4DBB"/>
+    <w:pPr>
+      <w:spacing w:after="0" w:line="240" w:lineRule="auto"/>
+    </w:pPr>
+    <w:tblPr>
+      <w:tblBorders>
+        <w:top w:val="single" w:sz="4" w:space="0" w:color="auto"/>
+        <w:left w:val="single" w:sz="4" w:space="0" w:color="auto"/>
+        <w:bottom w:val="single" w:sz="4" w:space="0" w:color="auto"/>
+        <w:right w:val="single" w:sz="4" w:space="0" w:color="auto"/>
+        <w:insideH w:val="single" w:sz="4" w:space="0" w:color="auto"/>
+        <w:insideV w:val="single" w:sz="4" w:space="0" w:color="auto"/>
+      </w:tblBorders>
+    </w:tblPr>
+  </w:style>
 </w:styles>
+</file>
+
+<file path=word/glossary/document.xml><?xml version="1.0" encoding="utf-8"?>
+<w:glossaryDocument xmlns:wpc="http://schemas.microsoft.com/office/word/2010/wordprocessingCanvas" xmlns:mc="http://schemas.openxmlformats.org/markup-compatibility/2006" xmlns:o="urn:schemas-microsoft-com:office:office" xmlns:r="http://schemas.openxmlformats.org/officeDocument/2006/relationships" xmlns:m="http://schemas.openxmlformats.org/officeDocument/2006/math" xmlns:v="urn:schemas-microsoft-com:vml" xmlns:wp14="http://schemas.microsoft.com/office/word/2010/wordprocessingDrawing" xmlns:wp="http://schemas.openxmlformats.org/drawingml/2006/wordprocessingDrawing" xmlns:w10="urn:schemas-microsoft-com:office:word" xmlns:w="http://schemas.openxmlformats.org/wordprocessingml/2006/main" xmlns:w14="http://schemas.microsoft.com/office/word/2010/wordml" xmlns:w15="http://schemas.microsoft.com/office/word/2012/wordml" xmlns:wpg="http://schemas.microsoft.com/office/word/2010/wordprocessingGroup" xmlns:wpi="http://schemas.microsoft.com/office/word/2010/wordprocessingInk" xmlns:wne="http://schemas.microsoft.com/office/word/2006/wordml" xmlns:wps="http://schemas.microsoft.com/office/word/2010/wordprocessingShape" mc:Ignorable="w14 w15 wp14"/>
+</file>
+
+<file path=word/glossary/fontTable.xml><?xml version="1.0" encoding="utf-8"?>
+<w:fonts xmlns:mc="http://schemas.openxmlformats.org/markup-compatibility/2006" xmlns:r="http://schemas.openxmlformats.org/officeDocument/2006/relationships" xmlns:w="http://schemas.openxmlformats.org/wordprocessingml/2006/main" xmlns:w14="http://schemas.microsoft.com/office/word/2010/wordml" xmlns:w15="http://schemas.microsoft.com/office/word/2012/wordml" mc:Ignorable="w14 w15">
+  <w:font w:name="Times New Roman">
+    <w:panose1 w:val="02020603050405020304"/>
+    <w:charset w:val="00"/>
+    <w:family w:val="roman"/>
+    <w:pitch w:val="variable"/>
+    <w:sig w:usb0="E0002EFF" w:usb1="C0007843" w:usb2="00000009" w:usb3="00000000" w:csb0="000001FF" w:csb1="00000000"/>
+  </w:font>
+  <w:font w:name="Cambria Math">
+    <w:panose1 w:val="02040503050406030204"/>
+    <w:charset w:val="00"/>
+    <w:family w:val="roman"/>
+    <w:pitch w:val="variable"/>
+    <w:sig w:usb0="E00002FF" w:usb1="420024FF" w:usb2="00000000" w:usb3="00000000" w:csb0="0000019F" w:csb1="00000000"/>
+  </w:font>
+  <w:font w:name="Malgun Gothic">
+    <w:altName w:val="Arial Unicode MS"/>
+    <w:panose1 w:val="020B0503020000020004"/>
+    <w:charset w:val="81"/>
+    <w:family w:val="swiss"/>
+    <w:pitch w:val="variable"/>
+    <w:sig w:usb0="9000002F" w:usb1="29D77CFB" w:usb2="00000012" w:usb3="00000000" w:csb0="00080001" w:csb1="00000000"/>
+  </w:font>
+  <w:font w:name="Arabic Typesetting">
+    <w:panose1 w:val="03020402040406030203"/>
+    <w:charset w:val="00"/>
+    <w:family w:val="script"/>
+    <w:pitch w:val="variable"/>
+    <w:sig w:usb0="A000206F" w:usb1="C0000000" w:usb2="00000008" w:usb3="00000000" w:csb0="000000D3" w:csb1="00000000"/>
+  </w:font>
+  <w:font w:name="Calibri">
+    <w:panose1 w:val="020F0502020204030204"/>
+    <w:charset w:val="00"/>
+    <w:family w:val="swiss"/>
+    <w:pitch w:val="variable"/>
+    <w:sig w:usb0="E00002FF" w:usb1="4000ACFF" w:usb2="00000001" w:usb3="00000000" w:csb0="0000019F" w:csb1="00000000"/>
+  </w:font>
+  <w:font w:name="SimSun">
+    <w:altName w:val="宋体"/>
+    <w:panose1 w:val="02010600030101010101"/>
+    <w:charset w:val="86"/>
+    <w:family w:val="auto"/>
+    <w:pitch w:val="variable"/>
+    <w:sig w:usb0="00000003" w:usb1="288F0000" w:usb2="00000016" w:usb3="00000000" w:csb0="00040001" w:csb1="00000000"/>
+  </w:font>
+  <w:font w:name="Lucida Grande">
+    <w:charset w:val="00"/>
+    <w:family w:val="auto"/>
+    <w:pitch w:val="variable"/>
+    <w:sig w:usb0="E1000AEF" w:usb1="5000A1FF" w:usb2="00000000" w:usb3="00000000" w:csb0="000001BF" w:csb1="00000000"/>
+  </w:font>
+  <w:font w:name="Calibri Light">
+    <w:panose1 w:val="020F0302020204030204"/>
+    <w:charset w:val="00"/>
+    <w:family w:val="swiss"/>
+    <w:pitch w:val="variable"/>
+    <w:sig w:usb0="A00002EF" w:usb1="4000207B" w:usb2="00000000" w:usb3="00000000" w:csb0="0000019F" w:csb1="00000000"/>
+  </w:font>
+</w:fonts>
+</file>
+
+<file path=word/glossary/settings.xml><?xml version="1.0" encoding="utf-8"?>
+<w:settings xmlns:mc="http://schemas.openxmlformats.org/markup-compatibility/2006" xmlns:o="urn:schemas-microsoft-com:office:office" xmlns:r="http://schemas.openxmlformats.org/officeDocument/2006/relationships" xmlns:m="http://schemas.openxmlformats.org/officeDocument/2006/math" xmlns:v="urn:schemas-microsoft-com:vml" xmlns:w10="urn:schemas-microsoft-com:office:word" xmlns:w="http://schemas.openxmlformats.org/wordprocessingml/2006/main" xmlns:w14="http://schemas.microsoft.com/office/word/2010/wordml" xmlns:w15="http://schemas.microsoft.com/office/word/2012/wordml" xmlns:sl="http://schemas.openxmlformats.org/schemaLibrary/2006/main" mc:Ignorable="w14 w15">
+  <w:view w:val="normal"/>
+  <w:defaultTabStop w:val="720"/>
+  <w:characterSpacingControl w:val="doNotCompress"/>
+  <w:compat>
+    <w:useFELayout/>
+    <w:compatSetting w:name="compatibilityMode" w:uri="http://schemas.microsoft.com/office/word" w:val="15"/>
+    <w:compatSetting w:name="overrideTableStyleFontSizeAndJustification" w:uri="http://schemas.microsoft.com/office/word" w:val="1"/>
+    <w:compatSetting w:name="enableOpenTypeFeatures" w:uri="http://schemas.microsoft.com/office/word" w:val="1"/>
+    <w:compatSetting w:name="doNotFlipMirrorIndents" w:uri="http://schemas.microsoft.com/office/word" w:val="1"/>
+    <w:compatSetting w:name="differentiateMultirowTableHeaders" w:uri="http://schemas.microsoft.com/office/word" w:val="1"/>
+  </w:compat>
+  <w:rsids>
+    <w:rsidRoot w:val="00CA2352"/>
+    <w:rsid w:val="008F1940"/>
+    <w:rsid w:val="00CA2352"/>
+  </w:rsids>
+  <m:mathPr>
+    <m:mathFont m:val="Cambria Math"/>
+    <m:brkBin m:val="before"/>
+    <m:brkBinSub m:val="--"/>
+    <m:smallFrac m:val="0"/>
+    <m:dispDef/>
+    <m:lMargin m:val="0"/>
+    <m:rMargin m:val="0"/>
+    <m:defJc m:val="centerGroup"/>
+    <m:wrapIndent m:val="1440"/>
+    <m:intLim m:val="subSup"/>
+    <m:naryLim m:val="undOvr"/>
+  </m:mathPr>
+  <w:themeFontLang w:val="en-US" w:eastAsia="zh-CN"/>
+  <w:clrSchemeMapping w:bg1="light1" w:t1="dark1" w:bg2="light2" w:t2="dark2" w:accent1="accent1" w:accent2="accent2" w:accent3="accent3" w:accent4="accent4" w:accent5="accent5" w:accent6="accent6" w:hyperlink="hyperlink" w:followedHyperlink="followedHyperlink"/>
+  <w:decimalSymbol w:val="."/>
+  <w:listSeparator w:val=","/>
+  <w15:chartTrackingRefBased/>
+</w:settings>
+</file>
+
+<file path=word/glossary/styles.xml><?xml version="1.0" encoding="utf-8"?>
+<w:styles xmlns:mc="http://schemas.openxmlformats.org/markup-compatibility/2006" xmlns:r="http://schemas.openxmlformats.org/officeDocument/2006/relationships" xmlns:w="http://schemas.openxmlformats.org/wordprocessingml/2006/main" xmlns:w14="http://schemas.microsoft.com/office/word/2010/wordml" xmlns:w15="http://schemas.microsoft.com/office/word/2012/wordml" mc:Ignorable="w14 w15">
+  <w:docDefaults>
+    <w:rPrDefault>
+      <w:rPr>
+        <w:rFonts w:asciiTheme="minorHAnsi" w:eastAsiaTheme="minorEastAsia" w:hAnsiTheme="minorHAnsi" w:cstheme="minorBidi"/>
+        <w:sz w:val="22"/>
+        <w:szCs w:val="22"/>
+        <w:lang w:val="en-US" w:eastAsia="zh-CN" w:bidi="ar-SA"/>
+      </w:rPr>
+    </w:rPrDefault>
+    <w:pPrDefault>
+      <w:pPr>
+        <w:spacing w:after="160" w:line="259" w:lineRule="auto"/>
+      </w:pPr>
+    </w:pPrDefault>
+  </w:docDefaults>
+  <w:latentStyles w:defLockedState="0" w:defUIPriority="99" w:defSemiHidden="0" w:defUnhideWhenUsed="0" w:defQFormat="0" w:count="371">
+    <w:lsdException w:name="Normal" w:uiPriority="0" w:qFormat="1"/>
+    <w:lsdException w:name="heading 1" w:uiPriority="9" w:qFormat="1"/>
+    <w:lsdException w:name="heading 2" w:semiHidden="1" w:uiPriority="9" w:unhideWhenUsed="1" w:qFormat="1"/>
+    <w:lsdException w:name="heading 3" w:semiHidden="1" w:uiPriority="9" w:unhideWhenUsed="1" w:qFormat="1"/>
+    <w:lsdException w:name="heading 4" w:semiHidden="1" w:uiPriority="9" w:unhideWhenUsed="1" w:qFormat="1"/>
+    <w:lsdException w:name="heading 5" w:semiHidden="1" w:uiPriority="9" w:unhideWhenUsed="1" w:qFormat="1"/>
+    <w:lsdException w:name="heading 6" w:semiHidden="1" w:uiPriority="9" w:unhideWhenUsed="1" w:qFormat="1"/>
+    <w:lsdException w:name="heading 7" w:semiHidden="1" w:uiPriority="9" w:unhideWhenUsed="1" w:qFormat="1"/>
+    <w:lsdException w:name="heading 8" w:semiHidden="1" w:uiPriority="9" w:unhideWhenUsed="1" w:qFormat="1"/>
+    <w:lsdException w:name="heading 9" w:semiHidden="1" w:uiPriority="9" w:unhideWhenUsed="1" w:qFormat="1"/>
+    <w:lsdException w:name="index 1" w:semiHidden="1" w:unhideWhenUsed="1"/>
+    <w:lsdException w:name="index 2" w:semiHidden="1" w:unhideWhenUsed="1"/>
+    <w:lsdException w:name="index 3" w:semiHidden="1" w:unhideWhenUsed="1"/>
+    <w:lsdException w:name="index 4" w:semiHidden="1" w:unhideWhenUsed="1"/>
+    <w:lsdException w:name="index 5" w:semiHidden="1" w:unhideWhenUsed="1"/>
+    <w:lsdException w:name="index 6" w:semiHidden="1" w:unhideWhenUsed="1"/>
+    <w:lsdException w:name="index 7" w:semiHidden="1" w:unhideWhenUsed="1"/>
+    <w:lsdException w:name="index 8" w:semiHidden="1" w:unhideWhenUsed="1"/>
+    <w:lsdException w:name="index 9" w:semiHidden="1" w:unhideWhenUsed="1"/>
+    <w:lsdException w:name="toc 1" w:semiHidden="1" w:uiPriority="39" w:unhideWhenUsed="1"/>
+    <w:lsdException w:name="toc 2" w:semiHidden="1" w:uiPriority="39" w:unhideWhenUsed="1"/>
+    <w:lsdException w:name="toc 3" w:semiHidden="1" w:uiPriority="39" w:unhideWhenUsed="1"/>
+    <w:lsdException w:name="toc 4" w:semiHidden="1" w:uiPriority="39" w:unhideWhenUsed="1"/>
+    <w:lsdException w:name="toc 5" w:semiHidden="1" w:uiPriority="39" w:unhideWhenUsed="1"/>
+    <w:lsdException w:name="toc 6" w:semiHidden="1" w:uiPriority="39" w:unhideWhenUsed="1"/>
+    <w:lsdException w:name="toc 7" w:semiHidden="1" w:uiPriority="39" w:unhideWhenUsed="1"/>
+    <w:lsdException w:name="toc 8" w:semiHidden="1" w:uiPriority="39" w:unhideWhenUsed="1"/>
+    <w:lsdException w:name="toc 9" w:semiHidden="1" w:uiPriority="39" w:unhideWhenUsed="1"/>
+    <w:lsdException w:name="Normal Indent" w:semiHidden="1" w:unhideWhenUsed="1"/>
+    <w:lsdException w:name="footnote text" w:semiHidden="1" w:unhideWhenUsed="1"/>
+    <w:lsdException w:name="annotation text" w:semiHidden="1" w:unhideWhenUsed="1"/>
+    <w:lsdException w:name="header" w:semiHidden="1" w:unhideWhenUsed="1"/>
+    <w:lsdException w:name="footer" w:semiHidden="1" w:unhideWhenUsed="1"/>
+    <w:lsdException w:name="index heading" w:semiHidden="1" w:unhideWhenUsed="1"/>
+    <w:lsdException w:name="caption" w:semiHidden="1" w:uiPriority="35" w:unhideWhenUsed="1" w:qFormat="1"/>
+    <w:lsdException w:name="table of figures" w:semiHidden="1" w:unhideWhenUsed="1"/>
+    <w:lsdException w:name="envelope address" w:semiHidden="1" w:unhideWhenUsed="1"/>
+    <w:lsdException w:name="envelope return" w:semiHidden="1" w:unhideWhenUsed="1"/>
+    <w:lsdException w:name="footnote reference" w:semiHidden="1" w:unhideWhenUsed="1"/>
+    <w:lsdException w:name="annotation reference" w:semiHidden="1" w:unhideWhenUsed="1"/>
+    <w:lsdException w:name="line number" w:semiHidden="1" w:unhideWhenUsed="1"/>
+    <w:lsdException w:name="page number" w:semiHidden="1" w:unhideWhenUsed="1"/>
+    <w:lsdException w:name="endnote reference" w:semiHidden="1" w:unhideWhenUsed="1"/>
+    <w:lsdException w:name="endnote text" w:semiHidden="1" w:unhideWhenUsed="1"/>
+    <w:lsdException w:name="table of authorities" w:semiHidden="1" w:unhideWhenUsed="1"/>
+    <w:lsdException w:name="macro" w:semiHidden="1" w:unhideWhenUsed="1"/>
+    <w:lsdException w:name="toa heading" w:semiHidden="1" w:unhideWhenUsed="1"/>
+    <w:lsdException w:name="List" w:semiHidden="1" w:unhideWhenUsed="1"/>
+    <w:lsdException w:name="List Bullet" w:semiHidden="1" w:unhideWhenUsed="1"/>
+    <w:lsdException w:name="List Number" w:semiHidden="1" w:unhideWhenUsed="1"/>
+    <w:lsdException w:name="List 2" w:semiHidden="1" w:unhideWhenUsed="1"/>
+    <w:lsdException w:name="List 3" w:semiHidden="1" w:unhideWhenUsed="1"/>
+    <w:lsdException w:name="List 4" w:semiHidden="1" w:unhideWhenUsed="1"/>
+    <w:lsdException w:name="List 5" w:semiHidden="1" w:unhideWhenUsed="1"/>
+    <w:lsdException w:name="List Bullet 2" w:semiHidden="1" w:unhideWhenUsed="1"/>
+    <w:lsdException w:name="List Bullet 3" w:semiHidden="1" w:unhideWhenUsed="1"/>
+    <w:lsdException w:name="List Bullet 4" w:semiHidden="1" w:unhideWhenUsed="1"/>
+    <w:lsdException w:name="List Bullet 5" w:semiHidden="1" w:unhideWhenUsed="1"/>
+    <w:lsdException w:name="List Number 2" w:semiHidden="1" w:unhideWhenUsed="1"/>
+    <w:lsdException w:name="List Number 3" w:semiHidden="1" w:unhideWhenUsed="1"/>
+    <w:lsdException w:name="List Number 4" w:semiHidden="1" w:unhideWhenUsed="1"/>
+    <w:lsdException w:name="List Number 5" w:semiHidden="1" w:unhideWhenUsed="1"/>
+    <w:lsdException w:name="Title" w:uiPriority="10" w:qFormat="1"/>
+    <w:lsdException w:name="Closing" w:semiHidden="1" w:unhideWhenUsed="1"/>
+    <w:lsdException w:name="Signature" w:semiHidden="1" w:unhideWhenUsed="1"/>
+    <w:lsdException w:name="Default Paragraph Font" w:semiHidden="1" w:uiPriority="1" w:unhideWhenUsed="1"/>
+    <w:lsdException w:name="Body Text" w:semiHidden="1" w:unhideWhenUsed="1"/>
+    <w:lsdException w:name="Body Text Indent" w:semiHidden="1" w:unhideWhenUsed="1"/>
+    <w:lsdException w:name="List Continue" w:semiHidden="1" w:unhideWhenUsed="1"/>
+    <w:lsdException w:name="List Continue 2" w:semiHidden="1" w:unhideWhenUsed="1"/>
+    <w:lsdException w:name="List Continue 3" w:semiHidden="1" w:unhideWhenUsed="1"/>
+    <w:lsdException w:name="List Continue 4" w:semiHidden="1" w:unhideWhenUsed="1"/>
+    <w:lsdException w:name="List Continue 5" w:semiHidden="1" w:unhideWhenUsed="1"/>
+    <w:lsdException w:name="Message Header" w:semiHidden="1" w:unhideWhenUsed="1"/>
+    <w:lsdException w:name="Subtitle" w:uiPriority="11" w:qFormat="1"/>
+    <w:lsdException w:name="Salutation" w:semiHidden="1" w:unhideWhenUsed="1"/>
+    <w:lsdException w:name="Date" w:semiHidden="1" w:unhideWhenUsed="1"/>
+    <w:lsdException w:name="Body Text First Indent" w:semiHidden="1" w:unhideWhenUsed="1"/>
+    <w:lsdException w:name="Body Text First Indent 2" w:semiHidden="1" w:unhideWhenUsed="1"/>
+    <w:lsdException w:name="Note Heading" w:semiHidden="1" w:unhideWhenUsed="1"/>
+    <w:lsdException w:name="Body Text 2" w:semiHidden="1" w:unhideWhenUsed="1"/>
+    <w:lsdException w:name="Body Text 3" w:semiHidden="1" w:unhideWhenUsed="1"/>
+    <w:lsdException w:name="Body Text Indent 2" w:semiHidden="1" w:unhideWhenUsed="1"/>
+    <w:lsdException w:name="Body Text Indent 3" w:semiHidden="1" w:unhideWhenUsed="1"/>
+    <w:lsdException w:name="Block Text" w:semiHidden="1" w:unhideWhenUsed="1"/>
+    <w:lsdException w:name="Hyperlink" w:semiHidden="1" w:unhideWhenUsed="1"/>
+    <w:lsdException w:name="FollowedHyperlink" w:semiHidden="1" w:unhideWhenUsed="1"/>
+    <w:lsdException w:name="Strong" w:uiPriority="22" w:qFormat="1"/>
+    <w:lsdException w:name="Emphasis" w:uiPriority="20" w:qFormat="1"/>
+    <w:lsdException w:name="Document Map" w:semiHidden="1" w:unhideWhenUsed="1"/>
+    <w:lsdException w:name="Plain Text" w:semiHidden="1" w:unhideWhenUsed="1"/>
+    <w:lsdException w:name="E-mail Signature" w:semiHidden="1" w:unhideWhenUsed="1"/>
+    <w:lsdException w:name="HTML Top of Form" w:semiHidden="1" w:unhideWhenUsed="1"/>
+    <w:lsdException w:name="HTML Bottom of Form" w:semiHidden="1" w:unhideWhenUsed="1"/>
+    <w:lsdException w:name="Normal (Web)" w:semiHidden="1" w:unhideWhenUsed="1"/>
+    <w:lsdException w:name="HTML Acronym" w:semiHidden="1" w:unhideWhenUsed="1"/>
+    <w:lsdException w:name="HTML Address" w:semiHidden="1" w:unhideWhenUsed="1"/>
+    <w:lsdException w:name="HTML Cite" w:semiHidden="1" w:unhideWhenUsed="1"/>
+    <w:lsdException w:name="HTML Code" w:semiHidden="1" w:unhideWhenUsed="1"/>
+    <w:lsdException w:name="HTML Definition" w:semiHidden="1" w:unhideWhenUsed="1"/>
+    <w:lsdException w:name="HTML Keyboard" w:semiHidden="1" w:unhideWhenUsed="1"/>
+    <w:lsdException w:name="HTML Preformatted" w:semiHidden="1" w:unhideWhenUsed="1"/>
+    <w:lsdException w:name="HTML Sample" w:semiHidden="1" w:unhideWhenUsed="1"/>
+    <w:lsdException w:name="HTML Typewriter" w:semiHidden="1" w:unhideWhenUsed="1"/>
+    <w:lsdException w:name="HTML Variable" w:semiHidden="1" w:unhideWhenUsed="1"/>
+    <w:lsdException w:name="Normal Table" w:semiHidden="1" w:unhideWhenUsed="1"/>
+    <w:lsdException w:name="annotation subject" w:semiHidden="1" w:unhideWhenUsed="1"/>
+    <w:lsdException w:name="No List" w:semiHidden="1" w:unhideWhenUsed="1"/>
+    <w:lsdException w:name="Outline List 1" w:semiHidden="1" w:unhideWhenUsed="1"/>
+    <w:lsdException w:name="Outline List 2" w:semiHidden="1" w:unhideWhenUsed="1"/>
+    <w:lsdException w:name="Outline List 3" w:semiHidden="1" w:unhideWhenUsed="1"/>
+    <w:lsdException w:name="Table Simple 1" w:semiHidden="1" w:unhideWhenUsed="1"/>
+    <w:lsdException w:name="Table Simple 2" w:semiHidden="1" w:unhideWhenUsed="1"/>
+    <w:lsdException w:name="Table Simple 3" w:semiHidden="1" w:unhideWhenUsed="1"/>
+    <w:lsdException w:name="Table Classic 1" w:semiHidden="1" w:unhideWhenUsed="1"/>
+    <w:lsdException w:name="Table Classic 2" w:semiHidden="1" w:unhideWhenUsed="1"/>
+    <w:lsdException w:name="Table Classic 3" w:semiHidden="1" w:unhideWhenUsed="1"/>
+    <w:lsdException w:name="Table Classic 4" w:semiHidden="1" w:unhideWhenUsed="1"/>
+    <w:lsdException w:name="Table Colorful 1" w:semiHidden="1" w:unhideWhenUsed="1"/>
+    <w:lsdException w:name="Table Colorful 2" w:semiHidden="1" w:unhideWhenUsed="1"/>
+    <w:lsdException w:name="Table Colorful 3" w:semiHidden="1" w:unhideWhenUsed="1"/>
+    <w:lsdException w:name="Table Columns 1" w:semiHidden="1" w:unhideWhenUsed="1"/>
+    <w:lsdException w:name="Table Columns 2" w:semiHidden="1" w:unhideWhenUsed="1"/>
+    <w:lsdException w:name="Table Columns 3" w:semiHidden="1" w:unhideWhenUsed="1"/>
+    <w:lsdException w:name="Table Columns 4" w:semiHidden="1" w:unhideWhenUsed="1"/>
+    <w:lsdException w:name="Table Columns 5" w:semiHidden="1" w:unhideWhenUsed="1"/>
+    <w:lsdException w:name="Table Grid 1" w:semiHidden="1" w:unhideWhenUsed="1"/>
+    <w:lsdException w:name="Table Grid 2" w:semiHidden="1" w:unhideWhenUsed="1"/>
+    <w:lsdException w:name="Table Grid 3" w:semiHidden="1" w:unhideWhenUsed="1"/>
+    <w:lsdException w:name="Table Grid 4" w:semiHidden="1" w:unhideWhenUsed="1"/>
+    <w:lsdException w:name="Table Grid 5" w:semiHidden="1" w:unhideWhenUsed="1"/>
+    <w:lsdException w:name="Table Grid 6" w:semiHidden="1" w:unhideWhenUsed="1"/>
+    <w:lsdException w:name="Table Grid 7" w:semiHidden="1" w:unhideWhenUsed="1"/>
+    <w:lsdException w:name="Table Grid 8" w:semiHidden="1" w:unhideWhenUsed="1"/>
+    <w:lsdException w:name="Table List 1" w:semiHidden="1" w:unhideWhenUsed="1"/>
+    <w:lsdException w:name="Table List 2" w:semiHidden="1" w:unhideWhenUsed="1"/>
+    <w:lsdException w:name="Table List 3" w:semiHidden="1" w:unhideWhenUsed="1"/>
+    <w:lsdException w:name="Table List 4" w:semiHidden="1" w:unhideWhenUsed="1"/>
+    <w:lsdException w:name="Table List 5" w:semiHidden="1" w:unhideWhenUsed="1"/>
+    <w:lsdException w:name="Table List 6" w:semiHidden="1" w:unhideWhenUsed="1"/>
+    <w:lsdException w:name="Table List 7" w:semiHidden="1" w:unhideWhenUsed="1"/>
+    <w:lsdException w:name="Table List 8" w:semiHidden="1" w:unhideWhenUsed="1"/>
+    <w:lsdException w:name="Table 3D effects 1" w:semiHidden="1" w:unhideWhenUsed="1"/>
+    <w:lsdException w:name="Table 3D effects 2" w:semiHidden="1" w:unhideWhenUsed="1"/>
+    <w:lsdException w:name="Table 3D effects 3" w:semiHidden="1" w:unhideWhenUsed="1"/>
+    <w:lsdException w:name="Table Contemporary" w:semiHidden="1" w:unhideWhenUsed="1"/>
+    <w:lsdException w:name="Table Elegant" w:semiHidden="1" w:unhideWhenUsed="1"/>
+    <w:lsdException w:name="Table Professional" w:semiHidden="1" w:unhideWhenUsed="1"/>
+    <w:lsdException w:name="Table Subtle 1" w:semiHidden="1" w:unhideWhenUsed="1"/>
+    <w:lsdException w:name="Table Subtle 2" w:semiHidden="1" w:unhideWhenUsed="1"/>
+    <w:lsdException w:name="Table Web 1" w:semiHidden="1" w:unhideWhenUsed="1"/>
+    <w:lsdException w:name="Table Web 2" w:semiHidden="1" w:unhideWhenUsed="1"/>
+    <w:lsdException w:name="Table Web 3" w:semiHidden="1" w:unhideWhenUsed="1"/>
+    <w:lsdException w:name="Balloon Text" w:semiHidden="1" w:unhideWhenUsed="1"/>
+    <w:lsdException w:name="Table Grid" w:uiPriority="39"/>
+    <w:lsdException w:name="Table Theme" w:semiHidden="1" w:unhideWhenUsed="1"/>
+    <w:lsdException w:name="Placeholder Text" w:semiHidden="1"/>
+    <w:lsdException w:name="No Spacing" w:uiPriority="1" w:qFormat="1"/>
+    <w:lsdException w:name="Light Shading" w:uiPriority="60"/>
+    <w:lsdException w:name="Light List" w:uiPriority="61"/>
+    <w:lsdException w:name="Light Grid" w:uiPriority="62"/>
+    <w:lsdException w:name="Medium Shading 1" w:uiPriority="63"/>
+    <w:lsdException w:name="Medium Shading 2" w:uiPriority="64"/>
+    <w:lsdException w:name="Medium List 1" w:uiPriority="65"/>
+    <w:lsdException w:name="Medium List 2" w:uiPriority="66"/>
+    <w:lsdException w:name="Medium Grid 1" w:uiPriority="67"/>
+    <w:lsdException w:name="Medium Grid 2" w:uiPriority="68"/>
+    <w:lsdException w:name="Medium Grid 3" w:uiPriority="69"/>
+    <w:lsdException w:name="Dark List" w:uiPriority="70"/>
+    <w:lsdException w:name="Colorful Shading" w:uiPriority="71"/>
+    <w:lsdException w:name="Colorful List" w:uiPriority="72"/>
+    <w:lsdException w:name="Colorful Grid" w:uiPriority="73"/>
+    <w:lsdException w:name="Light Shading Accent 1" w:uiPriority="60"/>
+    <w:lsdException w:name="Light List Accent 1" w:uiPriority="61"/>
+    <w:lsdException w:name="Light Grid Accent 1" w:uiPriority="62"/>
+    <w:lsdException w:name="Medium Shading 1 Accent 1" w:uiPriority="63"/>
+    <w:lsdException w:name="Medium Shading 2 Accent 1" w:uiPriority="64"/>
+    <w:lsdException w:name="Medium List 1 Accent 1" w:uiPriority="65"/>
+    <w:lsdException w:name="Revision" w:semiHidden="1"/>
+    <w:lsdException w:name="List Paragraph" w:uiPriority="34" w:qFormat="1"/>
+    <w:lsdException w:name="Quote" w:uiPriority="29" w:qFormat="1"/>
+    <w:lsdException w:name="Intense Quote" w:uiPriority="30" w:qFormat="1"/>
+    <w:lsdException w:name="Medium List 2 Accent 1" w:uiPriority="66"/>
+    <w:lsdException w:name="Medium Grid 1 Accent 1" w:uiPriority="67"/>
+    <w:lsdException w:name="Medium Grid 2 Accent 1" w:uiPriority="68"/>
+    <w:lsdException w:name="Medium Grid 3 Accent 1" w:uiPriority="69"/>
+    <w:lsdException w:name="Dark List Accent 1" w:uiPriority="70"/>
+    <w:lsdException w:name="Colorful Shading Accent 1" w:uiPriority="71"/>
+    <w:lsdException w:name="Colorful List Accent 1" w:uiPriority="72"/>
+    <w:lsdException w:name="Colorful Grid Accent 1" w:uiPriority="73"/>
+    <w:lsdException w:name="Light Shading Accent 2" w:uiPriority="60"/>
+    <w:lsdException w:name="Light List Accent 2" w:uiPriority="61"/>
+    <w:lsdException w:name="Light Grid Accent 2" w:uiPriority="62"/>
+    <w:lsdException w:name="Medium Shading 1 Accent 2" w:uiPriority="63"/>
+    <w:lsdException w:name="Medium Shading 2 Accent 2" w:uiPriority="64"/>
+    <w:lsdException w:name="Medium List 1 Accent 2" w:uiPriority="65"/>
+    <w:lsdException w:name="Medium List 2 Accent 2" w:uiPriority="66"/>
+    <w:lsdException w:name="Medium Grid 1 Accent 2" w:uiPriority="67"/>
+    <w:lsdException w:name="Medium Grid 2 Accent 2" w:uiPriority="68"/>
+    <w:lsdException w:name="Medium Grid 3 Accent 2" w:uiPriority="69"/>
+    <w:lsdException w:name="Dark List Accent 2" w:uiPriority="70"/>
+    <w:lsdException w:name="Colorful Shading Accent 2" w:uiPriority="71"/>
+    <w:lsdException w:name="Colorful List Accent 2" w:uiPriority="72"/>
+    <w:lsdException w:name="Colorful Grid Accent 2" w:uiPriority="73"/>
+    <w:lsdException w:name="Light Shading Accent 3" w:uiPriority="60"/>
+    <w:lsdException w:name="Light List Accent 3" w:uiPriority="61"/>
+    <w:lsdException w:name="Light Grid Accent 3" w:uiPriority="62"/>
+    <w:lsdException w:name="Medium Shading 1 Accent 3" w:uiPriority="63"/>
+    <w:lsdException w:name="Medium Shading 2 Accent 3" w:uiPriority="64"/>
+    <w:lsdException w:name="Medium List 1 Accent 3" w:uiPriority="65"/>
+    <w:lsdException w:name="Medium List 2 Accent 3" w:uiPriority="66"/>
+    <w:lsdException w:name="Medium Grid 1 Accent 3" w:uiPriority="67"/>
+    <w:lsdException w:name="Medium Grid 2 Accent 3" w:uiPriority="68"/>
+    <w:lsdException w:name="Medium Grid 3 Accent 3" w:uiPriority="69"/>
+    <w:lsdException w:name="Dark List Accent 3" w:uiPriority="70"/>
+    <w:lsdException w:name="Colorful Shading Accent 3" w:uiPriority="71"/>
+    <w:lsdException w:name="Colorful List Accent 3" w:uiPriority="72"/>
+    <w:lsdException w:name="Colorful Grid Accent 3" w:uiPriority="73"/>
+    <w:lsdException w:name="Light Shading Accent 4" w:uiPriority="60"/>
+    <w:lsdException w:name="Light List Accent 4" w:uiPriority="61"/>
+    <w:lsdException w:name="Light Grid Accent 4" w:uiPriority="62"/>
+    <w:lsdException w:name="Medium Shading 1 Accent 4" w:uiPriority="63"/>
+    <w:lsdException w:name="Medium Shading 2 Accent 4" w:uiPriority="64"/>
+    <w:lsdException w:name="Medium List 1 Accent 4" w:uiPriority="65"/>
+    <w:lsdException w:name="Medium List 2 Accent 4" w:uiPriority="66"/>
+    <w:lsdException w:name="Medium Grid 1 Accent 4" w:uiPriority="67"/>
+    <w:lsdException w:name="Medium Grid 2 Accent 4" w:uiPriority="68"/>
+    <w:lsdException w:name="Medium Grid 3 Accent 4" w:uiPriority="69"/>
+    <w:lsdException w:name="Dark List Accent 4" w:uiPriority="70"/>
+    <w:lsdException w:name="Colorful Shading Accent 4" w:uiPriority="71"/>
+    <w:lsdException w:name="Colorful List Accent 4" w:uiPriority="72"/>
+    <w:lsdException w:name="Colorful Grid Accent 4" w:uiPriority="73"/>
+    <w:lsdException w:name="Light Shading Accent 5" w:uiPriority="60"/>
+    <w:lsdException w:name="Light List Accent 5" w:uiPriority="61"/>
+    <w:lsdException w:name="Light Grid Accent 5" w:uiPriority="62"/>
+    <w:lsdException w:name="Medium Shading 1 Accent 5" w:uiPriority="63"/>
+    <w:lsdException w:name="Medium Shading 2 Accent 5" w:uiPriority="64"/>
+    <w:lsdException w:name="Medium List 1 Accent 5" w:uiPriority="65"/>
+    <w:lsdException w:name="Medium List 2 Accent 5" w:uiPriority="66"/>
+    <w:lsdException w:name="Medium Grid 1 Accent 5" w:uiPriority="67"/>
+    <w:lsdException w:name="Medium Grid 2 Accent 5" w:uiPriority="68"/>
+    <w:lsdException w:name="Medium Grid 3 Accent 5" w:uiPriority="69"/>
+    <w:lsdException w:name="Dark List Accent 5" w:uiPriority="70"/>
+    <w:lsdException w:name="Colorful Shading Accent 5" w:uiPriority="71"/>
+    <w:lsdException w:name="Colorful List Accent 5" w:uiPriority="72"/>
+    <w:lsdException w:name="Colorful Grid Accent 5" w:uiPriority="73"/>
+    <w:lsdException w:name="Light Shading Accent 6" w:uiPriority="60"/>
+    <w:lsdException w:name="Light List Accent 6" w:uiPriority="61"/>
+    <w:lsdException w:name="Light Grid Accent 6" w:uiPriority="62"/>
+    <w:lsdException w:name="Medium Shading 1 Accent 6" w:uiPriority="63"/>
+    <w:lsdException w:name="Medium Shading 2 Accent 6" w:uiPriority="64"/>
+    <w:lsdException w:name="Medium List 1 Accent 6" w:uiPriority="65"/>
+    <w:lsdException w:name="Medium List 2 Accent 6" w:uiPriority="66"/>
+    <w:lsdException w:name="Medium Grid 1 Accent 6" w:uiPriority="67"/>
+    <w:lsdException w:name="Medium Grid 2 Accent 6" w:uiPriority="68"/>
+    <w:lsdException w:name="Medium Grid 3 Accent 6" w:uiPriority="69"/>
+    <w:lsdException w:name="Dark List Accent 6" w:uiPriority="70"/>
+    <w:lsdException w:name="Colorful Shading Accent 6" w:uiPriority="71"/>
+    <w:lsdException w:name="Colorful List Accent 6" w:uiPriority="72"/>
+    <w:lsdException w:name="Colorful Grid Accent 6" w:uiPriority="73"/>
+    <w:lsdException w:name="Subtle Emphasis" w:uiPriority="19" w:qFormat="1"/>
+    <w:lsdException w:name="Intense Emphasis" w:uiPriority="21" w:qFormat="1"/>
+    <w:lsdException w:name="Subtle Reference" w:uiPriority="31" w:qFormat="1"/>
+    <w:lsdException w:name="Intense Reference" w:uiPriority="32" w:qFormat="1"/>
+    <w:lsdException w:name="Book Title" w:uiPriority="33" w:qFormat="1"/>
+    <w:lsdException w:name="Bibliography" w:semiHidden="1" w:uiPriority="37" w:unhideWhenUsed="1"/>
+    <w:lsdException w:name="TOC Heading" w:semiHidden="1" w:uiPriority="39" w:unhideWhenUsed="1" w:qFormat="1"/>
+    <w:lsdException w:name="Plain Table 1" w:uiPriority="41"/>
+    <w:lsdException w:name="Plain Table 2" w:uiPriority="42"/>
+    <w:lsdException w:name="Plain Table 3" w:uiPriority="43"/>
+    <w:lsdException w:name="Plain Table 4" w:uiPriority="44"/>
+    <w:lsdException w:name="Plain Table 5" w:uiPriority="45"/>
+    <w:lsdException w:name="Grid Table Light" w:uiPriority="40"/>
+    <w:lsdException w:name="Grid Table 1 Light" w:uiPriority="46"/>
+    <w:lsdException w:name="Grid Table 2" w:uiPriority="47"/>
+    <w:lsdException w:name="Grid Table 3" w:uiPriority="48"/>
+    <w:lsdException w:name="Grid Table 4" w:uiPriority="49"/>
+    <w:lsdException w:name="Grid Table 5 Dark" w:uiPriority="50"/>
+    <w:lsdException w:name="Grid Table 6 Colorful" w:uiPriority="51"/>
+    <w:lsdException w:name="Grid Table 7 Colorful" w:uiPriority="52"/>
+    <w:lsdException w:name="Grid Table 1 Light Accent 1" w:uiPriority="46"/>
+    <w:lsdException w:name="Grid Table 2 Accent 1" w:uiPriority="47"/>
+    <w:lsdException w:name="Grid Table 3 Accent 1" w:uiPriority="48"/>
+    <w:lsdException w:name="Grid Table 4 Accent 1" w:uiPriority="49"/>
+    <w:lsdException w:name="Grid Table 5 Dark Accent 1" w:uiPriority="50"/>
+    <w:lsdException w:name="Grid Table 6 Colorful Accent 1" w:uiPriority="51"/>
+    <w:lsdException w:name="Grid Table 7 Colorful Accent 1" w:uiPriority="52"/>
+    <w:lsdException w:name="Grid Table 1 Light Accent 2" w:uiPriority="46"/>
+    <w:lsdException w:name="Grid Table 2 Accent 2" w:uiPriority="47"/>
+    <w:lsdException w:name="Grid Table 3 Accent 2" w:uiPriority="48"/>
+    <w:lsdException w:name="Grid Table 4 Accent 2" w:uiPriority="49"/>
+    <w:lsdException w:name="Grid Table 5 Dark Accent 2" w:uiPriority="50"/>
+    <w:lsdException w:name="Grid Table 6 Colorful Accent 2" w:uiPriority="51"/>
+    <w:lsdException w:name="Grid Table 7 Colorful Accent 2" w:uiPriority="52"/>
+    <w:lsdException w:name="Grid Table 1 Light Accent 3" w:uiPriority="46"/>
+    <w:lsdException w:name="Grid Table 2 Accent 3" w:uiPriority="47"/>
+    <w:lsdException w:name="Grid Table 3 Accent 3" w:uiPriority="48"/>
+    <w:lsdException w:name="Grid Table 4 Accent 3" w:uiPriority="49"/>
+    <w:lsdException w:name="Grid Table 5 Dark Accent 3" w:uiPriority="50"/>
+    <w:lsdException w:name="Grid Table 6 Colorful Accent 3" w:uiPriority="51"/>
+    <w:lsdException w:name="Grid Table 7 Colorful Accent 3" w:uiPriority="52"/>
+    <w:lsdException w:name="Grid Table 1 Light Accent 4" w:uiPriority="46"/>
+    <w:lsdException w:name="Grid Table 2 Accent 4" w:uiPriority="47"/>
+    <w:lsdException w:name="Grid Table 3 Accent 4" w:uiPriority="48"/>
+    <w:lsdException w:name="Grid Table 4 Accent 4" w:uiPriority="49"/>
+    <w:lsdException w:name="Grid Table 5 Dark Accent 4" w:uiPriority="50"/>
+    <w:lsdException w:name="Grid Table 6 Colorful Accent 4" w:uiPriority="51"/>
+    <w:lsdException w:name="Grid Table 7 Colorful Accent 4" w:uiPriority="52"/>
+    <w:lsdException w:name="Grid Table 1 Light Accent 5" w:uiPriority="46"/>
+    <w:lsdException w:name="Grid Table 2 Accent 5" w:uiPriority="47"/>
+    <w:lsdException w:name="Grid Table 3 Accent 5" w:uiPriority="48"/>
+    <w:lsdException w:name="Grid Table 4 Accent 5" w:uiPriority="49"/>
+    <w:lsdException w:name="Grid Table 5 Dark Accent 5" w:uiPriority="50"/>
+    <w:lsdException w:name="Grid Table 6 Colorful Accent 5" w:uiPriority="51"/>
+    <w:lsdException w:name="Grid Table 7 Colorful Accent 5" w:uiPriority="52"/>
+    <w:lsdException w:name="Grid Table 1 Light Accent 6" w:uiPriority="46"/>
+    <w:lsdException w:name="Grid Table 2 Accent 6" w:uiPriority="47"/>
+    <w:lsdException w:name="Grid Table 3 Accent 6" w:uiPriority="48"/>
+    <w:lsdException w:name="Grid Table 4 Accent 6" w:uiPriority="49"/>
+    <w:lsdException w:name="Grid Table 5 Dark Accent 6" w:uiPriority="50"/>
+    <w:lsdException w:name="Grid Table 6 Colorful Accent 6" w:uiPriority="51"/>
+    <w:lsdException w:name="Grid Table 7 Colorful Accent 6" w:uiPriority="52"/>
+    <w:lsdException w:name="List Table 1 Light" w:uiPriority="46"/>
+    <w:lsdException w:name="List Table 2" w:uiPriority="47"/>
+    <w:lsdException w:name="List Table 3" w:uiPriority="48"/>
+    <w:lsdException w:name="List Table 4" w:uiPriority="49"/>
+    <w:lsdException w:name="List Table 5 Dark" w:uiPriority="50"/>
+    <w:lsdException w:name="List Table 6 Colorful" w:uiPriority="51"/>
+    <w:lsdException w:name="List Table 7 Colorful" w:uiPriority="52"/>
+    <w:lsdException w:name="List Table 1 Light Accent 1" w:uiPriority="46"/>
+    <w:lsdException w:name="List Table 2 Accent 1" w:uiPriority="47"/>
+    <w:lsdException w:name="List Table 3 Accent 1" w:uiPriority="48"/>
+    <w:lsdException w:name="List Table 4 Accent 1" w:uiPriority="49"/>
+    <w:lsdException w:name="List Table 5 Dark Accent 1" w:uiPriority="50"/>
+    <w:lsdException w:name="List Table 6 Colorful Accent 1" w:uiPriority="51"/>
+    <w:lsdException w:name="List Table 7 Colorful Accent 1" w:uiPriority="52"/>
+    <w:lsdException w:name="List Table 1 Light Accent 2" w:uiPriority="46"/>
+    <w:lsdException w:name="List Table 2 Accent 2" w:uiPriority="47"/>
+    <w:lsdException w:name="List Table 3 Accent 2" w:uiPriority="48"/>
+    <w:lsdException w:name="List Table 4 Accent 2" w:uiPriority="49"/>
+    <w:lsdException w:name="List Table 5 Dark Accent 2" w:uiPriority="50"/>
+    <w:lsdException w:name="List Table 6 Colorful Accent 2" w:uiPriority="51"/>
+    <w:lsdException w:name="List Table 7 Colorful Accent 2" w:uiPriority="52"/>
+    <w:lsdException w:name="List Table 1 Light Accent 3" w:uiPriority="46"/>
+    <w:lsdException w:name="List Table 2 Accent 3" w:uiPriority="47"/>
+    <w:lsdException w:name="List Table 3 Accent 3" w:uiPriority="48"/>
+    <w:lsdException w:name="List Table 4 Accent 3" w:uiPriority="49"/>
+    <w:lsdException w:name="List Table 5 Dark Accent 3" w:uiPriority="50"/>
+    <w:lsdException w:name="List Table 6 Colorful Accent 3" w:uiPriority="51"/>
+    <w:lsdException w:name="List Table 7 Colorful Accent 3" w:uiPriority="52"/>
+    <w:lsdException w:name="List Table 1 Light Accent 4" w:uiPriority="46"/>
+    <w:lsdException w:name="List Table 2 Accent 4" w:uiPriority="47"/>
+    <w:lsdException w:name="List Table 3 Accent 4" w:uiPriority="48"/>
+    <w:lsdException w:name="List Table 4 Accent 4" w:uiPriority="49"/>
+    <w:lsdException w:name="List Table 5 Dark Accent 4" w:uiPriority="50"/>
+    <w:lsdException w:name="List Table 6 Colorful Accent 4" w:uiPriority="51"/>
+    <w:lsdException w:name="List Table 7 Colorful Accent 4" w:uiPriority="52"/>
+    <w:lsdException w:name="List Table 1 Light Accent 5" w:uiPriority="46"/>
+    <w:lsdException w:name="List Table 2 Accent 5" w:uiPriority="47"/>
+    <w:lsdException w:name="List Table 3 Accent 5" w:uiPriority="48"/>
+    <w:lsdException w:name="List Table 4 Accent 5" w:uiPriority="49"/>
+    <w:lsdException w:name="List Table 5 Dark Accent 5" w:uiPriority="50"/>
+    <w:lsdException w:name="List Table 6 Colorful Accent 5" w:uiPriority="51"/>
+    <w:lsdException w:name="List Table 7 Colorful Accent 5" w:uiPriority="52"/>
+    <w:lsdException w:name="List Table 1 Light Accent 6" w:uiPriority="46"/>
+    <w:lsdException w:name="List Table 2 Accent 6" w:uiPriority="47"/>
+    <w:lsdException w:name="List Table 3 Accent 6" w:uiPriority="48"/>
+    <w:lsdException w:name="List Table 4 Accent 6" w:uiPriority="49"/>
+    <w:lsdException w:name="List Table 5 Dark Accent 6" w:uiPriority="50"/>
+    <w:lsdException w:name="List Table 6 Colorful Accent 6" w:uiPriority="51"/>
+    <w:lsdException w:name="List Table 7 Colorful Accent 6" w:uiPriority="52"/>
+  </w:latentStyles>
+  <w:style w:type="paragraph" w:default="1" w:styleId="Normal">
+    <w:name w:val="Normal"/>
+    <w:qFormat/>
+  </w:style>
+  <w:style w:type="character" w:default="1" w:styleId="DefaultParagraphFont">
+    <w:name w:val="Default Paragraph Font"/>
+    <w:uiPriority w:val="1"/>
+    <w:semiHidden/>
+    <w:unhideWhenUsed/>
+  </w:style>
+  <w:style w:type="table" w:default="1" w:styleId="TableNormal">
+    <w:name w:val="Normal Table"/>
+    <w:uiPriority w:val="99"/>
+    <w:semiHidden/>
+    <w:unhideWhenUsed/>
+    <w:tblPr>
+      <w:tblInd w:w="0" w:type="dxa"/>
+      <w:tblCellMar>
+        <w:top w:w="0" w:type="dxa"/>
+        <w:left w:w="108" w:type="dxa"/>
+        <w:bottom w:w="0" w:type="dxa"/>
+        <w:right w:w="108" w:type="dxa"/>
+      </w:tblCellMar>
+    </w:tblPr>
+  </w:style>
+  <w:style w:type="numbering" w:default="1" w:styleId="NoList">
+    <w:name w:val="No List"/>
+    <w:uiPriority w:val="99"/>
+    <w:semiHidden/>
+    <w:unhideWhenUsed/>
+  </w:style>
+  <w:style w:type="character" w:styleId="PlaceholderText">
+    <w:name w:val="Placeholder Text"/>
+    <w:basedOn w:val="DefaultParagraphFont"/>
+    <w:uiPriority w:val="99"/>
+    <w:semiHidden/>
+    <w:rsid w:val="00CA2352"/>
+    <w:rPr>
+      <w:color w:val="808080"/>
+    </w:rPr>
+  </w:style>
+</w:styles>
+</file>
+
+<file path=word/glossary/webSettings.xml><?xml version="1.0" encoding="utf-8"?>
+<w:webSettings xmlns:mc="http://schemas.openxmlformats.org/markup-compatibility/2006" xmlns:r="http://schemas.openxmlformats.org/officeDocument/2006/relationships" xmlns:w="http://schemas.openxmlformats.org/wordprocessingml/2006/main" xmlns:w14="http://schemas.microsoft.com/office/word/2010/wordml" xmlns:w15="http://schemas.microsoft.com/office/word/2012/wordml" mc:Ignorable="w14 w15">
+  <w:optimizeForBrowser/>
+  <w:allowPNG/>
+</w:webSettings>
 </file>
 
 <file path=word/theme/theme1.xml><?xml version="1.0" encoding="utf-8"?>
@@ -4615,7 +7504,7 @@
 </file>
 
 <file path=customXml/itemProps1.xml><?xml version="1.0" encoding="utf-8"?>
-<ds:datastoreItem xmlns:ds="http://schemas.openxmlformats.org/officeDocument/2006/customXml" ds:itemID="{87C8EDEA-1B6F-4038-B3D7-45CA3A3674D5}">
+<ds:datastoreItem xmlns:ds="http://schemas.openxmlformats.org/officeDocument/2006/customXml" ds:itemID="{A0BB5CF4-FE47-45CC-8D4C-9ACF65964153}">
   <ds:schemaRefs>
     <ds:schemaRef ds:uri="http://schemas.openxmlformats.org/officeDocument/2006/bibliography"/>
   </ds:schemaRefs>

</xml_diff>